<commit_message>
Avance en formulario - Agregada propuesta moqup
</commit_message>
<xml_diff>
--- a/Pav-Entrega1.docx
+++ b/Pav-Entrega1.docx
@@ -1066,6 +1066,102 @@
     </w:p>
     <w:p>
       <w:pPr>
+        <w:tabs>
+          <w:tab w:val="left" w:pos="1276"/>
+          <w:tab w:val="left" w:pos="3828"/>
+        </w:tabs>
+        <w:spacing w:after="0" w:line="360" w:lineRule="auto"/>
+        <w:ind w:firstLine="567"/>
+        <w:jc w:val="both"/>
+        <w:rPr>
+          <w:rFonts w:ascii="Arial" w:hAnsi="Arial" w:cs="Arial"/>
+          <w:sz w:val="24"/>
+          <w:szCs w:val="24"/>
+        </w:rPr>
+      </w:pPr>
+    </w:p>
+    <w:p>
+      <w:pPr>
+        <w:tabs>
+          <w:tab w:val="left" w:pos="1276"/>
+          <w:tab w:val="left" w:pos="3828"/>
+        </w:tabs>
+        <w:spacing w:after="0" w:line="360" w:lineRule="auto"/>
+        <w:ind w:firstLine="567"/>
+        <w:jc w:val="both"/>
+        <w:rPr>
+          <w:rFonts w:ascii="Arial" w:hAnsi="Arial" w:cs="Arial"/>
+          <w:sz w:val="24"/>
+          <w:szCs w:val="24"/>
+        </w:rPr>
+      </w:pPr>
+    </w:p>
+    <w:p>
+      <w:pPr>
+        <w:tabs>
+          <w:tab w:val="left" w:pos="1276"/>
+          <w:tab w:val="left" w:pos="3828"/>
+        </w:tabs>
+        <w:spacing w:after="0" w:line="360" w:lineRule="auto"/>
+        <w:ind w:firstLine="567"/>
+        <w:jc w:val="both"/>
+        <w:rPr>
+          <w:rFonts w:ascii="Arial" w:hAnsi="Arial" w:cs="Arial"/>
+          <w:sz w:val="24"/>
+          <w:szCs w:val="24"/>
+        </w:rPr>
+      </w:pPr>
+    </w:p>
+    <w:p>
+      <w:pPr>
+        <w:tabs>
+          <w:tab w:val="left" w:pos="1276"/>
+          <w:tab w:val="left" w:pos="3828"/>
+        </w:tabs>
+        <w:spacing w:after="0" w:line="360" w:lineRule="auto"/>
+        <w:ind w:firstLine="567"/>
+        <w:jc w:val="both"/>
+        <w:rPr>
+          <w:rFonts w:ascii="Arial" w:hAnsi="Arial" w:cs="Arial"/>
+          <w:sz w:val="24"/>
+          <w:szCs w:val="24"/>
+        </w:rPr>
+      </w:pPr>
+    </w:p>
+    <w:p>
+      <w:pPr>
+        <w:tabs>
+          <w:tab w:val="left" w:pos="1276"/>
+          <w:tab w:val="left" w:pos="3828"/>
+        </w:tabs>
+        <w:spacing w:after="0" w:line="360" w:lineRule="auto"/>
+        <w:ind w:firstLine="567"/>
+        <w:jc w:val="both"/>
+        <w:rPr>
+          <w:rFonts w:ascii="Arial" w:hAnsi="Arial" w:cs="Arial"/>
+          <w:sz w:val="24"/>
+          <w:szCs w:val="24"/>
+        </w:rPr>
+      </w:pPr>
+    </w:p>
+    <w:p>
+      <w:pPr>
+        <w:tabs>
+          <w:tab w:val="left" w:pos="1276"/>
+          <w:tab w:val="left" w:pos="3828"/>
+        </w:tabs>
+        <w:spacing w:after="0" w:line="360" w:lineRule="auto"/>
+        <w:ind w:firstLine="567"/>
+        <w:jc w:val="both"/>
+        <w:rPr>
+          <w:rFonts w:ascii="Arial" w:hAnsi="Arial" w:cs="Arial"/>
+          <w:sz w:val="24"/>
+          <w:szCs w:val="24"/>
+        </w:rPr>
+      </w:pPr>
+    </w:p>
+    <w:p>
+      <w:pPr>
         <w:pStyle w:val="Heading1"/>
         <w:spacing w:before="240" w:after="240" w:line="360" w:lineRule="auto"/>
         <w:jc w:val="center"/>
@@ -1081,6 +1177,7 @@
           <w:sz w:val="32"/>
           <w:szCs w:val="32"/>
         </w:rPr>
+        <w:lastRenderedPageBreak/>
         <w:t xml:space="preserve">Descripción de </w:t>
       </w:r>
       <w:r>
@@ -1124,20 +1221,24 @@
       <w:r>
         <w:rPr>
           <w:rFonts w:ascii="Arial" w:hAnsi="Arial" w:cs="Arial"/>
-          <w:sz w:val="24"/>
-          <w:szCs w:val="24"/>
+          <w:b/>
+          <w:sz w:val="24"/>
+          <w:szCs w:val="24"/>
+          <w:u w:val="single"/>
           <w:lang w:val="es-MX"/>
         </w:rPr>
-        <w:t>DBMS</w:t>
-      </w:r>
-      <w:r>
-        <w:rPr>
-          <w:rFonts w:ascii="Arial" w:hAnsi="Arial" w:cs="Arial"/>
-          <w:sz w:val="24"/>
-          <w:szCs w:val="24"/>
+        <w:t>DBMS a u</w:t>
+      </w:r>
+      <w:r>
+        <w:rPr>
+          <w:rFonts w:ascii="Arial" w:hAnsi="Arial" w:cs="Arial"/>
+          <w:b/>
+          <w:sz w:val="24"/>
+          <w:szCs w:val="24"/>
+          <w:u w:val="single"/>
           <w:lang w:val="es-MX"/>
         </w:rPr>
-        <w:t xml:space="preserve"> a utilizar: </w:t>
+        <w:t>tilizar:</w:t>
       </w:r>
       <w:r>
         <w:rPr>
@@ -1146,8 +1247,9 @@
           <w:szCs w:val="24"/>
           <w:lang w:val="es-MX"/>
         </w:rPr>
-        <w:t>………………</w:t>
-      </w:r>
+        <w:t xml:space="preserve"> SQL Server </w:t>
+      </w:r>
+      <w:commentRangeStart w:id="0"/>
       <w:r>
         <w:rPr>
           <w:rFonts w:ascii="Arial" w:hAnsi="Arial" w:cs="Arial"/>
@@ -1155,29 +1257,58 @@
           <w:szCs w:val="24"/>
           <w:lang w:val="es-MX"/>
         </w:rPr>
-        <w:t>………………………………………………………….</w:t>
+        <w:t>¿2013?</w:t>
+      </w:r>
+      <w:commentRangeEnd w:id="0"/>
+      <w:r>
+        <w:rPr>
+          <w:rStyle w:val="CommentReference"/>
+        </w:rPr>
+        <w:commentReference w:id="0"/>
       </w:r>
     </w:p>
     <w:p>
       <w:pPr>
-        <w:rPr>
+        <w:jc w:val="center"/>
+        <w:rPr>
+          <w:rFonts w:ascii="Arial" w:hAnsi="Arial" w:cs="Arial"/>
+          <w:sz w:val="24"/>
+          <w:szCs w:val="24"/>
           <w:lang w:val="es-MX"/>
         </w:rPr>
       </w:pPr>
-    </w:p>
-    <w:p>
-      <w:pPr>
-        <w:rPr>
+      <w:r>
+        <w:rPr>
+          <w:rFonts w:ascii="Arial" w:hAnsi="Arial" w:cs="Arial"/>
+          <w:sz w:val="24"/>
+          <w:szCs w:val="24"/>
           <w:lang w:val="es-MX"/>
         </w:rPr>
-      </w:pPr>
-    </w:p>
-    <w:p>
-      <w:pPr>
-        <w:rPr>
-          <w:lang w:val="es-MX"/>
-        </w:rPr>
-      </w:pPr>
+        <w:pict>
+          <v:shapetype id="_x0000_t75" coordsize="21600,21600" o:spt="75" o:preferrelative="t" path="m@4@5l@4@11@9@11@9@5xe" filled="f" stroked="f">
+            <v:stroke joinstyle="miter"/>
+            <v:formulas>
+              <v:f eqn="if lineDrawn pixelLineWidth 0"/>
+              <v:f eqn="sum @0 1 0"/>
+              <v:f eqn="sum 0 0 @1"/>
+              <v:f eqn="prod @2 1 2"/>
+              <v:f eqn="prod @3 21600 pixelWidth"/>
+              <v:f eqn="prod @3 21600 pixelHeight"/>
+              <v:f eqn="sum @0 0 1"/>
+              <v:f eqn="prod @6 1 2"/>
+              <v:f eqn="prod @7 21600 pixelWidth"/>
+              <v:f eqn="sum @8 21600 0"/>
+              <v:f eqn="prod @7 21600 pixelHeight"/>
+              <v:f eqn="sum @10 21600 0"/>
+            </v:formulas>
+            <v:path o:extrusionok="f" gradientshapeok="t" o:connecttype="rect"/>
+            <o:lock v:ext="edit" aspectratio="t"/>
+          </v:shapetype>
+          <v:shape id="_x0000_i1025" type="#_x0000_t75" style="width:400.6pt;height:553.5pt">
+            <v:imagedata r:id="rId11" o:title="Hotel Shaky"/>
+          </v:shape>
+        </w:pict>
+      </w:r>
     </w:p>
     <w:p>
       <w:pPr>
@@ -1203,7 +1334,6 @@
           <w:sz w:val="32"/>
           <w:szCs w:val="32"/>
         </w:rPr>
-        <w:lastRenderedPageBreak/>
         <w:t>Menú</w:t>
       </w:r>
     </w:p>
@@ -1300,17 +1430,7 @@
           <w:sz w:val="24"/>
           <w:szCs w:val="24"/>
         </w:rPr>
-        <w:t xml:space="preserve"> – CU 1 y 2</w:t>
-      </w:r>
-      <w:bookmarkStart w:id="0" w:name="_GoBack"/>
-      <w:bookmarkEnd w:id="0"/>
-      <w:r>
-        <w:rPr>
-          <w:rFonts w:ascii="Arial" w:hAnsi="Arial" w:cs="Arial"/>
-          <w:sz w:val="24"/>
-          <w:szCs w:val="24"/>
-        </w:rPr>
-        <w:t>.</w:t>
+        <w:t xml:space="preserve"> – CU 1 y 2.</w:t>
       </w:r>
     </w:p>
     <w:p>
@@ -1342,7 +1462,438 @@
           <w:sz w:val="24"/>
           <w:szCs w:val="24"/>
         </w:rPr>
-        <w:t xml:space="preserve"> - </w:t>
+        <w:t xml:space="preserve"> </w:t>
+      </w:r>
+      <w:r>
+        <w:rPr>
+          <w:rFonts w:ascii="Arial" w:hAnsi="Arial" w:cs="Arial"/>
+          <w:sz w:val="24"/>
+          <w:szCs w:val="24"/>
+        </w:rPr>
+        <w:t>–</w:t>
+      </w:r>
+      <w:r>
+        <w:rPr>
+          <w:rFonts w:ascii="Arial" w:hAnsi="Arial" w:cs="Arial"/>
+          <w:sz w:val="24"/>
+          <w:szCs w:val="24"/>
+        </w:rPr>
+        <w:t xml:space="preserve"> </w:t>
+      </w:r>
+      <w:r>
+        <w:rPr>
+          <w:rFonts w:ascii="Arial" w:hAnsi="Arial" w:cs="Arial"/>
+          <w:sz w:val="24"/>
+          <w:szCs w:val="24"/>
+        </w:rPr>
+        <w:t>CU 3, 4 y 5.</w:t>
+      </w:r>
+    </w:p>
+    <w:p>
+      <w:pPr>
+        <w:pStyle w:val="ListParagraph"/>
+        <w:numPr>
+          <w:ilvl w:val="0"/>
+          <w:numId w:val="3"/>
+        </w:numPr>
+        <w:rPr>
+          <w:rFonts w:ascii="Arial" w:hAnsi="Arial" w:cs="Arial"/>
+          <w:sz w:val="24"/>
+          <w:szCs w:val="24"/>
+          <w:u w:val="single"/>
+        </w:rPr>
+      </w:pPr>
+      <w:r>
+        <w:rPr>
+          <w:rFonts w:ascii="Arial" w:hAnsi="Arial" w:cs="Arial"/>
+          <w:sz w:val="24"/>
+          <w:szCs w:val="24"/>
+          <w:u w:val="single"/>
+        </w:rPr>
+        <w:t>Alojamiento</w:t>
+      </w:r>
+      <w:r>
+        <w:rPr>
+          <w:rFonts w:ascii="Arial" w:hAnsi="Arial" w:cs="Arial"/>
+          <w:sz w:val="24"/>
+          <w:szCs w:val="24"/>
+        </w:rPr>
+        <w:t xml:space="preserve"> –</w:t>
+      </w:r>
+      <w:r>
+        <w:rPr>
+          <w:rFonts w:ascii="Arial" w:hAnsi="Arial" w:cs="Arial"/>
+          <w:sz w:val="24"/>
+          <w:szCs w:val="24"/>
+        </w:rPr>
+        <w:t xml:space="preserve"> CU 6, 7 y 8.</w:t>
+      </w:r>
+    </w:p>
+    <w:p>
+      <w:pPr>
+        <w:pStyle w:val="ListParagraph"/>
+        <w:numPr>
+          <w:ilvl w:val="0"/>
+          <w:numId w:val="3"/>
+        </w:numPr>
+        <w:rPr>
+          <w:rFonts w:ascii="Arial" w:hAnsi="Arial" w:cs="Arial"/>
+          <w:sz w:val="24"/>
+          <w:szCs w:val="24"/>
+        </w:rPr>
+      </w:pPr>
+      <w:r>
+        <w:rPr>
+          <w:rFonts w:ascii="Arial" w:hAnsi="Arial" w:cs="Arial"/>
+          <w:sz w:val="24"/>
+          <w:szCs w:val="24"/>
+          <w:u w:val="single"/>
+        </w:rPr>
+        <w:t>Servicio</w:t>
+      </w:r>
+      <w:r>
+        <w:rPr>
+          <w:rFonts w:ascii="Arial" w:hAnsi="Arial" w:cs="Arial"/>
+          <w:sz w:val="24"/>
+          <w:szCs w:val="24"/>
+        </w:rPr>
+        <w:t xml:space="preserve"> –</w:t>
+      </w:r>
+      <w:r>
+        <w:rPr>
+          <w:rFonts w:ascii="Arial" w:hAnsi="Arial" w:cs="Arial"/>
+          <w:sz w:val="24"/>
+          <w:szCs w:val="24"/>
+        </w:rPr>
+        <w:t xml:space="preserve"> CU 12, 13 y 14</w:t>
+      </w:r>
+      <w:r>
+        <w:rPr>
+          <w:rFonts w:ascii="Arial" w:hAnsi="Arial" w:cs="Arial"/>
+          <w:sz w:val="24"/>
+          <w:szCs w:val="24"/>
+        </w:rPr>
+        <w:t>.</w:t>
+      </w:r>
+    </w:p>
+    <w:p>
+      <w:pPr>
+        <w:pStyle w:val="ListParagraph"/>
+        <w:numPr>
+          <w:ilvl w:val="0"/>
+          <w:numId w:val="3"/>
+        </w:numPr>
+        <w:rPr>
+          <w:rFonts w:ascii="Arial" w:hAnsi="Arial" w:cs="Arial"/>
+          <w:sz w:val="24"/>
+          <w:szCs w:val="24"/>
+          <w:u w:val="single"/>
+        </w:rPr>
+      </w:pPr>
+      <w:r>
+        <w:rPr>
+          <w:rFonts w:ascii="Arial" w:hAnsi="Arial" w:cs="Arial"/>
+          <w:sz w:val="24"/>
+          <w:szCs w:val="24"/>
+          <w:u w:val="single"/>
+        </w:rPr>
+        <w:t>Consumo</w:t>
+      </w:r>
+      <w:r>
+        <w:rPr>
+          <w:rFonts w:ascii="Arial" w:hAnsi="Arial" w:cs="Arial"/>
+          <w:sz w:val="24"/>
+          <w:szCs w:val="24"/>
+        </w:rPr>
+        <w:t xml:space="preserve"> –</w:t>
+      </w:r>
+      <w:r>
+        <w:rPr>
+          <w:rFonts w:ascii="Arial" w:hAnsi="Arial" w:cs="Arial"/>
+          <w:sz w:val="24"/>
+          <w:szCs w:val="24"/>
+        </w:rPr>
+        <w:t xml:space="preserve"> CU 15 y 16</w:t>
+      </w:r>
+      <w:r>
+        <w:rPr>
+          <w:rFonts w:ascii="Arial" w:hAnsi="Arial" w:cs="Arial"/>
+          <w:sz w:val="24"/>
+          <w:szCs w:val="24"/>
+        </w:rPr>
+        <w:t>.</w:t>
+      </w:r>
+    </w:p>
+    <w:p>
+      <w:pPr>
+        <w:pStyle w:val="ListParagraph"/>
+        <w:numPr>
+          <w:ilvl w:val="0"/>
+          <w:numId w:val="3"/>
+        </w:numPr>
+        <w:rPr>
+          <w:rFonts w:ascii="Arial" w:hAnsi="Arial" w:cs="Arial"/>
+          <w:sz w:val="24"/>
+          <w:szCs w:val="24"/>
+          <w:u w:val="single"/>
+        </w:rPr>
+      </w:pPr>
+      <w:r>
+        <w:rPr>
+          <w:rFonts w:ascii="Arial" w:hAnsi="Arial" w:cs="Arial"/>
+          <w:sz w:val="24"/>
+          <w:szCs w:val="24"/>
+          <w:u w:val="single"/>
+        </w:rPr>
+        <w:t>Habitación</w:t>
+      </w:r>
+      <w:r>
+        <w:rPr>
+          <w:rFonts w:ascii="Arial" w:hAnsi="Arial" w:cs="Arial"/>
+          <w:sz w:val="24"/>
+          <w:szCs w:val="24"/>
+        </w:rPr>
+        <w:t xml:space="preserve"> –</w:t>
+      </w:r>
+      <w:r>
+        <w:rPr>
+          <w:rFonts w:ascii="Arial" w:hAnsi="Arial" w:cs="Arial"/>
+          <w:sz w:val="24"/>
+          <w:szCs w:val="24"/>
+        </w:rPr>
+        <w:t xml:space="preserve"> CU 17, 18 y 19</w:t>
+      </w:r>
+      <w:r>
+        <w:rPr>
+          <w:rFonts w:ascii="Arial" w:hAnsi="Arial" w:cs="Arial"/>
+          <w:sz w:val="24"/>
+          <w:szCs w:val="24"/>
+        </w:rPr>
+        <w:t>.</w:t>
+      </w:r>
+    </w:p>
+    <w:p>
+      <w:pPr>
+        <w:pStyle w:val="ListParagraph"/>
+        <w:numPr>
+          <w:ilvl w:val="0"/>
+          <w:numId w:val="3"/>
+        </w:numPr>
+        <w:rPr>
+          <w:rFonts w:ascii="Arial" w:hAnsi="Arial" w:cs="Arial"/>
+          <w:sz w:val="24"/>
+          <w:szCs w:val="24"/>
+          <w:u w:val="single"/>
+        </w:rPr>
+      </w:pPr>
+      <w:r>
+        <w:rPr>
+          <w:rFonts w:ascii="Arial" w:hAnsi="Arial" w:cs="Arial"/>
+          <w:sz w:val="24"/>
+          <w:szCs w:val="24"/>
+          <w:u w:val="single"/>
+        </w:rPr>
+        <w:t>Tipo de habitación</w:t>
+      </w:r>
+      <w:r>
+        <w:rPr>
+          <w:rFonts w:ascii="Arial" w:hAnsi="Arial" w:cs="Arial"/>
+          <w:sz w:val="24"/>
+          <w:szCs w:val="24"/>
+        </w:rPr>
+        <w:t xml:space="preserve"> –</w:t>
+      </w:r>
+      <w:r>
+        <w:rPr>
+          <w:rFonts w:ascii="Arial" w:hAnsi="Arial" w:cs="Arial"/>
+          <w:sz w:val="24"/>
+          <w:szCs w:val="24"/>
+        </w:rPr>
+        <w:t xml:space="preserve"> CU </w:t>
+      </w:r>
+      <w:r>
+        <w:rPr>
+          <w:rFonts w:ascii="Arial" w:hAnsi="Arial" w:cs="Arial"/>
+          <w:sz w:val="24"/>
+          <w:szCs w:val="24"/>
+        </w:rPr>
+        <w:t>20, 21 y 22</w:t>
+      </w:r>
+      <w:r>
+        <w:rPr>
+          <w:rFonts w:ascii="Arial" w:hAnsi="Arial" w:cs="Arial"/>
+          <w:sz w:val="24"/>
+          <w:szCs w:val="24"/>
+        </w:rPr>
+        <w:t>.</w:t>
+      </w:r>
+    </w:p>
+    <w:p>
+      <w:pPr>
+        <w:pStyle w:val="ListParagraph"/>
+        <w:numPr>
+          <w:ilvl w:val="0"/>
+          <w:numId w:val="3"/>
+        </w:numPr>
+        <w:rPr>
+          <w:rFonts w:ascii="Arial" w:hAnsi="Arial" w:cs="Arial"/>
+          <w:sz w:val="24"/>
+          <w:szCs w:val="24"/>
+          <w:u w:val="single"/>
+        </w:rPr>
+      </w:pPr>
+      <w:r>
+        <w:rPr>
+          <w:rFonts w:ascii="Arial" w:hAnsi="Arial" w:cs="Arial"/>
+          <w:sz w:val="24"/>
+          <w:szCs w:val="24"/>
+          <w:u w:val="single"/>
+        </w:rPr>
+        <w:t>Tipo de cama</w:t>
+      </w:r>
+      <w:r>
+        <w:rPr>
+          <w:rFonts w:ascii="Arial" w:hAnsi="Arial" w:cs="Arial"/>
+          <w:sz w:val="24"/>
+          <w:szCs w:val="24"/>
+        </w:rPr>
+        <w:t xml:space="preserve"> –</w:t>
+      </w:r>
+      <w:r>
+        <w:rPr>
+          <w:rFonts w:ascii="Arial" w:hAnsi="Arial" w:cs="Arial"/>
+          <w:sz w:val="24"/>
+          <w:szCs w:val="24"/>
+        </w:rPr>
+        <w:t xml:space="preserve"> CU 2</w:t>
+      </w:r>
+      <w:r>
+        <w:rPr>
+          <w:rFonts w:ascii="Arial" w:hAnsi="Arial" w:cs="Arial"/>
+          <w:sz w:val="24"/>
+          <w:szCs w:val="24"/>
+        </w:rPr>
+        <w:t>3, 24 y 25</w:t>
+      </w:r>
+      <w:r>
+        <w:rPr>
+          <w:rFonts w:ascii="Arial" w:hAnsi="Arial" w:cs="Arial"/>
+          <w:sz w:val="24"/>
+          <w:szCs w:val="24"/>
+        </w:rPr>
+        <w:t>.</w:t>
+      </w:r>
+    </w:p>
+    <w:p>
+      <w:pPr>
+        <w:pStyle w:val="ListParagraph"/>
+        <w:numPr>
+          <w:ilvl w:val="0"/>
+          <w:numId w:val="3"/>
+        </w:numPr>
+        <w:rPr>
+          <w:rFonts w:ascii="Arial" w:hAnsi="Arial" w:cs="Arial"/>
+          <w:sz w:val="24"/>
+          <w:szCs w:val="24"/>
+          <w:u w:val="single"/>
+        </w:rPr>
+      </w:pPr>
+      <w:r>
+        <w:rPr>
+          <w:rFonts w:ascii="Arial" w:hAnsi="Arial" w:cs="Arial"/>
+          <w:sz w:val="24"/>
+          <w:szCs w:val="24"/>
+          <w:u w:val="single"/>
+        </w:rPr>
+        <w:t>Tipo de factura</w:t>
+      </w:r>
+      <w:r>
+        <w:rPr>
+          <w:rFonts w:ascii="Arial" w:hAnsi="Arial" w:cs="Arial"/>
+          <w:sz w:val="24"/>
+          <w:szCs w:val="24"/>
+        </w:rPr>
+        <w:t xml:space="preserve"> –</w:t>
+      </w:r>
+      <w:r>
+        <w:rPr>
+          <w:rFonts w:ascii="Arial" w:hAnsi="Arial" w:cs="Arial"/>
+          <w:sz w:val="24"/>
+          <w:szCs w:val="24"/>
+        </w:rPr>
+        <w:t xml:space="preserve"> CU </w:t>
+      </w:r>
+      <w:r>
+        <w:rPr>
+          <w:rFonts w:ascii="Arial" w:hAnsi="Arial" w:cs="Arial"/>
+          <w:sz w:val="24"/>
+          <w:szCs w:val="24"/>
+        </w:rPr>
+        <w:t>26, 27 y 28</w:t>
+      </w:r>
+      <w:r>
+        <w:rPr>
+          <w:rFonts w:ascii="Arial" w:hAnsi="Arial" w:cs="Arial"/>
+          <w:sz w:val="24"/>
+          <w:szCs w:val="24"/>
+        </w:rPr>
+        <w:t>.</w:t>
+      </w:r>
+    </w:p>
+    <w:p>
+      <w:pPr>
+        <w:pStyle w:val="ListParagraph"/>
+        <w:numPr>
+          <w:ilvl w:val="0"/>
+          <w:numId w:val="3"/>
+        </w:numPr>
+        <w:rPr>
+          <w:rFonts w:ascii="Arial" w:hAnsi="Arial" w:cs="Arial"/>
+          <w:sz w:val="24"/>
+          <w:szCs w:val="24"/>
+          <w:u w:val="single"/>
+        </w:rPr>
+      </w:pPr>
+      <w:r>
+        <w:rPr>
+          <w:rFonts w:ascii="Arial" w:hAnsi="Arial" w:cs="Arial"/>
+          <w:sz w:val="24"/>
+          <w:szCs w:val="24"/>
+          <w:u w:val="single"/>
+        </w:rPr>
+        <w:t>Tipo de documento</w:t>
+      </w:r>
+      <w:r>
+        <w:rPr>
+          <w:rFonts w:ascii="Arial" w:hAnsi="Arial" w:cs="Arial"/>
+          <w:sz w:val="24"/>
+          <w:szCs w:val="24"/>
+        </w:rPr>
+        <w:t xml:space="preserve"> –</w:t>
+      </w:r>
+      <w:r>
+        <w:rPr>
+          <w:rFonts w:ascii="Arial" w:hAnsi="Arial" w:cs="Arial"/>
+          <w:sz w:val="24"/>
+          <w:szCs w:val="24"/>
+        </w:rPr>
+        <w:t xml:space="preserve"> </w:t>
+      </w:r>
+      <w:r>
+        <w:rPr>
+          <w:rFonts w:ascii="Arial" w:hAnsi="Arial" w:cs="Arial"/>
+          <w:sz w:val="24"/>
+          <w:szCs w:val="24"/>
+        </w:rPr>
+        <w:t>CU 29, 30 y 31</w:t>
+      </w:r>
+      <w:r>
+        <w:rPr>
+          <w:rFonts w:ascii="Arial" w:hAnsi="Arial" w:cs="Arial"/>
+          <w:sz w:val="24"/>
+          <w:szCs w:val="24"/>
+        </w:rPr>
+        <w:t>.</w:t>
       </w:r>
     </w:p>
     <w:p>
@@ -1458,42 +2009,131 @@
     </w:p>
     <w:p>
       <w:pPr>
-        <w:rPr>
-          <w:rFonts w:ascii="Arial" w:hAnsi="Arial" w:cs="Arial"/>
-          <w:b/>
-          <w:sz w:val="24"/>
-          <w:szCs w:val="24"/>
-        </w:rPr>
-      </w:pPr>
+        <w:pStyle w:val="ListParagraph"/>
+        <w:numPr>
+          <w:ilvl w:val="0"/>
+          <w:numId w:val="4"/>
+        </w:numPr>
+        <w:rPr>
+          <w:rFonts w:ascii="Arial" w:hAnsi="Arial" w:cs="Arial"/>
+          <w:sz w:val="24"/>
+          <w:szCs w:val="24"/>
+          <w:u w:val="single"/>
+        </w:rPr>
+      </w:pPr>
+      <w:r>
+        <w:rPr>
+          <w:rFonts w:ascii="Arial" w:hAnsi="Arial" w:cs="Arial"/>
+          <w:sz w:val="24"/>
+          <w:szCs w:val="24"/>
+          <w:u w:val="single"/>
+        </w:rPr>
+        <w:t>Emitir</w:t>
+      </w:r>
+      <w:r>
+        <w:rPr>
+          <w:rFonts w:ascii="Arial" w:hAnsi="Arial" w:cs="Arial"/>
+          <w:sz w:val="24"/>
+          <w:szCs w:val="24"/>
+          <w:u w:val="single"/>
+        </w:rPr>
+        <w:t xml:space="preserve"> listado de alojamientos actuales </w:t>
+      </w:r>
+      <w:r>
+        <w:rPr>
+          <w:rFonts w:ascii="Arial" w:hAnsi="Arial" w:cs="Arial"/>
+          <w:sz w:val="24"/>
+          <w:szCs w:val="24"/>
+        </w:rPr>
+        <w:t xml:space="preserve"> – CU </w:t>
+      </w:r>
+      <w:r>
+        <w:rPr>
+          <w:rFonts w:ascii="Arial" w:hAnsi="Arial" w:cs="Arial"/>
+          <w:sz w:val="24"/>
+          <w:szCs w:val="24"/>
+        </w:rPr>
+        <w:t>38</w:t>
+      </w:r>
     </w:p>
     <w:p>
       <w:pPr>
-        <w:rPr>
-          <w:rFonts w:ascii="Arial" w:hAnsi="Arial" w:cs="Arial"/>
-          <w:b/>
-          <w:sz w:val="24"/>
-          <w:szCs w:val="24"/>
-        </w:rPr>
-      </w:pPr>
-      <w:r>
-        <w:rPr>
-          <w:rFonts w:ascii="Arial" w:hAnsi="Arial" w:cs="Arial"/>
-          <w:b/>
-          <w:sz w:val="24"/>
-          <w:szCs w:val="24"/>
-        </w:rPr>
-        <w:t>Estadísticas</w:t>
+        <w:pStyle w:val="ListParagraph"/>
+        <w:numPr>
+          <w:ilvl w:val="0"/>
+          <w:numId w:val="4"/>
+        </w:numPr>
+        <w:rPr>
+          <w:rFonts w:ascii="Arial" w:hAnsi="Arial" w:cs="Arial"/>
+          <w:sz w:val="24"/>
+          <w:szCs w:val="24"/>
+          <w:u w:val="single"/>
+        </w:rPr>
+      </w:pPr>
+      <w:r>
+        <w:rPr>
+          <w:rFonts w:ascii="Arial" w:hAnsi="Arial" w:cs="Arial"/>
+          <w:sz w:val="24"/>
+          <w:szCs w:val="24"/>
+          <w:u w:val="single"/>
+        </w:rPr>
+        <w:t>Emitir listado de stock de artículos</w:t>
+      </w:r>
+      <w:r>
+        <w:rPr>
+          <w:rFonts w:ascii="Arial" w:hAnsi="Arial" w:cs="Arial"/>
+          <w:sz w:val="24"/>
+          <w:szCs w:val="24"/>
+        </w:rPr>
+        <w:t xml:space="preserve"> – CU </w:t>
+      </w:r>
+      <w:r>
+        <w:rPr>
+          <w:rFonts w:ascii="Arial" w:hAnsi="Arial" w:cs="Arial"/>
+          <w:sz w:val="24"/>
+          <w:szCs w:val="24"/>
+        </w:rPr>
+        <w:t>39</w:t>
       </w:r>
     </w:p>
     <w:p>
       <w:pPr>
-        <w:rPr>
-          <w:rFonts w:ascii="Arial" w:hAnsi="Arial" w:cs="Arial"/>
-          <w:b/>
-          <w:sz w:val="24"/>
-          <w:szCs w:val="24"/>
-        </w:rPr>
-      </w:pPr>
+        <w:pStyle w:val="ListParagraph"/>
+        <w:numPr>
+          <w:ilvl w:val="0"/>
+          <w:numId w:val="4"/>
+        </w:numPr>
+        <w:rPr>
+          <w:rFonts w:ascii="Arial" w:hAnsi="Arial" w:cs="Arial"/>
+          <w:sz w:val="24"/>
+          <w:szCs w:val="24"/>
+        </w:rPr>
+      </w:pPr>
+      <w:r>
+        <w:rPr>
+          <w:rFonts w:ascii="Arial" w:hAnsi="Arial" w:cs="Arial"/>
+          <w:sz w:val="24"/>
+          <w:szCs w:val="24"/>
+          <w:u w:val="single"/>
+        </w:rPr>
+        <w:t>Emitir listado de alojamientos con servicio</w:t>
+      </w:r>
+      <w:r>
+        <w:rPr>
+          <w:rFonts w:ascii="Arial" w:hAnsi="Arial" w:cs="Arial"/>
+          <w:sz w:val="24"/>
+          <w:szCs w:val="24"/>
+        </w:rPr>
+        <w:t xml:space="preserve"> – CU </w:t>
+      </w:r>
+      <w:r>
+        <w:rPr>
+          <w:rFonts w:ascii="Arial" w:hAnsi="Arial" w:cs="Arial"/>
+          <w:sz w:val="24"/>
+          <w:szCs w:val="24"/>
+        </w:rPr>
+        <w:t>40</w:t>
+      </w:r>
     </w:p>
     <w:p>
       <w:pPr>
@@ -1504,76 +2144,94 @@
           <w:szCs w:val="24"/>
         </w:rPr>
       </w:pPr>
+      <w:r>
+        <w:rPr>
+          <w:rFonts w:ascii="Arial" w:hAnsi="Arial" w:cs="Arial"/>
+          <w:b/>
+          <w:sz w:val="24"/>
+          <w:szCs w:val="24"/>
+        </w:rPr>
+        <w:t>Estadísticas</w:t>
+      </w:r>
     </w:p>
     <w:p>
       <w:pPr>
-        <w:rPr>
-          <w:rFonts w:ascii="Arial" w:hAnsi="Arial" w:cs="Arial"/>
-          <w:b/>
-          <w:sz w:val="24"/>
-          <w:szCs w:val="24"/>
-        </w:rPr>
-      </w:pPr>
+        <w:pStyle w:val="ListParagraph"/>
+        <w:numPr>
+          <w:ilvl w:val="0"/>
+          <w:numId w:val="4"/>
+        </w:numPr>
+        <w:rPr>
+          <w:rFonts w:ascii="Arial" w:hAnsi="Arial" w:cs="Arial"/>
+          <w:sz w:val="24"/>
+          <w:szCs w:val="24"/>
+        </w:rPr>
+      </w:pPr>
+      <w:r>
+        <w:rPr>
+          <w:rFonts w:ascii="Arial" w:hAnsi="Arial" w:cs="Arial"/>
+          <w:sz w:val="24"/>
+          <w:szCs w:val="24"/>
+          <w:u w:val="single"/>
+        </w:rPr>
+        <w:t>Emitir informe de ocupación</w:t>
+      </w:r>
+      <w:r>
+        <w:rPr>
+          <w:rFonts w:ascii="Arial" w:hAnsi="Arial" w:cs="Arial"/>
+          <w:sz w:val="24"/>
+          <w:szCs w:val="24"/>
+        </w:rPr>
+        <w:t xml:space="preserve"> – CU </w:t>
+      </w:r>
+      <w:r>
+        <w:rPr>
+          <w:rFonts w:ascii="Arial" w:hAnsi="Arial" w:cs="Arial"/>
+          <w:sz w:val="24"/>
+          <w:szCs w:val="24"/>
+        </w:rPr>
+        <w:t>41</w:t>
+      </w:r>
     </w:p>
     <w:p>
       <w:pPr>
-        <w:rPr>
-          <w:rFonts w:ascii="Arial" w:hAnsi="Arial" w:cs="Arial"/>
-          <w:b/>
-          <w:sz w:val="24"/>
-          <w:szCs w:val="24"/>
-        </w:rPr>
-      </w:pPr>
-    </w:p>
-    <w:p>
-      <w:pPr>
-        <w:rPr>
-          <w:rFonts w:ascii="Arial" w:hAnsi="Arial" w:cs="Arial"/>
-          <w:b/>
-          <w:sz w:val="24"/>
-          <w:szCs w:val="24"/>
-        </w:rPr>
-      </w:pPr>
-    </w:p>
-    <w:p>
-      <w:pPr>
-        <w:rPr>
-          <w:rFonts w:ascii="Arial" w:hAnsi="Arial" w:cs="Arial"/>
-          <w:b/>
-          <w:sz w:val="24"/>
-          <w:szCs w:val="24"/>
-        </w:rPr>
-      </w:pPr>
-    </w:p>
-    <w:p>
-      <w:pPr>
-        <w:rPr>
-          <w:rFonts w:ascii="Arial" w:hAnsi="Arial" w:cs="Arial"/>
-          <w:b/>
-          <w:sz w:val="24"/>
-          <w:szCs w:val="24"/>
-        </w:rPr>
-      </w:pPr>
-    </w:p>
-    <w:p>
-      <w:pPr>
-        <w:rPr>
-          <w:rFonts w:ascii="Arial" w:hAnsi="Arial" w:cs="Arial"/>
-          <w:b/>
-          <w:sz w:val="24"/>
-          <w:szCs w:val="24"/>
-        </w:rPr>
-      </w:pPr>
-    </w:p>
-    <w:p>
-      <w:pPr>
-        <w:rPr>
-          <w:rFonts w:ascii="Arial" w:hAnsi="Arial" w:cs="Arial"/>
-          <w:b/>
-          <w:sz w:val="24"/>
-          <w:szCs w:val="24"/>
-        </w:rPr>
-      </w:pPr>
+        <w:pStyle w:val="ListParagraph"/>
+        <w:numPr>
+          <w:ilvl w:val="0"/>
+          <w:numId w:val="4"/>
+        </w:numPr>
+        <w:rPr>
+          <w:rFonts w:ascii="Arial" w:hAnsi="Arial" w:cs="Arial"/>
+          <w:sz w:val="24"/>
+          <w:szCs w:val="24"/>
+        </w:rPr>
+      </w:pPr>
+      <w:r>
+        <w:rPr>
+          <w:rFonts w:ascii="Arial" w:hAnsi="Arial" w:cs="Arial"/>
+          <w:sz w:val="24"/>
+          <w:szCs w:val="24"/>
+          <w:u w:val="single"/>
+        </w:rPr>
+        <w:t>Emitir informe de consumos de clientes</w:t>
+      </w:r>
+      <w:r>
+        <w:rPr>
+          <w:rFonts w:ascii="Arial" w:hAnsi="Arial" w:cs="Arial"/>
+          <w:sz w:val="24"/>
+          <w:szCs w:val="24"/>
+          <w:u w:val="single"/>
+        </w:rPr>
+        <w:t xml:space="preserve"> </w:t>
+      </w:r>
+      <w:r>
+        <w:rPr>
+          <w:rFonts w:ascii="Arial" w:hAnsi="Arial" w:cs="Arial"/>
+          <w:sz w:val="24"/>
+          <w:szCs w:val="24"/>
+        </w:rPr>
+        <w:t>– CU 42</w:t>
+      </w:r>
     </w:p>
     <w:p>
       <w:pPr>
@@ -3546,6 +4204,14 @@
                 <w:szCs w:val="24"/>
               </w:rPr>
             </w:pPr>
+            <w:r>
+              <w:rPr>
+                <w:rFonts w:ascii="Arial" w:hAnsi="Arial" w:cs="Arial"/>
+                <w:sz w:val="24"/>
+                <w:szCs w:val="24"/>
+              </w:rPr>
+              <w:t>Emitir listado de alojamientos actuales</w:t>
+            </w:r>
           </w:p>
         </w:tc>
       </w:tr>
@@ -3575,15 +4241,7 @@
                 <w:sz w:val="24"/>
                 <w:szCs w:val="24"/>
               </w:rPr>
-              <w:t>3</w:t>
-            </w:r>
-            <w:r>
-              <w:rPr>
-                <w:rFonts w:ascii="Arial" w:hAnsi="Arial" w:cs="Arial"/>
-                <w:sz w:val="24"/>
-                <w:szCs w:val="24"/>
-              </w:rPr>
-              <w:t>9</w:t>
+              <w:t>39</w:t>
             </w:r>
           </w:p>
         </w:tc>
@@ -3605,6 +4263,14 @@
                 <w:szCs w:val="24"/>
               </w:rPr>
             </w:pPr>
+            <w:r>
+              <w:rPr>
+                <w:rFonts w:ascii="Arial" w:hAnsi="Arial" w:cs="Arial"/>
+                <w:sz w:val="24"/>
+                <w:szCs w:val="24"/>
+              </w:rPr>
+              <w:t>Emitir listado de stock de artículos</w:t>
+            </w:r>
           </w:p>
         </w:tc>
       </w:tr>
@@ -3656,6 +4322,140 @@
                 <w:szCs w:val="24"/>
               </w:rPr>
             </w:pPr>
+            <w:r>
+              <w:rPr>
+                <w:rFonts w:ascii="Arial" w:hAnsi="Arial" w:cs="Arial"/>
+                <w:sz w:val="24"/>
+                <w:szCs w:val="24"/>
+              </w:rPr>
+              <w:t>Emitir listado de alojamientos con servicio</w:t>
+            </w:r>
+          </w:p>
+        </w:tc>
+      </w:tr>
+      <w:tr>
+        <w:tc>
+          <w:tcPr>
+            <w:tcW w:w="1230" w:type="dxa"/>
+            <w:tcBorders>
+              <w:top w:val="single" w:sz="4" w:space="0" w:color="auto"/>
+              <w:left w:val="single" w:sz="4" w:space="0" w:color="auto"/>
+              <w:bottom w:val="single" w:sz="4" w:space="0" w:color="auto"/>
+              <w:right w:val="single" w:sz="4" w:space="0" w:color="auto"/>
+            </w:tcBorders>
+          </w:tcPr>
+          <w:p>
+            <w:pPr>
+              <w:jc w:val="center"/>
+              <w:rPr>
+                <w:rFonts w:ascii="Arial" w:hAnsi="Arial" w:cs="Arial"/>
+                <w:sz w:val="24"/>
+                <w:szCs w:val="24"/>
+              </w:rPr>
+            </w:pPr>
+            <w:r>
+              <w:rPr>
+                <w:rFonts w:ascii="Arial" w:hAnsi="Arial" w:cs="Arial"/>
+                <w:sz w:val="24"/>
+                <w:szCs w:val="24"/>
+              </w:rPr>
+              <w:t>41</w:t>
+            </w:r>
+          </w:p>
+        </w:tc>
+        <w:tc>
+          <w:tcPr>
+            <w:tcW w:w="7950" w:type="dxa"/>
+            <w:tcBorders>
+              <w:top w:val="single" w:sz="4" w:space="0" w:color="auto"/>
+              <w:left w:val="single" w:sz="4" w:space="0" w:color="auto"/>
+              <w:bottom w:val="single" w:sz="4" w:space="0" w:color="auto"/>
+              <w:right w:val="single" w:sz="4" w:space="0" w:color="auto"/>
+            </w:tcBorders>
+          </w:tcPr>
+          <w:p>
+            <w:pPr>
+              <w:rPr>
+                <w:rFonts w:ascii="Arial" w:hAnsi="Arial" w:cs="Arial"/>
+                <w:sz w:val="24"/>
+                <w:szCs w:val="24"/>
+              </w:rPr>
+            </w:pPr>
+            <w:r>
+              <w:rPr>
+                <w:rFonts w:ascii="Arial" w:hAnsi="Arial" w:cs="Arial"/>
+                <w:sz w:val="24"/>
+                <w:szCs w:val="24"/>
+              </w:rPr>
+              <w:t>Emitir informe de ocupación</w:t>
+            </w:r>
+          </w:p>
+        </w:tc>
+      </w:tr>
+      <w:tr>
+        <w:tc>
+          <w:tcPr>
+            <w:tcW w:w="1230" w:type="dxa"/>
+            <w:tcBorders>
+              <w:top w:val="single" w:sz="4" w:space="0" w:color="auto"/>
+              <w:left w:val="single" w:sz="4" w:space="0" w:color="auto"/>
+              <w:bottom w:val="single" w:sz="4" w:space="0" w:color="auto"/>
+              <w:right w:val="single" w:sz="4" w:space="0" w:color="auto"/>
+            </w:tcBorders>
+          </w:tcPr>
+          <w:p>
+            <w:pPr>
+              <w:jc w:val="center"/>
+              <w:rPr>
+                <w:rFonts w:ascii="Arial" w:hAnsi="Arial" w:cs="Arial"/>
+                <w:sz w:val="24"/>
+                <w:szCs w:val="24"/>
+              </w:rPr>
+            </w:pPr>
+            <w:r>
+              <w:rPr>
+                <w:rFonts w:ascii="Arial" w:hAnsi="Arial" w:cs="Arial"/>
+                <w:sz w:val="24"/>
+                <w:szCs w:val="24"/>
+              </w:rPr>
+              <w:t>42</w:t>
+            </w:r>
+          </w:p>
+        </w:tc>
+        <w:tc>
+          <w:tcPr>
+            <w:tcW w:w="7950" w:type="dxa"/>
+            <w:tcBorders>
+              <w:top w:val="single" w:sz="4" w:space="0" w:color="auto"/>
+              <w:left w:val="single" w:sz="4" w:space="0" w:color="auto"/>
+              <w:bottom w:val="single" w:sz="4" w:space="0" w:color="auto"/>
+              <w:right w:val="single" w:sz="4" w:space="0" w:color="auto"/>
+            </w:tcBorders>
+          </w:tcPr>
+          <w:p>
+            <w:pPr>
+              <w:rPr>
+                <w:rFonts w:ascii="Arial" w:hAnsi="Arial" w:cs="Arial"/>
+                <w:sz w:val="24"/>
+                <w:szCs w:val="24"/>
+              </w:rPr>
+            </w:pPr>
+            <w:r>
+              <w:rPr>
+                <w:rFonts w:ascii="Arial" w:hAnsi="Arial" w:cs="Arial"/>
+                <w:sz w:val="24"/>
+                <w:szCs w:val="24"/>
+              </w:rPr>
+              <w:t>Emit</w:t>
+            </w:r>
+            <w:r>
+              <w:rPr>
+                <w:rFonts w:ascii="Arial" w:hAnsi="Arial" w:cs="Arial"/>
+                <w:sz w:val="24"/>
+                <w:szCs w:val="24"/>
+              </w:rPr>
+              <w:t>ir informe de consumos de clientes</w:t>
+            </w:r>
           </w:p>
         </w:tc>
       </w:tr>
@@ -4020,6 +4820,7 @@
               <w:rPr>
                 <w:rFonts w:ascii="Arial" w:hAnsi="Arial" w:cs="Arial"/>
               </w:rPr>
+              <w:lastRenderedPageBreak/>
               <w:t>Objetivo:</w:t>
             </w:r>
           </w:p>
@@ -4073,7 +4874,6 @@
               <w:rPr>
                 <w:rFonts w:ascii="Arial" w:hAnsi="Arial" w:cs="Arial"/>
               </w:rPr>
-              <w:lastRenderedPageBreak/>
               <w:t>UC id:</w:t>
             </w:r>
           </w:p>
@@ -4636,99 +5436,6 @@
           </w:p>
         </w:tc>
       </w:tr>
-      <w:tr>
-        <w:tc>
-          <w:tcPr>
-            <w:tcW w:w="1526" w:type="dxa"/>
-            <w:tcBorders>
-              <w:bottom w:val="single" w:sz="6" w:space="0" w:color="auto"/>
-              <w:right w:val="single" w:sz="6" w:space="0" w:color="auto"/>
-            </w:tcBorders>
-          </w:tcPr>
-          <w:p>
-            <w:pPr>
-              <w:rPr>
-                <w:rFonts w:ascii="Arial" w:hAnsi="Arial" w:cs="Arial"/>
-              </w:rPr>
-            </w:pPr>
-            <w:r>
-              <w:rPr>
-                <w:rFonts w:ascii="Arial" w:hAnsi="Arial" w:cs="Arial"/>
-              </w:rPr>
-              <w:t>UC id:</w:t>
-            </w:r>
-          </w:p>
-        </w:tc>
-        <w:tc>
-          <w:tcPr>
-            <w:tcW w:w="4961" w:type="dxa"/>
-            <w:tcBorders>
-              <w:left w:val="single" w:sz="6" w:space="0" w:color="auto"/>
-              <w:bottom w:val="single" w:sz="6" w:space="0" w:color="auto"/>
-              <w:right w:val="single" w:sz="6" w:space="0" w:color="auto"/>
-            </w:tcBorders>
-          </w:tcPr>
-          <w:p>
-            <w:pPr>
-              <w:rPr>
-                <w:rFonts w:ascii="Arial" w:hAnsi="Arial" w:cs="Arial"/>
-              </w:rPr>
-            </w:pPr>
-            <w:r>
-              <w:rPr>
-                <w:rFonts w:ascii="Arial" w:hAnsi="Arial" w:cs="Arial"/>
-              </w:rPr>
-              <w:t>Descripción</w:t>
-            </w:r>
-          </w:p>
-        </w:tc>
-        <w:tc>
-          <w:tcPr>
-            <w:tcW w:w="2725" w:type="dxa"/>
-            <w:tcBorders>
-              <w:left w:val="single" w:sz="6" w:space="0" w:color="auto"/>
-              <w:bottom w:val="single" w:sz="6" w:space="0" w:color="auto"/>
-            </w:tcBorders>
-          </w:tcPr>
-          <w:p>
-            <w:pPr>
-              <w:rPr>
-                <w:rFonts w:ascii="Arial" w:hAnsi="Arial" w:cs="Arial"/>
-              </w:rPr>
-            </w:pPr>
-            <w:r>
-              <w:rPr>
-                <w:rFonts w:ascii="Arial" w:hAnsi="Arial" w:cs="Arial"/>
-              </w:rPr>
-              <w:t>Tipo</w:t>
-            </w:r>
-          </w:p>
-        </w:tc>
-      </w:tr>
-      <w:tr>
-        <w:tc>
-          <w:tcPr>
-            <w:tcW w:w="9212" w:type="dxa"/>
-            <w:gridSpan w:val="3"/>
-            <w:tcBorders>
-              <w:top w:val="single" w:sz="6" w:space="0" w:color="auto"/>
-            </w:tcBorders>
-          </w:tcPr>
-          <w:p>
-            <w:pPr>
-              <w:rPr>
-                <w:rFonts w:ascii="Arial" w:hAnsi="Arial" w:cs="Arial"/>
-              </w:rPr>
-            </w:pPr>
-            <w:r>
-              <w:rPr>
-                <w:rFonts w:ascii="Arial" w:hAnsi="Arial" w:cs="Arial"/>
-              </w:rPr>
-              <w:t>Objetivo:</w:t>
-            </w:r>
-          </w:p>
-        </w:tc>
-      </w:tr>
     </w:tbl>
     <w:p>
       <w:pPr>
@@ -6014,99 +6721,6 @@
           </w:p>
         </w:tc>
       </w:tr>
-      <w:tr>
-        <w:tc>
-          <w:tcPr>
-            <w:tcW w:w="1526" w:type="dxa"/>
-            <w:tcBorders>
-              <w:bottom w:val="single" w:sz="6" w:space="0" w:color="auto"/>
-              <w:right w:val="single" w:sz="6" w:space="0" w:color="auto"/>
-            </w:tcBorders>
-          </w:tcPr>
-          <w:p>
-            <w:pPr>
-              <w:rPr>
-                <w:rFonts w:ascii="Arial" w:hAnsi="Arial" w:cs="Arial"/>
-              </w:rPr>
-            </w:pPr>
-            <w:r>
-              <w:rPr>
-                <w:rFonts w:ascii="Arial" w:hAnsi="Arial" w:cs="Arial"/>
-              </w:rPr>
-              <w:t>UC id:</w:t>
-            </w:r>
-          </w:p>
-        </w:tc>
-        <w:tc>
-          <w:tcPr>
-            <w:tcW w:w="4961" w:type="dxa"/>
-            <w:tcBorders>
-              <w:left w:val="single" w:sz="6" w:space="0" w:color="auto"/>
-              <w:bottom w:val="single" w:sz="6" w:space="0" w:color="auto"/>
-              <w:right w:val="single" w:sz="6" w:space="0" w:color="auto"/>
-            </w:tcBorders>
-          </w:tcPr>
-          <w:p>
-            <w:pPr>
-              <w:rPr>
-                <w:rFonts w:ascii="Arial" w:hAnsi="Arial" w:cs="Arial"/>
-              </w:rPr>
-            </w:pPr>
-            <w:r>
-              <w:rPr>
-                <w:rFonts w:ascii="Arial" w:hAnsi="Arial" w:cs="Arial"/>
-              </w:rPr>
-              <w:t>Descripción</w:t>
-            </w:r>
-          </w:p>
-        </w:tc>
-        <w:tc>
-          <w:tcPr>
-            <w:tcW w:w="2725" w:type="dxa"/>
-            <w:tcBorders>
-              <w:left w:val="single" w:sz="6" w:space="0" w:color="auto"/>
-              <w:bottom w:val="single" w:sz="6" w:space="0" w:color="auto"/>
-            </w:tcBorders>
-          </w:tcPr>
-          <w:p>
-            <w:pPr>
-              <w:rPr>
-                <w:rFonts w:ascii="Arial" w:hAnsi="Arial" w:cs="Arial"/>
-              </w:rPr>
-            </w:pPr>
-            <w:r>
-              <w:rPr>
-                <w:rFonts w:ascii="Arial" w:hAnsi="Arial" w:cs="Arial"/>
-              </w:rPr>
-              <w:t>Tipo</w:t>
-            </w:r>
-          </w:p>
-        </w:tc>
-      </w:tr>
-      <w:tr>
-        <w:tc>
-          <w:tcPr>
-            <w:tcW w:w="9212" w:type="dxa"/>
-            <w:gridSpan w:val="3"/>
-            <w:tcBorders>
-              <w:top w:val="single" w:sz="6" w:space="0" w:color="auto"/>
-            </w:tcBorders>
-          </w:tcPr>
-          <w:p>
-            <w:pPr>
-              <w:rPr>
-                <w:rFonts w:ascii="Arial" w:hAnsi="Arial" w:cs="Arial"/>
-              </w:rPr>
-            </w:pPr>
-            <w:r>
-              <w:rPr>
-                <w:rFonts w:ascii="Arial" w:hAnsi="Arial" w:cs="Arial"/>
-              </w:rPr>
-              <w:t>Objetivo:</w:t>
-            </w:r>
-          </w:p>
-        </w:tc>
-      </w:tr>
     </w:tbl>
     <w:p>
       <w:pPr>
@@ -6346,6 +6960,7 @@
               <w:rPr>
                 <w:rFonts w:ascii="Arial" w:hAnsi="Arial" w:cs="Arial"/>
               </w:rPr>
+              <w:lastRenderedPageBreak/>
               <w:t>Objetivo:</w:t>
             </w:r>
           </w:p>
@@ -6488,12 +7103,6 @@
                 <w:rFonts w:ascii="Arial" w:hAnsi="Arial" w:cs="Arial"/>
               </w:rPr>
             </w:pPr>
-            <w:r>
-              <w:rPr>
-                <w:rFonts w:ascii="Arial" w:hAnsi="Arial" w:cs="Arial"/>
-              </w:rPr>
-              <w:t>UC id:</w:t>
-            </w:r>
           </w:p>
         </w:tc>
         <w:tc>
@@ -6511,12 +7120,6 @@
                 <w:rFonts w:ascii="Arial" w:hAnsi="Arial" w:cs="Arial"/>
               </w:rPr>
             </w:pPr>
-            <w:r>
-              <w:rPr>
-                <w:rFonts w:ascii="Arial" w:hAnsi="Arial" w:cs="Arial"/>
-              </w:rPr>
-              <w:t>Descripción</w:t>
-            </w:r>
           </w:p>
         </w:tc>
         <w:tc>
@@ -6533,12 +7136,6 @@
                 <w:rFonts w:ascii="Arial" w:hAnsi="Arial" w:cs="Arial"/>
               </w:rPr>
             </w:pPr>
-            <w:r>
-              <w:rPr>
-                <w:rFonts w:ascii="Arial" w:hAnsi="Arial" w:cs="Arial"/>
-              </w:rPr>
-              <w:t>Tipo</w:t>
-            </w:r>
           </w:p>
         </w:tc>
       </w:tr>
@@ -6557,12 +7154,6 @@
                 <w:rFonts w:ascii="Arial" w:hAnsi="Arial" w:cs="Arial"/>
               </w:rPr>
             </w:pPr>
-            <w:r>
-              <w:rPr>
-                <w:rFonts w:ascii="Arial" w:hAnsi="Arial" w:cs="Arial"/>
-              </w:rPr>
-              <w:t>Objetivo:</w:t>
-            </w:r>
           </w:p>
         </w:tc>
       </w:tr>
@@ -7317,7 +7908,6 @@
               <w:rPr>
                 <w:rFonts w:ascii="Arial" w:hAnsi="Arial" w:cs="Arial"/>
               </w:rPr>
-              <w:lastRenderedPageBreak/>
               <w:t>UC id:</w:t>
             </w:r>
           </w:p>
@@ -7411,6 +8001,7 @@
               <w:rPr>
                 <w:rFonts w:ascii="Arial" w:hAnsi="Arial" w:cs="Arial"/>
               </w:rPr>
+              <w:lastRenderedPageBreak/>
               <w:t>UC id:</w:t>
             </w:r>
           </w:p>
@@ -7966,9 +8557,803 @@
       </w:tr>
     </w:tbl>
     <w:p/>
+    <w:tbl>
+      <w:tblPr>
+        <w:tblW w:w="0" w:type="auto"/>
+        <w:tblBorders>
+          <w:top w:val="single" w:sz="4" w:space="0" w:color="auto"/>
+          <w:left w:val="single" w:sz="4" w:space="0" w:color="auto"/>
+          <w:bottom w:val="single" w:sz="4" w:space="0" w:color="auto"/>
+          <w:right w:val="single" w:sz="4" w:space="0" w:color="auto"/>
+          <w:insideH w:val="single" w:sz="4" w:space="0" w:color="auto"/>
+          <w:insideV w:val="single" w:sz="4" w:space="0" w:color="auto"/>
+        </w:tblBorders>
+        <w:tblLook w:val="01E0" w:firstRow="1" w:lastRow="1" w:firstColumn="1" w:lastColumn="1" w:noHBand="0" w:noVBand="0"/>
+      </w:tblPr>
+      <w:tblGrid>
+        <w:gridCol w:w="1526"/>
+        <w:gridCol w:w="4961"/>
+        <w:gridCol w:w="2725"/>
+      </w:tblGrid>
+      <w:tr>
+        <w:tc>
+          <w:tcPr>
+            <w:tcW w:w="1526" w:type="dxa"/>
+            <w:tcBorders>
+              <w:bottom w:val="single" w:sz="6" w:space="0" w:color="auto"/>
+              <w:right w:val="single" w:sz="6" w:space="0" w:color="auto"/>
+            </w:tcBorders>
+          </w:tcPr>
+          <w:p>
+            <w:pPr>
+              <w:rPr>
+                <w:rFonts w:ascii="Arial" w:hAnsi="Arial" w:cs="Arial"/>
+              </w:rPr>
+            </w:pPr>
+            <w:r>
+              <w:rPr>
+                <w:rFonts w:ascii="Arial" w:hAnsi="Arial" w:cs="Arial"/>
+              </w:rPr>
+              <w:t>UC id:</w:t>
+            </w:r>
+          </w:p>
+        </w:tc>
+        <w:tc>
+          <w:tcPr>
+            <w:tcW w:w="4961" w:type="dxa"/>
+            <w:tcBorders>
+              <w:left w:val="single" w:sz="6" w:space="0" w:color="auto"/>
+              <w:bottom w:val="single" w:sz="6" w:space="0" w:color="auto"/>
+              <w:right w:val="single" w:sz="6" w:space="0" w:color="auto"/>
+            </w:tcBorders>
+          </w:tcPr>
+          <w:p>
+            <w:pPr>
+              <w:rPr>
+                <w:rFonts w:ascii="Arial" w:hAnsi="Arial" w:cs="Arial"/>
+              </w:rPr>
+            </w:pPr>
+            <w:r>
+              <w:rPr>
+                <w:rFonts w:ascii="Arial" w:hAnsi="Arial" w:cs="Arial"/>
+              </w:rPr>
+              <w:t>Descripción</w:t>
+            </w:r>
+          </w:p>
+        </w:tc>
+        <w:tc>
+          <w:tcPr>
+            <w:tcW w:w="2725" w:type="dxa"/>
+            <w:tcBorders>
+              <w:left w:val="single" w:sz="6" w:space="0" w:color="auto"/>
+              <w:bottom w:val="single" w:sz="6" w:space="0" w:color="auto"/>
+            </w:tcBorders>
+          </w:tcPr>
+          <w:p>
+            <w:pPr>
+              <w:rPr>
+                <w:rFonts w:ascii="Arial" w:hAnsi="Arial" w:cs="Arial"/>
+              </w:rPr>
+            </w:pPr>
+            <w:r>
+              <w:rPr>
+                <w:rFonts w:ascii="Arial" w:hAnsi="Arial" w:cs="Arial"/>
+              </w:rPr>
+              <w:t>Tipo</w:t>
+            </w:r>
+          </w:p>
+        </w:tc>
+      </w:tr>
+      <w:tr>
+        <w:tc>
+          <w:tcPr>
+            <w:tcW w:w="9212" w:type="dxa"/>
+            <w:gridSpan w:val="3"/>
+            <w:tcBorders>
+              <w:top w:val="single" w:sz="6" w:space="0" w:color="auto"/>
+            </w:tcBorders>
+          </w:tcPr>
+          <w:p>
+            <w:pPr>
+              <w:rPr>
+                <w:rFonts w:ascii="Arial" w:hAnsi="Arial" w:cs="Arial"/>
+              </w:rPr>
+            </w:pPr>
+            <w:r>
+              <w:rPr>
+                <w:rFonts w:ascii="Arial" w:hAnsi="Arial" w:cs="Arial"/>
+              </w:rPr>
+              <w:t>Objetivo:</w:t>
+            </w:r>
+          </w:p>
+        </w:tc>
+      </w:tr>
+    </w:tbl>
+    <w:p/>
+    <w:tbl>
+      <w:tblPr>
+        <w:tblW w:w="0" w:type="auto"/>
+        <w:tblBorders>
+          <w:top w:val="single" w:sz="4" w:space="0" w:color="auto"/>
+          <w:left w:val="single" w:sz="4" w:space="0" w:color="auto"/>
+          <w:bottom w:val="single" w:sz="4" w:space="0" w:color="auto"/>
+          <w:right w:val="single" w:sz="4" w:space="0" w:color="auto"/>
+          <w:insideH w:val="single" w:sz="4" w:space="0" w:color="auto"/>
+          <w:insideV w:val="single" w:sz="4" w:space="0" w:color="auto"/>
+        </w:tblBorders>
+        <w:tblLook w:val="01E0" w:firstRow="1" w:lastRow="1" w:firstColumn="1" w:lastColumn="1" w:noHBand="0" w:noVBand="0"/>
+      </w:tblPr>
+      <w:tblGrid>
+        <w:gridCol w:w="1526"/>
+        <w:gridCol w:w="4961"/>
+        <w:gridCol w:w="2725"/>
+      </w:tblGrid>
+      <w:tr>
+        <w:tc>
+          <w:tcPr>
+            <w:tcW w:w="1526" w:type="dxa"/>
+            <w:tcBorders>
+              <w:bottom w:val="single" w:sz="6" w:space="0" w:color="auto"/>
+              <w:right w:val="single" w:sz="6" w:space="0" w:color="auto"/>
+            </w:tcBorders>
+          </w:tcPr>
+          <w:p>
+            <w:pPr>
+              <w:rPr>
+                <w:rFonts w:ascii="Arial" w:hAnsi="Arial" w:cs="Arial"/>
+              </w:rPr>
+            </w:pPr>
+            <w:r>
+              <w:rPr>
+                <w:rFonts w:ascii="Arial" w:hAnsi="Arial" w:cs="Arial"/>
+              </w:rPr>
+              <w:t>UC id:</w:t>
+            </w:r>
+          </w:p>
+        </w:tc>
+        <w:tc>
+          <w:tcPr>
+            <w:tcW w:w="4961" w:type="dxa"/>
+            <w:tcBorders>
+              <w:left w:val="single" w:sz="6" w:space="0" w:color="auto"/>
+              <w:bottom w:val="single" w:sz="6" w:space="0" w:color="auto"/>
+              <w:right w:val="single" w:sz="6" w:space="0" w:color="auto"/>
+            </w:tcBorders>
+          </w:tcPr>
+          <w:p>
+            <w:pPr>
+              <w:rPr>
+                <w:rFonts w:ascii="Arial" w:hAnsi="Arial" w:cs="Arial"/>
+              </w:rPr>
+            </w:pPr>
+            <w:r>
+              <w:rPr>
+                <w:rFonts w:ascii="Arial" w:hAnsi="Arial" w:cs="Arial"/>
+              </w:rPr>
+              <w:t>Descripción</w:t>
+            </w:r>
+          </w:p>
+        </w:tc>
+        <w:tc>
+          <w:tcPr>
+            <w:tcW w:w="2725" w:type="dxa"/>
+            <w:tcBorders>
+              <w:left w:val="single" w:sz="6" w:space="0" w:color="auto"/>
+              <w:bottom w:val="single" w:sz="6" w:space="0" w:color="auto"/>
+            </w:tcBorders>
+          </w:tcPr>
+          <w:p>
+            <w:pPr>
+              <w:rPr>
+                <w:rFonts w:ascii="Arial" w:hAnsi="Arial" w:cs="Arial"/>
+              </w:rPr>
+            </w:pPr>
+            <w:r>
+              <w:rPr>
+                <w:rFonts w:ascii="Arial" w:hAnsi="Arial" w:cs="Arial"/>
+              </w:rPr>
+              <w:t>Tipo</w:t>
+            </w:r>
+          </w:p>
+        </w:tc>
+      </w:tr>
+      <w:tr>
+        <w:tc>
+          <w:tcPr>
+            <w:tcW w:w="9212" w:type="dxa"/>
+            <w:gridSpan w:val="3"/>
+            <w:tcBorders>
+              <w:top w:val="single" w:sz="6" w:space="0" w:color="auto"/>
+            </w:tcBorders>
+          </w:tcPr>
+          <w:p>
+            <w:pPr>
+              <w:rPr>
+                <w:rFonts w:ascii="Arial" w:hAnsi="Arial" w:cs="Arial"/>
+              </w:rPr>
+            </w:pPr>
+            <w:r>
+              <w:rPr>
+                <w:rFonts w:ascii="Arial" w:hAnsi="Arial" w:cs="Arial"/>
+              </w:rPr>
+              <w:t>Objetivo:</w:t>
+            </w:r>
+          </w:p>
+        </w:tc>
+      </w:tr>
+    </w:tbl>
+    <w:p/>
+    <w:tbl>
+      <w:tblPr>
+        <w:tblW w:w="0" w:type="auto"/>
+        <w:tblBorders>
+          <w:top w:val="single" w:sz="4" w:space="0" w:color="auto"/>
+          <w:left w:val="single" w:sz="4" w:space="0" w:color="auto"/>
+          <w:bottom w:val="single" w:sz="4" w:space="0" w:color="auto"/>
+          <w:right w:val="single" w:sz="4" w:space="0" w:color="auto"/>
+          <w:insideH w:val="single" w:sz="4" w:space="0" w:color="auto"/>
+          <w:insideV w:val="single" w:sz="4" w:space="0" w:color="auto"/>
+        </w:tblBorders>
+        <w:tblLook w:val="01E0" w:firstRow="1" w:lastRow="1" w:firstColumn="1" w:lastColumn="1" w:noHBand="0" w:noVBand="0"/>
+      </w:tblPr>
+      <w:tblGrid>
+        <w:gridCol w:w="1526"/>
+        <w:gridCol w:w="4961"/>
+        <w:gridCol w:w="2725"/>
+      </w:tblGrid>
+      <w:tr>
+        <w:tc>
+          <w:tcPr>
+            <w:tcW w:w="1526" w:type="dxa"/>
+            <w:tcBorders>
+              <w:bottom w:val="single" w:sz="6" w:space="0" w:color="auto"/>
+              <w:right w:val="single" w:sz="6" w:space="0" w:color="auto"/>
+            </w:tcBorders>
+          </w:tcPr>
+          <w:p>
+            <w:pPr>
+              <w:rPr>
+                <w:rFonts w:ascii="Arial" w:hAnsi="Arial" w:cs="Arial"/>
+              </w:rPr>
+            </w:pPr>
+            <w:r>
+              <w:rPr>
+                <w:rFonts w:ascii="Arial" w:hAnsi="Arial" w:cs="Arial"/>
+              </w:rPr>
+              <w:t>UC id:</w:t>
+            </w:r>
+          </w:p>
+        </w:tc>
+        <w:tc>
+          <w:tcPr>
+            <w:tcW w:w="4961" w:type="dxa"/>
+            <w:tcBorders>
+              <w:left w:val="single" w:sz="6" w:space="0" w:color="auto"/>
+              <w:bottom w:val="single" w:sz="6" w:space="0" w:color="auto"/>
+              <w:right w:val="single" w:sz="6" w:space="0" w:color="auto"/>
+            </w:tcBorders>
+          </w:tcPr>
+          <w:p>
+            <w:pPr>
+              <w:rPr>
+                <w:rFonts w:ascii="Arial" w:hAnsi="Arial" w:cs="Arial"/>
+              </w:rPr>
+            </w:pPr>
+            <w:r>
+              <w:rPr>
+                <w:rFonts w:ascii="Arial" w:hAnsi="Arial" w:cs="Arial"/>
+              </w:rPr>
+              <w:t>Descripción</w:t>
+            </w:r>
+          </w:p>
+        </w:tc>
+        <w:tc>
+          <w:tcPr>
+            <w:tcW w:w="2725" w:type="dxa"/>
+            <w:tcBorders>
+              <w:left w:val="single" w:sz="6" w:space="0" w:color="auto"/>
+              <w:bottom w:val="single" w:sz="6" w:space="0" w:color="auto"/>
+            </w:tcBorders>
+          </w:tcPr>
+          <w:p>
+            <w:pPr>
+              <w:rPr>
+                <w:rFonts w:ascii="Arial" w:hAnsi="Arial" w:cs="Arial"/>
+              </w:rPr>
+            </w:pPr>
+            <w:r>
+              <w:rPr>
+                <w:rFonts w:ascii="Arial" w:hAnsi="Arial" w:cs="Arial"/>
+              </w:rPr>
+              <w:t>Tipo</w:t>
+            </w:r>
+          </w:p>
+        </w:tc>
+      </w:tr>
+      <w:tr>
+        <w:tc>
+          <w:tcPr>
+            <w:tcW w:w="9212" w:type="dxa"/>
+            <w:gridSpan w:val="3"/>
+            <w:tcBorders>
+              <w:top w:val="single" w:sz="6" w:space="0" w:color="auto"/>
+            </w:tcBorders>
+          </w:tcPr>
+          <w:p>
+            <w:pPr>
+              <w:rPr>
+                <w:rFonts w:ascii="Arial" w:hAnsi="Arial" w:cs="Arial"/>
+              </w:rPr>
+            </w:pPr>
+            <w:r>
+              <w:rPr>
+                <w:rFonts w:ascii="Arial" w:hAnsi="Arial" w:cs="Arial"/>
+              </w:rPr>
+              <w:t>Objetivo:</w:t>
+            </w:r>
+          </w:p>
+        </w:tc>
+      </w:tr>
+    </w:tbl>
+    <w:p/>
+    <w:tbl>
+      <w:tblPr>
+        <w:tblW w:w="0" w:type="auto"/>
+        <w:tblBorders>
+          <w:top w:val="single" w:sz="4" w:space="0" w:color="auto"/>
+          <w:left w:val="single" w:sz="4" w:space="0" w:color="auto"/>
+          <w:bottom w:val="single" w:sz="4" w:space="0" w:color="auto"/>
+          <w:right w:val="single" w:sz="4" w:space="0" w:color="auto"/>
+          <w:insideH w:val="single" w:sz="4" w:space="0" w:color="auto"/>
+          <w:insideV w:val="single" w:sz="4" w:space="0" w:color="auto"/>
+        </w:tblBorders>
+        <w:tblLook w:val="01E0" w:firstRow="1" w:lastRow="1" w:firstColumn="1" w:lastColumn="1" w:noHBand="0" w:noVBand="0"/>
+      </w:tblPr>
+      <w:tblGrid>
+        <w:gridCol w:w="1526"/>
+        <w:gridCol w:w="4961"/>
+        <w:gridCol w:w="2725"/>
+      </w:tblGrid>
+      <w:tr>
+        <w:tc>
+          <w:tcPr>
+            <w:tcW w:w="1526" w:type="dxa"/>
+            <w:tcBorders>
+              <w:bottom w:val="single" w:sz="6" w:space="0" w:color="auto"/>
+              <w:right w:val="single" w:sz="6" w:space="0" w:color="auto"/>
+            </w:tcBorders>
+          </w:tcPr>
+          <w:p>
+            <w:pPr>
+              <w:rPr>
+                <w:rFonts w:ascii="Arial" w:hAnsi="Arial" w:cs="Arial"/>
+              </w:rPr>
+            </w:pPr>
+            <w:r>
+              <w:rPr>
+                <w:rFonts w:ascii="Arial" w:hAnsi="Arial" w:cs="Arial"/>
+              </w:rPr>
+              <w:t>UC id:</w:t>
+            </w:r>
+          </w:p>
+        </w:tc>
+        <w:tc>
+          <w:tcPr>
+            <w:tcW w:w="4961" w:type="dxa"/>
+            <w:tcBorders>
+              <w:left w:val="single" w:sz="6" w:space="0" w:color="auto"/>
+              <w:bottom w:val="single" w:sz="6" w:space="0" w:color="auto"/>
+              <w:right w:val="single" w:sz="6" w:space="0" w:color="auto"/>
+            </w:tcBorders>
+          </w:tcPr>
+          <w:p>
+            <w:pPr>
+              <w:rPr>
+                <w:rFonts w:ascii="Arial" w:hAnsi="Arial" w:cs="Arial"/>
+              </w:rPr>
+            </w:pPr>
+            <w:r>
+              <w:rPr>
+                <w:rFonts w:ascii="Arial" w:hAnsi="Arial" w:cs="Arial"/>
+              </w:rPr>
+              <w:t>Descripción</w:t>
+            </w:r>
+          </w:p>
+        </w:tc>
+        <w:tc>
+          <w:tcPr>
+            <w:tcW w:w="2725" w:type="dxa"/>
+            <w:tcBorders>
+              <w:left w:val="single" w:sz="6" w:space="0" w:color="auto"/>
+              <w:bottom w:val="single" w:sz="6" w:space="0" w:color="auto"/>
+            </w:tcBorders>
+          </w:tcPr>
+          <w:p>
+            <w:pPr>
+              <w:rPr>
+                <w:rFonts w:ascii="Arial" w:hAnsi="Arial" w:cs="Arial"/>
+              </w:rPr>
+            </w:pPr>
+            <w:r>
+              <w:rPr>
+                <w:rFonts w:ascii="Arial" w:hAnsi="Arial" w:cs="Arial"/>
+              </w:rPr>
+              <w:t>Tipo</w:t>
+            </w:r>
+          </w:p>
+        </w:tc>
+      </w:tr>
+      <w:tr>
+        <w:tc>
+          <w:tcPr>
+            <w:tcW w:w="9212" w:type="dxa"/>
+            <w:gridSpan w:val="3"/>
+            <w:tcBorders>
+              <w:top w:val="single" w:sz="6" w:space="0" w:color="auto"/>
+            </w:tcBorders>
+          </w:tcPr>
+          <w:p>
+            <w:pPr>
+              <w:rPr>
+                <w:rFonts w:ascii="Arial" w:hAnsi="Arial" w:cs="Arial"/>
+              </w:rPr>
+            </w:pPr>
+            <w:r>
+              <w:rPr>
+                <w:rFonts w:ascii="Arial" w:hAnsi="Arial" w:cs="Arial"/>
+              </w:rPr>
+              <w:t>Objetivo:</w:t>
+            </w:r>
+          </w:p>
+        </w:tc>
+      </w:tr>
+    </w:tbl>
+    <w:p/>
+    <w:tbl>
+      <w:tblPr>
+        <w:tblW w:w="0" w:type="auto"/>
+        <w:tblBorders>
+          <w:top w:val="single" w:sz="4" w:space="0" w:color="auto"/>
+          <w:left w:val="single" w:sz="4" w:space="0" w:color="auto"/>
+          <w:bottom w:val="single" w:sz="4" w:space="0" w:color="auto"/>
+          <w:right w:val="single" w:sz="4" w:space="0" w:color="auto"/>
+          <w:insideH w:val="single" w:sz="4" w:space="0" w:color="auto"/>
+          <w:insideV w:val="single" w:sz="4" w:space="0" w:color="auto"/>
+        </w:tblBorders>
+        <w:tblLook w:val="01E0" w:firstRow="1" w:lastRow="1" w:firstColumn="1" w:lastColumn="1" w:noHBand="0" w:noVBand="0"/>
+      </w:tblPr>
+      <w:tblGrid>
+        <w:gridCol w:w="1526"/>
+        <w:gridCol w:w="4961"/>
+        <w:gridCol w:w="2725"/>
+      </w:tblGrid>
+      <w:tr>
+        <w:tc>
+          <w:tcPr>
+            <w:tcW w:w="1526" w:type="dxa"/>
+            <w:tcBorders>
+              <w:bottom w:val="single" w:sz="6" w:space="0" w:color="auto"/>
+              <w:right w:val="single" w:sz="6" w:space="0" w:color="auto"/>
+            </w:tcBorders>
+          </w:tcPr>
+          <w:p>
+            <w:pPr>
+              <w:rPr>
+                <w:rFonts w:ascii="Arial" w:hAnsi="Arial" w:cs="Arial"/>
+              </w:rPr>
+            </w:pPr>
+            <w:r>
+              <w:rPr>
+                <w:rFonts w:ascii="Arial" w:hAnsi="Arial" w:cs="Arial"/>
+              </w:rPr>
+              <w:t>UC id:</w:t>
+            </w:r>
+          </w:p>
+        </w:tc>
+        <w:tc>
+          <w:tcPr>
+            <w:tcW w:w="4961" w:type="dxa"/>
+            <w:tcBorders>
+              <w:left w:val="single" w:sz="6" w:space="0" w:color="auto"/>
+              <w:bottom w:val="single" w:sz="6" w:space="0" w:color="auto"/>
+              <w:right w:val="single" w:sz="6" w:space="0" w:color="auto"/>
+            </w:tcBorders>
+          </w:tcPr>
+          <w:p>
+            <w:pPr>
+              <w:rPr>
+                <w:rFonts w:ascii="Arial" w:hAnsi="Arial" w:cs="Arial"/>
+              </w:rPr>
+            </w:pPr>
+            <w:r>
+              <w:rPr>
+                <w:rFonts w:ascii="Arial" w:hAnsi="Arial" w:cs="Arial"/>
+              </w:rPr>
+              <w:t>Descripción</w:t>
+            </w:r>
+          </w:p>
+        </w:tc>
+        <w:tc>
+          <w:tcPr>
+            <w:tcW w:w="2725" w:type="dxa"/>
+            <w:tcBorders>
+              <w:left w:val="single" w:sz="6" w:space="0" w:color="auto"/>
+              <w:bottom w:val="single" w:sz="6" w:space="0" w:color="auto"/>
+            </w:tcBorders>
+          </w:tcPr>
+          <w:p>
+            <w:pPr>
+              <w:rPr>
+                <w:rFonts w:ascii="Arial" w:hAnsi="Arial" w:cs="Arial"/>
+              </w:rPr>
+            </w:pPr>
+            <w:r>
+              <w:rPr>
+                <w:rFonts w:ascii="Arial" w:hAnsi="Arial" w:cs="Arial"/>
+              </w:rPr>
+              <w:t>Tipo</w:t>
+            </w:r>
+          </w:p>
+        </w:tc>
+      </w:tr>
+      <w:tr>
+        <w:tc>
+          <w:tcPr>
+            <w:tcW w:w="9212" w:type="dxa"/>
+            <w:gridSpan w:val="3"/>
+            <w:tcBorders>
+              <w:top w:val="single" w:sz="6" w:space="0" w:color="auto"/>
+            </w:tcBorders>
+          </w:tcPr>
+          <w:p>
+            <w:pPr>
+              <w:rPr>
+                <w:rFonts w:ascii="Arial" w:hAnsi="Arial" w:cs="Arial"/>
+              </w:rPr>
+            </w:pPr>
+            <w:r>
+              <w:rPr>
+                <w:rFonts w:ascii="Arial" w:hAnsi="Arial" w:cs="Arial"/>
+              </w:rPr>
+              <w:t>Objetivo:</w:t>
+            </w:r>
+          </w:p>
+        </w:tc>
+      </w:tr>
+    </w:tbl>
+    <w:p/>
+    <w:tbl>
+      <w:tblPr>
+        <w:tblW w:w="0" w:type="auto"/>
+        <w:tblBorders>
+          <w:top w:val="single" w:sz="4" w:space="0" w:color="auto"/>
+          <w:left w:val="single" w:sz="4" w:space="0" w:color="auto"/>
+          <w:bottom w:val="single" w:sz="4" w:space="0" w:color="auto"/>
+          <w:right w:val="single" w:sz="4" w:space="0" w:color="auto"/>
+          <w:insideH w:val="single" w:sz="4" w:space="0" w:color="auto"/>
+          <w:insideV w:val="single" w:sz="4" w:space="0" w:color="auto"/>
+        </w:tblBorders>
+        <w:tblLook w:val="01E0" w:firstRow="1" w:lastRow="1" w:firstColumn="1" w:lastColumn="1" w:noHBand="0" w:noVBand="0"/>
+      </w:tblPr>
+      <w:tblGrid>
+        <w:gridCol w:w="1526"/>
+        <w:gridCol w:w="4961"/>
+        <w:gridCol w:w="2725"/>
+      </w:tblGrid>
+      <w:tr>
+        <w:tc>
+          <w:tcPr>
+            <w:tcW w:w="1526" w:type="dxa"/>
+            <w:tcBorders>
+              <w:bottom w:val="single" w:sz="6" w:space="0" w:color="auto"/>
+              <w:right w:val="single" w:sz="6" w:space="0" w:color="auto"/>
+            </w:tcBorders>
+          </w:tcPr>
+          <w:p>
+            <w:pPr>
+              <w:rPr>
+                <w:rFonts w:ascii="Arial" w:hAnsi="Arial" w:cs="Arial"/>
+              </w:rPr>
+            </w:pPr>
+            <w:r>
+              <w:rPr>
+                <w:rFonts w:ascii="Arial" w:hAnsi="Arial" w:cs="Arial"/>
+              </w:rPr>
+              <w:t>UC id:</w:t>
+            </w:r>
+          </w:p>
+        </w:tc>
+        <w:tc>
+          <w:tcPr>
+            <w:tcW w:w="4961" w:type="dxa"/>
+            <w:tcBorders>
+              <w:left w:val="single" w:sz="6" w:space="0" w:color="auto"/>
+              <w:bottom w:val="single" w:sz="6" w:space="0" w:color="auto"/>
+              <w:right w:val="single" w:sz="6" w:space="0" w:color="auto"/>
+            </w:tcBorders>
+          </w:tcPr>
+          <w:p>
+            <w:pPr>
+              <w:rPr>
+                <w:rFonts w:ascii="Arial" w:hAnsi="Arial" w:cs="Arial"/>
+              </w:rPr>
+            </w:pPr>
+            <w:r>
+              <w:rPr>
+                <w:rFonts w:ascii="Arial" w:hAnsi="Arial" w:cs="Arial"/>
+              </w:rPr>
+              <w:t>Descripción</w:t>
+            </w:r>
+          </w:p>
+        </w:tc>
+        <w:tc>
+          <w:tcPr>
+            <w:tcW w:w="2725" w:type="dxa"/>
+            <w:tcBorders>
+              <w:left w:val="single" w:sz="6" w:space="0" w:color="auto"/>
+              <w:bottom w:val="single" w:sz="6" w:space="0" w:color="auto"/>
+            </w:tcBorders>
+          </w:tcPr>
+          <w:p>
+            <w:pPr>
+              <w:rPr>
+                <w:rFonts w:ascii="Arial" w:hAnsi="Arial" w:cs="Arial"/>
+              </w:rPr>
+            </w:pPr>
+            <w:r>
+              <w:rPr>
+                <w:rFonts w:ascii="Arial" w:hAnsi="Arial" w:cs="Arial"/>
+              </w:rPr>
+              <w:t>Tipo</w:t>
+            </w:r>
+          </w:p>
+        </w:tc>
+      </w:tr>
+      <w:tr>
+        <w:tc>
+          <w:tcPr>
+            <w:tcW w:w="9212" w:type="dxa"/>
+            <w:gridSpan w:val="3"/>
+            <w:tcBorders>
+              <w:top w:val="single" w:sz="6" w:space="0" w:color="auto"/>
+            </w:tcBorders>
+          </w:tcPr>
+          <w:p>
+            <w:pPr>
+              <w:rPr>
+                <w:rFonts w:ascii="Arial" w:hAnsi="Arial" w:cs="Arial"/>
+              </w:rPr>
+            </w:pPr>
+            <w:r>
+              <w:rPr>
+                <w:rFonts w:ascii="Arial" w:hAnsi="Arial" w:cs="Arial"/>
+              </w:rPr>
+              <w:t>Objetivo:</w:t>
+            </w:r>
+          </w:p>
+        </w:tc>
+      </w:tr>
+    </w:tbl>
+    <w:p/>
+    <w:tbl>
+      <w:tblPr>
+        <w:tblW w:w="0" w:type="auto"/>
+        <w:tblBorders>
+          <w:top w:val="single" w:sz="4" w:space="0" w:color="auto"/>
+          <w:left w:val="single" w:sz="4" w:space="0" w:color="auto"/>
+          <w:bottom w:val="single" w:sz="4" w:space="0" w:color="auto"/>
+          <w:right w:val="single" w:sz="4" w:space="0" w:color="auto"/>
+          <w:insideH w:val="single" w:sz="4" w:space="0" w:color="auto"/>
+          <w:insideV w:val="single" w:sz="4" w:space="0" w:color="auto"/>
+        </w:tblBorders>
+        <w:tblLook w:val="01E0" w:firstRow="1" w:lastRow="1" w:firstColumn="1" w:lastColumn="1" w:noHBand="0" w:noVBand="0"/>
+      </w:tblPr>
+      <w:tblGrid>
+        <w:gridCol w:w="1526"/>
+        <w:gridCol w:w="4961"/>
+        <w:gridCol w:w="2725"/>
+      </w:tblGrid>
+      <w:tr>
+        <w:tc>
+          <w:tcPr>
+            <w:tcW w:w="1526" w:type="dxa"/>
+            <w:tcBorders>
+              <w:bottom w:val="single" w:sz="6" w:space="0" w:color="auto"/>
+              <w:right w:val="single" w:sz="6" w:space="0" w:color="auto"/>
+            </w:tcBorders>
+          </w:tcPr>
+          <w:p>
+            <w:pPr>
+              <w:rPr>
+                <w:rFonts w:ascii="Arial" w:hAnsi="Arial" w:cs="Arial"/>
+              </w:rPr>
+            </w:pPr>
+            <w:r>
+              <w:rPr>
+                <w:rFonts w:ascii="Arial" w:hAnsi="Arial" w:cs="Arial"/>
+              </w:rPr>
+              <w:t>UC id:</w:t>
+            </w:r>
+          </w:p>
+        </w:tc>
+        <w:tc>
+          <w:tcPr>
+            <w:tcW w:w="4961" w:type="dxa"/>
+            <w:tcBorders>
+              <w:left w:val="single" w:sz="6" w:space="0" w:color="auto"/>
+              <w:bottom w:val="single" w:sz="6" w:space="0" w:color="auto"/>
+              <w:right w:val="single" w:sz="6" w:space="0" w:color="auto"/>
+            </w:tcBorders>
+          </w:tcPr>
+          <w:p>
+            <w:pPr>
+              <w:rPr>
+                <w:rFonts w:ascii="Arial" w:hAnsi="Arial" w:cs="Arial"/>
+              </w:rPr>
+            </w:pPr>
+            <w:r>
+              <w:rPr>
+                <w:rFonts w:ascii="Arial" w:hAnsi="Arial" w:cs="Arial"/>
+              </w:rPr>
+              <w:t>Descripción</w:t>
+            </w:r>
+          </w:p>
+        </w:tc>
+        <w:tc>
+          <w:tcPr>
+            <w:tcW w:w="2725" w:type="dxa"/>
+            <w:tcBorders>
+              <w:left w:val="single" w:sz="6" w:space="0" w:color="auto"/>
+              <w:bottom w:val="single" w:sz="6" w:space="0" w:color="auto"/>
+            </w:tcBorders>
+          </w:tcPr>
+          <w:p>
+            <w:pPr>
+              <w:rPr>
+                <w:rFonts w:ascii="Arial" w:hAnsi="Arial" w:cs="Arial"/>
+              </w:rPr>
+            </w:pPr>
+            <w:r>
+              <w:rPr>
+                <w:rFonts w:ascii="Arial" w:hAnsi="Arial" w:cs="Arial"/>
+              </w:rPr>
+              <w:t>Tipo</w:t>
+            </w:r>
+          </w:p>
+        </w:tc>
+      </w:tr>
+      <w:tr>
+        <w:tc>
+          <w:tcPr>
+            <w:tcW w:w="9212" w:type="dxa"/>
+            <w:gridSpan w:val="3"/>
+            <w:tcBorders>
+              <w:top w:val="single" w:sz="6" w:space="0" w:color="auto"/>
+            </w:tcBorders>
+          </w:tcPr>
+          <w:p>
+            <w:pPr>
+              <w:rPr>
+                <w:rFonts w:ascii="Arial" w:hAnsi="Arial" w:cs="Arial"/>
+              </w:rPr>
+            </w:pPr>
+            <w:r>
+              <w:rPr>
+                <w:rFonts w:ascii="Arial" w:hAnsi="Arial" w:cs="Arial"/>
+              </w:rPr>
+              <w:t>Objetivo:</w:t>
+            </w:r>
+          </w:p>
+        </w:tc>
+      </w:tr>
+    </w:tbl>
+    <w:p>
+      <w:bookmarkStart w:id="1" w:name="_GoBack"/>
+      <w:bookmarkEnd w:id="1"/>
+    </w:p>
     <w:sectPr>
-      <w:headerReference w:type="default" r:id="rId10"/>
-      <w:footerReference w:type="default" r:id="rId11"/>
+      <w:headerReference w:type="default" r:id="rId12"/>
+      <w:footerReference w:type="default" r:id="rId13"/>
       <w:pgSz w:w="11906" w:h="16838"/>
       <w:pgMar w:top="1134" w:right="1134" w:bottom="1134" w:left="1701" w:header="709" w:footer="709" w:gutter="0"/>
       <w:cols w:space="708"/>
@@ -7976,6 +9361,24 @@
     </w:sectPr>
   </w:body>
 </w:document>
+</file>
+
+<file path=word/comments.xml><?xml version="1.0" encoding="utf-8"?>
+<w:comments xmlns:wpc="http://schemas.microsoft.com/office/word/2010/wordprocessingCanvas" xmlns:mc="http://schemas.openxmlformats.org/markup-compatibility/2006" xmlns:o="urn:schemas-microsoft-com:office:office" xmlns:r="http://schemas.openxmlformats.org/officeDocument/2006/relationships" xmlns:m="http://schemas.openxmlformats.org/officeDocument/2006/math" xmlns:v="urn:schemas-microsoft-com:vml" xmlns:wp14="http://schemas.microsoft.com/office/word/2010/wordprocessingDrawing" xmlns:wp="http://schemas.openxmlformats.org/drawingml/2006/wordprocessingDrawing" xmlns:w10="urn:schemas-microsoft-com:office:word" xmlns:w="http://schemas.openxmlformats.org/wordprocessingml/2006/main" xmlns:w14="http://schemas.microsoft.com/office/word/2010/wordml" xmlns:wpg="http://schemas.microsoft.com/office/word/2010/wordprocessingGroup" xmlns:wpi="http://schemas.microsoft.com/office/word/2010/wordprocessingInk" xmlns:wne="http://schemas.microsoft.com/office/word/2006/wordml" xmlns:wps="http://schemas.microsoft.com/office/word/2010/wordprocessingShape" mc:Ignorable="w14 wp14">
+  <w:comment w:id="0" w:author="Juan Pablo Lorenzo" w:date="2016-08-24T17:51:00Z" w:initials="JPL">
+    <w:p>
+      <w:pPr>
+        <w:pStyle w:val="CommentText"/>
+      </w:pPr>
+      <w:r>
+        <w:rPr>
+          <w:rStyle w:val="CommentReference"/>
+        </w:rPr>
+        <w:annotationRef/>
+      </w:r>
+    </w:p>
+  </w:comment>
+</w:comments>
 </file>
 
 <file path=word/endnotes.xml><?xml version="1.0" encoding="utf-8"?>
@@ -8095,7 +9498,7 @@
                               <w:sz w:val="36"/>
                               <w:szCs w:val="36"/>
                             </w:rPr>
-                            <w:t>6</w:t>
+                            <w:t>8</w:t>
                           </w:r>
                           <w:r>
                             <w:rPr>
@@ -8171,7 +9574,7 @@
                         <w:sz w:val="36"/>
                         <w:szCs w:val="36"/>
                       </w:rPr>
-                      <w:t>6</w:t>
+                      <w:t>8</w:t>
                     </w:r>
                     <w:r>
                       <w:rPr>
@@ -8704,9 +10107,9 @@
 <file path=word/numbering.xml><?xml version="1.0" encoding="utf-8"?>
 <w:numbering xmlns:wpc="http://schemas.microsoft.com/office/word/2010/wordprocessingCanvas" xmlns:mc="http://schemas.openxmlformats.org/markup-compatibility/2006" xmlns:o="urn:schemas-microsoft-com:office:office" xmlns:r="http://schemas.openxmlformats.org/officeDocument/2006/relationships" xmlns:m="http://schemas.openxmlformats.org/officeDocument/2006/math" xmlns:v="urn:schemas-microsoft-com:vml" xmlns:wp14="http://schemas.microsoft.com/office/word/2010/wordprocessingDrawing" xmlns:wp="http://schemas.openxmlformats.org/drawingml/2006/wordprocessingDrawing" xmlns:w10="urn:schemas-microsoft-com:office:word" xmlns:w="http://schemas.openxmlformats.org/wordprocessingml/2006/main" xmlns:w14="http://schemas.microsoft.com/office/word/2010/wordml" xmlns:wpg="http://schemas.microsoft.com/office/word/2010/wordprocessingGroup" xmlns:wpi="http://schemas.microsoft.com/office/word/2010/wordprocessingInk" xmlns:wne="http://schemas.microsoft.com/office/word/2006/wordml" xmlns:wps="http://schemas.microsoft.com/office/word/2010/wordprocessingShape" mc:Ignorable="w14 wp14">
   <w:abstractNum w:abstractNumId="0">
-    <w:nsid w:val="406352FA"/>
+    <w:nsid w:val="0F4B5DA8"/>
     <w:multiLevelType w:val="hybridMultilevel"/>
-    <w:tmpl w:val="2CAE530A"/>
+    <w:tmpl w:val="0D6E6FDE"/>
     <w:lvl w:ilvl="0" w:tplc="2C0A0001">
       <w:start w:val="1"/>
       <w:numFmt w:val="bullet"/>
@@ -8817,9 +10220,9 @@
     </w:lvl>
   </w:abstractNum>
   <w:abstractNum w:abstractNumId="1">
-    <w:nsid w:val="46031A19"/>
+    <w:nsid w:val="406352FA"/>
     <w:multiLevelType w:val="hybridMultilevel"/>
-    <w:tmpl w:val="BF081F10"/>
+    <w:tmpl w:val="2CAE530A"/>
     <w:lvl w:ilvl="0" w:tplc="2C0A0001">
       <w:start w:val="1"/>
       <w:numFmt w:val="bullet"/>
@@ -8930,9 +10333,9 @@
     </w:lvl>
   </w:abstractNum>
   <w:abstractNum w:abstractNumId="2">
-    <w:nsid w:val="70D85A93"/>
+    <w:nsid w:val="46031A19"/>
     <w:multiLevelType w:val="hybridMultilevel"/>
-    <w:tmpl w:val="07BACB4A"/>
+    <w:tmpl w:val="BF081F10"/>
     <w:lvl w:ilvl="0" w:tplc="2C0A0001">
       <w:start w:val="1"/>
       <w:numFmt w:val="bullet"/>
@@ -9042,14 +10445,130 @@
       </w:rPr>
     </w:lvl>
   </w:abstractNum>
+  <w:abstractNum w:abstractNumId="3">
+    <w:nsid w:val="70D85A93"/>
+    <w:multiLevelType w:val="hybridMultilevel"/>
+    <w:tmpl w:val="07BACB4A"/>
+    <w:lvl w:ilvl="0" w:tplc="2C0A0001">
+      <w:start w:val="1"/>
+      <w:numFmt w:val="bullet"/>
+      <w:lvlText w:val=""/>
+      <w:lvlJc w:val="left"/>
+      <w:pPr>
+        <w:ind w:left="720" w:hanging="360"/>
+      </w:pPr>
+      <w:rPr>
+        <w:rFonts w:ascii="Symbol" w:hAnsi="Symbol" w:hint="default"/>
+      </w:rPr>
+    </w:lvl>
+    <w:lvl w:ilvl="1" w:tplc="2C0A0003" w:tentative="1">
+      <w:start w:val="1"/>
+      <w:numFmt w:val="bullet"/>
+      <w:lvlText w:val="o"/>
+      <w:lvlJc w:val="left"/>
+      <w:pPr>
+        <w:ind w:left="1440" w:hanging="360"/>
+      </w:pPr>
+      <w:rPr>
+        <w:rFonts w:ascii="Courier New" w:hAnsi="Courier New" w:cs="Courier New" w:hint="default"/>
+      </w:rPr>
+    </w:lvl>
+    <w:lvl w:ilvl="2" w:tplc="2C0A0005" w:tentative="1">
+      <w:start w:val="1"/>
+      <w:numFmt w:val="bullet"/>
+      <w:lvlText w:val=""/>
+      <w:lvlJc w:val="left"/>
+      <w:pPr>
+        <w:ind w:left="2160" w:hanging="360"/>
+      </w:pPr>
+      <w:rPr>
+        <w:rFonts w:ascii="Wingdings" w:hAnsi="Wingdings" w:hint="default"/>
+      </w:rPr>
+    </w:lvl>
+    <w:lvl w:ilvl="3" w:tplc="2C0A0001" w:tentative="1">
+      <w:start w:val="1"/>
+      <w:numFmt w:val="bullet"/>
+      <w:lvlText w:val=""/>
+      <w:lvlJc w:val="left"/>
+      <w:pPr>
+        <w:ind w:left="2880" w:hanging="360"/>
+      </w:pPr>
+      <w:rPr>
+        <w:rFonts w:ascii="Symbol" w:hAnsi="Symbol" w:hint="default"/>
+      </w:rPr>
+    </w:lvl>
+    <w:lvl w:ilvl="4" w:tplc="2C0A0003" w:tentative="1">
+      <w:start w:val="1"/>
+      <w:numFmt w:val="bullet"/>
+      <w:lvlText w:val="o"/>
+      <w:lvlJc w:val="left"/>
+      <w:pPr>
+        <w:ind w:left="3600" w:hanging="360"/>
+      </w:pPr>
+      <w:rPr>
+        <w:rFonts w:ascii="Courier New" w:hAnsi="Courier New" w:cs="Courier New" w:hint="default"/>
+      </w:rPr>
+    </w:lvl>
+    <w:lvl w:ilvl="5" w:tplc="2C0A0005" w:tentative="1">
+      <w:start w:val="1"/>
+      <w:numFmt w:val="bullet"/>
+      <w:lvlText w:val=""/>
+      <w:lvlJc w:val="left"/>
+      <w:pPr>
+        <w:ind w:left="4320" w:hanging="360"/>
+      </w:pPr>
+      <w:rPr>
+        <w:rFonts w:ascii="Wingdings" w:hAnsi="Wingdings" w:hint="default"/>
+      </w:rPr>
+    </w:lvl>
+    <w:lvl w:ilvl="6" w:tplc="2C0A0001" w:tentative="1">
+      <w:start w:val="1"/>
+      <w:numFmt w:val="bullet"/>
+      <w:lvlText w:val=""/>
+      <w:lvlJc w:val="left"/>
+      <w:pPr>
+        <w:ind w:left="5040" w:hanging="360"/>
+      </w:pPr>
+      <w:rPr>
+        <w:rFonts w:ascii="Symbol" w:hAnsi="Symbol" w:hint="default"/>
+      </w:rPr>
+    </w:lvl>
+    <w:lvl w:ilvl="7" w:tplc="2C0A0003" w:tentative="1">
+      <w:start w:val="1"/>
+      <w:numFmt w:val="bullet"/>
+      <w:lvlText w:val="o"/>
+      <w:lvlJc w:val="left"/>
+      <w:pPr>
+        <w:ind w:left="5760" w:hanging="360"/>
+      </w:pPr>
+      <w:rPr>
+        <w:rFonts w:ascii="Courier New" w:hAnsi="Courier New" w:cs="Courier New" w:hint="default"/>
+      </w:rPr>
+    </w:lvl>
+    <w:lvl w:ilvl="8" w:tplc="2C0A0005" w:tentative="1">
+      <w:start w:val="1"/>
+      <w:numFmt w:val="bullet"/>
+      <w:lvlText w:val=""/>
+      <w:lvlJc w:val="left"/>
+      <w:pPr>
+        <w:ind w:left="6480" w:hanging="360"/>
+      </w:pPr>
+      <w:rPr>
+        <w:rFonts w:ascii="Wingdings" w:hAnsi="Wingdings" w:hint="default"/>
+      </w:rPr>
+    </w:lvl>
+  </w:abstractNum>
   <w:num w:numId="1">
+    <w:abstractNumId w:val="3"/>
+  </w:num>
+  <w:num w:numId="2">
+    <w:abstractNumId w:val="1"/>
+  </w:num>
+  <w:num w:numId="3">
     <w:abstractNumId w:val="2"/>
   </w:num>
-  <w:num w:numId="2">
+  <w:num w:numId="4">
     <w:abstractNumId w:val="0"/>
-  </w:num>
-  <w:num w:numId="3">
-    <w:abstractNumId w:val="1"/>
   </w:num>
 </w:numbering>
 </file>
@@ -9364,6 +10883,74 @@
       <w:contextualSpacing/>
     </w:pPr>
   </w:style>
+  <w:style w:type="character" w:styleId="CommentReference">
+    <w:name w:val="annotation reference"/>
+    <w:basedOn w:val="DefaultParagraphFont"/>
+    <w:uiPriority w:val="99"/>
+    <w:semiHidden/>
+    <w:unhideWhenUsed/>
+    <w:rsid w:val="00343F7F"/>
+    <w:rPr>
+      <w:sz w:val="16"/>
+      <w:szCs w:val="16"/>
+    </w:rPr>
+  </w:style>
+  <w:style w:type="paragraph" w:styleId="CommentText">
+    <w:name w:val="annotation text"/>
+    <w:basedOn w:val="Normal"/>
+    <w:link w:val="CommentTextChar"/>
+    <w:uiPriority w:val="99"/>
+    <w:semiHidden/>
+    <w:unhideWhenUsed/>
+    <w:rsid w:val="00343F7F"/>
+    <w:pPr>
+      <w:spacing w:line="240" w:lineRule="auto"/>
+    </w:pPr>
+    <w:rPr>
+      <w:sz w:val="20"/>
+      <w:szCs w:val="20"/>
+    </w:rPr>
+  </w:style>
+  <w:style w:type="character" w:customStyle="1" w:styleId="CommentTextChar">
+    <w:name w:val="Comment Text Char"/>
+    <w:basedOn w:val="DefaultParagraphFont"/>
+    <w:link w:val="CommentText"/>
+    <w:uiPriority w:val="99"/>
+    <w:semiHidden/>
+    <w:rsid w:val="00343F7F"/>
+    <w:rPr>
+      <w:sz w:val="20"/>
+      <w:szCs w:val="20"/>
+    </w:rPr>
+  </w:style>
+  <w:style w:type="paragraph" w:styleId="CommentSubject">
+    <w:name w:val="annotation subject"/>
+    <w:basedOn w:val="CommentText"/>
+    <w:next w:val="CommentText"/>
+    <w:link w:val="CommentSubjectChar"/>
+    <w:uiPriority w:val="99"/>
+    <w:semiHidden/>
+    <w:unhideWhenUsed/>
+    <w:rsid w:val="00343F7F"/>
+    <w:rPr>
+      <w:b/>
+      <w:bCs/>
+    </w:rPr>
+  </w:style>
+  <w:style w:type="character" w:customStyle="1" w:styleId="CommentSubjectChar">
+    <w:name w:val="Comment Subject Char"/>
+    <w:basedOn w:val="CommentTextChar"/>
+    <w:link w:val="CommentSubject"/>
+    <w:uiPriority w:val="99"/>
+    <w:semiHidden/>
+    <w:rsid w:val="00343F7F"/>
+    <w:rPr>
+      <w:b/>
+      <w:bCs/>
+      <w:sz w:val="20"/>
+      <w:szCs w:val="20"/>
+    </w:rPr>
+  </w:style>
 </w:styles>
 </file>
 
@@ -9677,6 +11264,74 @@
       <w:contextualSpacing/>
     </w:pPr>
   </w:style>
+  <w:style w:type="character" w:styleId="CommentReference">
+    <w:name w:val="annotation reference"/>
+    <w:basedOn w:val="DefaultParagraphFont"/>
+    <w:uiPriority w:val="99"/>
+    <w:semiHidden/>
+    <w:unhideWhenUsed/>
+    <w:rsid w:val="00343F7F"/>
+    <w:rPr>
+      <w:sz w:val="16"/>
+      <w:szCs w:val="16"/>
+    </w:rPr>
+  </w:style>
+  <w:style w:type="paragraph" w:styleId="CommentText">
+    <w:name w:val="annotation text"/>
+    <w:basedOn w:val="Normal"/>
+    <w:link w:val="CommentTextChar"/>
+    <w:uiPriority w:val="99"/>
+    <w:semiHidden/>
+    <w:unhideWhenUsed/>
+    <w:rsid w:val="00343F7F"/>
+    <w:pPr>
+      <w:spacing w:line="240" w:lineRule="auto"/>
+    </w:pPr>
+    <w:rPr>
+      <w:sz w:val="20"/>
+      <w:szCs w:val="20"/>
+    </w:rPr>
+  </w:style>
+  <w:style w:type="character" w:customStyle="1" w:styleId="CommentTextChar">
+    <w:name w:val="Comment Text Char"/>
+    <w:basedOn w:val="DefaultParagraphFont"/>
+    <w:link w:val="CommentText"/>
+    <w:uiPriority w:val="99"/>
+    <w:semiHidden/>
+    <w:rsid w:val="00343F7F"/>
+    <w:rPr>
+      <w:sz w:val="20"/>
+      <w:szCs w:val="20"/>
+    </w:rPr>
+  </w:style>
+  <w:style w:type="paragraph" w:styleId="CommentSubject">
+    <w:name w:val="annotation subject"/>
+    <w:basedOn w:val="CommentText"/>
+    <w:next w:val="CommentText"/>
+    <w:link w:val="CommentSubjectChar"/>
+    <w:uiPriority w:val="99"/>
+    <w:semiHidden/>
+    <w:unhideWhenUsed/>
+    <w:rsid w:val="00343F7F"/>
+    <w:rPr>
+      <w:b/>
+      <w:bCs/>
+    </w:rPr>
+  </w:style>
+  <w:style w:type="character" w:customStyle="1" w:styleId="CommentSubjectChar">
+    <w:name w:val="Comment Subject Char"/>
+    <w:basedOn w:val="CommentTextChar"/>
+    <w:link w:val="CommentSubject"/>
+    <w:uiPriority w:val="99"/>
+    <w:semiHidden/>
+    <w:rsid w:val="00343F7F"/>
+    <w:rPr>
+      <w:b/>
+      <w:bCs/>
+      <w:sz w:val="20"/>
+      <w:szCs w:val="20"/>
+    </w:rPr>
+  </w:style>
 </w:styles>
 </file>
 
@@ -9970,7 +11625,7 @@
 </file>
 
 <file path=customXml/itemProps1.xml><?xml version="1.0" encoding="utf-8"?>
-<ds:datastoreItem xmlns:ds="http://schemas.openxmlformats.org/officeDocument/2006/customXml" ds:itemID="{D2EA2D2B-D827-458A-8968-C8EAA56D066B}">
+<ds:datastoreItem xmlns:ds="http://schemas.openxmlformats.org/officeDocument/2006/customXml" ds:itemID="{BA4EFCCB-6ECB-4A99-A502-D7BD7433EBC4}">
   <ds:schemaRefs>
     <ds:schemaRef ds:uri="http://schemas.openxmlformats.org/officeDocument/2006/bibliography"/>
   </ds:schemaRefs>

</xml_diff>

<commit_message>
Avance en objetivos de Casos de uso
Aguante Boca caretas ♥
</commit_message>
<xml_diff>
--- a/Pav-Entrega1.docx
+++ b/Pav-Entrega1.docx
@@ -1,6 +1,6 @@
 
 <file path=word/document.xml><?xml version="1.0" encoding="utf-8"?>
-<w:document xmlns:wpc="http://schemas.microsoft.com/office/word/2010/wordprocessingCanvas" xmlns:mc="http://schemas.openxmlformats.org/markup-compatibility/2006" xmlns:o="urn:schemas-microsoft-com:office:office" xmlns:r="http://schemas.openxmlformats.org/officeDocument/2006/relationships" xmlns:m="http://schemas.openxmlformats.org/officeDocument/2006/math" xmlns:v="urn:schemas-microsoft-com:vml" xmlns:wp14="http://schemas.microsoft.com/office/word/2010/wordprocessingDrawing" xmlns:wp="http://schemas.openxmlformats.org/drawingml/2006/wordprocessingDrawing" xmlns:w10="urn:schemas-microsoft-com:office:word" xmlns:w="http://schemas.openxmlformats.org/wordprocessingml/2006/main" xmlns:w14="http://schemas.microsoft.com/office/word/2010/wordml" xmlns:wpg="http://schemas.microsoft.com/office/word/2010/wordprocessingGroup" xmlns:wpi="http://schemas.microsoft.com/office/word/2010/wordprocessingInk" xmlns:wne="http://schemas.microsoft.com/office/word/2006/wordml" xmlns:wps="http://schemas.microsoft.com/office/word/2010/wordprocessingShape" mc:Ignorable="w14 wp14">
+<w:document xmlns:wpc="http://schemas.microsoft.com/office/word/2010/wordprocessingCanvas" xmlns:mc="http://schemas.openxmlformats.org/markup-compatibility/2006" xmlns:o="urn:schemas-microsoft-com:office:office" xmlns:r="http://schemas.openxmlformats.org/officeDocument/2006/relationships" xmlns:m="http://schemas.openxmlformats.org/officeDocument/2006/math" xmlns:v="urn:schemas-microsoft-com:vml" xmlns:wp14="http://schemas.microsoft.com/office/word/2010/wordprocessingDrawing" xmlns:wp="http://schemas.openxmlformats.org/drawingml/2006/wordprocessingDrawing" xmlns:w10="urn:schemas-microsoft-com:office:word" xmlns:w="http://schemas.openxmlformats.org/wordprocessingml/2006/main" xmlns:w14="http://schemas.microsoft.com/office/word/2010/wordml" xmlns:w15="http://schemas.microsoft.com/office/word/2012/wordml" xmlns:wpg="http://schemas.microsoft.com/office/word/2010/wordprocessingGroup" xmlns:wpi="http://schemas.microsoft.com/office/word/2010/wordprocessingInk" xmlns:wne="http://schemas.microsoft.com/office/word/2006/wordml" xmlns:wps="http://schemas.microsoft.com/office/word/2010/wordprocessingShape" mc:Ignorable="w14 w15 wp14">
   <w:body>
     <w:p>
       <w:r>
@@ -9,7 +9,7 @@
           <w:lang w:val="es-AR" w:eastAsia="es-AR"/>
         </w:rPr>
         <w:drawing>
-          <wp:anchor distT="0" distB="0" distL="114300" distR="114300" simplePos="0" relativeHeight="251658240" behindDoc="0" locked="0" layoutInCell="1" allowOverlap="1">
+          <wp:anchor distT="0" distB="0" distL="114300" distR="114300" simplePos="0" relativeHeight="251658240" behindDoc="0" locked="0" layoutInCell="1" allowOverlap="1" wp14:anchorId="65BF1515" wp14:editId="6E98AE67">
             <wp:simplePos x="0" y="0"/>
             <wp:positionH relativeFrom="column">
               <wp:posOffset>-1080135</wp:posOffset>
@@ -32,7 +32,7 @@
                     <pic:cNvPicPr/>
                   </pic:nvPicPr>
                   <pic:blipFill>
-                    <a:blip r:embed="rId9" cstate="print">
+                    <a:blip r:embed="rId8" cstate="print">
                       <a:extLst>
                         <a:ext uri="{28A0092B-C50C-407E-A947-70E740481C1C}">
                           <a14:useLocalDpi xmlns:a14="http://schemas.microsoft.com/office/drawing/2010/main" val="0"/>
@@ -76,7 +76,7 @@
     </w:p>
     <w:p>
       <w:pPr>
-        <w:pStyle w:val="Heading1"/>
+        <w:pStyle w:val="Ttulo1"/>
         <w:spacing w:before="240" w:after="240" w:line="360" w:lineRule="auto"/>
         <w:rPr>
           <w:rFonts w:ascii="Arial" w:hAnsi="Arial" w:cs="Arial"/>
@@ -126,7 +126,7 @@
     </w:p>
     <w:p>
       <w:pPr>
-        <w:pStyle w:val="Heading1"/>
+        <w:pStyle w:val="Ttulo1"/>
         <w:spacing w:before="240" w:after="240" w:line="360" w:lineRule="auto"/>
         <w:rPr>
           <w:rFonts w:ascii="Arial" w:hAnsi="Arial" w:cs="Arial"/>
@@ -167,7 +167,7 @@
     </w:p>
     <w:p>
       <w:pPr>
-        <w:pStyle w:val="Heading1"/>
+        <w:pStyle w:val="Ttulo1"/>
         <w:spacing w:before="240" w:after="240" w:line="360" w:lineRule="auto"/>
         <w:rPr>
           <w:rFonts w:ascii="Arial" w:hAnsi="Arial" w:cs="Arial"/>
@@ -187,7 +187,7 @@
     </w:p>
     <w:p>
       <w:pPr>
-        <w:pStyle w:val="Heading1"/>
+        <w:pStyle w:val="Ttulo1"/>
         <w:spacing w:before="240" w:after="240" w:line="360" w:lineRule="auto"/>
         <w:rPr>
           <w:rFonts w:ascii="Arial" w:hAnsi="Arial" w:cs="Arial"/>
@@ -240,7 +240,7 @@
     </w:p>
     <w:p>
       <w:pPr>
-        <w:pStyle w:val="Heading1"/>
+        <w:pStyle w:val="Ttulo1"/>
         <w:spacing w:before="240" w:after="240" w:line="360" w:lineRule="auto"/>
         <w:rPr>
           <w:rFonts w:ascii="Arial" w:hAnsi="Arial" w:cs="Arial"/>
@@ -260,7 +260,7 @@
     </w:p>
     <w:p>
       <w:pPr>
-        <w:pStyle w:val="ListParagraph"/>
+        <w:pStyle w:val="Prrafodelista"/>
         <w:numPr>
           <w:ilvl w:val="0"/>
           <w:numId w:val="1"/>
@@ -280,7 +280,7 @@
     </w:p>
     <w:p>
       <w:pPr>
-        <w:pStyle w:val="ListParagraph"/>
+        <w:pStyle w:val="Prrafodelista"/>
         <w:numPr>
           <w:ilvl w:val="0"/>
           <w:numId w:val="1"/>
@@ -300,7 +300,7 @@
     </w:p>
     <w:p>
       <w:pPr>
-        <w:pStyle w:val="ListParagraph"/>
+        <w:pStyle w:val="Prrafodelista"/>
         <w:numPr>
           <w:ilvl w:val="0"/>
           <w:numId w:val="1"/>
@@ -341,7 +341,7 @@
     </w:p>
     <w:p>
       <w:pPr>
-        <w:pStyle w:val="ListParagraph"/>
+        <w:pStyle w:val="Prrafodelista"/>
         <w:numPr>
           <w:ilvl w:val="0"/>
           <w:numId w:val="1"/>
@@ -361,7 +361,7 @@
     </w:p>
     <w:p>
       <w:pPr>
-        <w:pStyle w:val="ListParagraph"/>
+        <w:pStyle w:val="Prrafodelista"/>
         <w:numPr>
           <w:ilvl w:val="0"/>
           <w:numId w:val="1"/>
@@ -389,7 +389,7 @@
     </w:p>
     <w:p>
       <w:pPr>
-        <w:pStyle w:val="Heading1"/>
+        <w:pStyle w:val="Ttulo1"/>
         <w:spacing w:before="240" w:after="240" w:line="360" w:lineRule="auto"/>
         <w:jc w:val="center"/>
         <w:rPr>
@@ -1162,7 +1162,7 @@
     </w:p>
     <w:p>
       <w:pPr>
-        <w:pStyle w:val="Heading1"/>
+        <w:pStyle w:val="Ttulo1"/>
         <w:spacing w:before="240" w:after="240" w:line="360" w:lineRule="auto"/>
         <w:jc w:val="center"/>
         <w:rPr>
@@ -1191,7 +1191,7 @@
     </w:p>
     <w:p>
       <w:pPr>
-        <w:pStyle w:val="Heading1"/>
+        <w:pStyle w:val="Ttulo1"/>
         <w:spacing w:before="240" w:after="240" w:line="360" w:lineRule="auto"/>
         <w:jc w:val="center"/>
         <w:rPr>
@@ -1262,7 +1262,7 @@
       <w:commentRangeEnd w:id="0"/>
       <w:r>
         <w:rPr>
-          <w:rStyle w:val="CommentReference"/>
+          <w:rStyle w:val="Refdecomentario"/>
         </w:rPr>
         <w:commentReference w:id="0"/>
       </w:r>
@@ -1284,7 +1284,7 @@
           <w:szCs w:val="24"/>
           <w:lang w:val="es-MX"/>
         </w:rPr>
-        <w:pict>
+        <w:pict w14:anchorId="72679535">
           <v:shapetype id="_x0000_t75" coordsize="21600,21600" o:spt="75" o:preferrelative="t" path="m@4@5l@4@11@9@11@9@5xe" filled="f" stroked="f">
             <v:stroke joinstyle="miter"/>
             <v:formulas>
@@ -1319,7 +1319,7 @@
     </w:p>
     <w:p>
       <w:pPr>
-        <w:pStyle w:val="Heading1"/>
+        <w:pStyle w:val="Ttulo1"/>
         <w:spacing w:before="240" w:after="240" w:line="360" w:lineRule="auto"/>
         <w:jc w:val="center"/>
         <w:rPr>
@@ -1403,7 +1403,7 @@
     </w:p>
     <w:p>
       <w:pPr>
-        <w:pStyle w:val="ListParagraph"/>
+        <w:pStyle w:val="Prrafodelista"/>
         <w:numPr>
           <w:ilvl w:val="0"/>
           <w:numId w:val="3"/>
@@ -1435,7 +1435,7 @@
     </w:p>
     <w:p>
       <w:pPr>
-        <w:pStyle w:val="ListParagraph"/>
+        <w:pStyle w:val="Prrafodelista"/>
         <w:numPr>
           <w:ilvl w:val="0"/>
           <w:numId w:val="3"/>
@@ -1491,7 +1491,7 @@
     </w:p>
     <w:p>
       <w:pPr>
-        <w:pStyle w:val="ListParagraph"/>
+        <w:pStyle w:val="Prrafodelista"/>
         <w:numPr>
           <w:ilvl w:val="0"/>
           <w:numId w:val="3"/>
@@ -1531,7 +1531,7 @@
     </w:p>
     <w:p>
       <w:pPr>
-        <w:pStyle w:val="ListParagraph"/>
+        <w:pStyle w:val="Prrafodelista"/>
         <w:numPr>
           <w:ilvl w:val="0"/>
           <w:numId w:val="3"/>
@@ -1565,20 +1565,12 @@
           <w:sz w:val="24"/>
           <w:szCs w:val="24"/>
         </w:rPr>
-        <w:t xml:space="preserve"> CU 12, 13 y 14</w:t>
-      </w:r>
-      <w:r>
-        <w:rPr>
-          <w:rFonts w:ascii="Arial" w:hAnsi="Arial" w:cs="Arial"/>
-          <w:sz w:val="24"/>
-          <w:szCs w:val="24"/>
-        </w:rPr>
-        <w:t>.</w:t>
+        <w:t xml:space="preserve"> CU 12, 13 y 14.</w:t>
       </w:r>
     </w:p>
     <w:p>
       <w:pPr>
-        <w:pStyle w:val="ListParagraph"/>
+        <w:pStyle w:val="Prrafodelista"/>
         <w:numPr>
           <w:ilvl w:val="0"/>
           <w:numId w:val="3"/>
@@ -1613,20 +1605,12 @@
           <w:sz w:val="24"/>
           <w:szCs w:val="24"/>
         </w:rPr>
-        <w:t xml:space="preserve"> CU 15 y 16</w:t>
-      </w:r>
-      <w:r>
-        <w:rPr>
-          <w:rFonts w:ascii="Arial" w:hAnsi="Arial" w:cs="Arial"/>
-          <w:sz w:val="24"/>
-          <w:szCs w:val="24"/>
-        </w:rPr>
-        <w:t>.</w:t>
+        <w:t xml:space="preserve"> CU 15 y 16.</w:t>
       </w:r>
     </w:p>
     <w:p>
       <w:pPr>
-        <w:pStyle w:val="ListParagraph"/>
+        <w:pStyle w:val="Prrafodelista"/>
         <w:numPr>
           <w:ilvl w:val="0"/>
           <w:numId w:val="3"/>
@@ -1661,20 +1645,12 @@
           <w:sz w:val="24"/>
           <w:szCs w:val="24"/>
         </w:rPr>
-        <w:t xml:space="preserve"> CU 17, 18 y 19</w:t>
-      </w:r>
-      <w:r>
-        <w:rPr>
-          <w:rFonts w:ascii="Arial" w:hAnsi="Arial" w:cs="Arial"/>
-          <w:sz w:val="24"/>
-          <w:szCs w:val="24"/>
-        </w:rPr>
-        <w:t>.</w:t>
+        <w:t xml:space="preserve"> CU 17, 18 y 19.</w:t>
       </w:r>
     </w:p>
     <w:p>
       <w:pPr>
-        <w:pStyle w:val="ListParagraph"/>
+        <w:pStyle w:val="Prrafodelista"/>
         <w:numPr>
           <w:ilvl w:val="0"/>
           <w:numId w:val="3"/>
@@ -1709,28 +1685,12 @@
           <w:sz w:val="24"/>
           <w:szCs w:val="24"/>
         </w:rPr>
-        <w:t xml:space="preserve"> CU </w:t>
-      </w:r>
-      <w:r>
-        <w:rPr>
-          <w:rFonts w:ascii="Arial" w:hAnsi="Arial" w:cs="Arial"/>
-          <w:sz w:val="24"/>
-          <w:szCs w:val="24"/>
-        </w:rPr>
-        <w:t>20, 21 y 22</w:t>
-      </w:r>
-      <w:r>
-        <w:rPr>
-          <w:rFonts w:ascii="Arial" w:hAnsi="Arial" w:cs="Arial"/>
-          <w:sz w:val="24"/>
-          <w:szCs w:val="24"/>
-        </w:rPr>
-        <w:t>.</w:t>
+        <w:t xml:space="preserve"> CU 20, 21 y 22.</w:t>
       </w:r>
     </w:p>
     <w:p>
       <w:pPr>
-        <w:pStyle w:val="ListParagraph"/>
+        <w:pStyle w:val="Prrafodelista"/>
         <w:numPr>
           <w:ilvl w:val="0"/>
           <w:numId w:val="3"/>
@@ -1765,28 +1725,12 @@
           <w:sz w:val="24"/>
           <w:szCs w:val="24"/>
         </w:rPr>
-        <w:t xml:space="preserve"> CU 2</w:t>
-      </w:r>
-      <w:r>
-        <w:rPr>
-          <w:rFonts w:ascii="Arial" w:hAnsi="Arial" w:cs="Arial"/>
-          <w:sz w:val="24"/>
-          <w:szCs w:val="24"/>
-        </w:rPr>
-        <w:t>3, 24 y 25</w:t>
-      </w:r>
-      <w:r>
-        <w:rPr>
-          <w:rFonts w:ascii="Arial" w:hAnsi="Arial" w:cs="Arial"/>
-          <w:sz w:val="24"/>
-          <w:szCs w:val="24"/>
-        </w:rPr>
-        <w:t>.</w:t>
+        <w:t xml:space="preserve"> CU 23, 24 y 25.</w:t>
       </w:r>
     </w:p>
     <w:p>
       <w:pPr>
-        <w:pStyle w:val="ListParagraph"/>
+        <w:pStyle w:val="Prrafodelista"/>
         <w:numPr>
           <w:ilvl w:val="0"/>
           <w:numId w:val="3"/>
@@ -1821,28 +1765,12 @@
           <w:sz w:val="24"/>
           <w:szCs w:val="24"/>
         </w:rPr>
-        <w:t xml:space="preserve"> CU </w:t>
-      </w:r>
-      <w:r>
-        <w:rPr>
-          <w:rFonts w:ascii="Arial" w:hAnsi="Arial" w:cs="Arial"/>
-          <w:sz w:val="24"/>
-          <w:szCs w:val="24"/>
-        </w:rPr>
-        <w:t>26, 27 y 28</w:t>
-      </w:r>
-      <w:r>
-        <w:rPr>
-          <w:rFonts w:ascii="Arial" w:hAnsi="Arial" w:cs="Arial"/>
-          <w:sz w:val="24"/>
-          <w:szCs w:val="24"/>
-        </w:rPr>
-        <w:t>.</w:t>
+        <w:t xml:space="preserve"> CU 26, 27 y 28.</w:t>
       </w:r>
     </w:p>
     <w:p>
       <w:pPr>
-        <w:pStyle w:val="ListParagraph"/>
+        <w:pStyle w:val="Prrafodelista"/>
         <w:numPr>
           <w:ilvl w:val="0"/>
           <w:numId w:val="3"/>
@@ -1877,23 +1805,7 @@
           <w:sz w:val="24"/>
           <w:szCs w:val="24"/>
         </w:rPr>
-        <w:t xml:space="preserve"> </w:t>
-      </w:r>
-      <w:r>
-        <w:rPr>
-          <w:rFonts w:ascii="Arial" w:hAnsi="Arial" w:cs="Arial"/>
-          <w:sz w:val="24"/>
-          <w:szCs w:val="24"/>
-        </w:rPr>
-        <w:t>CU 29, 30 y 31</w:t>
-      </w:r>
-      <w:r>
-        <w:rPr>
-          <w:rFonts w:ascii="Arial" w:hAnsi="Arial" w:cs="Arial"/>
-          <w:sz w:val="24"/>
-          <w:szCs w:val="24"/>
-        </w:rPr>
-        <w:t>.</w:t>
+        <w:t xml:space="preserve"> CU 29, 30 y 31.</w:t>
       </w:r>
     </w:p>
     <w:p>
@@ -1917,7 +1829,7 @@
     </w:p>
     <w:p>
       <w:pPr>
-        <w:pStyle w:val="ListParagraph"/>
+        <w:pStyle w:val="Prrafodelista"/>
         <w:numPr>
           <w:ilvl w:val="0"/>
           <w:numId w:val="2"/>
@@ -1958,7 +1870,7 @@
     </w:p>
     <w:p>
       <w:pPr>
-        <w:pStyle w:val="ListParagraph"/>
+        <w:pStyle w:val="Prrafodelista"/>
         <w:numPr>
           <w:ilvl w:val="0"/>
           <w:numId w:val="2"/>
@@ -2009,7 +1921,7 @@
     </w:p>
     <w:p>
       <w:pPr>
-        <w:pStyle w:val="ListParagraph"/>
+        <w:pStyle w:val="Prrafodelista"/>
         <w:numPr>
           <w:ilvl w:val="0"/>
           <w:numId w:val="4"/>
@@ -2058,7 +1970,7 @@
     </w:p>
     <w:p>
       <w:pPr>
-        <w:pStyle w:val="ListParagraph"/>
+        <w:pStyle w:val="Prrafodelista"/>
         <w:numPr>
           <w:ilvl w:val="0"/>
           <w:numId w:val="4"/>
@@ -2098,7 +2010,7 @@
     </w:p>
     <w:p>
       <w:pPr>
-        <w:pStyle w:val="ListParagraph"/>
+        <w:pStyle w:val="Prrafodelista"/>
         <w:numPr>
           <w:ilvl w:val="0"/>
           <w:numId w:val="4"/>
@@ -2156,7 +2068,7 @@
     </w:p>
     <w:p>
       <w:pPr>
-        <w:pStyle w:val="ListParagraph"/>
+        <w:pStyle w:val="Prrafodelista"/>
         <w:numPr>
           <w:ilvl w:val="0"/>
           <w:numId w:val="4"/>
@@ -2182,20 +2094,12 @@
           <w:sz w:val="24"/>
           <w:szCs w:val="24"/>
         </w:rPr>
-        <w:t xml:space="preserve"> – CU </w:t>
-      </w:r>
-      <w:r>
-        <w:rPr>
-          <w:rFonts w:ascii="Arial" w:hAnsi="Arial" w:cs="Arial"/>
-          <w:sz w:val="24"/>
-          <w:szCs w:val="24"/>
-        </w:rPr>
-        <w:t>41</w:t>
+        <w:t xml:space="preserve"> – CU 41</w:t>
       </w:r>
     </w:p>
     <w:p>
       <w:pPr>
-        <w:pStyle w:val="ListParagraph"/>
+        <w:pStyle w:val="Prrafodelista"/>
         <w:numPr>
           <w:ilvl w:val="0"/>
           <w:numId w:val="4"/>
@@ -2516,7 +2420,7 @@
                 <w:sz w:val="24"/>
                 <w:szCs w:val="24"/>
               </w:rPr>
-              <w:t>Registrar artículos</w:t>
+              <w:t>Registrar artículo</w:t>
             </w:r>
           </w:p>
         </w:tc>
@@ -2610,7 +2514,7 @@
                 <w:sz w:val="24"/>
                 <w:szCs w:val="24"/>
               </w:rPr>
-              <w:t>Consultar artículos</w:t>
+              <w:t>Consultar artículo</w:t>
             </w:r>
           </w:p>
         </w:tc>
@@ -3033,7 +2937,7 @@
                 <w:sz w:val="24"/>
                 <w:szCs w:val="24"/>
               </w:rPr>
-              <w:t>Consultar servicios</w:t>
+              <w:t>Consultar servicio</w:t>
             </w:r>
           </w:p>
         </w:tc>
@@ -3127,7 +3031,7 @@
                 <w:sz w:val="24"/>
                 <w:szCs w:val="24"/>
               </w:rPr>
-              <w:t>Consultar consumos</w:t>
+              <w:t>Consultar consumo</w:t>
             </w:r>
           </w:p>
         </w:tc>
@@ -3268,8 +3172,10 @@
                 <w:sz w:val="24"/>
                 <w:szCs w:val="24"/>
               </w:rPr>
-              <w:t>Consultar habitaciones</w:t>
-            </w:r>
+              <w:t>Consultar habitacion</w:t>
+            </w:r>
+            <w:bookmarkStart w:id="1" w:name="_GoBack"/>
+            <w:bookmarkEnd w:id="1"/>
           </w:p>
         </w:tc>
       </w:tr>
@@ -4509,6 +4415,12 @@
               </w:rPr>
               <w:t>UC id:</w:t>
             </w:r>
+            <w:r>
+              <w:rPr>
+                <w:rFonts w:ascii="Arial" w:hAnsi="Arial" w:cs="Arial"/>
+              </w:rPr>
+              <w:t xml:space="preserve"> 1</w:t>
+            </w:r>
           </w:p>
         </w:tc>
         <w:tc>
@@ -4529,8 +4441,18 @@
             <w:r>
               <w:rPr>
                 <w:rFonts w:ascii="Arial" w:hAnsi="Arial" w:cs="Arial"/>
-              </w:rPr>
-              <w:t>Descripción</w:t>
+                <w:sz w:val="24"/>
+                <w:szCs w:val="24"/>
+              </w:rPr>
+              <w:t>Registrar C</w:t>
+            </w:r>
+            <w:r>
+              <w:rPr>
+                <w:rFonts w:ascii="Arial" w:hAnsi="Arial" w:cs="Arial"/>
+                <w:sz w:val="24"/>
+                <w:szCs w:val="24"/>
+              </w:rPr>
+              <w:t>liente</w:t>
             </w:r>
           </w:p>
         </w:tc>
@@ -4577,6 +4499,12 @@
                 <w:rFonts w:ascii="Arial" w:hAnsi="Arial" w:cs="Arial"/>
               </w:rPr>
               <w:t>Objetivo:</w:t>
+            </w:r>
+            <w:r>
+              <w:rPr>
+                <w:rFonts w:ascii="Arial" w:hAnsi="Arial" w:cs="Arial"/>
+              </w:rPr>
+              <w:t xml:space="preserve"> Registrar los datos de un nuevo cliente </w:t>
             </w:r>
           </w:p>
         </w:tc>
@@ -4631,6 +4559,12 @@
               </w:rPr>
               <w:t>UC id:</w:t>
             </w:r>
+            <w:r>
+              <w:rPr>
+                <w:rFonts w:ascii="Arial" w:hAnsi="Arial" w:cs="Arial"/>
+              </w:rPr>
+              <w:t xml:space="preserve"> 2</w:t>
+            </w:r>
           </w:p>
         </w:tc>
         <w:tc>
@@ -4652,7 +4586,7 @@
               <w:rPr>
                 <w:rFonts w:ascii="Arial" w:hAnsi="Arial" w:cs="Arial"/>
               </w:rPr>
-              <w:t>Descripción</w:t>
+              <w:t>Modificar Cliente</w:t>
             </w:r>
           </w:p>
         </w:tc>
@@ -4699,6 +4633,36 @@
                 <w:rFonts w:ascii="Arial" w:hAnsi="Arial" w:cs="Arial"/>
               </w:rPr>
               <w:t>Objetivo:</w:t>
+            </w:r>
+            <w:r>
+              <w:rPr>
+                <w:rFonts w:ascii="Arial" w:hAnsi="Arial" w:cs="Arial"/>
+              </w:rPr>
+              <w:t xml:space="preserve"> </w:t>
+            </w:r>
+            <w:r>
+              <w:rPr>
+                <w:rFonts w:ascii="Arial" w:hAnsi="Arial" w:cs="Arial"/>
+              </w:rPr>
+              <w:t>Actualizar</w:t>
+            </w:r>
+            <w:r>
+              <w:rPr>
+                <w:rFonts w:ascii="Arial" w:hAnsi="Arial" w:cs="Arial"/>
+              </w:rPr>
+              <w:t xml:space="preserve"> los datos de un cliente específico</w:t>
+            </w:r>
+            <w:r>
+              <w:rPr>
+                <w:rFonts w:ascii="Arial" w:hAnsi="Arial" w:cs="Arial"/>
+              </w:rPr>
+              <w:t>, mo</w:t>
+            </w:r>
+            <w:r>
+              <w:rPr>
+                <w:rFonts w:ascii="Arial" w:hAnsi="Arial" w:cs="Arial"/>
+              </w:rPr>
+              <w:t>dificando el valor de los datos que pueden ser alterados.</w:t>
             </w:r>
           </w:p>
         </w:tc>
@@ -4751,8 +4715,15 @@
               <w:rPr>
                 <w:rFonts w:ascii="Arial" w:hAnsi="Arial" w:cs="Arial"/>
               </w:rPr>
+              <w:lastRenderedPageBreak/>
               <w:t>UC id:</w:t>
             </w:r>
+            <w:r>
+              <w:rPr>
+                <w:rFonts w:ascii="Arial" w:hAnsi="Arial" w:cs="Arial"/>
+              </w:rPr>
+              <w:t xml:space="preserve"> 3</w:t>
+            </w:r>
           </w:p>
         </w:tc>
         <w:tc>
@@ -4774,7 +4745,7 @@
               <w:rPr>
                 <w:rFonts w:ascii="Arial" w:hAnsi="Arial" w:cs="Arial"/>
               </w:rPr>
-              <w:t>Descripción</w:t>
+              <w:t>Registrar Artículo</w:t>
             </w:r>
           </w:p>
         </w:tc>
@@ -4820,8 +4791,25 @@
               <w:rPr>
                 <w:rFonts w:ascii="Arial" w:hAnsi="Arial" w:cs="Arial"/>
               </w:rPr>
-              <w:lastRenderedPageBreak/>
               <w:t>Objetivo:</w:t>
+            </w:r>
+            <w:r>
+              <w:rPr>
+                <w:rFonts w:ascii="Arial" w:hAnsi="Arial" w:cs="Arial"/>
+              </w:rPr>
+              <w:t xml:space="preserve"> Registrar los datos de un nuevo artículo, generando un número </w:t>
+            </w:r>
+            <w:r>
+              <w:rPr>
+                <w:rFonts w:ascii="Arial" w:hAnsi="Arial" w:cs="Arial"/>
+              </w:rPr>
+              <w:t xml:space="preserve">de identificación </w:t>
+            </w:r>
+            <w:r>
+              <w:rPr>
+                <w:rFonts w:ascii="Arial" w:hAnsi="Arial" w:cs="Arial"/>
+              </w:rPr>
+              <w:t>para el mismo correlativo al último artículo cargado y el id del proveedor del mismo.</w:t>
             </w:r>
           </w:p>
         </w:tc>
@@ -4876,6 +4864,12 @@
               </w:rPr>
               <w:t>UC id:</w:t>
             </w:r>
+            <w:r>
+              <w:rPr>
+                <w:rFonts w:ascii="Arial" w:hAnsi="Arial" w:cs="Arial"/>
+              </w:rPr>
+              <w:t xml:space="preserve"> 4</w:t>
+            </w:r>
           </w:p>
         </w:tc>
         <w:tc>
@@ -4897,7 +4891,7 @@
               <w:rPr>
                 <w:rFonts w:ascii="Arial" w:hAnsi="Arial" w:cs="Arial"/>
               </w:rPr>
-              <w:t>Descripción</w:t>
+              <w:t>Modificar Artículo</w:t>
             </w:r>
           </w:p>
         </w:tc>
@@ -4944,6 +4938,18 @@
                 <w:rFonts w:ascii="Arial" w:hAnsi="Arial" w:cs="Arial"/>
               </w:rPr>
               <w:t>Objetivo:</w:t>
+            </w:r>
+            <w:r>
+              <w:rPr>
+                <w:rFonts w:ascii="Arial" w:hAnsi="Arial" w:cs="Arial"/>
+              </w:rPr>
+              <w:t xml:space="preserve"> Actualizar los datos de un art</w:t>
+            </w:r>
+            <w:r>
+              <w:rPr>
+                <w:rFonts w:ascii="Arial" w:hAnsi="Arial" w:cs="Arial"/>
+              </w:rPr>
+              <w:t>ículo, modificando el valor de los mismos.</w:t>
             </w:r>
           </w:p>
         </w:tc>
@@ -4998,6 +5004,12 @@
               </w:rPr>
               <w:t>UC id:</w:t>
             </w:r>
+            <w:r>
+              <w:rPr>
+                <w:rFonts w:ascii="Arial" w:hAnsi="Arial" w:cs="Arial"/>
+              </w:rPr>
+              <w:t xml:space="preserve"> 5</w:t>
+            </w:r>
           </w:p>
         </w:tc>
         <w:tc>
@@ -5019,7 +5031,7 @@
               <w:rPr>
                 <w:rFonts w:ascii="Arial" w:hAnsi="Arial" w:cs="Arial"/>
               </w:rPr>
-              <w:t>Descripción</w:t>
+              <w:t>Consultar Artículo</w:t>
             </w:r>
           </w:p>
         </w:tc>
@@ -5066,6 +5078,12 @@
                 <w:rFonts w:ascii="Arial" w:hAnsi="Arial" w:cs="Arial"/>
               </w:rPr>
               <w:t>Objetivo:</w:t>
+            </w:r>
+            <w:r>
+              <w:rPr>
+                <w:rFonts w:ascii="Arial" w:hAnsi="Arial" w:cs="Arial"/>
+              </w:rPr>
+              <w:t xml:space="preserve"> Visualizar los datos de un artículo especifico.</w:t>
             </w:r>
           </w:p>
         </w:tc>
@@ -5120,6 +5138,12 @@
               </w:rPr>
               <w:t>UC id:</w:t>
             </w:r>
+            <w:r>
+              <w:rPr>
+                <w:rFonts w:ascii="Arial" w:hAnsi="Arial" w:cs="Arial"/>
+              </w:rPr>
+              <w:t xml:space="preserve"> 6</w:t>
+            </w:r>
           </w:p>
         </w:tc>
         <w:tc>
@@ -5141,7 +5165,7 @@
               <w:rPr>
                 <w:rFonts w:ascii="Arial" w:hAnsi="Arial" w:cs="Arial"/>
               </w:rPr>
-              <w:t>Descripción</w:t>
+              <w:t>Registrar Alojamiento</w:t>
             </w:r>
           </w:p>
         </w:tc>
@@ -5188,6 +5212,12 @@
                 <w:rFonts w:ascii="Arial" w:hAnsi="Arial" w:cs="Arial"/>
               </w:rPr>
               <w:t>Objetivo:</w:t>
+            </w:r>
+            <w:r>
+              <w:rPr>
+                <w:rFonts w:ascii="Arial" w:hAnsi="Arial" w:cs="Arial"/>
+              </w:rPr>
+              <w:t xml:space="preserve"> Registrar los datos de alojamiento para un cliente, generando un número de identificación para el mismo.</w:t>
             </w:r>
           </w:p>
         </w:tc>
@@ -5242,6 +5272,12 @@
               </w:rPr>
               <w:t>UC id:</w:t>
             </w:r>
+            <w:r>
+              <w:rPr>
+                <w:rFonts w:ascii="Arial" w:hAnsi="Arial" w:cs="Arial"/>
+              </w:rPr>
+              <w:t xml:space="preserve"> 7</w:t>
+            </w:r>
           </w:p>
         </w:tc>
         <w:tc>
@@ -5263,7 +5299,7 @@
               <w:rPr>
                 <w:rFonts w:ascii="Arial" w:hAnsi="Arial" w:cs="Arial"/>
               </w:rPr>
-              <w:t>Descripción</w:t>
+              <w:t>Modificar Alojamiento</w:t>
             </w:r>
           </w:p>
         </w:tc>
@@ -5310,6 +5346,12 @@
                 <w:rFonts w:ascii="Arial" w:hAnsi="Arial" w:cs="Arial"/>
               </w:rPr>
               <w:t>Objetivo:</w:t>
+            </w:r>
+            <w:r>
+              <w:rPr>
+                <w:rFonts w:ascii="Arial" w:hAnsi="Arial" w:cs="Arial"/>
+              </w:rPr>
+              <w:t xml:space="preserve"> Actualizar los datos de un Alojamiento, modificando el valor de los datos que puedan ser alterados.</w:t>
             </w:r>
           </w:p>
         </w:tc>
@@ -5364,6 +5406,12 @@
               </w:rPr>
               <w:t>UC id:</w:t>
             </w:r>
+            <w:r>
+              <w:rPr>
+                <w:rFonts w:ascii="Arial" w:hAnsi="Arial" w:cs="Arial"/>
+              </w:rPr>
+              <w:t xml:space="preserve"> 8</w:t>
+            </w:r>
           </w:p>
         </w:tc>
         <w:tc>
@@ -5385,7 +5433,7 @@
               <w:rPr>
                 <w:rFonts w:ascii="Arial" w:hAnsi="Arial" w:cs="Arial"/>
               </w:rPr>
-              <w:t>Descripción</w:t>
+              <w:t>Consultar Alojamiento</w:t>
             </w:r>
           </w:p>
         </w:tc>
@@ -5432,6 +5480,12 @@
                 <w:rFonts w:ascii="Arial" w:hAnsi="Arial" w:cs="Arial"/>
               </w:rPr>
               <w:t>Objetivo:</w:t>
+            </w:r>
+            <w:r>
+              <w:rPr>
+                <w:rFonts w:ascii="Arial" w:hAnsi="Arial" w:cs="Arial"/>
+              </w:rPr>
+              <w:t xml:space="preserve"> Visualizar los datos de un alojamiento específico.</w:t>
             </w:r>
           </w:p>
         </w:tc>
@@ -5486,6 +5540,12 @@
               </w:rPr>
               <w:t>UC id:</w:t>
             </w:r>
+            <w:r>
+              <w:rPr>
+                <w:rFonts w:ascii="Arial" w:hAnsi="Arial" w:cs="Arial"/>
+              </w:rPr>
+              <w:t xml:space="preserve"> 9</w:t>
+            </w:r>
           </w:p>
         </w:tc>
         <w:tc>
@@ -5507,7 +5567,7 @@
               <w:rPr>
                 <w:rFonts w:ascii="Arial" w:hAnsi="Arial" w:cs="Arial"/>
               </w:rPr>
-              <w:t>Descripción</w:t>
+              <w:t>Registrar Facturación de Alojamiento</w:t>
             </w:r>
           </w:p>
         </w:tc>
@@ -5554,6 +5614,12 @@
                 <w:rFonts w:ascii="Arial" w:hAnsi="Arial" w:cs="Arial"/>
               </w:rPr>
               <w:t>Objetivo:</w:t>
+            </w:r>
+            <w:r>
+              <w:rPr>
+                <w:rFonts w:ascii="Arial" w:hAnsi="Arial" w:cs="Arial"/>
+              </w:rPr>
+              <w:t xml:space="preserve"> Registrar la facturación de un alojamiento, los servicios y artículos consumidos para un cliente.</w:t>
             </w:r>
           </w:p>
         </w:tc>
@@ -5608,6 +5674,12 @@
               </w:rPr>
               <w:t>UC id:</w:t>
             </w:r>
+            <w:r>
+              <w:rPr>
+                <w:rFonts w:ascii="Arial" w:hAnsi="Arial" w:cs="Arial"/>
+              </w:rPr>
+              <w:t xml:space="preserve"> 10</w:t>
+            </w:r>
           </w:p>
         </w:tc>
         <w:tc>
@@ -5629,7 +5701,19 @@
               <w:rPr>
                 <w:rFonts w:ascii="Arial" w:hAnsi="Arial" w:cs="Arial"/>
               </w:rPr>
-              <w:t>Descripción</w:t>
+              <w:t xml:space="preserve">Consultar </w:t>
+            </w:r>
+            <w:r>
+              <w:rPr>
+                <w:rFonts w:ascii="Arial" w:hAnsi="Arial" w:cs="Arial"/>
+              </w:rPr>
+              <w:t>Facturación</w:t>
+            </w:r>
+            <w:r>
+              <w:rPr>
+                <w:rFonts w:ascii="Arial" w:hAnsi="Arial" w:cs="Arial"/>
+              </w:rPr>
+              <w:t xml:space="preserve"> de Alojamiento</w:t>
             </w:r>
           </w:p>
         </w:tc>
@@ -5676,6 +5760,12 @@
                 <w:rFonts w:ascii="Arial" w:hAnsi="Arial" w:cs="Arial"/>
               </w:rPr>
               <w:t>Objetivo:</w:t>
+            </w:r>
+            <w:r>
+              <w:rPr>
+                <w:rFonts w:ascii="Arial" w:hAnsi="Arial" w:cs="Arial"/>
+              </w:rPr>
+              <w:t xml:space="preserve"> Visualizar los datos de una Facturación específica.</w:t>
             </w:r>
           </w:p>
         </w:tc>
@@ -5728,8 +5818,15 @@
               <w:rPr>
                 <w:rFonts w:ascii="Arial" w:hAnsi="Arial" w:cs="Arial"/>
               </w:rPr>
+              <w:lastRenderedPageBreak/>
               <w:t>UC id:</w:t>
             </w:r>
+            <w:r>
+              <w:rPr>
+                <w:rFonts w:ascii="Arial" w:hAnsi="Arial" w:cs="Arial"/>
+              </w:rPr>
+              <w:t xml:space="preserve"> 11</w:t>
+            </w:r>
           </w:p>
         </w:tc>
         <w:tc>
@@ -5751,7 +5848,19 @@
               <w:rPr>
                 <w:rFonts w:ascii="Arial" w:hAnsi="Arial" w:cs="Arial"/>
               </w:rPr>
-              <w:t>Descripción</w:t>
+              <w:t xml:space="preserve">Anular </w:t>
+            </w:r>
+            <w:r>
+              <w:rPr>
+                <w:rFonts w:ascii="Arial" w:hAnsi="Arial" w:cs="Arial"/>
+              </w:rPr>
+              <w:t>Facturación</w:t>
+            </w:r>
+            <w:r>
+              <w:rPr>
+                <w:rFonts w:ascii="Arial" w:hAnsi="Arial" w:cs="Arial"/>
+              </w:rPr>
+              <w:t xml:space="preserve"> de Alojamiento</w:t>
             </w:r>
           </w:p>
         </w:tc>
@@ -5799,6 +5908,12 @@
               </w:rPr>
               <w:t>Objetivo:</w:t>
             </w:r>
+            <w:r>
+              <w:rPr>
+                <w:rFonts w:ascii="Arial" w:hAnsi="Arial" w:cs="Arial"/>
+              </w:rPr>
+              <w:t xml:space="preserve"> Registrar la anulación de una factura específica.</w:t>
+            </w:r>
           </w:p>
         </w:tc>
       </w:tr>
@@ -5823,6 +5938,12 @@
               </w:rPr>
               <w:t>UC id:</w:t>
             </w:r>
+            <w:r>
+              <w:rPr>
+                <w:rFonts w:ascii="Arial" w:hAnsi="Arial" w:cs="Arial"/>
+              </w:rPr>
+              <w:t xml:space="preserve"> 12</w:t>
+            </w:r>
           </w:p>
         </w:tc>
         <w:tc>
@@ -5844,7 +5965,7 @@
               <w:rPr>
                 <w:rFonts w:ascii="Arial" w:hAnsi="Arial" w:cs="Arial"/>
               </w:rPr>
-              <w:t>Descripción</w:t>
+              <w:t>Registrar servicio</w:t>
             </w:r>
           </w:p>
         </w:tc>
@@ -5890,8 +6011,13 @@
               <w:rPr>
                 <w:rFonts w:ascii="Arial" w:hAnsi="Arial" w:cs="Arial"/>
               </w:rPr>
-              <w:lastRenderedPageBreak/>
               <w:t>Objetivo:</w:t>
+            </w:r>
+            <w:r>
+              <w:rPr>
+                <w:rFonts w:ascii="Arial" w:hAnsi="Arial" w:cs="Arial"/>
+              </w:rPr>
+              <w:t xml:space="preserve"> Registrar los datos de un nuevo servicio, generando un número de identificación para el mismo correlativo al último servicio cargado.</w:t>
             </w:r>
           </w:p>
         </w:tc>
@@ -5946,6 +6072,12 @@
               </w:rPr>
               <w:t>UC id:</w:t>
             </w:r>
+            <w:r>
+              <w:rPr>
+                <w:rFonts w:ascii="Arial" w:hAnsi="Arial" w:cs="Arial"/>
+              </w:rPr>
+              <w:t xml:space="preserve"> 13</w:t>
+            </w:r>
           </w:p>
         </w:tc>
         <w:tc>
@@ -5967,7 +6099,7 @@
               <w:rPr>
                 <w:rFonts w:ascii="Arial" w:hAnsi="Arial" w:cs="Arial"/>
               </w:rPr>
-              <w:t>Descripción</w:t>
+              <w:t>Modificar Servicio</w:t>
             </w:r>
           </w:p>
         </w:tc>
@@ -6013,7 +6145,7 @@
               <w:rPr>
                 <w:rFonts w:ascii="Arial" w:hAnsi="Arial" w:cs="Arial"/>
               </w:rPr>
-              <w:t>Objetivo:</w:t>
+              <w:t>Objetivo: Actualizar los datos de un servicio, modificando el valor de los mismos.</w:t>
             </w:r>
           </w:p>
         </w:tc>
@@ -6068,6 +6200,12 @@
               </w:rPr>
               <w:t>UC id:</w:t>
             </w:r>
+            <w:r>
+              <w:rPr>
+                <w:rFonts w:ascii="Arial" w:hAnsi="Arial" w:cs="Arial"/>
+              </w:rPr>
+              <w:t xml:space="preserve"> 14</w:t>
+            </w:r>
           </w:p>
         </w:tc>
         <w:tc>
@@ -6083,13 +6221,21 @@
             <w:pPr>
               <w:rPr>
                 <w:rFonts w:ascii="Arial" w:hAnsi="Arial" w:cs="Arial"/>
-              </w:rPr>
-            </w:pPr>
-            <w:r>
-              <w:rPr>
-                <w:rFonts w:ascii="Arial" w:hAnsi="Arial" w:cs="Arial"/>
-              </w:rPr>
-              <w:t>Descripción</w:t>
+                <w:lang w:val="es-AR"/>
+              </w:rPr>
+            </w:pPr>
+            <w:r>
+              <w:rPr>
+                <w:rFonts w:ascii="Arial" w:hAnsi="Arial" w:cs="Arial"/>
+              </w:rPr>
+              <w:t xml:space="preserve">Consultar </w:t>
+            </w:r>
+            <w:r>
+              <w:rPr>
+                <w:rFonts w:ascii="Arial" w:hAnsi="Arial" w:cs="Arial"/>
+                <w:lang w:val="es-AR"/>
+              </w:rPr>
+              <w:t>Servicios</w:t>
             </w:r>
           </w:p>
         </w:tc>
@@ -6136,6 +6282,12 @@
                 <w:rFonts w:ascii="Arial" w:hAnsi="Arial" w:cs="Arial"/>
               </w:rPr>
               <w:t>Objetivo:</w:t>
+            </w:r>
+            <w:r>
+              <w:rPr>
+                <w:rFonts w:ascii="Arial" w:hAnsi="Arial" w:cs="Arial"/>
+              </w:rPr>
+              <w:t xml:space="preserve"> Visualizar los datos de un Servicio específico.</w:t>
             </w:r>
           </w:p>
         </w:tc>
@@ -6190,6 +6342,12 @@
               </w:rPr>
               <w:t>UC id:</w:t>
             </w:r>
+            <w:r>
+              <w:rPr>
+                <w:rFonts w:ascii="Arial" w:hAnsi="Arial" w:cs="Arial"/>
+              </w:rPr>
+              <w:t xml:space="preserve"> 15</w:t>
+            </w:r>
           </w:p>
         </w:tc>
         <w:tc>
@@ -6211,7 +6369,7 @@
               <w:rPr>
                 <w:rFonts w:ascii="Arial" w:hAnsi="Arial" w:cs="Arial"/>
               </w:rPr>
-              <w:t>Descripción</w:t>
+              <w:t>Registrar Consumo</w:t>
             </w:r>
           </w:p>
         </w:tc>
@@ -6259,6 +6417,12 @@
               </w:rPr>
               <w:t>Objetivo:</w:t>
             </w:r>
+            <w:r>
+              <w:rPr>
+                <w:rFonts w:ascii="Arial" w:hAnsi="Arial" w:cs="Arial"/>
+              </w:rPr>
+              <w:t xml:space="preserve"> Registrar los datos de una consumición para un alojamiento determinado.</w:t>
+            </w:r>
           </w:p>
         </w:tc>
       </w:tr>
@@ -6283,6 +6447,12 @@
               </w:rPr>
               <w:t>UC id:</w:t>
             </w:r>
+            <w:r>
+              <w:rPr>
+                <w:rFonts w:ascii="Arial" w:hAnsi="Arial" w:cs="Arial"/>
+              </w:rPr>
+              <w:t xml:space="preserve"> 16</w:t>
+            </w:r>
           </w:p>
         </w:tc>
         <w:tc>
@@ -6304,7 +6474,7 @@
               <w:rPr>
                 <w:rFonts w:ascii="Arial" w:hAnsi="Arial" w:cs="Arial"/>
               </w:rPr>
-              <w:t>Descripción</w:t>
+              <w:t>Consultar Consumo</w:t>
             </w:r>
           </w:p>
         </w:tc>
@@ -6351,6 +6521,24 @@
                 <w:rFonts w:ascii="Arial" w:hAnsi="Arial" w:cs="Arial"/>
               </w:rPr>
               <w:t>Objetivo:</w:t>
+            </w:r>
+            <w:r>
+              <w:rPr>
+                <w:rFonts w:ascii="Arial" w:hAnsi="Arial" w:cs="Arial"/>
+              </w:rPr>
+              <w:t xml:space="preserve"> Visualizar los datos de </w:t>
+            </w:r>
+            <w:r>
+              <w:rPr>
+                <w:rFonts w:ascii="Arial" w:hAnsi="Arial" w:cs="Arial"/>
+              </w:rPr>
+              <w:t xml:space="preserve">un consumo </w:t>
+            </w:r>
+            <w:r>
+              <w:rPr>
+                <w:rFonts w:ascii="Arial" w:hAnsi="Arial" w:cs="Arial"/>
+              </w:rPr>
+              <w:t>específico.</w:t>
             </w:r>
           </w:p>
         </w:tc>
@@ -6405,6 +6593,12 @@
               </w:rPr>
               <w:t>UC id:</w:t>
             </w:r>
+            <w:r>
+              <w:rPr>
+                <w:rFonts w:ascii="Arial" w:hAnsi="Arial" w:cs="Arial"/>
+              </w:rPr>
+              <w:t xml:space="preserve"> 17</w:t>
+            </w:r>
           </w:p>
         </w:tc>
         <w:tc>
@@ -6426,7 +6620,7 @@
               <w:rPr>
                 <w:rFonts w:ascii="Arial" w:hAnsi="Arial" w:cs="Arial"/>
               </w:rPr>
-              <w:t>Descripción</w:t>
+              <w:t>Registrar Habitación</w:t>
             </w:r>
           </w:p>
         </w:tc>
@@ -6473,6 +6667,68 @@
                 <w:rFonts w:ascii="Arial" w:hAnsi="Arial" w:cs="Arial"/>
               </w:rPr>
               <w:t>Objetivo:</w:t>
+            </w:r>
+            <w:r>
+              <w:rPr>
+                <w:rFonts w:ascii="Arial" w:hAnsi="Arial" w:cs="Arial"/>
+              </w:rPr>
+              <w:t xml:space="preserve"> </w:t>
+            </w:r>
+            <w:r>
+              <w:rPr>
+                <w:rFonts w:ascii="Arial" w:hAnsi="Arial" w:cs="Arial"/>
+              </w:rPr>
+              <w:t>Registrar los datos de un</w:t>
+            </w:r>
+            <w:r>
+              <w:rPr>
+                <w:rFonts w:ascii="Arial" w:hAnsi="Arial" w:cs="Arial"/>
+              </w:rPr>
+              <w:t>a</w:t>
+            </w:r>
+            <w:r>
+              <w:rPr>
+                <w:rFonts w:ascii="Arial" w:hAnsi="Arial" w:cs="Arial"/>
+              </w:rPr>
+              <w:t xml:space="preserve"> </w:t>
+            </w:r>
+            <w:r>
+              <w:rPr>
+                <w:rFonts w:ascii="Arial" w:hAnsi="Arial" w:cs="Arial"/>
+              </w:rPr>
+              <w:t>habitación</w:t>
+            </w:r>
+            <w:r>
+              <w:rPr>
+                <w:rFonts w:ascii="Arial" w:hAnsi="Arial" w:cs="Arial"/>
+              </w:rPr>
+              <w:t xml:space="preserve">, generando un número de identificación </w:t>
+            </w:r>
+            <w:r>
+              <w:rPr>
+                <w:rFonts w:ascii="Arial" w:hAnsi="Arial" w:cs="Arial"/>
+              </w:rPr>
+              <w:t xml:space="preserve">para la misma </w:t>
+            </w:r>
+            <w:proofErr w:type="gramStart"/>
+            <w:r>
+              <w:rPr>
+                <w:rFonts w:ascii="Arial" w:hAnsi="Arial" w:cs="Arial"/>
+              </w:rPr>
+              <w:t>correlativo</w:t>
+            </w:r>
+            <w:proofErr w:type="gramEnd"/>
+            <w:r>
+              <w:rPr>
+                <w:rFonts w:ascii="Arial" w:hAnsi="Arial" w:cs="Arial"/>
+              </w:rPr>
+              <w:t xml:space="preserve"> al último artículo cargado</w:t>
+            </w:r>
+            <w:r>
+              <w:rPr>
+                <w:rFonts w:ascii="Arial" w:hAnsi="Arial" w:cs="Arial"/>
+              </w:rPr>
+              <w:t xml:space="preserve"> en el piso al que pertenece.</w:t>
             </w:r>
           </w:p>
         </w:tc>
@@ -6527,6 +6783,12 @@
               </w:rPr>
               <w:t>UC id:</w:t>
             </w:r>
+            <w:r>
+              <w:rPr>
+                <w:rFonts w:ascii="Arial" w:hAnsi="Arial" w:cs="Arial"/>
+              </w:rPr>
+              <w:t xml:space="preserve"> 18</w:t>
+            </w:r>
           </w:p>
         </w:tc>
         <w:tc>
@@ -6548,7 +6810,7 @@
               <w:rPr>
                 <w:rFonts w:ascii="Arial" w:hAnsi="Arial" w:cs="Arial"/>
               </w:rPr>
-              <w:t>Descripción</w:t>
+              <w:t>Modificar Habitación</w:t>
             </w:r>
           </w:p>
         </w:tc>
@@ -6595,6 +6857,18 @@
                 <w:rFonts w:ascii="Arial" w:hAnsi="Arial" w:cs="Arial"/>
               </w:rPr>
               <w:t>Objetivo:</w:t>
+            </w:r>
+            <w:r>
+              <w:rPr>
+                <w:rFonts w:ascii="Arial" w:hAnsi="Arial" w:cs="Arial"/>
+              </w:rPr>
+              <w:t xml:space="preserve"> Actualizar los datos de una habitación</w:t>
+            </w:r>
+            <w:r>
+              <w:rPr>
+                <w:rFonts w:ascii="Arial" w:hAnsi="Arial" w:cs="Arial"/>
+              </w:rPr>
+              <w:t>, modificando el valor de los mismos.</w:t>
             </w:r>
           </w:p>
         </w:tc>
@@ -6649,6 +6923,12 @@
               </w:rPr>
               <w:t>UC id:</w:t>
             </w:r>
+            <w:r>
+              <w:rPr>
+                <w:rFonts w:ascii="Arial" w:hAnsi="Arial" w:cs="Arial"/>
+              </w:rPr>
+              <w:t xml:space="preserve"> 19</w:t>
+            </w:r>
           </w:p>
         </w:tc>
         <w:tc>
@@ -6670,7 +6950,7 @@
               <w:rPr>
                 <w:rFonts w:ascii="Arial" w:hAnsi="Arial" w:cs="Arial"/>
               </w:rPr>
-              <w:t>Descripción</w:t>
+              <w:t>Consultar Habitaciones</w:t>
             </w:r>
           </w:p>
         </w:tc>
@@ -6717,6 +6997,24 @@
                 <w:rFonts w:ascii="Arial" w:hAnsi="Arial" w:cs="Arial"/>
               </w:rPr>
               <w:t>Objetivo:</w:t>
+            </w:r>
+            <w:r>
+              <w:rPr>
+                <w:rFonts w:ascii="Arial" w:hAnsi="Arial" w:cs="Arial"/>
+              </w:rPr>
+              <w:t xml:space="preserve"> </w:t>
+            </w:r>
+            <w:r>
+              <w:rPr>
+                <w:rFonts w:ascii="Arial" w:hAnsi="Arial" w:cs="Arial"/>
+              </w:rPr>
+              <w:t>Visualizar los datos de un</w:t>
+            </w:r>
+            <w:r>
+              <w:rPr>
+                <w:rFonts w:ascii="Arial" w:hAnsi="Arial" w:cs="Arial"/>
+              </w:rPr>
+              <w:t>a habitación específica</w:t>
             </w:r>
           </w:p>
         </w:tc>
@@ -6769,8 +7067,15 @@
               <w:rPr>
                 <w:rFonts w:ascii="Arial" w:hAnsi="Arial" w:cs="Arial"/>
               </w:rPr>
+              <w:lastRenderedPageBreak/>
               <w:t>UC id:</w:t>
             </w:r>
+            <w:r>
+              <w:rPr>
+                <w:rFonts w:ascii="Arial" w:hAnsi="Arial" w:cs="Arial"/>
+              </w:rPr>
+              <w:t xml:space="preserve"> 20</w:t>
+            </w:r>
           </w:p>
         </w:tc>
         <w:tc>
@@ -6792,7 +7097,7 @@
               <w:rPr>
                 <w:rFonts w:ascii="Arial" w:hAnsi="Arial" w:cs="Arial"/>
               </w:rPr>
-              <w:t>Descripción</w:t>
+              <w:t>Registrar Tipo de Habitación</w:t>
             </w:r>
           </w:p>
         </w:tc>
@@ -6839,6 +7144,42 @@
                 <w:rFonts w:ascii="Arial" w:hAnsi="Arial" w:cs="Arial"/>
               </w:rPr>
               <w:t>Objetivo:</w:t>
+            </w:r>
+            <w:r>
+              <w:rPr>
+                <w:rFonts w:ascii="Arial" w:hAnsi="Arial" w:cs="Arial"/>
+              </w:rPr>
+              <w:t xml:space="preserve"> </w:t>
+            </w:r>
+            <w:r>
+              <w:rPr>
+                <w:rFonts w:ascii="Arial" w:hAnsi="Arial" w:cs="Arial"/>
+              </w:rPr>
+              <w:t xml:space="preserve">Registrar los datos de </w:t>
+            </w:r>
+            <w:r>
+              <w:rPr>
+                <w:rFonts w:ascii="Arial" w:hAnsi="Arial" w:cs="Arial"/>
+              </w:rPr>
+              <w:t>un nuevo tipo de habitación</w:t>
+            </w:r>
+            <w:r>
+              <w:rPr>
+                <w:rFonts w:ascii="Arial" w:hAnsi="Arial" w:cs="Arial"/>
+              </w:rPr>
+              <w:t>, generando un n</w:t>
+            </w:r>
+            <w:r>
+              <w:rPr>
+                <w:rFonts w:ascii="Arial" w:hAnsi="Arial" w:cs="Arial"/>
+              </w:rPr>
+              <w:t>úmero de identificación para el mismo correlativo al último tipo</w:t>
+            </w:r>
+            <w:r>
+              <w:rPr>
+                <w:rFonts w:ascii="Arial" w:hAnsi="Arial" w:cs="Arial"/>
+              </w:rPr>
+              <w:t xml:space="preserve"> cargado.</w:t>
             </w:r>
           </w:p>
         </w:tc>
@@ -6893,6 +7234,12 @@
               </w:rPr>
               <w:t>UC id:</w:t>
             </w:r>
+            <w:r>
+              <w:rPr>
+                <w:rFonts w:ascii="Arial" w:hAnsi="Arial" w:cs="Arial"/>
+              </w:rPr>
+              <w:t xml:space="preserve"> 21</w:t>
+            </w:r>
           </w:p>
         </w:tc>
         <w:tc>
@@ -6914,7 +7261,7 @@
               <w:rPr>
                 <w:rFonts w:ascii="Arial" w:hAnsi="Arial" w:cs="Arial"/>
               </w:rPr>
-              <w:t>Descripción</w:t>
+              <w:t>Modificar Tipo de Habitación</w:t>
             </w:r>
           </w:p>
         </w:tc>
@@ -6960,8 +7307,31 @@
               <w:rPr>
                 <w:rFonts w:ascii="Arial" w:hAnsi="Arial" w:cs="Arial"/>
               </w:rPr>
-              <w:lastRenderedPageBreak/>
               <w:t>Objetivo:</w:t>
+            </w:r>
+            <w:r>
+              <w:rPr>
+                <w:rFonts w:ascii="Arial" w:hAnsi="Arial" w:cs="Arial"/>
+              </w:rPr>
+              <w:t xml:space="preserve"> </w:t>
+            </w:r>
+            <w:r>
+              <w:rPr>
+                <w:rFonts w:ascii="Arial" w:hAnsi="Arial" w:cs="Arial"/>
+              </w:rPr>
+              <w:t xml:space="preserve">Actualizar los datos de un </w:t>
+            </w:r>
+            <w:r>
+              <w:rPr>
+                <w:rFonts w:ascii="Arial" w:hAnsi="Arial" w:cs="Arial"/>
+              </w:rPr>
+              <w:t>tipo de habitación</w:t>
+            </w:r>
+            <w:r>
+              <w:rPr>
+                <w:rFonts w:ascii="Arial" w:hAnsi="Arial" w:cs="Arial"/>
+              </w:rPr>
+              <w:t>, modificando el valor de los mismos.</w:t>
             </w:r>
           </w:p>
         </w:tc>
@@ -7016,6 +7386,12 @@
               </w:rPr>
               <w:t>UC id:</w:t>
             </w:r>
+            <w:r>
+              <w:rPr>
+                <w:rFonts w:ascii="Arial" w:hAnsi="Arial" w:cs="Arial"/>
+              </w:rPr>
+              <w:t xml:space="preserve"> 22</w:t>
+            </w:r>
           </w:p>
         </w:tc>
         <w:tc>
@@ -7037,7 +7413,7 @@
               <w:rPr>
                 <w:rFonts w:ascii="Arial" w:hAnsi="Arial" w:cs="Arial"/>
               </w:rPr>
-              <w:t>Descripción</w:t>
+              <w:t>Consultar Tipo de Habitación</w:t>
             </w:r>
           </w:p>
         </w:tc>
@@ -7085,6 +7461,30 @@
               </w:rPr>
               <w:t>Objetivo:</w:t>
             </w:r>
+            <w:r>
+              <w:rPr>
+                <w:rFonts w:ascii="Arial" w:hAnsi="Arial" w:cs="Arial"/>
+              </w:rPr>
+              <w:t xml:space="preserve"> </w:t>
+            </w:r>
+            <w:r>
+              <w:rPr>
+                <w:rFonts w:ascii="Arial" w:hAnsi="Arial" w:cs="Arial"/>
+              </w:rPr>
+              <w:t xml:space="preserve">Visualizar los datos de un </w:t>
+            </w:r>
+            <w:r>
+              <w:rPr>
+                <w:rFonts w:ascii="Arial" w:hAnsi="Arial" w:cs="Arial"/>
+              </w:rPr>
+              <w:t>tipo de habitación</w:t>
+            </w:r>
+            <w:r>
+              <w:rPr>
+                <w:rFonts w:ascii="Arial" w:hAnsi="Arial" w:cs="Arial"/>
+              </w:rPr>
+              <w:t xml:space="preserve"> específico.</w:t>
+            </w:r>
           </w:p>
         </w:tc>
       </w:tr>
@@ -7103,6 +7503,18 @@
                 <w:rFonts w:ascii="Arial" w:hAnsi="Arial" w:cs="Arial"/>
               </w:rPr>
             </w:pPr>
+            <w:r>
+              <w:rPr>
+                <w:rFonts w:ascii="Arial" w:hAnsi="Arial" w:cs="Arial"/>
+              </w:rPr>
+              <w:t>UC id:</w:t>
+            </w:r>
+            <w:r>
+              <w:rPr>
+                <w:rFonts w:ascii="Arial" w:hAnsi="Arial" w:cs="Arial"/>
+              </w:rPr>
+              <w:t xml:space="preserve"> 23</w:t>
+            </w:r>
           </w:p>
         </w:tc>
         <w:tc>
@@ -7120,6 +7532,12 @@
                 <w:rFonts w:ascii="Arial" w:hAnsi="Arial" w:cs="Arial"/>
               </w:rPr>
             </w:pPr>
+            <w:r>
+              <w:rPr>
+                <w:rFonts w:ascii="Arial" w:hAnsi="Arial" w:cs="Arial"/>
+              </w:rPr>
+              <w:t>Registrar Tipo de Cama</w:t>
+            </w:r>
           </w:p>
         </w:tc>
         <w:tc>
@@ -7136,6 +7554,12 @@
                 <w:rFonts w:ascii="Arial" w:hAnsi="Arial" w:cs="Arial"/>
               </w:rPr>
             </w:pPr>
+            <w:r>
+              <w:rPr>
+                <w:rFonts w:ascii="Arial" w:hAnsi="Arial" w:cs="Arial"/>
+              </w:rPr>
+              <w:t>Tipo</w:t>
+            </w:r>
           </w:p>
         </w:tc>
       </w:tr>
@@ -7154,6 +7578,48 @@
                 <w:rFonts w:ascii="Arial" w:hAnsi="Arial" w:cs="Arial"/>
               </w:rPr>
             </w:pPr>
+            <w:r>
+              <w:rPr>
+                <w:rFonts w:ascii="Arial" w:hAnsi="Arial" w:cs="Arial"/>
+              </w:rPr>
+              <w:t>Objetivo:</w:t>
+            </w:r>
+            <w:r>
+              <w:rPr>
+                <w:rFonts w:ascii="Arial" w:hAnsi="Arial" w:cs="Arial"/>
+              </w:rPr>
+              <w:t xml:space="preserve"> </w:t>
+            </w:r>
+            <w:r>
+              <w:rPr>
+                <w:rFonts w:ascii="Arial" w:hAnsi="Arial" w:cs="Arial"/>
+              </w:rPr>
+              <w:t xml:space="preserve">Registrar los </w:t>
+            </w:r>
+            <w:r>
+              <w:rPr>
+                <w:rFonts w:ascii="Arial" w:hAnsi="Arial" w:cs="Arial"/>
+              </w:rPr>
+              <w:t>datos de un nuevo tipo de cama</w:t>
+            </w:r>
+            <w:r>
+              <w:rPr>
+                <w:rFonts w:ascii="Arial" w:hAnsi="Arial" w:cs="Arial"/>
+              </w:rPr>
+              <w:t xml:space="preserve">, generando un número de identificación para </w:t>
+            </w:r>
+            <w:r>
+              <w:rPr>
+                <w:rFonts w:ascii="Arial" w:hAnsi="Arial" w:cs="Arial"/>
+              </w:rPr>
+              <w:t>el mismo correlativo al último tipo</w:t>
+            </w:r>
+            <w:r>
+              <w:rPr>
+                <w:rFonts w:ascii="Arial" w:hAnsi="Arial" w:cs="Arial"/>
+              </w:rPr>
+              <w:t xml:space="preserve"> cargado.</w:t>
+            </w:r>
           </w:p>
         </w:tc>
       </w:tr>
@@ -7207,6 +7673,12 @@
               </w:rPr>
               <w:t>UC id:</w:t>
             </w:r>
+            <w:r>
+              <w:rPr>
+                <w:rFonts w:ascii="Arial" w:hAnsi="Arial" w:cs="Arial"/>
+              </w:rPr>
+              <w:t xml:space="preserve"> 24</w:t>
+            </w:r>
           </w:p>
         </w:tc>
         <w:tc>
@@ -7228,7 +7700,7 @@
               <w:rPr>
                 <w:rFonts w:ascii="Arial" w:hAnsi="Arial" w:cs="Arial"/>
               </w:rPr>
-              <w:t>Descripción</w:t>
+              <w:t>Modificar Tipo de Cama</w:t>
             </w:r>
           </w:p>
         </w:tc>
@@ -7265,16 +7737,32 @@
             </w:tcBorders>
           </w:tcPr>
           <w:p>
-            <w:pPr>
-              <w:rPr>
-                <w:rFonts w:ascii="Arial" w:hAnsi="Arial" w:cs="Arial"/>
-              </w:rPr>
-            </w:pPr>
             <w:r>
               <w:rPr>
                 <w:rFonts w:ascii="Arial" w:hAnsi="Arial" w:cs="Arial"/>
               </w:rPr>
               <w:t>Objetivo:</w:t>
+            </w:r>
+            <w:r>
+              <w:t xml:space="preserve"> </w:t>
+            </w:r>
+            <w:r>
+              <w:rPr>
+                <w:rFonts w:ascii="Arial" w:hAnsi="Arial" w:cs="Arial"/>
+              </w:rPr>
+              <w:t xml:space="preserve">Actualizar los datos de un </w:t>
+            </w:r>
+            <w:r>
+              <w:rPr>
+                <w:rFonts w:ascii="Arial" w:hAnsi="Arial" w:cs="Arial"/>
+              </w:rPr>
+              <w:t>tipo de cama</w:t>
+            </w:r>
+            <w:r>
+              <w:rPr>
+                <w:rFonts w:ascii="Arial" w:hAnsi="Arial" w:cs="Arial"/>
+              </w:rPr>
+              <w:t>, modificando el valor de los mismos.</w:t>
             </w:r>
           </w:p>
         </w:tc>
@@ -7329,6 +7817,12 @@
               </w:rPr>
               <w:t>UC id:</w:t>
             </w:r>
+            <w:r>
+              <w:rPr>
+                <w:rFonts w:ascii="Arial" w:hAnsi="Arial" w:cs="Arial"/>
+              </w:rPr>
+              <w:t xml:space="preserve"> 25</w:t>
+            </w:r>
           </w:p>
         </w:tc>
         <w:tc>
@@ -7350,7 +7844,7 @@
               <w:rPr>
                 <w:rFonts w:ascii="Arial" w:hAnsi="Arial" w:cs="Arial"/>
               </w:rPr>
-              <w:t>Descripción</w:t>
+              <w:t>Consultar Tipo de Cama</w:t>
             </w:r>
           </w:p>
         </w:tc>
@@ -7397,6 +7891,30 @@
                 <w:rFonts w:ascii="Arial" w:hAnsi="Arial" w:cs="Arial"/>
               </w:rPr>
               <w:t>Objetivo:</w:t>
+            </w:r>
+            <w:r>
+              <w:rPr>
+                <w:rFonts w:ascii="Arial" w:hAnsi="Arial" w:cs="Arial"/>
+              </w:rPr>
+              <w:t xml:space="preserve"> </w:t>
+            </w:r>
+            <w:r>
+              <w:rPr>
+                <w:rFonts w:ascii="Arial" w:hAnsi="Arial" w:cs="Arial"/>
+              </w:rPr>
+              <w:t xml:space="preserve">Visualizar los datos de un </w:t>
+            </w:r>
+            <w:r>
+              <w:rPr>
+                <w:rFonts w:ascii="Arial" w:hAnsi="Arial" w:cs="Arial"/>
+              </w:rPr>
+              <w:t>tipo de cama específico</w:t>
+            </w:r>
+            <w:r>
+              <w:rPr>
+                <w:rFonts w:ascii="Arial" w:hAnsi="Arial" w:cs="Arial"/>
+              </w:rPr>
+              <w:t>.</w:t>
             </w:r>
           </w:p>
         </w:tc>
@@ -7451,6 +7969,12 @@
               </w:rPr>
               <w:t>UC id:</w:t>
             </w:r>
+            <w:r>
+              <w:rPr>
+                <w:rFonts w:ascii="Arial" w:hAnsi="Arial" w:cs="Arial"/>
+              </w:rPr>
+              <w:t xml:space="preserve"> 26</w:t>
+            </w:r>
           </w:p>
         </w:tc>
         <w:tc>
@@ -7472,7 +7996,7 @@
               <w:rPr>
                 <w:rFonts w:ascii="Arial" w:hAnsi="Arial" w:cs="Arial"/>
               </w:rPr>
-              <w:t>Descripción</w:t>
+              <w:t>Registrar Tipo de Factura</w:t>
             </w:r>
           </w:p>
         </w:tc>
@@ -7520,6 +8044,42 @@
               </w:rPr>
               <w:t>Objetivo:</w:t>
             </w:r>
+            <w:r>
+              <w:rPr>
+                <w:rFonts w:ascii="Arial" w:hAnsi="Arial" w:cs="Arial"/>
+              </w:rPr>
+              <w:t xml:space="preserve"> </w:t>
+            </w:r>
+            <w:r>
+              <w:rPr>
+                <w:rFonts w:ascii="Arial" w:hAnsi="Arial" w:cs="Arial"/>
+              </w:rPr>
+              <w:t xml:space="preserve">Registrar los datos de un nuevo </w:t>
+            </w:r>
+            <w:r>
+              <w:rPr>
+                <w:rFonts w:ascii="Arial" w:hAnsi="Arial" w:cs="Arial"/>
+              </w:rPr>
+              <w:t>tipo de factura</w:t>
+            </w:r>
+            <w:r>
+              <w:rPr>
+                <w:rFonts w:ascii="Arial" w:hAnsi="Arial" w:cs="Arial"/>
+              </w:rPr>
+              <w:t xml:space="preserve">, generando un número de identificación para el mismo correlativo al último </w:t>
+            </w:r>
+            <w:r>
+              <w:rPr>
+                <w:rFonts w:ascii="Arial" w:hAnsi="Arial" w:cs="Arial"/>
+              </w:rPr>
+              <w:t>tipo</w:t>
+            </w:r>
+            <w:r>
+              <w:rPr>
+                <w:rFonts w:ascii="Arial" w:hAnsi="Arial" w:cs="Arial"/>
+              </w:rPr>
+              <w:t xml:space="preserve"> cargado.</w:t>
+            </w:r>
           </w:p>
         </w:tc>
       </w:tr>
@@ -7544,6 +8104,12 @@
               </w:rPr>
               <w:t>UC id:</w:t>
             </w:r>
+            <w:r>
+              <w:rPr>
+                <w:rFonts w:ascii="Arial" w:hAnsi="Arial" w:cs="Arial"/>
+              </w:rPr>
+              <w:t xml:space="preserve"> 27</w:t>
+            </w:r>
           </w:p>
         </w:tc>
         <w:tc>
@@ -7565,7 +8131,7 @@
               <w:rPr>
                 <w:rFonts w:ascii="Arial" w:hAnsi="Arial" w:cs="Arial"/>
               </w:rPr>
-              <w:t>Descripción</w:t>
+              <w:t>Modificar Tipo de Factura</w:t>
             </w:r>
           </w:p>
         </w:tc>
@@ -7612,6 +8178,30 @@
                 <w:rFonts w:ascii="Arial" w:hAnsi="Arial" w:cs="Arial"/>
               </w:rPr>
               <w:t>Objetivo:</w:t>
+            </w:r>
+            <w:r>
+              <w:rPr>
+                <w:rFonts w:ascii="Arial" w:hAnsi="Arial" w:cs="Arial"/>
+              </w:rPr>
+              <w:t xml:space="preserve"> </w:t>
+            </w:r>
+            <w:r>
+              <w:rPr>
+                <w:rFonts w:ascii="Arial" w:hAnsi="Arial" w:cs="Arial"/>
+              </w:rPr>
+              <w:t xml:space="preserve">Actualizar los datos de un </w:t>
+            </w:r>
+            <w:r>
+              <w:rPr>
+                <w:rFonts w:ascii="Arial" w:hAnsi="Arial" w:cs="Arial"/>
+              </w:rPr>
+              <w:t>tipo de factura</w:t>
+            </w:r>
+            <w:r>
+              <w:rPr>
+                <w:rFonts w:ascii="Arial" w:hAnsi="Arial" w:cs="Arial"/>
+              </w:rPr>
+              <w:t>, modificando el valor de los mismos.</w:t>
             </w:r>
           </w:p>
         </w:tc>
@@ -7666,6 +8256,12 @@
               </w:rPr>
               <w:t>UC id:</w:t>
             </w:r>
+            <w:r>
+              <w:rPr>
+                <w:rFonts w:ascii="Arial" w:hAnsi="Arial" w:cs="Arial"/>
+              </w:rPr>
+              <w:t xml:space="preserve"> 28</w:t>
+            </w:r>
           </w:p>
         </w:tc>
         <w:tc>
@@ -7687,7 +8283,7 @@
               <w:rPr>
                 <w:rFonts w:ascii="Arial" w:hAnsi="Arial" w:cs="Arial"/>
               </w:rPr>
-              <w:t>Descripción</w:t>
+              <w:t>Consultar Tipo de Factura</w:t>
             </w:r>
           </w:p>
         </w:tc>
@@ -7734,6 +8330,30 @@
                 <w:rFonts w:ascii="Arial" w:hAnsi="Arial" w:cs="Arial"/>
               </w:rPr>
               <w:t>Objetivo:</w:t>
+            </w:r>
+            <w:r>
+              <w:rPr>
+                <w:rFonts w:ascii="Arial" w:hAnsi="Arial" w:cs="Arial"/>
+              </w:rPr>
+              <w:t xml:space="preserve"> </w:t>
+            </w:r>
+            <w:r>
+              <w:rPr>
+                <w:rFonts w:ascii="Arial" w:hAnsi="Arial" w:cs="Arial"/>
+              </w:rPr>
+              <w:t xml:space="preserve">Visualizar los datos de un </w:t>
+            </w:r>
+            <w:r>
+              <w:rPr>
+                <w:rFonts w:ascii="Arial" w:hAnsi="Arial" w:cs="Arial"/>
+              </w:rPr>
+              <w:t>tipo de factura</w:t>
+            </w:r>
+            <w:r>
+              <w:rPr>
+                <w:rFonts w:ascii="Arial" w:hAnsi="Arial" w:cs="Arial"/>
+              </w:rPr>
+              <w:t xml:space="preserve"> específico.</w:t>
             </w:r>
           </w:p>
         </w:tc>
@@ -7786,8 +8406,15 @@
               <w:rPr>
                 <w:rFonts w:ascii="Arial" w:hAnsi="Arial" w:cs="Arial"/>
               </w:rPr>
+              <w:lastRenderedPageBreak/>
               <w:t>UC id:</w:t>
             </w:r>
+            <w:r>
+              <w:rPr>
+                <w:rFonts w:ascii="Arial" w:hAnsi="Arial" w:cs="Arial"/>
+              </w:rPr>
+              <w:t xml:space="preserve"> 29</w:t>
+            </w:r>
           </w:p>
         </w:tc>
         <w:tc>
@@ -7809,7 +8436,7 @@
               <w:rPr>
                 <w:rFonts w:ascii="Arial" w:hAnsi="Arial" w:cs="Arial"/>
               </w:rPr>
-              <w:t>Descripción</w:t>
+              <w:t>Registrar Tipo de Documento</w:t>
             </w:r>
           </w:p>
         </w:tc>
@@ -7856,6 +8483,42 @@
                 <w:rFonts w:ascii="Arial" w:hAnsi="Arial" w:cs="Arial"/>
               </w:rPr>
               <w:t>Objetivo:</w:t>
+            </w:r>
+            <w:r>
+              <w:rPr>
+                <w:rFonts w:ascii="Arial" w:hAnsi="Arial" w:cs="Arial"/>
+              </w:rPr>
+              <w:t xml:space="preserve"> </w:t>
+            </w:r>
+            <w:r>
+              <w:rPr>
+                <w:rFonts w:ascii="Arial" w:hAnsi="Arial" w:cs="Arial"/>
+              </w:rPr>
+              <w:t xml:space="preserve">Registrar los datos de un nuevo </w:t>
+            </w:r>
+            <w:r>
+              <w:rPr>
+                <w:rFonts w:ascii="Arial" w:hAnsi="Arial" w:cs="Arial"/>
+              </w:rPr>
+              <w:t>tipo de documento</w:t>
+            </w:r>
+            <w:r>
+              <w:rPr>
+                <w:rFonts w:ascii="Arial" w:hAnsi="Arial" w:cs="Arial"/>
+              </w:rPr>
+              <w:t xml:space="preserve">, generando un número de identificación para el mismo correlativo al último </w:t>
+            </w:r>
+            <w:r>
+              <w:rPr>
+                <w:rFonts w:ascii="Arial" w:hAnsi="Arial" w:cs="Arial"/>
+              </w:rPr>
+              <w:t>tipo</w:t>
+            </w:r>
+            <w:r>
+              <w:rPr>
+                <w:rFonts w:ascii="Arial" w:hAnsi="Arial" w:cs="Arial"/>
+              </w:rPr>
+              <w:t xml:space="preserve"> cargado.</w:t>
             </w:r>
           </w:p>
         </w:tc>
@@ -7910,6 +8573,12 @@
               </w:rPr>
               <w:t>UC id:</w:t>
             </w:r>
+            <w:r>
+              <w:rPr>
+                <w:rFonts w:ascii="Arial" w:hAnsi="Arial" w:cs="Arial"/>
+              </w:rPr>
+              <w:t xml:space="preserve"> 30</w:t>
+            </w:r>
           </w:p>
         </w:tc>
         <w:tc>
@@ -7931,7 +8600,7 @@
               <w:rPr>
                 <w:rFonts w:ascii="Arial" w:hAnsi="Arial" w:cs="Arial"/>
               </w:rPr>
-              <w:t>Descripción</w:t>
+              <w:t>Modificar Tipo de Documento</w:t>
             </w:r>
           </w:p>
         </w:tc>
@@ -7979,6 +8648,18 @@
               </w:rPr>
               <w:t>Objetivo:</w:t>
             </w:r>
+            <w:r>
+              <w:rPr>
+                <w:rFonts w:ascii="Arial" w:hAnsi="Arial" w:cs="Arial"/>
+              </w:rPr>
+              <w:t xml:space="preserve"> Actualizar los datos de un tipo de documento</w:t>
+            </w:r>
+            <w:r>
+              <w:rPr>
+                <w:rFonts w:ascii="Arial" w:hAnsi="Arial" w:cs="Arial"/>
+              </w:rPr>
+              <w:t>, modificando el valor de los mismos.</w:t>
+            </w:r>
           </w:p>
         </w:tc>
       </w:tr>
@@ -8001,9 +8682,14 @@
               <w:rPr>
                 <w:rFonts w:ascii="Arial" w:hAnsi="Arial" w:cs="Arial"/>
               </w:rPr>
-              <w:lastRenderedPageBreak/>
               <w:t>UC id:</w:t>
             </w:r>
+            <w:r>
+              <w:rPr>
+                <w:rFonts w:ascii="Arial" w:hAnsi="Arial" w:cs="Arial"/>
+              </w:rPr>
+              <w:t xml:space="preserve"> 31</w:t>
+            </w:r>
           </w:p>
         </w:tc>
         <w:tc>
@@ -8025,7 +8711,7 @@
               <w:rPr>
                 <w:rFonts w:ascii="Arial" w:hAnsi="Arial" w:cs="Arial"/>
               </w:rPr>
-              <w:t>Descripción</w:t>
+              <w:t>Consultar Tipo de Documento</w:t>
             </w:r>
           </w:p>
         </w:tc>
@@ -8072,6 +8758,30 @@
                 <w:rFonts w:ascii="Arial" w:hAnsi="Arial" w:cs="Arial"/>
               </w:rPr>
               <w:t>Objetivo:</w:t>
+            </w:r>
+            <w:r>
+              <w:rPr>
+                <w:rFonts w:ascii="Arial" w:hAnsi="Arial" w:cs="Arial"/>
+              </w:rPr>
+              <w:t xml:space="preserve"> </w:t>
+            </w:r>
+            <w:r>
+              <w:rPr>
+                <w:rFonts w:ascii="Arial" w:hAnsi="Arial" w:cs="Arial"/>
+              </w:rPr>
+              <w:t xml:space="preserve">Visualizar los datos de un </w:t>
+            </w:r>
+            <w:r>
+              <w:rPr>
+                <w:rFonts w:ascii="Arial" w:hAnsi="Arial" w:cs="Arial"/>
+              </w:rPr>
+              <w:t>tipo de documento</w:t>
+            </w:r>
+            <w:r>
+              <w:rPr>
+                <w:rFonts w:ascii="Arial" w:hAnsi="Arial" w:cs="Arial"/>
+              </w:rPr>
+              <w:t xml:space="preserve"> específico.</w:t>
             </w:r>
           </w:p>
         </w:tc>
@@ -8126,6 +8836,12 @@
               </w:rPr>
               <w:t>UC id:</w:t>
             </w:r>
+            <w:r>
+              <w:rPr>
+                <w:rFonts w:ascii="Arial" w:hAnsi="Arial" w:cs="Arial"/>
+              </w:rPr>
+              <w:t xml:space="preserve"> 32</w:t>
+            </w:r>
           </w:p>
         </w:tc>
         <w:tc>
@@ -8147,7 +8863,7 @@
               <w:rPr>
                 <w:rFonts w:ascii="Arial" w:hAnsi="Arial" w:cs="Arial"/>
               </w:rPr>
-              <w:t>Descripción</w:t>
+              <w:t>Registrar Proveedor</w:t>
             </w:r>
           </w:p>
         </w:tc>
@@ -8194,6 +8910,24 @@
                 <w:rFonts w:ascii="Arial" w:hAnsi="Arial" w:cs="Arial"/>
               </w:rPr>
               <w:t>Objetivo:</w:t>
+            </w:r>
+            <w:r>
+              <w:rPr>
+                <w:rFonts w:ascii="Arial" w:hAnsi="Arial" w:cs="Arial"/>
+              </w:rPr>
+              <w:t xml:space="preserve"> </w:t>
+            </w:r>
+            <w:r>
+              <w:rPr>
+                <w:rFonts w:ascii="Arial" w:hAnsi="Arial" w:cs="Arial"/>
+              </w:rPr>
+              <w:t>Registr</w:t>
+            </w:r>
+            <w:r>
+              <w:rPr>
+                <w:rFonts w:ascii="Arial" w:hAnsi="Arial" w:cs="Arial"/>
+              </w:rPr>
+              <w:t>ar los datos de un nuevo proveedor.</w:t>
             </w:r>
           </w:p>
         </w:tc>
@@ -8248,6 +8982,12 @@
               </w:rPr>
               <w:t>UC id:</w:t>
             </w:r>
+            <w:r>
+              <w:rPr>
+                <w:rFonts w:ascii="Arial" w:hAnsi="Arial" w:cs="Arial"/>
+              </w:rPr>
+              <w:t xml:space="preserve"> 33</w:t>
+            </w:r>
           </w:p>
         </w:tc>
         <w:tc>
@@ -8269,7 +9009,7 @@
               <w:rPr>
                 <w:rFonts w:ascii="Arial" w:hAnsi="Arial" w:cs="Arial"/>
               </w:rPr>
-              <w:t>Descripción</w:t>
+              <w:t>Modificar Proveedor</w:t>
             </w:r>
           </w:p>
         </w:tc>
@@ -8316,6 +9056,30 @@
                 <w:rFonts w:ascii="Arial" w:hAnsi="Arial" w:cs="Arial"/>
               </w:rPr>
               <w:t>Objetivo:</w:t>
+            </w:r>
+            <w:r>
+              <w:rPr>
+                <w:rFonts w:ascii="Arial" w:hAnsi="Arial" w:cs="Arial"/>
+              </w:rPr>
+              <w:t xml:space="preserve"> </w:t>
+            </w:r>
+            <w:r>
+              <w:rPr>
+                <w:rFonts w:ascii="Arial" w:hAnsi="Arial" w:cs="Arial"/>
+              </w:rPr>
+              <w:t xml:space="preserve">Actualizar los datos de un </w:t>
+            </w:r>
+            <w:r>
+              <w:rPr>
+                <w:rFonts w:ascii="Arial" w:hAnsi="Arial" w:cs="Arial"/>
+              </w:rPr>
+              <w:t>proveedor</w:t>
+            </w:r>
+            <w:r>
+              <w:rPr>
+                <w:rFonts w:ascii="Arial" w:hAnsi="Arial" w:cs="Arial"/>
+              </w:rPr>
+              <w:t xml:space="preserve"> específico, modificando el valor de los datos que pueden ser alterados.</w:t>
             </w:r>
           </w:p>
         </w:tc>
@@ -8370,6 +9134,12 @@
               </w:rPr>
               <w:t>UC id:</w:t>
             </w:r>
+            <w:r>
+              <w:rPr>
+                <w:rFonts w:ascii="Arial" w:hAnsi="Arial" w:cs="Arial"/>
+              </w:rPr>
+              <w:t xml:space="preserve"> 34</w:t>
+            </w:r>
           </w:p>
         </w:tc>
         <w:tc>
@@ -8391,7 +9161,7 @@
               <w:rPr>
                 <w:rFonts w:ascii="Arial" w:hAnsi="Arial" w:cs="Arial"/>
               </w:rPr>
-              <w:t>Descripción</w:t>
+              <w:t>Consultar proveedor</w:t>
             </w:r>
           </w:p>
         </w:tc>
@@ -8438,6 +9208,30 @@
                 <w:rFonts w:ascii="Arial" w:hAnsi="Arial" w:cs="Arial"/>
               </w:rPr>
               <w:t>Objetivo:</w:t>
+            </w:r>
+            <w:r>
+              <w:rPr>
+                <w:rFonts w:ascii="Arial" w:hAnsi="Arial" w:cs="Arial"/>
+              </w:rPr>
+              <w:t xml:space="preserve"> </w:t>
+            </w:r>
+            <w:r>
+              <w:rPr>
+                <w:rFonts w:ascii="Arial" w:hAnsi="Arial" w:cs="Arial"/>
+              </w:rPr>
+              <w:t xml:space="preserve">Visualizar los datos de un </w:t>
+            </w:r>
+            <w:r>
+              <w:rPr>
+                <w:rFonts w:ascii="Arial" w:hAnsi="Arial" w:cs="Arial"/>
+              </w:rPr>
+              <w:t>proveedor</w:t>
+            </w:r>
+            <w:r>
+              <w:rPr>
+                <w:rFonts w:ascii="Arial" w:hAnsi="Arial" w:cs="Arial"/>
+              </w:rPr>
+              <w:t xml:space="preserve"> específico.</w:t>
             </w:r>
           </w:p>
         </w:tc>
@@ -8483,6 +9277,12 @@
               </w:rPr>
               <w:t>UC id:</w:t>
             </w:r>
+            <w:r>
+              <w:rPr>
+                <w:rFonts w:ascii="Arial" w:hAnsi="Arial" w:cs="Arial"/>
+              </w:rPr>
+              <w:t xml:space="preserve"> 35</w:t>
+            </w:r>
           </w:p>
         </w:tc>
         <w:tc>
@@ -8504,7 +9304,7 @@
               <w:rPr>
                 <w:rFonts w:ascii="Arial" w:hAnsi="Arial" w:cs="Arial"/>
               </w:rPr>
-              <w:t>Descripción</w:t>
+              <w:t>Registrar Orden de Compra</w:t>
             </w:r>
           </w:p>
         </w:tc>
@@ -8551,6 +9351,36 @@
                 <w:rFonts w:ascii="Arial" w:hAnsi="Arial" w:cs="Arial"/>
               </w:rPr>
               <w:t>Objetivo:</w:t>
+            </w:r>
+            <w:r>
+              <w:rPr>
+                <w:rFonts w:ascii="Arial" w:hAnsi="Arial" w:cs="Arial"/>
+              </w:rPr>
+              <w:t xml:space="preserve"> </w:t>
+            </w:r>
+            <w:r>
+              <w:rPr>
+                <w:rFonts w:ascii="Arial" w:hAnsi="Arial" w:cs="Arial"/>
+              </w:rPr>
+              <w:t xml:space="preserve">Registrar </w:t>
+            </w:r>
+            <w:r>
+              <w:rPr>
+                <w:rFonts w:ascii="Arial" w:hAnsi="Arial" w:cs="Arial"/>
+              </w:rPr>
+              <w:t>una nueva orden de compra</w:t>
+            </w:r>
+            <w:r>
+              <w:rPr>
+                <w:rFonts w:ascii="Arial" w:hAnsi="Arial" w:cs="Arial"/>
+              </w:rPr>
+              <w:t xml:space="preserve">, </w:t>
+            </w:r>
+            <w:r>
+              <w:rPr>
+                <w:rFonts w:ascii="Arial" w:hAnsi="Arial" w:cs="Arial"/>
+              </w:rPr>
+              <w:t>con los artículos solicitados y el proveedor a quien va dirigida.</w:t>
             </w:r>
           </w:p>
         </w:tc>
@@ -8596,6 +9426,12 @@
               </w:rPr>
               <w:t>UC id:</w:t>
             </w:r>
+            <w:r>
+              <w:rPr>
+                <w:rFonts w:ascii="Arial" w:hAnsi="Arial" w:cs="Arial"/>
+              </w:rPr>
+              <w:t xml:space="preserve"> 36</w:t>
+            </w:r>
           </w:p>
         </w:tc>
         <w:tc>
@@ -8617,7 +9453,7 @@
               <w:rPr>
                 <w:rFonts w:ascii="Arial" w:hAnsi="Arial" w:cs="Arial"/>
               </w:rPr>
-              <w:t>Descripción</w:t>
+              <w:t>Consultar Orden de Compra</w:t>
             </w:r>
           </w:p>
         </w:tc>
@@ -8664,6 +9500,30 @@
                 <w:rFonts w:ascii="Arial" w:hAnsi="Arial" w:cs="Arial"/>
               </w:rPr>
               <w:t>Objetivo:</w:t>
+            </w:r>
+            <w:r>
+              <w:rPr>
+                <w:rFonts w:ascii="Arial" w:hAnsi="Arial" w:cs="Arial"/>
+              </w:rPr>
+              <w:t xml:space="preserve"> </w:t>
+            </w:r>
+            <w:r>
+              <w:rPr>
+                <w:rFonts w:ascii="Arial" w:hAnsi="Arial" w:cs="Arial"/>
+              </w:rPr>
+              <w:t>Visualizar los datos de un</w:t>
+            </w:r>
+            <w:r>
+              <w:rPr>
+                <w:rFonts w:ascii="Arial" w:hAnsi="Arial" w:cs="Arial"/>
+              </w:rPr>
+              <w:t>a orden de compra específica</w:t>
+            </w:r>
+            <w:r>
+              <w:rPr>
+                <w:rFonts w:ascii="Arial" w:hAnsi="Arial" w:cs="Arial"/>
+              </w:rPr>
+              <w:t>.</w:t>
             </w:r>
           </w:p>
         </w:tc>
@@ -8709,6 +9569,12 @@
               </w:rPr>
               <w:t>UC id:</w:t>
             </w:r>
+            <w:r>
+              <w:rPr>
+                <w:rFonts w:ascii="Arial" w:hAnsi="Arial" w:cs="Arial"/>
+              </w:rPr>
+              <w:t xml:space="preserve"> 37</w:t>
+            </w:r>
           </w:p>
         </w:tc>
         <w:tc>
@@ -8730,7 +9596,7 @@
               <w:rPr>
                 <w:rFonts w:ascii="Arial" w:hAnsi="Arial" w:cs="Arial"/>
               </w:rPr>
-              <w:t>Descripción</w:t>
+              <w:t>Anular Orden de Compra</w:t>
             </w:r>
           </w:p>
         </w:tc>
@@ -8777,6 +9643,12 @@
                 <w:rFonts w:ascii="Arial" w:hAnsi="Arial" w:cs="Arial"/>
               </w:rPr>
               <w:t>Objetivo:</w:t>
+            </w:r>
+            <w:r>
+              <w:rPr>
+                <w:rFonts w:ascii="Arial" w:hAnsi="Arial" w:cs="Arial"/>
+              </w:rPr>
+              <w:t xml:space="preserve"> Registrar la anulación de una orden de compra específica</w:t>
             </w:r>
           </w:p>
         </w:tc>
@@ -8822,6 +9694,12 @@
               </w:rPr>
               <w:t>UC id:</w:t>
             </w:r>
+            <w:r>
+              <w:rPr>
+                <w:rFonts w:ascii="Arial" w:hAnsi="Arial" w:cs="Arial"/>
+              </w:rPr>
+              <w:t xml:space="preserve"> 38</w:t>
+            </w:r>
           </w:p>
         </w:tc>
         <w:tc>
@@ -8842,8 +9720,10 @@
             <w:r>
               <w:rPr>
                 <w:rFonts w:ascii="Arial" w:hAnsi="Arial" w:cs="Arial"/>
-              </w:rPr>
-              <w:t>Descripción</w:t>
+                <w:sz w:val="24"/>
+                <w:szCs w:val="24"/>
+              </w:rPr>
+              <w:t>Emitir listado de alojamientos actuales</w:t>
             </w:r>
           </w:p>
         </w:tc>
@@ -8890,6 +9770,12 @@
                 <w:rFonts w:ascii="Arial" w:hAnsi="Arial" w:cs="Arial"/>
               </w:rPr>
               <w:t>Objetivo:</w:t>
+            </w:r>
+            <w:r>
+              <w:rPr>
+                <w:rFonts w:ascii="Arial" w:hAnsi="Arial" w:cs="Arial"/>
+              </w:rPr>
+              <w:t xml:space="preserve"> Generar y emitir un listado de detalle de alojamientos que no tienen una fecha de fin registrada, en función de criterios predefinidos.</w:t>
             </w:r>
           </w:p>
         </w:tc>
@@ -8935,6 +9821,12 @@
               </w:rPr>
               <w:t>UC id:</w:t>
             </w:r>
+            <w:r>
+              <w:rPr>
+                <w:rFonts w:ascii="Arial" w:hAnsi="Arial" w:cs="Arial"/>
+              </w:rPr>
+              <w:t xml:space="preserve"> 39</w:t>
+            </w:r>
           </w:p>
         </w:tc>
         <w:tc>
@@ -8948,15 +9840,22 @@
           </w:tcPr>
           <w:p>
             <w:pPr>
-              <w:rPr>
-                <w:rFonts w:ascii="Arial" w:hAnsi="Arial" w:cs="Arial"/>
-              </w:rPr>
-            </w:pPr>
-            <w:r>
-              <w:rPr>
-                <w:rFonts w:ascii="Arial" w:hAnsi="Arial" w:cs="Arial"/>
-              </w:rPr>
-              <w:t>Descripción</w:t>
+              <w:autoSpaceDE w:val="0"/>
+              <w:autoSpaceDN w:val="0"/>
+              <w:adjustRightInd w:val="0"/>
+              <w:rPr>
+                <w:rFonts w:ascii="Arial" w:hAnsi="Arial" w:cs="Arial"/>
+                <w:sz w:val="24"/>
+                <w:szCs w:val="24"/>
+              </w:rPr>
+            </w:pPr>
+            <w:r>
+              <w:rPr>
+                <w:rFonts w:ascii="Arial" w:hAnsi="Arial" w:cs="Arial"/>
+                <w:sz w:val="24"/>
+                <w:szCs w:val="24"/>
+              </w:rPr>
+              <w:t>Emitir listado de stock de artículos</w:t>
             </w:r>
           </w:p>
         </w:tc>
@@ -9003,6 +9902,12 @@
                 <w:rFonts w:ascii="Arial" w:hAnsi="Arial" w:cs="Arial"/>
               </w:rPr>
               <w:t>Objetivo:</w:t>
+            </w:r>
+            <w:r>
+              <w:rPr>
+                <w:rFonts w:ascii="Arial" w:hAnsi="Arial" w:cs="Arial"/>
+              </w:rPr>
+              <w:t xml:space="preserve"> Generar y emitir un listado de artículos con su correspondiente cantidad en stock, en función de criterios predefinidos.</w:t>
             </w:r>
           </w:p>
         </w:tc>
@@ -9048,6 +9953,12 @@
               </w:rPr>
               <w:t>UC id:</w:t>
             </w:r>
+            <w:r>
+              <w:rPr>
+                <w:rFonts w:ascii="Arial" w:hAnsi="Arial" w:cs="Arial"/>
+              </w:rPr>
+              <w:t xml:space="preserve"> 40</w:t>
+            </w:r>
           </w:p>
         </w:tc>
         <w:tc>
@@ -9061,15 +9972,22 @@
           </w:tcPr>
           <w:p>
             <w:pPr>
-              <w:rPr>
-                <w:rFonts w:ascii="Arial" w:hAnsi="Arial" w:cs="Arial"/>
-              </w:rPr>
-            </w:pPr>
-            <w:r>
-              <w:rPr>
-                <w:rFonts w:ascii="Arial" w:hAnsi="Arial" w:cs="Arial"/>
-              </w:rPr>
-              <w:t>Descripción</w:t>
+              <w:autoSpaceDE w:val="0"/>
+              <w:autoSpaceDN w:val="0"/>
+              <w:adjustRightInd w:val="0"/>
+              <w:rPr>
+                <w:rFonts w:ascii="Arial" w:hAnsi="Arial" w:cs="Arial"/>
+                <w:sz w:val="24"/>
+                <w:szCs w:val="24"/>
+              </w:rPr>
+            </w:pPr>
+            <w:r>
+              <w:rPr>
+                <w:rFonts w:ascii="Arial" w:hAnsi="Arial" w:cs="Arial"/>
+                <w:sz w:val="24"/>
+                <w:szCs w:val="24"/>
+              </w:rPr>
+              <w:t>Emitir listado de alojamientos con servicio</w:t>
             </w:r>
           </w:p>
         </w:tc>
@@ -9161,6 +10079,12 @@
               </w:rPr>
               <w:t>UC id:</w:t>
             </w:r>
+            <w:r>
+              <w:rPr>
+                <w:rFonts w:ascii="Arial" w:hAnsi="Arial" w:cs="Arial"/>
+              </w:rPr>
+              <w:t xml:space="preserve"> 41</w:t>
+            </w:r>
           </w:p>
         </w:tc>
         <w:tc>
@@ -9174,15 +10098,22 @@
           </w:tcPr>
           <w:p>
             <w:pPr>
-              <w:rPr>
-                <w:rFonts w:ascii="Arial" w:hAnsi="Arial" w:cs="Arial"/>
-              </w:rPr>
-            </w:pPr>
-            <w:r>
-              <w:rPr>
-                <w:rFonts w:ascii="Arial" w:hAnsi="Arial" w:cs="Arial"/>
-              </w:rPr>
-              <w:t>Descripción</w:t>
+              <w:autoSpaceDE w:val="0"/>
+              <w:autoSpaceDN w:val="0"/>
+              <w:adjustRightInd w:val="0"/>
+              <w:rPr>
+                <w:rFonts w:ascii="Arial" w:hAnsi="Arial" w:cs="Arial"/>
+                <w:sz w:val="24"/>
+                <w:szCs w:val="24"/>
+              </w:rPr>
+            </w:pPr>
+            <w:r>
+              <w:rPr>
+                <w:rFonts w:ascii="Arial" w:hAnsi="Arial" w:cs="Arial"/>
+                <w:sz w:val="24"/>
+                <w:szCs w:val="24"/>
+              </w:rPr>
+              <w:t>Emitir informe de ocupación</w:t>
             </w:r>
           </w:p>
         </w:tc>
@@ -9274,6 +10205,12 @@
               </w:rPr>
               <w:t>UC id:</w:t>
             </w:r>
+            <w:r>
+              <w:rPr>
+                <w:rFonts w:ascii="Arial" w:hAnsi="Arial" w:cs="Arial"/>
+              </w:rPr>
+              <w:t xml:space="preserve"> 42</w:t>
+            </w:r>
           </w:p>
         </w:tc>
         <w:tc>
@@ -9287,15 +10224,22 @@
           </w:tcPr>
           <w:p>
             <w:pPr>
-              <w:rPr>
-                <w:rFonts w:ascii="Arial" w:hAnsi="Arial" w:cs="Arial"/>
-              </w:rPr>
-            </w:pPr>
-            <w:r>
-              <w:rPr>
-                <w:rFonts w:ascii="Arial" w:hAnsi="Arial" w:cs="Arial"/>
-              </w:rPr>
-              <w:t>Descripción</w:t>
+              <w:autoSpaceDE w:val="0"/>
+              <w:autoSpaceDN w:val="0"/>
+              <w:adjustRightInd w:val="0"/>
+              <w:rPr>
+                <w:rFonts w:ascii="Arial" w:hAnsi="Arial" w:cs="Arial"/>
+                <w:sz w:val="24"/>
+                <w:szCs w:val="24"/>
+              </w:rPr>
+            </w:pPr>
+            <w:r>
+              <w:rPr>
+                <w:rFonts w:ascii="Arial" w:hAnsi="Arial" w:cs="Arial"/>
+                <w:sz w:val="24"/>
+                <w:szCs w:val="24"/>
+              </w:rPr>
+              <w:t>Emitir informe de consumos de clientes</w:t>
             </w:r>
           </w:p>
         </w:tc>
@@ -9335,6 +10279,7 @@
             <w:pPr>
               <w:rPr>
                 <w:rFonts w:ascii="Arial" w:hAnsi="Arial" w:cs="Arial"/>
+                <w:lang w:val="es-AR"/>
               </w:rPr>
             </w:pPr>
             <w:r>
@@ -9343,14 +10288,47 @@
               </w:rPr>
               <w:t>Objetivo:</w:t>
             </w:r>
+            <w:r>
+              <w:rPr>
+                <w:rFonts w:ascii="Arial" w:hAnsi="Arial" w:cs="Arial"/>
+              </w:rPr>
+              <w:t xml:space="preserve"> </w:t>
+            </w:r>
+            <w:r>
+              <w:rPr>
+                <w:rFonts w:ascii="Arial" w:hAnsi="Arial" w:cs="Arial"/>
+              </w:rPr>
+              <w:t xml:space="preserve">Generar un </w:t>
+            </w:r>
+            <w:r>
+              <w:rPr>
+                <w:rFonts w:ascii="Arial" w:hAnsi="Arial" w:cs="Arial"/>
+              </w:rPr>
+              <w:t>informe</w:t>
+            </w:r>
+            <w:r>
+              <w:rPr>
+                <w:rFonts w:ascii="Arial" w:hAnsi="Arial" w:cs="Arial"/>
+              </w:rPr>
+              <w:t xml:space="preserve"> de detalle de </w:t>
+            </w:r>
+            <w:r>
+              <w:rPr>
+                <w:rFonts w:ascii="Arial" w:hAnsi="Arial" w:cs="Arial"/>
+              </w:rPr>
+              <w:t>consumos de clientes</w:t>
+            </w:r>
+            <w:r>
+              <w:rPr>
+                <w:rFonts w:ascii="Arial" w:hAnsi="Arial" w:cs="Arial"/>
+              </w:rPr>
+              <w:t xml:space="preserve"> en un período de tiempo, en función de criterios predefinidos.</w:t>
+            </w:r>
           </w:p>
         </w:tc>
       </w:tr>
     </w:tbl>
-    <w:p>
-      <w:bookmarkStart w:id="1" w:name="_GoBack"/>
-      <w:bookmarkEnd w:id="1"/>
-    </w:p>
+    <w:p/>
     <w:sectPr>
       <w:headerReference w:type="default" r:id="rId12"/>
       <w:footerReference w:type="default" r:id="rId13"/>
@@ -9364,15 +10342,15 @@
 </file>
 
 <file path=word/comments.xml><?xml version="1.0" encoding="utf-8"?>
-<w:comments xmlns:wpc="http://schemas.microsoft.com/office/word/2010/wordprocessingCanvas" xmlns:mc="http://schemas.openxmlformats.org/markup-compatibility/2006" xmlns:o="urn:schemas-microsoft-com:office:office" xmlns:r="http://schemas.openxmlformats.org/officeDocument/2006/relationships" xmlns:m="http://schemas.openxmlformats.org/officeDocument/2006/math" xmlns:v="urn:schemas-microsoft-com:vml" xmlns:wp14="http://schemas.microsoft.com/office/word/2010/wordprocessingDrawing" xmlns:wp="http://schemas.openxmlformats.org/drawingml/2006/wordprocessingDrawing" xmlns:w10="urn:schemas-microsoft-com:office:word" xmlns:w="http://schemas.openxmlformats.org/wordprocessingml/2006/main" xmlns:w14="http://schemas.microsoft.com/office/word/2010/wordml" xmlns:wpg="http://schemas.microsoft.com/office/word/2010/wordprocessingGroup" xmlns:wpi="http://schemas.microsoft.com/office/word/2010/wordprocessingInk" xmlns:wne="http://schemas.microsoft.com/office/word/2006/wordml" xmlns:wps="http://schemas.microsoft.com/office/word/2010/wordprocessingShape" mc:Ignorable="w14 wp14">
+<w:comments xmlns:wpc="http://schemas.microsoft.com/office/word/2010/wordprocessingCanvas" xmlns:mc="http://schemas.openxmlformats.org/markup-compatibility/2006" xmlns:o="urn:schemas-microsoft-com:office:office" xmlns:r="http://schemas.openxmlformats.org/officeDocument/2006/relationships" xmlns:m="http://schemas.openxmlformats.org/officeDocument/2006/math" xmlns:v="urn:schemas-microsoft-com:vml" xmlns:wp14="http://schemas.microsoft.com/office/word/2010/wordprocessingDrawing" xmlns:wp="http://schemas.openxmlformats.org/drawingml/2006/wordprocessingDrawing" xmlns:w10="urn:schemas-microsoft-com:office:word" xmlns:w="http://schemas.openxmlformats.org/wordprocessingml/2006/main" xmlns:w14="http://schemas.microsoft.com/office/word/2010/wordml" xmlns:w15="http://schemas.microsoft.com/office/word/2012/wordml" xmlns:wpg="http://schemas.microsoft.com/office/word/2010/wordprocessingGroup" xmlns:wpi="http://schemas.microsoft.com/office/word/2010/wordprocessingInk" xmlns:wne="http://schemas.microsoft.com/office/word/2006/wordml" xmlns:wps="http://schemas.microsoft.com/office/word/2010/wordprocessingShape" mc:Ignorable="w14 w15 wp14">
   <w:comment w:id="0" w:author="Juan Pablo Lorenzo" w:date="2016-08-24T17:51:00Z" w:initials="JPL">
     <w:p>
       <w:pPr>
-        <w:pStyle w:val="CommentText"/>
-      </w:pPr>
-      <w:r>
-        <w:rPr>
-          <w:rStyle w:val="CommentReference"/>
+        <w:pStyle w:val="Textocomentario"/>
+      </w:pPr>
+      <w:r>
+        <w:rPr>
+          <w:rStyle w:val="Refdecomentario"/>
         </w:rPr>
         <w:annotationRef/>
       </w:r>
@@ -9381,8 +10359,14 @@
 </w:comments>
 </file>
 
+<file path=word/commentsExtended.xml><?xml version="1.0" encoding="utf-8"?>
+<w15:commentsEx xmlns:wpc="http://schemas.microsoft.com/office/word/2010/wordprocessingCanvas" xmlns:mc="http://schemas.openxmlformats.org/markup-compatibility/2006" xmlns:o="urn:schemas-microsoft-com:office:office" xmlns:r="http://schemas.openxmlformats.org/officeDocument/2006/relationships" xmlns:m="http://schemas.openxmlformats.org/officeDocument/2006/math" xmlns:v="urn:schemas-microsoft-com:vml" xmlns:wp14="http://schemas.microsoft.com/office/word/2010/wordprocessingDrawing" xmlns:wp="http://schemas.openxmlformats.org/drawingml/2006/wordprocessingDrawing" xmlns:w10="urn:schemas-microsoft-com:office:word" xmlns:w="http://schemas.openxmlformats.org/wordprocessingml/2006/main" xmlns:w14="http://schemas.microsoft.com/office/word/2010/wordml" xmlns:w15="http://schemas.microsoft.com/office/word/2012/wordml" xmlns:wpg="http://schemas.microsoft.com/office/word/2010/wordprocessingGroup" xmlns:wpi="http://schemas.microsoft.com/office/word/2010/wordprocessingInk" xmlns:wne="http://schemas.microsoft.com/office/word/2006/wordml" xmlns:wps="http://schemas.microsoft.com/office/word/2010/wordprocessingShape" mc:Ignorable="w14 w15 wp14">
+  <w15:commentEx w15:paraId="39E18A49" w15:done="0"/>
+</w15:commentsEx>
+</file>
+
 <file path=word/endnotes.xml><?xml version="1.0" encoding="utf-8"?>
-<w:endnotes xmlns:wpc="http://schemas.microsoft.com/office/word/2010/wordprocessingCanvas" xmlns:mc="http://schemas.openxmlformats.org/markup-compatibility/2006" xmlns:o="urn:schemas-microsoft-com:office:office" xmlns:r="http://schemas.openxmlformats.org/officeDocument/2006/relationships" xmlns:m="http://schemas.openxmlformats.org/officeDocument/2006/math" xmlns:v="urn:schemas-microsoft-com:vml" xmlns:wp14="http://schemas.microsoft.com/office/word/2010/wordprocessingDrawing" xmlns:wp="http://schemas.openxmlformats.org/drawingml/2006/wordprocessingDrawing" xmlns:w10="urn:schemas-microsoft-com:office:word" xmlns:w="http://schemas.openxmlformats.org/wordprocessingml/2006/main" xmlns:w14="http://schemas.microsoft.com/office/word/2010/wordml" xmlns:wpg="http://schemas.microsoft.com/office/word/2010/wordprocessingGroup" xmlns:wpi="http://schemas.microsoft.com/office/word/2010/wordprocessingInk" xmlns:wne="http://schemas.microsoft.com/office/word/2006/wordml" xmlns:wps="http://schemas.microsoft.com/office/word/2010/wordprocessingShape" mc:Ignorable="w14 wp14">
+<w:endnotes xmlns:wpc="http://schemas.microsoft.com/office/word/2010/wordprocessingCanvas" xmlns:mc="http://schemas.openxmlformats.org/markup-compatibility/2006" xmlns:o="urn:schemas-microsoft-com:office:office" xmlns:r="http://schemas.openxmlformats.org/officeDocument/2006/relationships" xmlns:m="http://schemas.openxmlformats.org/officeDocument/2006/math" xmlns:v="urn:schemas-microsoft-com:vml" xmlns:wp14="http://schemas.microsoft.com/office/word/2010/wordprocessingDrawing" xmlns:wp="http://schemas.openxmlformats.org/drawingml/2006/wordprocessingDrawing" xmlns:w10="urn:schemas-microsoft-com:office:word" xmlns:w="http://schemas.openxmlformats.org/wordprocessingml/2006/main" xmlns:w14="http://schemas.microsoft.com/office/word/2010/wordml" xmlns:w15="http://schemas.microsoft.com/office/word/2012/wordml" xmlns:wpg="http://schemas.microsoft.com/office/word/2010/wordprocessingGroup" xmlns:wpi="http://schemas.microsoft.com/office/word/2010/wordprocessingInk" xmlns:wne="http://schemas.microsoft.com/office/word/2006/wordml" xmlns:wps="http://schemas.microsoft.com/office/word/2010/wordprocessingShape" mc:Ignorable="w14 w15 wp14">
   <w:endnote w:type="separator" w:id="-1">
     <w:p>
       <w:pPr>
@@ -9407,10 +10391,10 @@
 </file>
 
 <file path=word/footer1.xml><?xml version="1.0" encoding="utf-8"?>
-<w:ftr xmlns:wpc="http://schemas.microsoft.com/office/word/2010/wordprocessingCanvas" xmlns:mc="http://schemas.openxmlformats.org/markup-compatibility/2006" xmlns:o="urn:schemas-microsoft-com:office:office" xmlns:r="http://schemas.openxmlformats.org/officeDocument/2006/relationships" xmlns:m="http://schemas.openxmlformats.org/officeDocument/2006/math" xmlns:v="urn:schemas-microsoft-com:vml" xmlns:wp14="http://schemas.microsoft.com/office/word/2010/wordprocessingDrawing" xmlns:wp="http://schemas.openxmlformats.org/drawingml/2006/wordprocessingDrawing" xmlns:w10="urn:schemas-microsoft-com:office:word" xmlns:w="http://schemas.openxmlformats.org/wordprocessingml/2006/main" xmlns:w14="http://schemas.microsoft.com/office/word/2010/wordml" xmlns:wpg="http://schemas.microsoft.com/office/word/2010/wordprocessingGroup" xmlns:wpi="http://schemas.microsoft.com/office/word/2010/wordprocessingInk" xmlns:wne="http://schemas.microsoft.com/office/word/2006/wordml" xmlns:wps="http://schemas.microsoft.com/office/word/2010/wordprocessingShape" mc:Ignorable="w14 wp14">
+<w:ftr xmlns:wpc="http://schemas.microsoft.com/office/word/2010/wordprocessingCanvas" xmlns:mc="http://schemas.openxmlformats.org/markup-compatibility/2006" xmlns:o="urn:schemas-microsoft-com:office:office" xmlns:r="http://schemas.openxmlformats.org/officeDocument/2006/relationships" xmlns:m="http://schemas.openxmlformats.org/officeDocument/2006/math" xmlns:v="urn:schemas-microsoft-com:vml" xmlns:wp14="http://schemas.microsoft.com/office/word/2010/wordprocessingDrawing" xmlns:wp="http://schemas.openxmlformats.org/drawingml/2006/wordprocessingDrawing" xmlns:w10="urn:schemas-microsoft-com:office:word" xmlns:w="http://schemas.openxmlformats.org/wordprocessingml/2006/main" xmlns:w14="http://schemas.microsoft.com/office/word/2010/wordml" xmlns:w15="http://schemas.microsoft.com/office/word/2012/wordml" xmlns:wpg="http://schemas.microsoft.com/office/word/2010/wordprocessingGroup" xmlns:wpi="http://schemas.microsoft.com/office/word/2010/wordprocessingInk" xmlns:wne="http://schemas.microsoft.com/office/word/2006/wordml" xmlns:wps="http://schemas.microsoft.com/office/word/2010/wordprocessingShape" mc:Ignorable="w14 w15 wp14">
   <w:p>
     <w:pPr>
-      <w:pStyle w:val="Footer"/>
+      <w:pStyle w:val="Piedepgina"/>
     </w:pPr>
     <w:r>
       <w:rPr>
@@ -9420,7 +10404,7 @@
       <mc:AlternateContent>
         <mc:Choice Requires="wps">
           <w:drawing>
-            <wp:anchor distT="0" distB="0" distL="114300" distR="114300" simplePos="0" relativeHeight="251665408" behindDoc="0" locked="0" layoutInCell="1" allowOverlap="1" wp14:editId="36B11C9B">
+            <wp:anchor distT="0" distB="0" distL="114300" distR="114300" simplePos="0" relativeHeight="251665408" behindDoc="0" locked="0" layoutInCell="1" allowOverlap="1" wp14:anchorId="3C70A21D" wp14:editId="480815AA">
               <wp:simplePos x="0" y="0"/>
               <wp:positionH relativeFrom="column">
                 <wp:posOffset>5523865</wp:posOffset>
@@ -9498,7 +10482,7 @@
                               <w:sz w:val="36"/>
                               <w:szCs w:val="36"/>
                             </w:rPr>
-                            <w:t>8</w:t>
+                            <w:t>13</w:t>
                           </w:r>
                           <w:r>
                             <w:rPr>
@@ -9528,7 +10512,7 @@
         </mc:Choice>
         <mc:Fallback>
           <w:pict>
-            <v:shapetype id="_x0000_t202" coordsize="21600,21600" o:spt="202" path="m,l,21600r21600,l21600,xe">
+            <v:shapetype w14:anchorId="3C70A21D" id="_x0000_t202" coordsize="21600,21600" o:spt="202" path="m,l,21600r21600,l21600,xe">
               <v:stroke joinstyle="miter"/>
               <v:path gradientshapeok="t" o:connecttype="rect"/>
             </v:shapetype>
@@ -9574,7 +10558,7 @@
                         <w:sz w:val="36"/>
                         <w:szCs w:val="36"/>
                       </w:rPr>
-                      <w:t>8</w:t>
+                      <w:t>13</w:t>
                     </w:r>
                     <w:r>
                       <w:rPr>
@@ -9598,7 +10582,7 @@
         <w:lang w:val="es-AR" w:eastAsia="es-AR"/>
       </w:rPr>
       <w:drawing>
-        <wp:anchor distT="0" distB="0" distL="114300" distR="114300" simplePos="0" relativeHeight="251663360" behindDoc="0" locked="0" layoutInCell="1" allowOverlap="1" wp14:anchorId="4CA0D94F" wp14:editId="51BD9B92">
+        <wp:anchor distT="0" distB="0" distL="114300" distR="114300" simplePos="0" relativeHeight="251663360" behindDoc="0" locked="0" layoutInCell="1" allowOverlap="1" wp14:anchorId="79340082" wp14:editId="5B046EB1">
           <wp:simplePos x="0" y="0"/>
           <wp:positionH relativeFrom="column">
             <wp:posOffset>-418465</wp:posOffset>
@@ -9658,7 +10642,7 @@
 </file>
 
 <file path=word/footnotes.xml><?xml version="1.0" encoding="utf-8"?>
-<w:footnotes xmlns:wpc="http://schemas.microsoft.com/office/word/2010/wordprocessingCanvas" xmlns:mc="http://schemas.openxmlformats.org/markup-compatibility/2006" xmlns:o="urn:schemas-microsoft-com:office:office" xmlns:r="http://schemas.openxmlformats.org/officeDocument/2006/relationships" xmlns:m="http://schemas.openxmlformats.org/officeDocument/2006/math" xmlns:v="urn:schemas-microsoft-com:vml" xmlns:wp14="http://schemas.microsoft.com/office/word/2010/wordprocessingDrawing" xmlns:wp="http://schemas.openxmlformats.org/drawingml/2006/wordprocessingDrawing" xmlns:w10="urn:schemas-microsoft-com:office:word" xmlns:w="http://schemas.openxmlformats.org/wordprocessingml/2006/main" xmlns:w14="http://schemas.microsoft.com/office/word/2010/wordml" xmlns:wpg="http://schemas.microsoft.com/office/word/2010/wordprocessingGroup" xmlns:wpi="http://schemas.microsoft.com/office/word/2010/wordprocessingInk" xmlns:wne="http://schemas.microsoft.com/office/word/2006/wordml" xmlns:wps="http://schemas.microsoft.com/office/word/2010/wordprocessingShape" mc:Ignorable="w14 wp14">
+<w:footnotes xmlns:wpc="http://schemas.microsoft.com/office/word/2010/wordprocessingCanvas" xmlns:mc="http://schemas.openxmlformats.org/markup-compatibility/2006" xmlns:o="urn:schemas-microsoft-com:office:office" xmlns:r="http://schemas.openxmlformats.org/officeDocument/2006/relationships" xmlns:m="http://schemas.openxmlformats.org/officeDocument/2006/math" xmlns:v="urn:schemas-microsoft-com:vml" xmlns:wp14="http://schemas.microsoft.com/office/word/2010/wordprocessingDrawing" xmlns:wp="http://schemas.openxmlformats.org/drawingml/2006/wordprocessingDrawing" xmlns:w10="urn:schemas-microsoft-com:office:word" xmlns:w="http://schemas.openxmlformats.org/wordprocessingml/2006/main" xmlns:w14="http://schemas.microsoft.com/office/word/2010/wordml" xmlns:w15="http://schemas.microsoft.com/office/word/2012/wordml" xmlns:wpg="http://schemas.microsoft.com/office/word/2010/wordprocessingGroup" xmlns:wpi="http://schemas.microsoft.com/office/word/2010/wordprocessingInk" xmlns:wne="http://schemas.microsoft.com/office/word/2006/wordml" xmlns:wps="http://schemas.microsoft.com/office/word/2010/wordprocessingShape" mc:Ignorable="w14 w15 wp14">
   <w:footnote w:type="separator" w:id="-1">
     <w:p>
       <w:pPr>
@@ -9683,10 +10667,10 @@
 </file>
 
 <file path=word/header1.xml><?xml version="1.0" encoding="utf-8"?>
-<w:hdr xmlns:wpc="http://schemas.microsoft.com/office/word/2010/wordprocessingCanvas" xmlns:mc="http://schemas.openxmlformats.org/markup-compatibility/2006" xmlns:o="urn:schemas-microsoft-com:office:office" xmlns:r="http://schemas.openxmlformats.org/officeDocument/2006/relationships" xmlns:m="http://schemas.openxmlformats.org/officeDocument/2006/math" xmlns:v="urn:schemas-microsoft-com:vml" xmlns:wp14="http://schemas.microsoft.com/office/word/2010/wordprocessingDrawing" xmlns:wp="http://schemas.openxmlformats.org/drawingml/2006/wordprocessingDrawing" xmlns:w10="urn:schemas-microsoft-com:office:word" xmlns:w="http://schemas.openxmlformats.org/wordprocessingml/2006/main" xmlns:w14="http://schemas.microsoft.com/office/word/2010/wordml" xmlns:wpg="http://schemas.microsoft.com/office/word/2010/wordprocessingGroup" xmlns:wpi="http://schemas.microsoft.com/office/word/2010/wordprocessingInk" xmlns:wne="http://schemas.microsoft.com/office/word/2006/wordml" xmlns:wps="http://schemas.microsoft.com/office/word/2010/wordprocessingShape" mc:Ignorable="w14 wp14">
+<w:hdr xmlns:wpc="http://schemas.microsoft.com/office/word/2010/wordprocessingCanvas" xmlns:mc="http://schemas.openxmlformats.org/markup-compatibility/2006" xmlns:o="urn:schemas-microsoft-com:office:office" xmlns:r="http://schemas.openxmlformats.org/officeDocument/2006/relationships" xmlns:m="http://schemas.openxmlformats.org/officeDocument/2006/math" xmlns:v="urn:schemas-microsoft-com:vml" xmlns:wp14="http://schemas.microsoft.com/office/word/2010/wordprocessingDrawing" xmlns:wp="http://schemas.openxmlformats.org/drawingml/2006/wordprocessingDrawing" xmlns:w10="urn:schemas-microsoft-com:office:word" xmlns:w="http://schemas.openxmlformats.org/wordprocessingml/2006/main" xmlns:w14="http://schemas.microsoft.com/office/word/2010/wordml" xmlns:w15="http://schemas.microsoft.com/office/word/2012/wordml" xmlns:wpg="http://schemas.microsoft.com/office/word/2010/wordprocessingGroup" xmlns:wpi="http://schemas.microsoft.com/office/word/2010/wordprocessingInk" xmlns:wne="http://schemas.microsoft.com/office/word/2006/wordml" xmlns:wps="http://schemas.microsoft.com/office/word/2010/wordprocessingShape" mc:Ignorable="w14 w15 wp14">
   <w:p>
     <w:pPr>
-      <w:pStyle w:val="Header"/>
+      <w:pStyle w:val="Encabezado"/>
     </w:pPr>
     <w:r>
       <w:rPr>
@@ -9696,7 +10680,7 @@
       <mc:AlternateContent>
         <mc:Choice Requires="wps">
           <w:drawing>
-            <wp:anchor distT="0" distB="0" distL="114300" distR="114300" simplePos="0" relativeHeight="251659264" behindDoc="0" locked="0" layoutInCell="1" allowOverlap="1" wp14:anchorId="08378946" wp14:editId="5599FEAC">
+            <wp:anchor distT="0" distB="0" distL="114300" distR="114300" simplePos="0" relativeHeight="251659264" behindDoc="0" locked="0" layoutInCell="1" allowOverlap="1" wp14:anchorId="3369775E" wp14:editId="70152E48">
               <wp:simplePos x="0" y="0"/>
               <wp:positionH relativeFrom="column">
                 <wp:posOffset>-1270</wp:posOffset>
@@ -9863,7 +10847,7 @@
         </mc:Choice>
         <mc:Fallback>
           <w:pict>
-            <v:shapetype id="_x0000_t202" coordsize="21600,21600" o:spt="202" path="m,l,21600r21600,l21600,xe">
+            <v:shapetype w14:anchorId="3369775E" id="_x0000_t202" coordsize="21600,21600" o:spt="202" path="m,l,21600r21600,l21600,xe">
               <v:stroke joinstyle="miter"/>
               <v:path gradientshapeok="t" o:connecttype="rect"/>
             </v:shapetype>
@@ -9976,7 +10960,7 @@
         <w:lang w:val="es-AR" w:eastAsia="es-AR"/>
       </w:rPr>
       <w:drawing>
-        <wp:anchor distT="0" distB="0" distL="114300" distR="114300" simplePos="0" relativeHeight="251661312" behindDoc="0" locked="0" layoutInCell="1" allowOverlap="1" wp14:anchorId="5A64F0DB" wp14:editId="6D78D746">
+        <wp:anchor distT="0" distB="0" distL="114300" distR="114300" simplePos="0" relativeHeight="251661312" behindDoc="0" locked="0" layoutInCell="1" allowOverlap="1" wp14:anchorId="779D8364" wp14:editId="70C685E4">
           <wp:simplePos x="0" y="0"/>
           <wp:positionH relativeFrom="column">
             <wp:posOffset>-390525</wp:posOffset>
@@ -10041,7 +11025,7 @@
         <w:lang w:val="es-AR" w:eastAsia="es-AR"/>
       </w:rPr>
       <w:drawing>
-        <wp:anchor distT="0" distB="0" distL="114300" distR="114300" simplePos="0" relativeHeight="251662336" behindDoc="0" locked="0" layoutInCell="1" allowOverlap="1" wp14:anchorId="4FE790D7" wp14:editId="01AC5E0D">
+        <wp:anchor distT="0" distB="0" distL="114300" distR="114300" simplePos="0" relativeHeight="251662336" behindDoc="0" locked="0" layoutInCell="1" allowOverlap="1" wp14:anchorId="0B0B71B2" wp14:editId="51156280">
           <wp:simplePos x="0" y="0"/>
           <wp:positionH relativeFrom="column">
             <wp:posOffset>-403225</wp:posOffset>
@@ -10105,8 +11089,8 @@
 </file>
 
 <file path=word/numbering.xml><?xml version="1.0" encoding="utf-8"?>
-<w:numbering xmlns:wpc="http://schemas.microsoft.com/office/word/2010/wordprocessingCanvas" xmlns:mc="http://schemas.openxmlformats.org/markup-compatibility/2006" xmlns:o="urn:schemas-microsoft-com:office:office" xmlns:r="http://schemas.openxmlformats.org/officeDocument/2006/relationships" xmlns:m="http://schemas.openxmlformats.org/officeDocument/2006/math" xmlns:v="urn:schemas-microsoft-com:vml" xmlns:wp14="http://schemas.microsoft.com/office/word/2010/wordprocessingDrawing" xmlns:wp="http://schemas.openxmlformats.org/drawingml/2006/wordprocessingDrawing" xmlns:w10="urn:schemas-microsoft-com:office:word" xmlns:w="http://schemas.openxmlformats.org/wordprocessingml/2006/main" xmlns:w14="http://schemas.microsoft.com/office/word/2010/wordml" xmlns:wpg="http://schemas.microsoft.com/office/word/2010/wordprocessingGroup" xmlns:wpi="http://schemas.microsoft.com/office/word/2010/wordprocessingInk" xmlns:wne="http://schemas.microsoft.com/office/word/2006/wordml" xmlns:wps="http://schemas.microsoft.com/office/word/2010/wordprocessingShape" mc:Ignorable="w14 wp14">
-  <w:abstractNum w:abstractNumId="0">
+<w:numbering xmlns:wpc="http://schemas.microsoft.com/office/word/2010/wordprocessingCanvas" xmlns:mc="http://schemas.openxmlformats.org/markup-compatibility/2006" xmlns:o="urn:schemas-microsoft-com:office:office" xmlns:r="http://schemas.openxmlformats.org/officeDocument/2006/relationships" xmlns:m="http://schemas.openxmlformats.org/officeDocument/2006/math" xmlns:v="urn:schemas-microsoft-com:vml" xmlns:wp14="http://schemas.microsoft.com/office/word/2010/wordprocessingDrawing" xmlns:wp="http://schemas.openxmlformats.org/drawingml/2006/wordprocessingDrawing" xmlns:w10="urn:schemas-microsoft-com:office:word" xmlns:w="http://schemas.openxmlformats.org/wordprocessingml/2006/main" xmlns:w14="http://schemas.microsoft.com/office/word/2010/wordml" xmlns:w15="http://schemas.microsoft.com/office/word/2012/wordml" xmlns:wpg="http://schemas.microsoft.com/office/word/2010/wordprocessingGroup" xmlns:wpi="http://schemas.microsoft.com/office/word/2010/wordprocessingInk" xmlns:wne="http://schemas.microsoft.com/office/word/2006/wordml" xmlns:wps="http://schemas.microsoft.com/office/word/2010/wordprocessingShape" mc:Ignorable="w14 w15 wp14">
+  <w:abstractNum w:abstractNumId="0" w15:restartNumberingAfterBreak="0">
     <w:nsid w:val="0F4B5DA8"/>
     <w:multiLevelType w:val="hybridMultilevel"/>
     <w:tmpl w:val="0D6E6FDE"/>
@@ -10219,7 +11203,7 @@
       </w:rPr>
     </w:lvl>
   </w:abstractNum>
-  <w:abstractNum w:abstractNumId="1">
+  <w:abstractNum w:abstractNumId="1" w15:restartNumberingAfterBreak="0">
     <w:nsid w:val="406352FA"/>
     <w:multiLevelType w:val="hybridMultilevel"/>
     <w:tmpl w:val="2CAE530A"/>
@@ -10332,7 +11316,7 @@
       </w:rPr>
     </w:lvl>
   </w:abstractNum>
-  <w:abstractNum w:abstractNumId="2">
+  <w:abstractNum w:abstractNumId="2" w15:restartNumberingAfterBreak="0">
     <w:nsid w:val="46031A19"/>
     <w:multiLevelType w:val="hybridMultilevel"/>
     <w:tmpl w:val="BF081F10"/>
@@ -10445,7 +11429,7 @@
       </w:rPr>
     </w:lvl>
   </w:abstractNum>
-  <w:abstractNum w:abstractNumId="3">
+  <w:abstractNum w:abstractNumId="3" w15:restartNumberingAfterBreak="0">
     <w:nsid w:val="70D85A93"/>
     <w:multiLevelType w:val="hybridMultilevel"/>
     <w:tmpl w:val="07BACB4A"/>
@@ -10574,7 +11558,7 @@
 </file>
 
 <file path=word/styles.xml><?xml version="1.0" encoding="utf-8"?>
-<w:styles xmlns:mc="http://schemas.openxmlformats.org/markup-compatibility/2006" xmlns:r="http://schemas.openxmlformats.org/officeDocument/2006/relationships" xmlns:w="http://schemas.openxmlformats.org/wordprocessingml/2006/main" xmlns:w14="http://schemas.microsoft.com/office/word/2010/wordml" mc:Ignorable="w14">
+<w:styles xmlns:mc="http://schemas.openxmlformats.org/markup-compatibility/2006" xmlns:r="http://schemas.openxmlformats.org/officeDocument/2006/relationships" xmlns:w="http://schemas.openxmlformats.org/wordprocessingml/2006/main" xmlns:w14="http://schemas.microsoft.com/office/word/2010/wordml" xmlns:w15="http://schemas.microsoft.com/office/word/2012/wordml" mc:Ignorable="w14 w15">
   <w:docDefaults>
     <w:rPrDefault>
       <w:rPr>
@@ -10590,154 +11574,388 @@
       </w:pPr>
     </w:pPrDefault>
   </w:docDefaults>
-  <w:latentStyles w:defLockedState="0" w:defUIPriority="99" w:defSemiHidden="1" w:defUnhideWhenUsed="1" w:defQFormat="0" w:count="267">
-    <w:lsdException w:name="Normal" w:semiHidden="0" w:uiPriority="0" w:unhideWhenUsed="0" w:qFormat="1"/>
-    <w:lsdException w:name="heading 1" w:semiHidden="0" w:uiPriority="9" w:unhideWhenUsed="0" w:qFormat="1"/>
-    <w:lsdException w:name="heading 2" w:uiPriority="9" w:qFormat="1"/>
-    <w:lsdException w:name="heading 3" w:uiPriority="9" w:qFormat="1"/>
-    <w:lsdException w:name="heading 4" w:uiPriority="9" w:qFormat="1"/>
-    <w:lsdException w:name="heading 5" w:uiPriority="9" w:qFormat="1"/>
-    <w:lsdException w:name="heading 6" w:uiPriority="9" w:qFormat="1"/>
-    <w:lsdException w:name="heading 7" w:uiPriority="9" w:qFormat="1"/>
-    <w:lsdException w:name="heading 8" w:uiPriority="9" w:qFormat="1"/>
-    <w:lsdException w:name="heading 9" w:uiPriority="9" w:qFormat="1"/>
-    <w:lsdException w:name="toc 1" w:uiPriority="39"/>
-    <w:lsdException w:name="toc 2" w:uiPriority="39"/>
-    <w:lsdException w:name="toc 3" w:uiPriority="39"/>
-    <w:lsdException w:name="toc 4" w:uiPriority="39"/>
-    <w:lsdException w:name="toc 5" w:uiPriority="39"/>
-    <w:lsdException w:name="toc 6" w:uiPriority="39"/>
-    <w:lsdException w:name="toc 7" w:uiPriority="39"/>
-    <w:lsdException w:name="toc 8" w:uiPriority="39"/>
-    <w:lsdException w:name="toc 9" w:uiPriority="39"/>
-    <w:lsdException w:name="caption" w:uiPriority="35" w:qFormat="1"/>
-    <w:lsdException w:name="Title" w:semiHidden="0" w:uiPriority="10" w:unhideWhenUsed="0" w:qFormat="1"/>
-    <w:lsdException w:name="Default Paragraph Font" w:uiPriority="1"/>
-    <w:lsdException w:name="Subtitle" w:semiHidden="0" w:uiPriority="11" w:unhideWhenUsed="0" w:qFormat="1"/>
-    <w:lsdException w:name="Strong" w:semiHidden="0" w:uiPriority="22" w:unhideWhenUsed="0" w:qFormat="1"/>
-    <w:lsdException w:name="Emphasis" w:semiHidden="0" w:uiPriority="20" w:unhideWhenUsed="0" w:qFormat="1"/>
-    <w:lsdException w:name="Table Grid" w:semiHidden="0" w:uiPriority="59" w:unhideWhenUsed="0"/>
-    <w:lsdException w:name="Placeholder Text" w:unhideWhenUsed="0"/>
-    <w:lsdException w:name="No Spacing" w:semiHidden="0" w:uiPriority="1" w:unhideWhenUsed="0" w:qFormat="1"/>
-    <w:lsdException w:name="Light Shading" w:semiHidden="0" w:uiPriority="60" w:unhideWhenUsed="0"/>
-    <w:lsdException w:name="Light List" w:semiHidden="0" w:uiPriority="61" w:unhideWhenUsed="0"/>
-    <w:lsdException w:name="Light Grid" w:semiHidden="0" w:uiPriority="62" w:unhideWhenUsed="0"/>
-    <w:lsdException w:name="Medium Shading 1" w:semiHidden="0" w:uiPriority="63" w:unhideWhenUsed="0"/>
-    <w:lsdException w:name="Medium Shading 2" w:semiHidden="0" w:uiPriority="64" w:unhideWhenUsed="0"/>
-    <w:lsdException w:name="Medium List 1" w:semiHidden="0" w:uiPriority="65" w:unhideWhenUsed="0"/>
-    <w:lsdException w:name="Medium List 2" w:semiHidden="0" w:uiPriority="66" w:unhideWhenUsed="0"/>
-    <w:lsdException w:name="Medium Grid 1" w:semiHidden="0" w:uiPriority="67" w:unhideWhenUsed="0"/>
-    <w:lsdException w:name="Medium Grid 2" w:semiHidden="0" w:uiPriority="68" w:unhideWhenUsed="0"/>
-    <w:lsdException w:name="Medium Grid 3" w:semiHidden="0" w:uiPriority="69" w:unhideWhenUsed="0"/>
-    <w:lsdException w:name="Dark List" w:semiHidden="0" w:uiPriority="70" w:unhideWhenUsed="0"/>
-    <w:lsdException w:name="Colorful Shading" w:semiHidden="0" w:uiPriority="71" w:unhideWhenUsed="0"/>
-    <w:lsdException w:name="Colorful List" w:semiHidden="0" w:uiPriority="72" w:unhideWhenUsed="0"/>
-    <w:lsdException w:name="Colorful Grid" w:semiHidden="0" w:uiPriority="73" w:unhideWhenUsed="0"/>
-    <w:lsdException w:name="Light Shading Accent 1" w:semiHidden="0" w:uiPriority="60" w:unhideWhenUsed="0"/>
-    <w:lsdException w:name="Light List Accent 1" w:semiHidden="0" w:uiPriority="61" w:unhideWhenUsed="0"/>
-    <w:lsdException w:name="Light Grid Accent 1" w:semiHidden="0" w:uiPriority="62" w:unhideWhenUsed="0"/>
-    <w:lsdException w:name="Medium Shading 1 Accent 1" w:semiHidden="0" w:uiPriority="63" w:unhideWhenUsed="0"/>
-    <w:lsdException w:name="Medium Shading 2 Accent 1" w:semiHidden="0" w:uiPriority="64" w:unhideWhenUsed="0"/>
-    <w:lsdException w:name="Medium List 1 Accent 1" w:semiHidden="0" w:uiPriority="65" w:unhideWhenUsed="0"/>
-    <w:lsdException w:name="Revision" w:unhideWhenUsed="0"/>
-    <w:lsdException w:name="List Paragraph" w:semiHidden="0" w:uiPriority="34" w:unhideWhenUsed="0" w:qFormat="1"/>
-    <w:lsdException w:name="Quote" w:semiHidden="0" w:uiPriority="29" w:unhideWhenUsed="0" w:qFormat="1"/>
-    <w:lsdException w:name="Intense Quote" w:semiHidden="0" w:uiPriority="30" w:unhideWhenUsed="0" w:qFormat="1"/>
-    <w:lsdException w:name="Medium List 2 Accent 1" w:semiHidden="0" w:uiPriority="66" w:unhideWhenUsed="0"/>
-    <w:lsdException w:name="Medium Grid 1 Accent 1" w:semiHidden="0" w:uiPriority="67" w:unhideWhenUsed="0"/>
-    <w:lsdException w:name="Medium Grid 2 Accent 1" w:semiHidden="0" w:uiPriority="68" w:unhideWhenUsed="0"/>
-    <w:lsdException w:name="Medium Grid 3 Accent 1" w:semiHidden="0" w:uiPriority="69" w:unhideWhenUsed="0"/>
-    <w:lsdException w:name="Dark List Accent 1" w:semiHidden="0" w:uiPriority="70" w:unhideWhenUsed="0"/>
-    <w:lsdException w:name="Colorful Shading Accent 1" w:semiHidden="0" w:uiPriority="71" w:unhideWhenUsed="0"/>
-    <w:lsdException w:name="Colorful List Accent 1" w:semiHidden="0" w:uiPriority="72" w:unhideWhenUsed="0"/>
-    <w:lsdException w:name="Colorful Grid Accent 1" w:semiHidden="0" w:uiPriority="73" w:unhideWhenUsed="0"/>
-    <w:lsdException w:name="Light Shading Accent 2" w:semiHidden="0" w:uiPriority="60" w:unhideWhenUsed="0"/>
-    <w:lsdException w:name="Light List Accent 2" w:semiHidden="0" w:uiPriority="61" w:unhideWhenUsed="0"/>
-    <w:lsdException w:name="Light Grid Accent 2" w:semiHidden="0" w:uiPriority="62" w:unhideWhenUsed="0"/>
-    <w:lsdException w:name="Medium Shading 1 Accent 2" w:semiHidden="0" w:uiPriority="63" w:unhideWhenUsed="0"/>
-    <w:lsdException w:name="Medium Shading 2 Accent 2" w:semiHidden="0" w:uiPriority="64" w:unhideWhenUsed="0"/>
-    <w:lsdException w:name="Medium List 1 Accent 2" w:semiHidden="0" w:uiPriority="65" w:unhideWhenUsed="0"/>
-    <w:lsdException w:name="Medium List 2 Accent 2" w:semiHidden="0" w:uiPriority="66" w:unhideWhenUsed="0"/>
-    <w:lsdException w:name="Medium Grid 1 Accent 2" w:semiHidden="0" w:uiPriority="67" w:unhideWhenUsed="0"/>
-    <w:lsdException w:name="Medium Grid 2 Accent 2" w:semiHidden="0" w:uiPriority="68" w:unhideWhenUsed="0"/>
-    <w:lsdException w:name="Medium Grid 3 Accent 2" w:semiHidden="0" w:uiPriority="69" w:unhideWhenUsed="0"/>
-    <w:lsdException w:name="Dark List Accent 2" w:semiHidden="0" w:uiPriority="70" w:unhideWhenUsed="0"/>
-    <w:lsdException w:name="Colorful Shading Accent 2" w:semiHidden="0" w:uiPriority="71" w:unhideWhenUsed="0"/>
-    <w:lsdException w:name="Colorful List Accent 2" w:semiHidden="0" w:uiPriority="72" w:unhideWhenUsed="0"/>
-    <w:lsdException w:name="Colorful Grid Accent 2" w:semiHidden="0" w:uiPriority="73" w:unhideWhenUsed="0"/>
-    <w:lsdException w:name="Light Shading Accent 3" w:semiHidden="0" w:uiPriority="60" w:unhideWhenUsed="0"/>
-    <w:lsdException w:name="Light List Accent 3" w:semiHidden="0" w:uiPriority="61" w:unhideWhenUsed="0"/>
-    <w:lsdException w:name="Light Grid Accent 3" w:semiHidden="0" w:uiPriority="62" w:unhideWhenUsed="0"/>
-    <w:lsdException w:name="Medium Shading 1 Accent 3" w:semiHidden="0" w:uiPriority="63" w:unhideWhenUsed="0"/>
-    <w:lsdException w:name="Medium Shading 2 Accent 3" w:semiHidden="0" w:uiPriority="64" w:unhideWhenUsed="0"/>
-    <w:lsdException w:name="Medium List 1 Accent 3" w:semiHidden="0" w:uiPriority="65" w:unhideWhenUsed="0"/>
-    <w:lsdException w:name="Medium List 2 Accent 3" w:semiHidden="0" w:uiPriority="66" w:unhideWhenUsed="0"/>
-    <w:lsdException w:name="Medium Grid 1 Accent 3" w:semiHidden="0" w:uiPriority="67" w:unhideWhenUsed="0"/>
-    <w:lsdException w:name="Medium Grid 2 Accent 3" w:semiHidden="0" w:uiPriority="68" w:unhideWhenUsed="0"/>
-    <w:lsdException w:name="Medium Grid 3 Accent 3" w:semiHidden="0" w:uiPriority="69" w:unhideWhenUsed="0"/>
-    <w:lsdException w:name="Dark List Accent 3" w:semiHidden="0" w:uiPriority="70" w:unhideWhenUsed="0"/>
-    <w:lsdException w:name="Colorful Shading Accent 3" w:semiHidden="0" w:uiPriority="71" w:unhideWhenUsed="0"/>
-    <w:lsdException w:name="Colorful List Accent 3" w:semiHidden="0" w:uiPriority="72" w:unhideWhenUsed="0"/>
-    <w:lsdException w:name="Colorful Grid Accent 3" w:semiHidden="0" w:uiPriority="73" w:unhideWhenUsed="0"/>
-    <w:lsdException w:name="Light Shading Accent 4" w:semiHidden="0" w:uiPriority="60" w:unhideWhenUsed="0"/>
-    <w:lsdException w:name="Light List Accent 4" w:semiHidden="0" w:uiPriority="61" w:unhideWhenUsed="0"/>
-    <w:lsdException w:name="Light Grid Accent 4" w:semiHidden="0" w:uiPriority="62" w:unhideWhenUsed="0"/>
-    <w:lsdException w:name="Medium Shading 1 Accent 4" w:semiHidden="0" w:uiPriority="63" w:unhideWhenUsed="0"/>
-    <w:lsdException w:name="Medium Shading 2 Accent 4" w:semiHidden="0" w:uiPriority="64" w:unhideWhenUsed="0"/>
-    <w:lsdException w:name="Medium List 1 Accent 4" w:semiHidden="0" w:uiPriority="65" w:unhideWhenUsed="0"/>
-    <w:lsdException w:name="Medium List 2 Accent 4" w:semiHidden="0" w:uiPriority="66" w:unhideWhenUsed="0"/>
-    <w:lsdException w:name="Medium Grid 1 Accent 4" w:semiHidden="0" w:uiPriority="67" w:unhideWhenUsed="0"/>
-    <w:lsdException w:name="Medium Grid 2 Accent 4" w:semiHidden="0" w:uiPriority="68" w:unhideWhenUsed="0"/>
-    <w:lsdException w:name="Medium Grid 3 Accent 4" w:semiHidden="0" w:uiPriority="69" w:unhideWhenUsed="0"/>
-    <w:lsdException w:name="Dark List Accent 4" w:semiHidden="0" w:uiPriority="70" w:unhideWhenUsed="0"/>
-    <w:lsdException w:name="Colorful Shading Accent 4" w:semiHidden="0" w:uiPriority="71" w:unhideWhenUsed="0"/>
-    <w:lsdException w:name="Colorful List Accent 4" w:semiHidden="0" w:uiPriority="72" w:unhideWhenUsed="0"/>
-    <w:lsdException w:name="Colorful Grid Accent 4" w:semiHidden="0" w:uiPriority="73" w:unhideWhenUsed="0"/>
-    <w:lsdException w:name="Light Shading Accent 5" w:semiHidden="0" w:uiPriority="60" w:unhideWhenUsed="0"/>
-    <w:lsdException w:name="Light List Accent 5" w:semiHidden="0" w:uiPriority="61" w:unhideWhenUsed="0"/>
-    <w:lsdException w:name="Light Grid Accent 5" w:semiHidden="0" w:uiPriority="62" w:unhideWhenUsed="0"/>
-    <w:lsdException w:name="Medium Shading 1 Accent 5" w:semiHidden="0" w:uiPriority="63" w:unhideWhenUsed="0"/>
-    <w:lsdException w:name="Medium Shading 2 Accent 5" w:semiHidden="0" w:uiPriority="64" w:unhideWhenUsed="0"/>
-    <w:lsdException w:name="Medium List 1 Accent 5" w:semiHidden="0" w:uiPriority="65" w:unhideWhenUsed="0"/>
-    <w:lsdException w:name="Medium List 2 Accent 5" w:semiHidden="0" w:uiPriority="66" w:unhideWhenUsed="0"/>
-    <w:lsdException w:name="Medium Grid 1 Accent 5" w:semiHidden="0" w:uiPriority="67" w:unhideWhenUsed="0"/>
-    <w:lsdException w:name="Medium Grid 2 Accent 5" w:semiHidden="0" w:uiPriority="68" w:unhideWhenUsed="0"/>
-    <w:lsdException w:name="Medium Grid 3 Accent 5" w:semiHidden="0" w:uiPriority="69" w:unhideWhenUsed="0"/>
-    <w:lsdException w:name="Dark List Accent 5" w:semiHidden="0" w:uiPriority="70" w:unhideWhenUsed="0"/>
-    <w:lsdException w:name="Colorful Shading Accent 5" w:semiHidden="0" w:uiPriority="71" w:unhideWhenUsed="0"/>
-    <w:lsdException w:name="Colorful List Accent 5" w:semiHidden="0" w:uiPriority="72" w:unhideWhenUsed="0"/>
-    <w:lsdException w:name="Colorful Grid Accent 5" w:semiHidden="0" w:uiPriority="73" w:unhideWhenUsed="0"/>
-    <w:lsdException w:name="Light Shading Accent 6" w:semiHidden="0" w:uiPriority="60" w:unhideWhenUsed="0"/>
-    <w:lsdException w:name="Light List Accent 6" w:semiHidden="0" w:uiPriority="61" w:unhideWhenUsed="0"/>
-    <w:lsdException w:name="Light Grid Accent 6" w:semiHidden="0" w:uiPriority="62" w:unhideWhenUsed="0"/>
-    <w:lsdException w:name="Medium Shading 1 Accent 6" w:semiHidden="0" w:uiPriority="63" w:unhideWhenUsed="0"/>
-    <w:lsdException w:name="Medium Shading 2 Accent 6" w:semiHidden="0" w:uiPriority="64" w:unhideWhenUsed="0"/>
-    <w:lsdException w:name="Medium List 1 Accent 6" w:semiHidden="0" w:uiPriority="65" w:unhideWhenUsed="0"/>
-    <w:lsdException w:name="Medium List 2 Accent 6" w:semiHidden="0" w:uiPriority="66" w:unhideWhenUsed="0"/>
-    <w:lsdException w:name="Medium Grid 1 Accent 6" w:semiHidden="0" w:uiPriority="67" w:unhideWhenUsed="0"/>
-    <w:lsdException w:name="Medium Grid 2 Accent 6" w:semiHidden="0" w:uiPriority="68" w:unhideWhenUsed="0"/>
-    <w:lsdException w:name="Medium Grid 3 Accent 6" w:semiHidden="0" w:uiPriority="69" w:unhideWhenUsed="0"/>
-    <w:lsdException w:name="Dark List Accent 6" w:semiHidden="0" w:uiPriority="70" w:unhideWhenUsed="0"/>
-    <w:lsdException w:name="Colorful Shading Accent 6" w:semiHidden="0" w:uiPriority="71" w:unhideWhenUsed="0"/>
-    <w:lsdException w:name="Colorful List Accent 6" w:semiHidden="0" w:uiPriority="72" w:unhideWhenUsed="0"/>
-    <w:lsdException w:name="Colorful Grid Accent 6" w:semiHidden="0" w:uiPriority="73" w:unhideWhenUsed="0"/>
-    <w:lsdException w:name="Subtle Emphasis" w:semiHidden="0" w:uiPriority="19" w:unhideWhenUsed="0" w:qFormat="1"/>
-    <w:lsdException w:name="Intense Emphasis" w:semiHidden="0" w:uiPriority="21" w:unhideWhenUsed="0" w:qFormat="1"/>
-    <w:lsdException w:name="Subtle Reference" w:semiHidden="0" w:uiPriority="31" w:unhideWhenUsed="0" w:qFormat="1"/>
-    <w:lsdException w:name="Intense Reference" w:semiHidden="0" w:uiPriority="32" w:unhideWhenUsed="0" w:qFormat="1"/>
-    <w:lsdException w:name="Book Title" w:semiHidden="0" w:uiPriority="33" w:unhideWhenUsed="0" w:qFormat="1"/>
-    <w:lsdException w:name="Bibliography" w:uiPriority="37"/>
-    <w:lsdException w:name="TOC Heading" w:uiPriority="39" w:qFormat="1"/>
+  <w:latentStyles w:defLockedState="0" w:defUIPriority="99" w:defSemiHidden="0" w:defUnhideWhenUsed="0" w:defQFormat="0" w:count="371">
+    <w:lsdException w:name="Normal" w:uiPriority="0" w:qFormat="1"/>
+    <w:lsdException w:name="heading 1" w:uiPriority="9" w:qFormat="1"/>
+    <w:lsdException w:name="heading 2" w:semiHidden="1" w:uiPriority="9" w:unhideWhenUsed="1" w:qFormat="1"/>
+    <w:lsdException w:name="heading 3" w:semiHidden="1" w:uiPriority="9" w:unhideWhenUsed="1" w:qFormat="1"/>
+    <w:lsdException w:name="heading 4" w:semiHidden="1" w:uiPriority="9" w:unhideWhenUsed="1" w:qFormat="1"/>
+    <w:lsdException w:name="heading 5" w:semiHidden="1" w:uiPriority="9" w:unhideWhenUsed="1" w:qFormat="1"/>
+    <w:lsdException w:name="heading 6" w:semiHidden="1" w:uiPriority="9" w:unhideWhenUsed="1" w:qFormat="1"/>
+    <w:lsdException w:name="heading 7" w:semiHidden="1" w:uiPriority="9" w:unhideWhenUsed="1" w:qFormat="1"/>
+    <w:lsdException w:name="heading 8" w:semiHidden="1" w:uiPriority="9" w:unhideWhenUsed="1" w:qFormat="1"/>
+    <w:lsdException w:name="heading 9" w:semiHidden="1" w:uiPriority="9" w:unhideWhenUsed="1" w:qFormat="1"/>
+    <w:lsdException w:name="index 1" w:semiHidden="1" w:unhideWhenUsed="1"/>
+    <w:lsdException w:name="index 2" w:semiHidden="1" w:unhideWhenUsed="1"/>
+    <w:lsdException w:name="index 3" w:semiHidden="1" w:unhideWhenUsed="1"/>
+    <w:lsdException w:name="index 4" w:semiHidden="1" w:unhideWhenUsed="1"/>
+    <w:lsdException w:name="index 5" w:semiHidden="1" w:unhideWhenUsed="1"/>
+    <w:lsdException w:name="index 6" w:semiHidden="1" w:unhideWhenUsed="1"/>
+    <w:lsdException w:name="index 7" w:semiHidden="1" w:unhideWhenUsed="1"/>
+    <w:lsdException w:name="index 8" w:semiHidden="1" w:unhideWhenUsed="1"/>
+    <w:lsdException w:name="index 9" w:semiHidden="1" w:unhideWhenUsed="1"/>
+    <w:lsdException w:name="toc 1" w:semiHidden="1" w:uiPriority="39" w:unhideWhenUsed="1"/>
+    <w:lsdException w:name="toc 2" w:semiHidden="1" w:uiPriority="39" w:unhideWhenUsed="1"/>
+    <w:lsdException w:name="toc 3" w:semiHidden="1" w:uiPriority="39" w:unhideWhenUsed="1"/>
+    <w:lsdException w:name="toc 4" w:semiHidden="1" w:uiPriority="39" w:unhideWhenUsed="1"/>
+    <w:lsdException w:name="toc 5" w:semiHidden="1" w:uiPriority="39" w:unhideWhenUsed="1"/>
+    <w:lsdException w:name="toc 6" w:semiHidden="1" w:uiPriority="39" w:unhideWhenUsed="1"/>
+    <w:lsdException w:name="toc 7" w:semiHidden="1" w:uiPriority="39" w:unhideWhenUsed="1"/>
+    <w:lsdException w:name="toc 8" w:semiHidden="1" w:uiPriority="39" w:unhideWhenUsed="1"/>
+    <w:lsdException w:name="toc 9" w:semiHidden="1" w:uiPriority="39" w:unhideWhenUsed="1"/>
+    <w:lsdException w:name="Normal Indent" w:semiHidden="1" w:unhideWhenUsed="1"/>
+    <w:lsdException w:name="footnote text" w:semiHidden="1" w:unhideWhenUsed="1"/>
+    <w:lsdException w:name="annotation text" w:semiHidden="1" w:unhideWhenUsed="1"/>
+    <w:lsdException w:name="header" w:semiHidden="1" w:unhideWhenUsed="1"/>
+    <w:lsdException w:name="footer" w:semiHidden="1" w:unhideWhenUsed="1"/>
+    <w:lsdException w:name="index heading" w:semiHidden="1" w:unhideWhenUsed="1"/>
+    <w:lsdException w:name="caption" w:semiHidden="1" w:uiPriority="35" w:unhideWhenUsed="1" w:qFormat="1"/>
+    <w:lsdException w:name="table of figures" w:semiHidden="1" w:unhideWhenUsed="1"/>
+    <w:lsdException w:name="envelope address" w:semiHidden="1" w:unhideWhenUsed="1"/>
+    <w:lsdException w:name="envelope return" w:semiHidden="1" w:unhideWhenUsed="1"/>
+    <w:lsdException w:name="footnote reference" w:semiHidden="1" w:unhideWhenUsed="1"/>
+    <w:lsdException w:name="annotation reference" w:semiHidden="1" w:unhideWhenUsed="1"/>
+    <w:lsdException w:name="line number" w:semiHidden="1" w:unhideWhenUsed="1"/>
+    <w:lsdException w:name="page number" w:semiHidden="1" w:unhideWhenUsed="1"/>
+    <w:lsdException w:name="endnote reference" w:semiHidden="1" w:unhideWhenUsed="1"/>
+    <w:lsdException w:name="endnote text" w:semiHidden="1" w:unhideWhenUsed="1"/>
+    <w:lsdException w:name="table of authorities" w:semiHidden="1" w:unhideWhenUsed="1"/>
+    <w:lsdException w:name="macro" w:semiHidden="1" w:unhideWhenUsed="1"/>
+    <w:lsdException w:name="toa heading" w:semiHidden="1" w:unhideWhenUsed="1"/>
+    <w:lsdException w:name="List" w:semiHidden="1" w:unhideWhenUsed="1"/>
+    <w:lsdException w:name="List Bullet" w:semiHidden="1" w:unhideWhenUsed="1"/>
+    <w:lsdException w:name="List Number" w:semiHidden="1" w:unhideWhenUsed="1"/>
+    <w:lsdException w:name="List 2" w:semiHidden="1" w:unhideWhenUsed="1"/>
+    <w:lsdException w:name="List 3" w:semiHidden="1" w:unhideWhenUsed="1"/>
+    <w:lsdException w:name="List 4" w:semiHidden="1" w:unhideWhenUsed="1"/>
+    <w:lsdException w:name="List 5" w:semiHidden="1" w:unhideWhenUsed="1"/>
+    <w:lsdException w:name="List Bullet 2" w:semiHidden="1" w:unhideWhenUsed="1"/>
+    <w:lsdException w:name="List Bullet 3" w:semiHidden="1" w:unhideWhenUsed="1"/>
+    <w:lsdException w:name="List Bullet 4" w:semiHidden="1" w:unhideWhenUsed="1"/>
+    <w:lsdException w:name="List Bullet 5" w:semiHidden="1" w:unhideWhenUsed="1"/>
+    <w:lsdException w:name="List Number 2" w:semiHidden="1" w:unhideWhenUsed="1"/>
+    <w:lsdException w:name="List Number 3" w:semiHidden="1" w:unhideWhenUsed="1"/>
+    <w:lsdException w:name="List Number 4" w:semiHidden="1" w:unhideWhenUsed="1"/>
+    <w:lsdException w:name="List Number 5" w:semiHidden="1" w:unhideWhenUsed="1"/>
+    <w:lsdException w:name="Title" w:uiPriority="10" w:qFormat="1"/>
+    <w:lsdException w:name="Closing" w:semiHidden="1" w:unhideWhenUsed="1"/>
+    <w:lsdException w:name="Signature" w:semiHidden="1" w:unhideWhenUsed="1"/>
+    <w:lsdException w:name="Default Paragraph Font" w:semiHidden="1" w:uiPriority="1" w:unhideWhenUsed="1"/>
+    <w:lsdException w:name="Body Text" w:semiHidden="1" w:unhideWhenUsed="1"/>
+    <w:lsdException w:name="Body Text Indent" w:semiHidden="1" w:unhideWhenUsed="1"/>
+    <w:lsdException w:name="List Continue" w:semiHidden="1" w:unhideWhenUsed="1"/>
+    <w:lsdException w:name="List Continue 2" w:semiHidden="1" w:unhideWhenUsed="1"/>
+    <w:lsdException w:name="List Continue 3" w:semiHidden="1" w:unhideWhenUsed="1"/>
+    <w:lsdException w:name="List Continue 4" w:semiHidden="1" w:unhideWhenUsed="1"/>
+    <w:lsdException w:name="List Continue 5" w:semiHidden="1" w:unhideWhenUsed="1"/>
+    <w:lsdException w:name="Message Header" w:semiHidden="1" w:unhideWhenUsed="1"/>
+    <w:lsdException w:name="Subtitle" w:uiPriority="11" w:qFormat="1"/>
+    <w:lsdException w:name="Salutation" w:semiHidden="1" w:unhideWhenUsed="1"/>
+    <w:lsdException w:name="Date" w:semiHidden="1" w:unhideWhenUsed="1"/>
+    <w:lsdException w:name="Body Text First Indent" w:semiHidden="1" w:unhideWhenUsed="1"/>
+    <w:lsdException w:name="Body Text First Indent 2" w:semiHidden="1" w:unhideWhenUsed="1"/>
+    <w:lsdException w:name="Note Heading" w:semiHidden="1" w:unhideWhenUsed="1"/>
+    <w:lsdException w:name="Body Text 2" w:semiHidden="1" w:unhideWhenUsed="1"/>
+    <w:lsdException w:name="Body Text 3" w:semiHidden="1" w:unhideWhenUsed="1"/>
+    <w:lsdException w:name="Body Text Indent 2" w:semiHidden="1" w:unhideWhenUsed="1"/>
+    <w:lsdException w:name="Body Text Indent 3" w:semiHidden="1" w:unhideWhenUsed="1"/>
+    <w:lsdException w:name="Block Text" w:semiHidden="1" w:unhideWhenUsed="1"/>
+    <w:lsdException w:name="Hyperlink" w:semiHidden="1" w:unhideWhenUsed="1"/>
+    <w:lsdException w:name="FollowedHyperlink" w:semiHidden="1" w:unhideWhenUsed="1"/>
+    <w:lsdException w:name="Strong" w:uiPriority="22" w:qFormat="1"/>
+    <w:lsdException w:name="Emphasis" w:uiPriority="20" w:qFormat="1"/>
+    <w:lsdException w:name="Document Map" w:semiHidden="1" w:unhideWhenUsed="1"/>
+    <w:lsdException w:name="Plain Text" w:semiHidden="1" w:unhideWhenUsed="1"/>
+    <w:lsdException w:name="E-mail Signature" w:semiHidden="1" w:unhideWhenUsed="1"/>
+    <w:lsdException w:name="HTML Top of Form" w:semiHidden="1" w:unhideWhenUsed="1"/>
+    <w:lsdException w:name="HTML Bottom of Form" w:semiHidden="1" w:unhideWhenUsed="1"/>
+    <w:lsdException w:name="Normal (Web)" w:semiHidden="1" w:unhideWhenUsed="1"/>
+    <w:lsdException w:name="HTML Acronym" w:semiHidden="1" w:unhideWhenUsed="1"/>
+    <w:lsdException w:name="HTML Address" w:semiHidden="1" w:unhideWhenUsed="1"/>
+    <w:lsdException w:name="HTML Cite" w:semiHidden="1" w:unhideWhenUsed="1"/>
+    <w:lsdException w:name="HTML Code" w:semiHidden="1" w:unhideWhenUsed="1"/>
+    <w:lsdException w:name="HTML Definition" w:semiHidden="1" w:unhideWhenUsed="1"/>
+    <w:lsdException w:name="HTML Keyboard" w:semiHidden="1" w:unhideWhenUsed="1"/>
+    <w:lsdException w:name="HTML Preformatted" w:semiHidden="1" w:unhideWhenUsed="1"/>
+    <w:lsdException w:name="HTML Sample" w:semiHidden="1" w:unhideWhenUsed="1"/>
+    <w:lsdException w:name="HTML Typewriter" w:semiHidden="1" w:unhideWhenUsed="1"/>
+    <w:lsdException w:name="HTML Variable" w:semiHidden="1" w:unhideWhenUsed="1"/>
+    <w:lsdException w:name="Normal Table" w:semiHidden="1" w:unhideWhenUsed="1"/>
+    <w:lsdException w:name="annotation subject" w:semiHidden="1" w:unhideWhenUsed="1"/>
+    <w:lsdException w:name="No List" w:semiHidden="1" w:unhideWhenUsed="1"/>
+    <w:lsdException w:name="Outline List 1" w:semiHidden="1" w:unhideWhenUsed="1"/>
+    <w:lsdException w:name="Outline List 2" w:semiHidden="1" w:unhideWhenUsed="1"/>
+    <w:lsdException w:name="Outline List 3" w:semiHidden="1" w:unhideWhenUsed="1"/>
+    <w:lsdException w:name="Table Simple 1" w:semiHidden="1" w:unhideWhenUsed="1"/>
+    <w:lsdException w:name="Table Simple 2" w:semiHidden="1" w:unhideWhenUsed="1"/>
+    <w:lsdException w:name="Table Simple 3" w:semiHidden="1" w:unhideWhenUsed="1"/>
+    <w:lsdException w:name="Table Classic 1" w:semiHidden="1" w:unhideWhenUsed="1"/>
+    <w:lsdException w:name="Table Classic 2" w:semiHidden="1" w:unhideWhenUsed="1"/>
+    <w:lsdException w:name="Table Classic 3" w:semiHidden="1" w:unhideWhenUsed="1"/>
+    <w:lsdException w:name="Table Classic 4" w:semiHidden="1" w:unhideWhenUsed="1"/>
+    <w:lsdException w:name="Table Colorful 1" w:semiHidden="1" w:unhideWhenUsed="1"/>
+    <w:lsdException w:name="Table Colorful 2" w:semiHidden="1" w:unhideWhenUsed="1"/>
+    <w:lsdException w:name="Table Colorful 3" w:semiHidden="1" w:unhideWhenUsed="1"/>
+    <w:lsdException w:name="Table Columns 1" w:semiHidden="1" w:unhideWhenUsed="1"/>
+    <w:lsdException w:name="Table Columns 2" w:semiHidden="1" w:unhideWhenUsed="1"/>
+    <w:lsdException w:name="Table Columns 3" w:semiHidden="1" w:unhideWhenUsed="1"/>
+    <w:lsdException w:name="Table Columns 4" w:semiHidden="1" w:unhideWhenUsed="1"/>
+    <w:lsdException w:name="Table Columns 5" w:semiHidden="1" w:unhideWhenUsed="1"/>
+    <w:lsdException w:name="Table Grid 1" w:semiHidden="1" w:unhideWhenUsed="1"/>
+    <w:lsdException w:name="Table Grid 2" w:semiHidden="1" w:unhideWhenUsed="1"/>
+    <w:lsdException w:name="Table Grid 3" w:semiHidden="1" w:unhideWhenUsed="1"/>
+    <w:lsdException w:name="Table Grid 4" w:semiHidden="1" w:unhideWhenUsed="1"/>
+    <w:lsdException w:name="Table Grid 5" w:semiHidden="1" w:unhideWhenUsed="1"/>
+    <w:lsdException w:name="Table Grid 6" w:semiHidden="1" w:unhideWhenUsed="1"/>
+    <w:lsdException w:name="Table Grid 7" w:semiHidden="1" w:unhideWhenUsed="1"/>
+    <w:lsdException w:name="Table Grid 8" w:semiHidden="1" w:unhideWhenUsed="1"/>
+    <w:lsdException w:name="Table List 1" w:semiHidden="1" w:unhideWhenUsed="1"/>
+    <w:lsdException w:name="Table List 2" w:semiHidden="1" w:unhideWhenUsed="1"/>
+    <w:lsdException w:name="Table List 3" w:semiHidden="1" w:unhideWhenUsed="1"/>
+    <w:lsdException w:name="Table List 4" w:semiHidden="1" w:unhideWhenUsed="1"/>
+    <w:lsdException w:name="Table List 5" w:semiHidden="1" w:unhideWhenUsed="1"/>
+    <w:lsdException w:name="Table List 6" w:semiHidden="1" w:unhideWhenUsed="1"/>
+    <w:lsdException w:name="Table List 7" w:semiHidden="1" w:unhideWhenUsed="1"/>
+    <w:lsdException w:name="Table List 8" w:semiHidden="1" w:unhideWhenUsed="1"/>
+    <w:lsdException w:name="Table 3D effects 1" w:semiHidden="1" w:unhideWhenUsed="1"/>
+    <w:lsdException w:name="Table 3D effects 2" w:semiHidden="1" w:unhideWhenUsed="1"/>
+    <w:lsdException w:name="Table 3D effects 3" w:semiHidden="1" w:unhideWhenUsed="1"/>
+    <w:lsdException w:name="Table Contemporary" w:semiHidden="1" w:unhideWhenUsed="1"/>
+    <w:lsdException w:name="Table Elegant" w:semiHidden="1" w:unhideWhenUsed="1"/>
+    <w:lsdException w:name="Table Professional" w:semiHidden="1" w:unhideWhenUsed="1"/>
+    <w:lsdException w:name="Table Subtle 1" w:semiHidden="1" w:unhideWhenUsed="1"/>
+    <w:lsdException w:name="Table Subtle 2" w:semiHidden="1" w:unhideWhenUsed="1"/>
+    <w:lsdException w:name="Table Web 1" w:semiHidden="1" w:unhideWhenUsed="1"/>
+    <w:lsdException w:name="Table Web 2" w:semiHidden="1" w:unhideWhenUsed="1"/>
+    <w:lsdException w:name="Table Web 3" w:semiHidden="1" w:unhideWhenUsed="1"/>
+    <w:lsdException w:name="Balloon Text" w:semiHidden="1" w:unhideWhenUsed="1"/>
+    <w:lsdException w:name="Table Grid" w:uiPriority="59"/>
+    <w:lsdException w:name="Table Theme" w:semiHidden="1" w:unhideWhenUsed="1"/>
+    <w:lsdException w:name="Placeholder Text" w:semiHidden="1"/>
+    <w:lsdException w:name="No Spacing" w:uiPriority="1" w:qFormat="1"/>
+    <w:lsdException w:name="Light Shading" w:uiPriority="60"/>
+    <w:lsdException w:name="Light List" w:uiPriority="61"/>
+    <w:lsdException w:name="Light Grid" w:uiPriority="62"/>
+    <w:lsdException w:name="Medium Shading 1" w:uiPriority="63"/>
+    <w:lsdException w:name="Medium Shading 2" w:uiPriority="64"/>
+    <w:lsdException w:name="Medium List 1" w:uiPriority="65"/>
+    <w:lsdException w:name="Medium List 2" w:uiPriority="66"/>
+    <w:lsdException w:name="Medium Grid 1" w:uiPriority="67"/>
+    <w:lsdException w:name="Medium Grid 2" w:uiPriority="68"/>
+    <w:lsdException w:name="Medium Grid 3" w:uiPriority="69"/>
+    <w:lsdException w:name="Dark List" w:uiPriority="70"/>
+    <w:lsdException w:name="Colorful Shading" w:uiPriority="71"/>
+    <w:lsdException w:name="Colorful List" w:uiPriority="72"/>
+    <w:lsdException w:name="Colorful Grid" w:uiPriority="73"/>
+    <w:lsdException w:name="Light Shading Accent 1" w:uiPriority="60"/>
+    <w:lsdException w:name="Light List Accent 1" w:uiPriority="61"/>
+    <w:lsdException w:name="Light Grid Accent 1" w:uiPriority="62"/>
+    <w:lsdException w:name="Medium Shading 1 Accent 1" w:uiPriority="63"/>
+    <w:lsdException w:name="Medium Shading 2 Accent 1" w:uiPriority="64"/>
+    <w:lsdException w:name="Medium List 1 Accent 1" w:uiPriority="65"/>
+    <w:lsdException w:name="Revision" w:semiHidden="1"/>
+    <w:lsdException w:name="List Paragraph" w:uiPriority="34" w:qFormat="1"/>
+    <w:lsdException w:name="Quote" w:uiPriority="29" w:qFormat="1"/>
+    <w:lsdException w:name="Intense Quote" w:uiPriority="30" w:qFormat="1"/>
+    <w:lsdException w:name="Medium List 2 Accent 1" w:uiPriority="66"/>
+    <w:lsdException w:name="Medium Grid 1 Accent 1" w:uiPriority="67"/>
+    <w:lsdException w:name="Medium Grid 2 Accent 1" w:uiPriority="68"/>
+    <w:lsdException w:name="Medium Grid 3 Accent 1" w:uiPriority="69"/>
+    <w:lsdException w:name="Dark List Accent 1" w:uiPriority="70"/>
+    <w:lsdException w:name="Colorful Shading Accent 1" w:uiPriority="71"/>
+    <w:lsdException w:name="Colorful List Accent 1" w:uiPriority="72"/>
+    <w:lsdException w:name="Colorful Grid Accent 1" w:uiPriority="73"/>
+    <w:lsdException w:name="Light Shading Accent 2" w:uiPriority="60"/>
+    <w:lsdException w:name="Light List Accent 2" w:uiPriority="61"/>
+    <w:lsdException w:name="Light Grid Accent 2" w:uiPriority="62"/>
+    <w:lsdException w:name="Medium Shading 1 Accent 2" w:uiPriority="63"/>
+    <w:lsdException w:name="Medium Shading 2 Accent 2" w:uiPriority="64"/>
+    <w:lsdException w:name="Medium List 1 Accent 2" w:uiPriority="65"/>
+    <w:lsdException w:name="Medium List 2 Accent 2" w:uiPriority="66"/>
+    <w:lsdException w:name="Medium Grid 1 Accent 2" w:uiPriority="67"/>
+    <w:lsdException w:name="Medium Grid 2 Accent 2" w:uiPriority="68"/>
+    <w:lsdException w:name="Medium Grid 3 Accent 2" w:uiPriority="69"/>
+    <w:lsdException w:name="Dark List Accent 2" w:uiPriority="70"/>
+    <w:lsdException w:name="Colorful Shading Accent 2" w:uiPriority="71"/>
+    <w:lsdException w:name="Colorful List Accent 2" w:uiPriority="72"/>
+    <w:lsdException w:name="Colorful Grid Accent 2" w:uiPriority="73"/>
+    <w:lsdException w:name="Light Shading Accent 3" w:uiPriority="60"/>
+    <w:lsdException w:name="Light List Accent 3" w:uiPriority="61"/>
+    <w:lsdException w:name="Light Grid Accent 3" w:uiPriority="62"/>
+    <w:lsdException w:name="Medium Shading 1 Accent 3" w:uiPriority="63"/>
+    <w:lsdException w:name="Medium Shading 2 Accent 3" w:uiPriority="64"/>
+    <w:lsdException w:name="Medium List 1 Accent 3" w:uiPriority="65"/>
+    <w:lsdException w:name="Medium List 2 Accent 3" w:uiPriority="66"/>
+    <w:lsdException w:name="Medium Grid 1 Accent 3" w:uiPriority="67"/>
+    <w:lsdException w:name="Medium Grid 2 Accent 3" w:uiPriority="68"/>
+    <w:lsdException w:name="Medium Grid 3 Accent 3" w:uiPriority="69"/>
+    <w:lsdException w:name="Dark List Accent 3" w:uiPriority="70"/>
+    <w:lsdException w:name="Colorful Shading Accent 3" w:uiPriority="71"/>
+    <w:lsdException w:name="Colorful List Accent 3" w:uiPriority="72"/>
+    <w:lsdException w:name="Colorful Grid Accent 3" w:uiPriority="73"/>
+    <w:lsdException w:name="Light Shading Accent 4" w:uiPriority="60"/>
+    <w:lsdException w:name="Light List Accent 4" w:uiPriority="61"/>
+    <w:lsdException w:name="Light Grid Accent 4" w:uiPriority="62"/>
+    <w:lsdException w:name="Medium Shading 1 Accent 4" w:uiPriority="63"/>
+    <w:lsdException w:name="Medium Shading 2 Accent 4" w:uiPriority="64"/>
+    <w:lsdException w:name="Medium List 1 Accent 4" w:uiPriority="65"/>
+    <w:lsdException w:name="Medium List 2 Accent 4" w:uiPriority="66"/>
+    <w:lsdException w:name="Medium Grid 1 Accent 4" w:uiPriority="67"/>
+    <w:lsdException w:name="Medium Grid 2 Accent 4" w:uiPriority="68"/>
+    <w:lsdException w:name="Medium Grid 3 Accent 4" w:uiPriority="69"/>
+    <w:lsdException w:name="Dark List Accent 4" w:uiPriority="70"/>
+    <w:lsdException w:name="Colorful Shading Accent 4" w:uiPriority="71"/>
+    <w:lsdException w:name="Colorful List Accent 4" w:uiPriority="72"/>
+    <w:lsdException w:name="Colorful Grid Accent 4" w:uiPriority="73"/>
+    <w:lsdException w:name="Light Shading Accent 5" w:uiPriority="60"/>
+    <w:lsdException w:name="Light List Accent 5" w:uiPriority="61"/>
+    <w:lsdException w:name="Light Grid Accent 5" w:uiPriority="62"/>
+    <w:lsdException w:name="Medium Shading 1 Accent 5" w:uiPriority="63"/>
+    <w:lsdException w:name="Medium Shading 2 Accent 5" w:uiPriority="64"/>
+    <w:lsdException w:name="Medium List 1 Accent 5" w:uiPriority="65"/>
+    <w:lsdException w:name="Medium List 2 Accent 5" w:uiPriority="66"/>
+    <w:lsdException w:name="Medium Grid 1 Accent 5" w:uiPriority="67"/>
+    <w:lsdException w:name="Medium Grid 2 Accent 5" w:uiPriority="68"/>
+    <w:lsdException w:name="Medium Grid 3 Accent 5" w:uiPriority="69"/>
+    <w:lsdException w:name="Dark List Accent 5" w:uiPriority="70"/>
+    <w:lsdException w:name="Colorful Shading Accent 5" w:uiPriority="71"/>
+    <w:lsdException w:name="Colorful List Accent 5" w:uiPriority="72"/>
+    <w:lsdException w:name="Colorful Grid Accent 5" w:uiPriority="73"/>
+    <w:lsdException w:name="Light Shading Accent 6" w:uiPriority="60"/>
+    <w:lsdException w:name="Light List Accent 6" w:uiPriority="61"/>
+    <w:lsdException w:name="Light Grid Accent 6" w:uiPriority="62"/>
+    <w:lsdException w:name="Medium Shading 1 Accent 6" w:uiPriority="63"/>
+    <w:lsdException w:name="Medium Shading 2 Accent 6" w:uiPriority="64"/>
+    <w:lsdException w:name="Medium List 1 Accent 6" w:uiPriority="65"/>
+    <w:lsdException w:name="Medium List 2 Accent 6" w:uiPriority="66"/>
+    <w:lsdException w:name="Medium Grid 1 Accent 6" w:uiPriority="67"/>
+    <w:lsdException w:name="Medium Grid 2 Accent 6" w:uiPriority="68"/>
+    <w:lsdException w:name="Medium Grid 3 Accent 6" w:uiPriority="69"/>
+    <w:lsdException w:name="Dark List Accent 6" w:uiPriority="70"/>
+    <w:lsdException w:name="Colorful Shading Accent 6" w:uiPriority="71"/>
+    <w:lsdException w:name="Colorful List Accent 6" w:uiPriority="72"/>
+    <w:lsdException w:name="Colorful Grid Accent 6" w:uiPriority="73"/>
+    <w:lsdException w:name="Subtle Emphasis" w:uiPriority="19" w:qFormat="1"/>
+    <w:lsdException w:name="Intense Emphasis" w:uiPriority="21" w:qFormat="1"/>
+    <w:lsdException w:name="Subtle Reference" w:uiPriority="31" w:qFormat="1"/>
+    <w:lsdException w:name="Intense Reference" w:uiPriority="32" w:qFormat="1"/>
+    <w:lsdException w:name="Book Title" w:uiPriority="33" w:qFormat="1"/>
+    <w:lsdException w:name="Bibliography" w:semiHidden="1" w:uiPriority="37" w:unhideWhenUsed="1"/>
+    <w:lsdException w:name="TOC Heading" w:semiHidden="1" w:uiPriority="39" w:unhideWhenUsed="1" w:qFormat="1"/>
+    <w:lsdException w:name="Plain Table 1" w:uiPriority="41"/>
+    <w:lsdException w:name="Plain Table 2" w:uiPriority="42"/>
+    <w:lsdException w:name="Plain Table 3" w:uiPriority="43"/>
+    <w:lsdException w:name="Plain Table 4" w:uiPriority="44"/>
+    <w:lsdException w:name="Plain Table 5" w:uiPriority="45"/>
+    <w:lsdException w:name="Grid Table Light" w:uiPriority="40"/>
+    <w:lsdException w:name="Grid Table 1 Light" w:uiPriority="46"/>
+    <w:lsdException w:name="Grid Table 2" w:uiPriority="47"/>
+    <w:lsdException w:name="Grid Table 3" w:uiPriority="48"/>
+    <w:lsdException w:name="Grid Table 4" w:uiPriority="49"/>
+    <w:lsdException w:name="Grid Table 5 Dark" w:uiPriority="50"/>
+    <w:lsdException w:name="Grid Table 6 Colorful" w:uiPriority="51"/>
+    <w:lsdException w:name="Grid Table 7 Colorful" w:uiPriority="52"/>
+    <w:lsdException w:name="Grid Table 1 Light Accent 1" w:uiPriority="46"/>
+    <w:lsdException w:name="Grid Table 2 Accent 1" w:uiPriority="47"/>
+    <w:lsdException w:name="Grid Table 3 Accent 1" w:uiPriority="48"/>
+    <w:lsdException w:name="Grid Table 4 Accent 1" w:uiPriority="49"/>
+    <w:lsdException w:name="Grid Table 5 Dark Accent 1" w:uiPriority="50"/>
+    <w:lsdException w:name="Grid Table 6 Colorful Accent 1" w:uiPriority="51"/>
+    <w:lsdException w:name="Grid Table 7 Colorful Accent 1" w:uiPriority="52"/>
+    <w:lsdException w:name="Grid Table 1 Light Accent 2" w:uiPriority="46"/>
+    <w:lsdException w:name="Grid Table 2 Accent 2" w:uiPriority="47"/>
+    <w:lsdException w:name="Grid Table 3 Accent 2" w:uiPriority="48"/>
+    <w:lsdException w:name="Grid Table 4 Accent 2" w:uiPriority="49"/>
+    <w:lsdException w:name="Grid Table 5 Dark Accent 2" w:uiPriority="50"/>
+    <w:lsdException w:name="Grid Table 6 Colorful Accent 2" w:uiPriority="51"/>
+    <w:lsdException w:name="Grid Table 7 Colorful Accent 2" w:uiPriority="52"/>
+    <w:lsdException w:name="Grid Table 1 Light Accent 3" w:uiPriority="46"/>
+    <w:lsdException w:name="Grid Table 2 Accent 3" w:uiPriority="47"/>
+    <w:lsdException w:name="Grid Table 3 Accent 3" w:uiPriority="48"/>
+    <w:lsdException w:name="Grid Table 4 Accent 3" w:uiPriority="49"/>
+    <w:lsdException w:name="Grid Table 5 Dark Accent 3" w:uiPriority="50"/>
+    <w:lsdException w:name="Grid Table 6 Colorful Accent 3" w:uiPriority="51"/>
+    <w:lsdException w:name="Grid Table 7 Colorful Accent 3" w:uiPriority="52"/>
+    <w:lsdException w:name="Grid Table 1 Light Accent 4" w:uiPriority="46"/>
+    <w:lsdException w:name="Grid Table 2 Accent 4" w:uiPriority="47"/>
+    <w:lsdException w:name="Grid Table 3 Accent 4" w:uiPriority="48"/>
+    <w:lsdException w:name="Grid Table 4 Accent 4" w:uiPriority="49"/>
+    <w:lsdException w:name="Grid Table 5 Dark Accent 4" w:uiPriority="50"/>
+    <w:lsdException w:name="Grid Table 6 Colorful Accent 4" w:uiPriority="51"/>
+    <w:lsdException w:name="Grid Table 7 Colorful Accent 4" w:uiPriority="52"/>
+    <w:lsdException w:name="Grid Table 1 Light Accent 5" w:uiPriority="46"/>
+    <w:lsdException w:name="Grid Table 2 Accent 5" w:uiPriority="47"/>
+    <w:lsdException w:name="Grid Table 3 Accent 5" w:uiPriority="48"/>
+    <w:lsdException w:name="Grid Table 4 Accent 5" w:uiPriority="49"/>
+    <w:lsdException w:name="Grid Table 5 Dark Accent 5" w:uiPriority="50"/>
+    <w:lsdException w:name="Grid Table 6 Colorful Accent 5" w:uiPriority="51"/>
+    <w:lsdException w:name="Grid Table 7 Colorful Accent 5" w:uiPriority="52"/>
+    <w:lsdException w:name="Grid Table 1 Light Accent 6" w:uiPriority="46"/>
+    <w:lsdException w:name="Grid Table 2 Accent 6" w:uiPriority="47"/>
+    <w:lsdException w:name="Grid Table 3 Accent 6" w:uiPriority="48"/>
+    <w:lsdException w:name="Grid Table 4 Accent 6" w:uiPriority="49"/>
+    <w:lsdException w:name="Grid Table 5 Dark Accent 6" w:uiPriority="50"/>
+    <w:lsdException w:name="Grid Table 6 Colorful Accent 6" w:uiPriority="51"/>
+    <w:lsdException w:name="Grid Table 7 Colorful Accent 6" w:uiPriority="52"/>
+    <w:lsdException w:name="List Table 1 Light" w:uiPriority="46"/>
+    <w:lsdException w:name="List Table 2" w:uiPriority="47"/>
+    <w:lsdException w:name="List Table 3" w:uiPriority="48"/>
+    <w:lsdException w:name="List Table 4" w:uiPriority="49"/>
+    <w:lsdException w:name="List Table 5 Dark" w:uiPriority="50"/>
+    <w:lsdException w:name="List Table 6 Colorful" w:uiPriority="51"/>
+    <w:lsdException w:name="List Table 7 Colorful" w:uiPriority="52"/>
+    <w:lsdException w:name="List Table 1 Light Accent 1" w:uiPriority="46"/>
+    <w:lsdException w:name="List Table 2 Accent 1" w:uiPriority="47"/>
+    <w:lsdException w:name="List Table 3 Accent 1" w:uiPriority="48"/>
+    <w:lsdException w:name="List Table 4 Accent 1" w:uiPriority="49"/>
+    <w:lsdException w:name="List Table 5 Dark Accent 1" w:uiPriority="50"/>
+    <w:lsdException w:name="List Table 6 Colorful Accent 1" w:uiPriority="51"/>
+    <w:lsdException w:name="List Table 7 Colorful Accent 1" w:uiPriority="52"/>
+    <w:lsdException w:name="List Table 1 Light Accent 2" w:uiPriority="46"/>
+    <w:lsdException w:name="List Table 2 Accent 2" w:uiPriority="47"/>
+    <w:lsdException w:name="List Table 3 Accent 2" w:uiPriority="48"/>
+    <w:lsdException w:name="List Table 4 Accent 2" w:uiPriority="49"/>
+    <w:lsdException w:name="List Table 5 Dark Accent 2" w:uiPriority="50"/>
+    <w:lsdException w:name="List Table 6 Colorful Accent 2" w:uiPriority="51"/>
+    <w:lsdException w:name="List Table 7 Colorful Accent 2" w:uiPriority="52"/>
+    <w:lsdException w:name="List Table 1 Light Accent 3" w:uiPriority="46"/>
+    <w:lsdException w:name="List Table 2 Accent 3" w:uiPriority="47"/>
+    <w:lsdException w:name="List Table 3 Accent 3" w:uiPriority="48"/>
+    <w:lsdException w:name="List Table 4 Accent 3" w:uiPriority="49"/>
+    <w:lsdException w:name="List Table 5 Dark Accent 3" w:uiPriority="50"/>
+    <w:lsdException w:name="List Table 6 Colorful Accent 3" w:uiPriority="51"/>
+    <w:lsdException w:name="List Table 7 Colorful Accent 3" w:uiPriority="52"/>
+    <w:lsdException w:name="List Table 1 Light Accent 4" w:uiPriority="46"/>
+    <w:lsdException w:name="List Table 2 Accent 4" w:uiPriority="47"/>
+    <w:lsdException w:name="List Table 3 Accent 4" w:uiPriority="48"/>
+    <w:lsdException w:name="List Table 4 Accent 4" w:uiPriority="49"/>
+    <w:lsdException w:name="List Table 5 Dark Accent 4" w:uiPriority="50"/>
+    <w:lsdException w:name="List Table 6 Colorful Accent 4" w:uiPriority="51"/>
+    <w:lsdException w:name="List Table 7 Colorful Accent 4" w:uiPriority="52"/>
+    <w:lsdException w:name="List Table 1 Light Accent 5" w:uiPriority="46"/>
+    <w:lsdException w:name="List Table 2 Accent 5" w:uiPriority="47"/>
+    <w:lsdException w:name="List Table 3 Accent 5" w:uiPriority="48"/>
+    <w:lsdException w:name="List Table 4 Accent 5" w:uiPriority="49"/>
+    <w:lsdException w:name="List Table 5 Dark Accent 5" w:uiPriority="50"/>
+    <w:lsdException w:name="List Table 6 Colorful Accent 5" w:uiPriority="51"/>
+    <w:lsdException w:name="List Table 7 Colorful Accent 5" w:uiPriority="52"/>
+    <w:lsdException w:name="List Table 1 Light Accent 6" w:uiPriority="46"/>
+    <w:lsdException w:name="List Table 2 Accent 6" w:uiPriority="47"/>
+    <w:lsdException w:name="List Table 3 Accent 6" w:uiPriority="48"/>
+    <w:lsdException w:name="List Table 4 Accent 6" w:uiPriority="49"/>
+    <w:lsdException w:name="List Table 5 Dark Accent 6" w:uiPriority="50"/>
+    <w:lsdException w:name="List Table 6 Colorful Accent 6" w:uiPriority="51"/>
+    <w:lsdException w:name="List Table 7 Colorful Accent 6" w:uiPriority="52"/>
   </w:latentStyles>
   <w:style w:type="paragraph" w:default="1" w:styleId="Normal">
     <w:name w:val="Normal"/>
     <w:qFormat/>
   </w:style>
-  <w:style w:type="paragraph" w:styleId="Heading1">
+  <w:style w:type="paragraph" w:styleId="Ttulo1">
     <w:name w:val="heading 1"/>
     <w:basedOn w:val="Normal"/>
     <w:next w:val="Normal"/>
-    <w:link w:val="Heading1Char"/>
+    <w:link w:val="Ttulo1Car"/>
     <w:uiPriority w:val="9"/>
     <w:qFormat/>
     <w:rsid w:val="001B15C2"/>
@@ -10756,13 +11974,12 @@
       <w:szCs w:val="28"/>
     </w:rPr>
   </w:style>
-  <w:style w:type="character" w:default="1" w:styleId="DefaultParagraphFont">
+  <w:style w:type="character" w:default="1" w:styleId="Fuentedeprrafopredeter">
     <w:name w:val="Default Paragraph Font"/>
     <w:uiPriority w:val="1"/>
-    <w:semiHidden/>
     <w:unhideWhenUsed/>
   </w:style>
-  <w:style w:type="table" w:default="1" w:styleId="TableNormal">
+  <w:style w:type="table" w:default="1" w:styleId="Tablanormal">
     <w:name w:val="Normal Table"/>
     <w:uiPriority w:val="99"/>
     <w:semiHidden/>
@@ -10777,16 +11994,16 @@
       </w:tblCellMar>
     </w:tblPr>
   </w:style>
-  <w:style w:type="numbering" w:default="1" w:styleId="NoList">
+  <w:style w:type="numbering" w:default="1" w:styleId="Sinlista">
     <w:name w:val="No List"/>
     <w:uiPriority w:val="99"/>
     <w:semiHidden/>
     <w:unhideWhenUsed/>
   </w:style>
-  <w:style w:type="paragraph" w:styleId="BalloonText">
+  <w:style w:type="paragraph" w:styleId="Textodeglobo">
     <w:name w:val="Balloon Text"/>
     <w:basedOn w:val="Normal"/>
-    <w:link w:val="BalloonTextChar"/>
+    <w:link w:val="TextodegloboCar"/>
     <w:uiPriority w:val="99"/>
     <w:semiHidden/>
     <w:unhideWhenUsed/>
@@ -10800,10 +12017,10 @@
       <w:szCs w:val="16"/>
     </w:rPr>
   </w:style>
-  <w:style w:type="character" w:customStyle="1" w:styleId="BalloonTextChar">
-    <w:name w:val="Balloon Text Char"/>
-    <w:basedOn w:val="DefaultParagraphFont"/>
-    <w:link w:val="BalloonText"/>
+  <w:style w:type="character" w:customStyle="1" w:styleId="TextodegloboCar">
+    <w:name w:val="Texto de globo Car"/>
+    <w:basedOn w:val="Fuentedeprrafopredeter"/>
+    <w:link w:val="Textodeglobo"/>
     <w:uiPriority w:val="99"/>
     <w:semiHidden/>
     <w:rsid w:val="007A10D8"/>
@@ -10813,10 +12030,10 @@
       <w:szCs w:val="16"/>
     </w:rPr>
   </w:style>
-  <w:style w:type="paragraph" w:styleId="Header">
+  <w:style w:type="paragraph" w:styleId="Encabezado">
     <w:name w:val="header"/>
     <w:basedOn w:val="Normal"/>
-    <w:link w:val="HeaderChar"/>
+    <w:link w:val="EncabezadoCar"/>
     <w:uiPriority w:val="99"/>
     <w:unhideWhenUsed/>
     <w:rsid w:val="001B15C2"/>
@@ -10828,17 +12045,17 @@
       <w:spacing w:after="0" w:line="240" w:lineRule="auto"/>
     </w:pPr>
   </w:style>
-  <w:style w:type="character" w:customStyle="1" w:styleId="HeaderChar">
-    <w:name w:val="Header Char"/>
-    <w:basedOn w:val="DefaultParagraphFont"/>
-    <w:link w:val="Header"/>
+  <w:style w:type="character" w:customStyle="1" w:styleId="EncabezadoCar">
+    <w:name w:val="Encabezado Car"/>
+    <w:basedOn w:val="Fuentedeprrafopredeter"/>
+    <w:link w:val="Encabezado"/>
     <w:uiPriority w:val="99"/>
     <w:rsid w:val="001B15C2"/>
   </w:style>
-  <w:style w:type="paragraph" w:styleId="Footer">
+  <w:style w:type="paragraph" w:styleId="Piedepgina">
     <w:name w:val="footer"/>
     <w:basedOn w:val="Normal"/>
-    <w:link w:val="FooterChar"/>
+    <w:link w:val="PiedepginaCar"/>
     <w:uiPriority w:val="99"/>
     <w:unhideWhenUsed/>
     <w:rsid w:val="001B15C2"/>
@@ -10850,17 +12067,17 @@
       <w:spacing w:after="0" w:line="240" w:lineRule="auto"/>
     </w:pPr>
   </w:style>
-  <w:style w:type="character" w:customStyle="1" w:styleId="FooterChar">
-    <w:name w:val="Footer Char"/>
-    <w:basedOn w:val="DefaultParagraphFont"/>
-    <w:link w:val="Footer"/>
+  <w:style w:type="character" w:customStyle="1" w:styleId="PiedepginaCar">
+    <w:name w:val="Pie de página Car"/>
+    <w:basedOn w:val="Fuentedeprrafopredeter"/>
+    <w:link w:val="Piedepgina"/>
     <w:uiPriority w:val="99"/>
     <w:rsid w:val="001B15C2"/>
   </w:style>
-  <w:style w:type="character" w:customStyle="1" w:styleId="Heading1Char">
-    <w:name w:val="Heading 1 Char"/>
-    <w:basedOn w:val="DefaultParagraphFont"/>
-    <w:link w:val="Heading1"/>
+  <w:style w:type="character" w:customStyle="1" w:styleId="Ttulo1Car">
+    <w:name w:val="Título 1 Car"/>
+    <w:basedOn w:val="Fuentedeprrafopredeter"/>
+    <w:link w:val="Ttulo1"/>
     <w:uiPriority w:val="9"/>
     <w:rsid w:val="001B15C2"/>
     <w:rPr>
@@ -10872,7 +12089,7 @@
       <w:szCs w:val="28"/>
     </w:rPr>
   </w:style>
-  <w:style w:type="paragraph" w:styleId="ListParagraph">
+  <w:style w:type="paragraph" w:styleId="Prrafodelista">
     <w:name w:val="List Paragraph"/>
     <w:basedOn w:val="Normal"/>
     <w:uiPriority w:val="34"/>
@@ -10883,9 +12100,9 @@
       <w:contextualSpacing/>
     </w:pPr>
   </w:style>
-  <w:style w:type="character" w:styleId="CommentReference">
+  <w:style w:type="character" w:styleId="Refdecomentario">
     <w:name w:val="annotation reference"/>
-    <w:basedOn w:val="DefaultParagraphFont"/>
+    <w:basedOn w:val="Fuentedeprrafopredeter"/>
     <w:uiPriority w:val="99"/>
     <w:semiHidden/>
     <w:unhideWhenUsed/>
@@ -10895,10 +12112,10 @@
       <w:szCs w:val="16"/>
     </w:rPr>
   </w:style>
-  <w:style w:type="paragraph" w:styleId="CommentText">
+  <w:style w:type="paragraph" w:styleId="Textocomentario">
     <w:name w:val="annotation text"/>
     <w:basedOn w:val="Normal"/>
-    <w:link w:val="CommentTextChar"/>
+    <w:link w:val="TextocomentarioCar"/>
     <w:uiPriority w:val="99"/>
     <w:semiHidden/>
     <w:unhideWhenUsed/>
@@ -10911,10 +12128,10 @@
       <w:szCs w:val="20"/>
     </w:rPr>
   </w:style>
-  <w:style w:type="character" w:customStyle="1" w:styleId="CommentTextChar">
-    <w:name w:val="Comment Text Char"/>
-    <w:basedOn w:val="DefaultParagraphFont"/>
-    <w:link w:val="CommentText"/>
+  <w:style w:type="character" w:customStyle="1" w:styleId="TextocomentarioCar">
+    <w:name w:val="Texto comentario Car"/>
+    <w:basedOn w:val="Fuentedeprrafopredeter"/>
+    <w:link w:val="Textocomentario"/>
     <w:uiPriority w:val="99"/>
     <w:semiHidden/>
     <w:rsid w:val="00343F7F"/>
@@ -10923,11 +12140,11 @@
       <w:szCs w:val="20"/>
     </w:rPr>
   </w:style>
-  <w:style w:type="paragraph" w:styleId="CommentSubject">
+  <w:style w:type="paragraph" w:styleId="Asuntodelcomentario">
     <w:name w:val="annotation subject"/>
-    <w:basedOn w:val="CommentText"/>
-    <w:next w:val="CommentText"/>
-    <w:link w:val="CommentSubjectChar"/>
+    <w:basedOn w:val="Textocomentario"/>
+    <w:next w:val="Textocomentario"/>
+    <w:link w:val="AsuntodelcomentarioCar"/>
     <w:uiPriority w:val="99"/>
     <w:semiHidden/>
     <w:unhideWhenUsed/>
@@ -10937,391 +12154,10 @@
       <w:bCs/>
     </w:rPr>
   </w:style>
-  <w:style w:type="character" w:customStyle="1" w:styleId="CommentSubjectChar">
-    <w:name w:val="Comment Subject Char"/>
-    <w:basedOn w:val="CommentTextChar"/>
-    <w:link w:val="CommentSubject"/>
-    <w:uiPriority w:val="99"/>
-    <w:semiHidden/>
-    <w:rsid w:val="00343F7F"/>
-    <w:rPr>
-      <w:b/>
-      <w:bCs/>
-      <w:sz w:val="20"/>
-      <w:szCs w:val="20"/>
-    </w:rPr>
-  </w:style>
-</w:styles>
-</file>
-
-<file path=word/stylesWithEffects.xml><?xml version="1.0" encoding="utf-8"?>
-<w:styles xmlns:wpc="http://schemas.microsoft.com/office/word/2010/wordprocessingCanvas" xmlns:mc="http://schemas.openxmlformats.org/markup-compatibility/2006" xmlns:o="urn:schemas-microsoft-com:office:office" xmlns:r="http://schemas.openxmlformats.org/officeDocument/2006/relationships" xmlns:m="http://schemas.openxmlformats.org/officeDocument/2006/math" xmlns:v="urn:schemas-microsoft-com:vml" xmlns:wp14="http://schemas.microsoft.com/office/word/2010/wordprocessingDrawing" xmlns:wp="http://schemas.openxmlformats.org/drawingml/2006/wordprocessingDrawing" xmlns:w10="urn:schemas-microsoft-com:office:word" xmlns:w="http://schemas.openxmlformats.org/wordprocessingml/2006/main" xmlns:w14="http://schemas.microsoft.com/office/word/2010/wordml" xmlns:wpg="http://schemas.microsoft.com/office/word/2010/wordprocessingGroup" xmlns:wpi="http://schemas.microsoft.com/office/word/2010/wordprocessingInk" xmlns:wne="http://schemas.microsoft.com/office/word/2006/wordml" xmlns:wps="http://schemas.microsoft.com/office/word/2010/wordprocessingShape" mc:Ignorable="w14 wp14">
-  <w:docDefaults>
-    <w:rPrDefault>
-      <w:rPr>
-        <w:rFonts w:asciiTheme="minorHAnsi" w:eastAsiaTheme="minorHAnsi" w:hAnsiTheme="minorHAnsi" w:cstheme="minorBidi"/>
-        <w:sz w:val="22"/>
-        <w:szCs w:val="22"/>
-        <w:lang w:val="es-ES" w:eastAsia="en-US" w:bidi="ar-SA"/>
-      </w:rPr>
-    </w:rPrDefault>
-    <w:pPrDefault>
-      <w:pPr>
-        <w:spacing w:after="200" w:line="276" w:lineRule="auto"/>
-      </w:pPr>
-    </w:pPrDefault>
-  </w:docDefaults>
-  <w:latentStyles w:defLockedState="0" w:defUIPriority="99" w:defSemiHidden="1" w:defUnhideWhenUsed="1" w:defQFormat="0" w:count="267">
-    <w:lsdException w:name="Normal" w:semiHidden="0" w:uiPriority="0" w:unhideWhenUsed="0" w:qFormat="1"/>
-    <w:lsdException w:name="heading 1" w:semiHidden="0" w:uiPriority="9" w:unhideWhenUsed="0" w:qFormat="1"/>
-    <w:lsdException w:name="heading 2" w:uiPriority="9" w:qFormat="1"/>
-    <w:lsdException w:name="heading 3" w:uiPriority="9" w:qFormat="1"/>
-    <w:lsdException w:name="heading 4" w:uiPriority="9" w:qFormat="1"/>
-    <w:lsdException w:name="heading 5" w:uiPriority="9" w:qFormat="1"/>
-    <w:lsdException w:name="heading 6" w:uiPriority="9" w:qFormat="1"/>
-    <w:lsdException w:name="heading 7" w:uiPriority="9" w:qFormat="1"/>
-    <w:lsdException w:name="heading 8" w:uiPriority="9" w:qFormat="1"/>
-    <w:lsdException w:name="heading 9" w:uiPriority="9" w:qFormat="1"/>
-    <w:lsdException w:name="toc 1" w:uiPriority="39"/>
-    <w:lsdException w:name="toc 2" w:uiPriority="39"/>
-    <w:lsdException w:name="toc 3" w:uiPriority="39"/>
-    <w:lsdException w:name="toc 4" w:uiPriority="39"/>
-    <w:lsdException w:name="toc 5" w:uiPriority="39"/>
-    <w:lsdException w:name="toc 6" w:uiPriority="39"/>
-    <w:lsdException w:name="toc 7" w:uiPriority="39"/>
-    <w:lsdException w:name="toc 8" w:uiPriority="39"/>
-    <w:lsdException w:name="toc 9" w:uiPriority="39"/>
-    <w:lsdException w:name="caption" w:uiPriority="35" w:qFormat="1"/>
-    <w:lsdException w:name="Title" w:semiHidden="0" w:uiPriority="10" w:unhideWhenUsed="0" w:qFormat="1"/>
-    <w:lsdException w:name="Default Paragraph Font" w:uiPriority="1"/>
-    <w:lsdException w:name="Subtitle" w:semiHidden="0" w:uiPriority="11" w:unhideWhenUsed="0" w:qFormat="1"/>
-    <w:lsdException w:name="Strong" w:semiHidden="0" w:uiPriority="22" w:unhideWhenUsed="0" w:qFormat="1"/>
-    <w:lsdException w:name="Emphasis" w:semiHidden="0" w:uiPriority="20" w:unhideWhenUsed="0" w:qFormat="1"/>
-    <w:lsdException w:name="Table Grid" w:semiHidden="0" w:uiPriority="59" w:unhideWhenUsed="0"/>
-    <w:lsdException w:name="Placeholder Text" w:unhideWhenUsed="0"/>
-    <w:lsdException w:name="No Spacing" w:semiHidden="0" w:uiPriority="1" w:unhideWhenUsed="0" w:qFormat="1"/>
-    <w:lsdException w:name="Light Shading" w:semiHidden="0" w:uiPriority="60" w:unhideWhenUsed="0"/>
-    <w:lsdException w:name="Light List" w:semiHidden="0" w:uiPriority="61" w:unhideWhenUsed="0"/>
-    <w:lsdException w:name="Light Grid" w:semiHidden="0" w:uiPriority="62" w:unhideWhenUsed="0"/>
-    <w:lsdException w:name="Medium Shading 1" w:semiHidden="0" w:uiPriority="63" w:unhideWhenUsed="0"/>
-    <w:lsdException w:name="Medium Shading 2" w:semiHidden="0" w:uiPriority="64" w:unhideWhenUsed="0"/>
-    <w:lsdException w:name="Medium List 1" w:semiHidden="0" w:uiPriority="65" w:unhideWhenUsed="0"/>
-    <w:lsdException w:name="Medium List 2" w:semiHidden="0" w:uiPriority="66" w:unhideWhenUsed="0"/>
-    <w:lsdException w:name="Medium Grid 1" w:semiHidden="0" w:uiPriority="67" w:unhideWhenUsed="0"/>
-    <w:lsdException w:name="Medium Grid 2" w:semiHidden="0" w:uiPriority="68" w:unhideWhenUsed="0"/>
-    <w:lsdException w:name="Medium Grid 3" w:semiHidden="0" w:uiPriority="69" w:unhideWhenUsed="0"/>
-    <w:lsdException w:name="Dark List" w:semiHidden="0" w:uiPriority="70" w:unhideWhenUsed="0"/>
-    <w:lsdException w:name="Colorful Shading" w:semiHidden="0" w:uiPriority="71" w:unhideWhenUsed="0"/>
-    <w:lsdException w:name="Colorful List" w:semiHidden="0" w:uiPriority="72" w:unhideWhenUsed="0"/>
-    <w:lsdException w:name="Colorful Grid" w:semiHidden="0" w:uiPriority="73" w:unhideWhenUsed="0"/>
-    <w:lsdException w:name="Light Shading Accent 1" w:semiHidden="0" w:uiPriority="60" w:unhideWhenUsed="0"/>
-    <w:lsdException w:name="Light List Accent 1" w:semiHidden="0" w:uiPriority="61" w:unhideWhenUsed="0"/>
-    <w:lsdException w:name="Light Grid Accent 1" w:semiHidden="0" w:uiPriority="62" w:unhideWhenUsed="0"/>
-    <w:lsdException w:name="Medium Shading 1 Accent 1" w:semiHidden="0" w:uiPriority="63" w:unhideWhenUsed="0"/>
-    <w:lsdException w:name="Medium Shading 2 Accent 1" w:semiHidden="0" w:uiPriority="64" w:unhideWhenUsed="0"/>
-    <w:lsdException w:name="Medium List 1 Accent 1" w:semiHidden="0" w:uiPriority="65" w:unhideWhenUsed="0"/>
-    <w:lsdException w:name="Revision" w:unhideWhenUsed="0"/>
-    <w:lsdException w:name="List Paragraph" w:semiHidden="0" w:uiPriority="34" w:unhideWhenUsed="0" w:qFormat="1"/>
-    <w:lsdException w:name="Quote" w:semiHidden="0" w:uiPriority="29" w:unhideWhenUsed="0" w:qFormat="1"/>
-    <w:lsdException w:name="Intense Quote" w:semiHidden="0" w:uiPriority="30" w:unhideWhenUsed="0" w:qFormat="1"/>
-    <w:lsdException w:name="Medium List 2 Accent 1" w:semiHidden="0" w:uiPriority="66" w:unhideWhenUsed="0"/>
-    <w:lsdException w:name="Medium Grid 1 Accent 1" w:semiHidden="0" w:uiPriority="67" w:unhideWhenUsed="0"/>
-    <w:lsdException w:name="Medium Grid 2 Accent 1" w:semiHidden="0" w:uiPriority="68" w:unhideWhenUsed="0"/>
-    <w:lsdException w:name="Medium Grid 3 Accent 1" w:semiHidden="0" w:uiPriority="69" w:unhideWhenUsed="0"/>
-    <w:lsdException w:name="Dark List Accent 1" w:semiHidden="0" w:uiPriority="70" w:unhideWhenUsed="0"/>
-    <w:lsdException w:name="Colorful Shading Accent 1" w:semiHidden="0" w:uiPriority="71" w:unhideWhenUsed="0"/>
-    <w:lsdException w:name="Colorful List Accent 1" w:semiHidden="0" w:uiPriority="72" w:unhideWhenUsed="0"/>
-    <w:lsdException w:name="Colorful Grid Accent 1" w:semiHidden="0" w:uiPriority="73" w:unhideWhenUsed="0"/>
-    <w:lsdException w:name="Light Shading Accent 2" w:semiHidden="0" w:uiPriority="60" w:unhideWhenUsed="0"/>
-    <w:lsdException w:name="Light List Accent 2" w:semiHidden="0" w:uiPriority="61" w:unhideWhenUsed="0"/>
-    <w:lsdException w:name="Light Grid Accent 2" w:semiHidden="0" w:uiPriority="62" w:unhideWhenUsed="0"/>
-    <w:lsdException w:name="Medium Shading 1 Accent 2" w:semiHidden="0" w:uiPriority="63" w:unhideWhenUsed="0"/>
-    <w:lsdException w:name="Medium Shading 2 Accent 2" w:semiHidden="0" w:uiPriority="64" w:unhideWhenUsed="0"/>
-    <w:lsdException w:name="Medium List 1 Accent 2" w:semiHidden="0" w:uiPriority="65" w:unhideWhenUsed="0"/>
-    <w:lsdException w:name="Medium List 2 Accent 2" w:semiHidden="0" w:uiPriority="66" w:unhideWhenUsed="0"/>
-    <w:lsdException w:name="Medium Grid 1 Accent 2" w:semiHidden="0" w:uiPriority="67" w:unhideWhenUsed="0"/>
-    <w:lsdException w:name="Medium Grid 2 Accent 2" w:semiHidden="0" w:uiPriority="68" w:unhideWhenUsed="0"/>
-    <w:lsdException w:name="Medium Grid 3 Accent 2" w:semiHidden="0" w:uiPriority="69" w:unhideWhenUsed="0"/>
-    <w:lsdException w:name="Dark List Accent 2" w:semiHidden="0" w:uiPriority="70" w:unhideWhenUsed="0"/>
-    <w:lsdException w:name="Colorful Shading Accent 2" w:semiHidden="0" w:uiPriority="71" w:unhideWhenUsed="0"/>
-    <w:lsdException w:name="Colorful List Accent 2" w:semiHidden="0" w:uiPriority="72" w:unhideWhenUsed="0"/>
-    <w:lsdException w:name="Colorful Grid Accent 2" w:semiHidden="0" w:uiPriority="73" w:unhideWhenUsed="0"/>
-    <w:lsdException w:name="Light Shading Accent 3" w:semiHidden="0" w:uiPriority="60" w:unhideWhenUsed="0"/>
-    <w:lsdException w:name="Light List Accent 3" w:semiHidden="0" w:uiPriority="61" w:unhideWhenUsed="0"/>
-    <w:lsdException w:name="Light Grid Accent 3" w:semiHidden="0" w:uiPriority="62" w:unhideWhenUsed="0"/>
-    <w:lsdException w:name="Medium Shading 1 Accent 3" w:semiHidden="0" w:uiPriority="63" w:unhideWhenUsed="0"/>
-    <w:lsdException w:name="Medium Shading 2 Accent 3" w:semiHidden="0" w:uiPriority="64" w:unhideWhenUsed="0"/>
-    <w:lsdException w:name="Medium List 1 Accent 3" w:semiHidden="0" w:uiPriority="65" w:unhideWhenUsed="0"/>
-    <w:lsdException w:name="Medium List 2 Accent 3" w:semiHidden="0" w:uiPriority="66" w:unhideWhenUsed="0"/>
-    <w:lsdException w:name="Medium Grid 1 Accent 3" w:semiHidden="0" w:uiPriority="67" w:unhideWhenUsed="0"/>
-    <w:lsdException w:name="Medium Grid 2 Accent 3" w:semiHidden="0" w:uiPriority="68" w:unhideWhenUsed="0"/>
-    <w:lsdException w:name="Medium Grid 3 Accent 3" w:semiHidden="0" w:uiPriority="69" w:unhideWhenUsed="0"/>
-    <w:lsdException w:name="Dark List Accent 3" w:semiHidden="0" w:uiPriority="70" w:unhideWhenUsed="0"/>
-    <w:lsdException w:name="Colorful Shading Accent 3" w:semiHidden="0" w:uiPriority="71" w:unhideWhenUsed="0"/>
-    <w:lsdException w:name="Colorful List Accent 3" w:semiHidden="0" w:uiPriority="72" w:unhideWhenUsed="0"/>
-    <w:lsdException w:name="Colorful Grid Accent 3" w:semiHidden="0" w:uiPriority="73" w:unhideWhenUsed="0"/>
-    <w:lsdException w:name="Light Shading Accent 4" w:semiHidden="0" w:uiPriority="60" w:unhideWhenUsed="0"/>
-    <w:lsdException w:name="Light List Accent 4" w:semiHidden="0" w:uiPriority="61" w:unhideWhenUsed="0"/>
-    <w:lsdException w:name="Light Grid Accent 4" w:semiHidden="0" w:uiPriority="62" w:unhideWhenUsed="0"/>
-    <w:lsdException w:name="Medium Shading 1 Accent 4" w:semiHidden="0" w:uiPriority="63" w:unhideWhenUsed="0"/>
-    <w:lsdException w:name="Medium Shading 2 Accent 4" w:semiHidden="0" w:uiPriority="64" w:unhideWhenUsed="0"/>
-    <w:lsdException w:name="Medium List 1 Accent 4" w:semiHidden="0" w:uiPriority="65" w:unhideWhenUsed="0"/>
-    <w:lsdException w:name="Medium List 2 Accent 4" w:semiHidden="0" w:uiPriority="66" w:unhideWhenUsed="0"/>
-    <w:lsdException w:name="Medium Grid 1 Accent 4" w:semiHidden="0" w:uiPriority="67" w:unhideWhenUsed="0"/>
-    <w:lsdException w:name="Medium Grid 2 Accent 4" w:semiHidden="0" w:uiPriority="68" w:unhideWhenUsed="0"/>
-    <w:lsdException w:name="Medium Grid 3 Accent 4" w:semiHidden="0" w:uiPriority="69" w:unhideWhenUsed="0"/>
-    <w:lsdException w:name="Dark List Accent 4" w:semiHidden="0" w:uiPriority="70" w:unhideWhenUsed="0"/>
-    <w:lsdException w:name="Colorful Shading Accent 4" w:semiHidden="0" w:uiPriority="71" w:unhideWhenUsed="0"/>
-    <w:lsdException w:name="Colorful List Accent 4" w:semiHidden="0" w:uiPriority="72" w:unhideWhenUsed="0"/>
-    <w:lsdException w:name="Colorful Grid Accent 4" w:semiHidden="0" w:uiPriority="73" w:unhideWhenUsed="0"/>
-    <w:lsdException w:name="Light Shading Accent 5" w:semiHidden="0" w:uiPriority="60" w:unhideWhenUsed="0"/>
-    <w:lsdException w:name="Light List Accent 5" w:semiHidden="0" w:uiPriority="61" w:unhideWhenUsed="0"/>
-    <w:lsdException w:name="Light Grid Accent 5" w:semiHidden="0" w:uiPriority="62" w:unhideWhenUsed="0"/>
-    <w:lsdException w:name="Medium Shading 1 Accent 5" w:semiHidden="0" w:uiPriority="63" w:unhideWhenUsed="0"/>
-    <w:lsdException w:name="Medium Shading 2 Accent 5" w:semiHidden="0" w:uiPriority="64" w:unhideWhenUsed="0"/>
-    <w:lsdException w:name="Medium List 1 Accent 5" w:semiHidden="0" w:uiPriority="65" w:unhideWhenUsed="0"/>
-    <w:lsdException w:name="Medium List 2 Accent 5" w:semiHidden="0" w:uiPriority="66" w:unhideWhenUsed="0"/>
-    <w:lsdException w:name="Medium Grid 1 Accent 5" w:semiHidden="0" w:uiPriority="67" w:unhideWhenUsed="0"/>
-    <w:lsdException w:name="Medium Grid 2 Accent 5" w:semiHidden="0" w:uiPriority="68" w:unhideWhenUsed="0"/>
-    <w:lsdException w:name="Medium Grid 3 Accent 5" w:semiHidden="0" w:uiPriority="69" w:unhideWhenUsed="0"/>
-    <w:lsdException w:name="Dark List Accent 5" w:semiHidden="0" w:uiPriority="70" w:unhideWhenUsed="0"/>
-    <w:lsdException w:name="Colorful Shading Accent 5" w:semiHidden="0" w:uiPriority="71" w:unhideWhenUsed="0"/>
-    <w:lsdException w:name="Colorful List Accent 5" w:semiHidden="0" w:uiPriority="72" w:unhideWhenUsed="0"/>
-    <w:lsdException w:name="Colorful Grid Accent 5" w:semiHidden="0" w:uiPriority="73" w:unhideWhenUsed="0"/>
-    <w:lsdException w:name="Light Shading Accent 6" w:semiHidden="0" w:uiPriority="60" w:unhideWhenUsed="0"/>
-    <w:lsdException w:name="Light List Accent 6" w:semiHidden="0" w:uiPriority="61" w:unhideWhenUsed="0"/>
-    <w:lsdException w:name="Light Grid Accent 6" w:semiHidden="0" w:uiPriority="62" w:unhideWhenUsed="0"/>
-    <w:lsdException w:name="Medium Shading 1 Accent 6" w:semiHidden="0" w:uiPriority="63" w:unhideWhenUsed="0"/>
-    <w:lsdException w:name="Medium Shading 2 Accent 6" w:semiHidden="0" w:uiPriority="64" w:unhideWhenUsed="0"/>
-    <w:lsdException w:name="Medium List 1 Accent 6" w:semiHidden="0" w:uiPriority="65" w:unhideWhenUsed="0"/>
-    <w:lsdException w:name="Medium List 2 Accent 6" w:semiHidden="0" w:uiPriority="66" w:unhideWhenUsed="0"/>
-    <w:lsdException w:name="Medium Grid 1 Accent 6" w:semiHidden="0" w:uiPriority="67" w:unhideWhenUsed="0"/>
-    <w:lsdException w:name="Medium Grid 2 Accent 6" w:semiHidden="0" w:uiPriority="68" w:unhideWhenUsed="0"/>
-    <w:lsdException w:name="Medium Grid 3 Accent 6" w:semiHidden="0" w:uiPriority="69" w:unhideWhenUsed="0"/>
-    <w:lsdException w:name="Dark List Accent 6" w:semiHidden="0" w:uiPriority="70" w:unhideWhenUsed="0"/>
-    <w:lsdException w:name="Colorful Shading Accent 6" w:semiHidden="0" w:uiPriority="71" w:unhideWhenUsed="0"/>
-    <w:lsdException w:name="Colorful List Accent 6" w:semiHidden="0" w:uiPriority="72" w:unhideWhenUsed="0"/>
-    <w:lsdException w:name="Colorful Grid Accent 6" w:semiHidden="0" w:uiPriority="73" w:unhideWhenUsed="0"/>
-    <w:lsdException w:name="Subtle Emphasis" w:semiHidden="0" w:uiPriority="19" w:unhideWhenUsed="0" w:qFormat="1"/>
-    <w:lsdException w:name="Intense Emphasis" w:semiHidden="0" w:uiPriority="21" w:unhideWhenUsed="0" w:qFormat="1"/>
-    <w:lsdException w:name="Subtle Reference" w:semiHidden="0" w:uiPriority="31" w:unhideWhenUsed="0" w:qFormat="1"/>
-    <w:lsdException w:name="Intense Reference" w:semiHidden="0" w:uiPriority="32" w:unhideWhenUsed="0" w:qFormat="1"/>
-    <w:lsdException w:name="Book Title" w:semiHidden="0" w:uiPriority="33" w:unhideWhenUsed="0" w:qFormat="1"/>
-    <w:lsdException w:name="Bibliography" w:uiPriority="37"/>
-    <w:lsdException w:name="TOC Heading" w:uiPriority="39" w:qFormat="1"/>
-  </w:latentStyles>
-  <w:style w:type="paragraph" w:default="1" w:styleId="Normal">
-    <w:name w:val="Normal"/>
-    <w:qFormat/>
-  </w:style>
-  <w:style w:type="paragraph" w:styleId="Heading1">
-    <w:name w:val="heading 1"/>
-    <w:basedOn w:val="Normal"/>
-    <w:next w:val="Normal"/>
-    <w:link w:val="Heading1Char"/>
-    <w:uiPriority w:val="9"/>
-    <w:qFormat/>
-    <w:rsid w:val="001B15C2"/>
-    <w:pPr>
-      <w:keepNext/>
-      <w:keepLines/>
-      <w:spacing w:before="480" w:after="0"/>
-      <w:outlineLvl w:val="0"/>
-    </w:pPr>
-    <w:rPr>
-      <w:rFonts w:asciiTheme="majorHAnsi" w:eastAsiaTheme="majorEastAsia" w:hAnsiTheme="majorHAnsi" w:cstheme="majorBidi"/>
-      <w:b/>
-      <w:bCs/>
-      <w:color w:val="365F91" w:themeColor="accent1" w:themeShade="BF"/>
-      <w:sz w:val="28"/>
-      <w:szCs w:val="28"/>
-    </w:rPr>
-  </w:style>
-  <w:style w:type="character" w:default="1" w:styleId="DefaultParagraphFont">
-    <w:name w:val="Default Paragraph Font"/>
-    <w:uiPriority w:val="1"/>
-    <w:semiHidden/>
-    <w:unhideWhenUsed/>
-  </w:style>
-  <w:style w:type="table" w:default="1" w:styleId="TableNormal">
-    <w:name w:val="Normal Table"/>
-    <w:uiPriority w:val="99"/>
-    <w:semiHidden/>
-    <w:unhideWhenUsed/>
-    <w:tblPr>
-      <w:tblInd w:w="0" w:type="dxa"/>
-      <w:tblCellMar>
-        <w:top w:w="0" w:type="dxa"/>
-        <w:left w:w="108" w:type="dxa"/>
-        <w:bottom w:w="0" w:type="dxa"/>
-        <w:right w:w="108" w:type="dxa"/>
-      </w:tblCellMar>
-    </w:tblPr>
-  </w:style>
-  <w:style w:type="numbering" w:default="1" w:styleId="NoList">
-    <w:name w:val="No List"/>
-    <w:uiPriority w:val="99"/>
-    <w:semiHidden/>
-    <w:unhideWhenUsed/>
-  </w:style>
-  <w:style w:type="paragraph" w:styleId="BalloonText">
-    <w:name w:val="Balloon Text"/>
-    <w:basedOn w:val="Normal"/>
-    <w:link w:val="BalloonTextChar"/>
-    <w:uiPriority w:val="99"/>
-    <w:semiHidden/>
-    <w:unhideWhenUsed/>
-    <w:rsid w:val="007A10D8"/>
-    <w:pPr>
-      <w:spacing w:after="0" w:line="240" w:lineRule="auto"/>
-    </w:pPr>
-    <w:rPr>
-      <w:rFonts w:ascii="Tahoma" w:hAnsi="Tahoma" w:cs="Tahoma"/>
-      <w:sz w:val="16"/>
-      <w:szCs w:val="16"/>
-    </w:rPr>
-  </w:style>
-  <w:style w:type="character" w:customStyle="1" w:styleId="BalloonTextChar">
-    <w:name w:val="Balloon Text Char"/>
-    <w:basedOn w:val="DefaultParagraphFont"/>
-    <w:link w:val="BalloonText"/>
-    <w:uiPriority w:val="99"/>
-    <w:semiHidden/>
-    <w:rsid w:val="007A10D8"/>
-    <w:rPr>
-      <w:rFonts w:ascii="Tahoma" w:hAnsi="Tahoma" w:cs="Tahoma"/>
-      <w:sz w:val="16"/>
-      <w:szCs w:val="16"/>
-    </w:rPr>
-  </w:style>
-  <w:style w:type="paragraph" w:styleId="Header">
-    <w:name w:val="header"/>
-    <w:basedOn w:val="Normal"/>
-    <w:link w:val="HeaderChar"/>
-    <w:uiPriority w:val="99"/>
-    <w:unhideWhenUsed/>
-    <w:rsid w:val="001B15C2"/>
-    <w:pPr>
-      <w:tabs>
-        <w:tab w:val="center" w:pos="4252"/>
-        <w:tab w:val="right" w:pos="8504"/>
-      </w:tabs>
-      <w:spacing w:after="0" w:line="240" w:lineRule="auto"/>
-    </w:pPr>
-  </w:style>
-  <w:style w:type="character" w:customStyle="1" w:styleId="HeaderChar">
-    <w:name w:val="Header Char"/>
-    <w:basedOn w:val="DefaultParagraphFont"/>
-    <w:link w:val="Header"/>
-    <w:uiPriority w:val="99"/>
-    <w:rsid w:val="001B15C2"/>
-  </w:style>
-  <w:style w:type="paragraph" w:styleId="Footer">
-    <w:name w:val="footer"/>
-    <w:basedOn w:val="Normal"/>
-    <w:link w:val="FooterChar"/>
-    <w:uiPriority w:val="99"/>
-    <w:unhideWhenUsed/>
-    <w:rsid w:val="001B15C2"/>
-    <w:pPr>
-      <w:tabs>
-        <w:tab w:val="center" w:pos="4252"/>
-        <w:tab w:val="right" w:pos="8504"/>
-      </w:tabs>
-      <w:spacing w:after="0" w:line="240" w:lineRule="auto"/>
-    </w:pPr>
-  </w:style>
-  <w:style w:type="character" w:customStyle="1" w:styleId="FooterChar">
-    <w:name w:val="Footer Char"/>
-    <w:basedOn w:val="DefaultParagraphFont"/>
-    <w:link w:val="Footer"/>
-    <w:uiPriority w:val="99"/>
-    <w:rsid w:val="001B15C2"/>
-  </w:style>
-  <w:style w:type="character" w:customStyle="1" w:styleId="Heading1Char">
-    <w:name w:val="Heading 1 Char"/>
-    <w:basedOn w:val="DefaultParagraphFont"/>
-    <w:link w:val="Heading1"/>
-    <w:uiPriority w:val="9"/>
-    <w:rsid w:val="001B15C2"/>
-    <w:rPr>
-      <w:rFonts w:asciiTheme="majorHAnsi" w:eastAsiaTheme="majorEastAsia" w:hAnsiTheme="majorHAnsi" w:cstheme="majorBidi"/>
-      <w:b/>
-      <w:bCs/>
-      <w:color w:val="365F91" w:themeColor="accent1" w:themeShade="BF"/>
-      <w:sz w:val="28"/>
-      <w:szCs w:val="28"/>
-    </w:rPr>
-  </w:style>
-  <w:style w:type="paragraph" w:styleId="ListParagraph">
-    <w:name w:val="List Paragraph"/>
-    <w:basedOn w:val="Normal"/>
-    <w:uiPriority w:val="34"/>
-    <w:qFormat/>
-    <w:rsid w:val="00E206D9"/>
-    <w:pPr>
-      <w:ind w:left="720"/>
-      <w:contextualSpacing/>
-    </w:pPr>
-  </w:style>
-  <w:style w:type="character" w:styleId="CommentReference">
-    <w:name w:val="annotation reference"/>
-    <w:basedOn w:val="DefaultParagraphFont"/>
-    <w:uiPriority w:val="99"/>
-    <w:semiHidden/>
-    <w:unhideWhenUsed/>
-    <w:rsid w:val="00343F7F"/>
-    <w:rPr>
-      <w:sz w:val="16"/>
-      <w:szCs w:val="16"/>
-    </w:rPr>
-  </w:style>
-  <w:style w:type="paragraph" w:styleId="CommentText">
-    <w:name w:val="annotation text"/>
-    <w:basedOn w:val="Normal"/>
-    <w:link w:val="CommentTextChar"/>
-    <w:uiPriority w:val="99"/>
-    <w:semiHidden/>
-    <w:unhideWhenUsed/>
-    <w:rsid w:val="00343F7F"/>
-    <w:pPr>
-      <w:spacing w:line="240" w:lineRule="auto"/>
-    </w:pPr>
-    <w:rPr>
-      <w:sz w:val="20"/>
-      <w:szCs w:val="20"/>
-    </w:rPr>
-  </w:style>
-  <w:style w:type="character" w:customStyle="1" w:styleId="CommentTextChar">
-    <w:name w:val="Comment Text Char"/>
-    <w:basedOn w:val="DefaultParagraphFont"/>
-    <w:link w:val="CommentText"/>
-    <w:uiPriority w:val="99"/>
-    <w:semiHidden/>
-    <w:rsid w:val="00343F7F"/>
-    <w:rPr>
-      <w:sz w:val="20"/>
-      <w:szCs w:val="20"/>
-    </w:rPr>
-  </w:style>
-  <w:style w:type="paragraph" w:styleId="CommentSubject">
-    <w:name w:val="annotation subject"/>
-    <w:basedOn w:val="CommentText"/>
-    <w:next w:val="CommentText"/>
-    <w:link w:val="CommentSubjectChar"/>
-    <w:uiPriority w:val="99"/>
-    <w:semiHidden/>
-    <w:unhideWhenUsed/>
-    <w:rsid w:val="00343F7F"/>
-    <w:rPr>
-      <w:b/>
-      <w:bCs/>
-    </w:rPr>
-  </w:style>
-  <w:style w:type="character" w:customStyle="1" w:styleId="CommentSubjectChar">
-    <w:name w:val="Comment Subject Char"/>
-    <w:basedOn w:val="CommentTextChar"/>
-    <w:link w:val="CommentSubject"/>
+  <w:style w:type="character" w:customStyle="1" w:styleId="AsuntodelcomentarioCar">
+    <w:name w:val="Asunto del comentario Car"/>
+    <w:basedOn w:val="TextocomentarioCar"/>
+    <w:link w:val="Asuntodelcomentario"/>
     <w:uiPriority w:val="99"/>
     <w:semiHidden/>
     <w:rsid w:val="00343F7F"/>
@@ -11625,7 +12461,7 @@
 </file>
 
 <file path=customXml/itemProps1.xml><?xml version="1.0" encoding="utf-8"?>
-<ds:datastoreItem xmlns:ds="http://schemas.openxmlformats.org/officeDocument/2006/customXml" ds:itemID="{BA4EFCCB-6ECB-4A99-A502-D7BD7433EBC4}">
+<ds:datastoreItem xmlns:ds="http://schemas.openxmlformats.org/officeDocument/2006/customXml" ds:itemID="{588978D2-44A1-4C88-A630-D547D2F77716}">
   <ds:schemaRefs>
     <ds:schemaRef ds:uri="http://schemas.openxmlformats.org/officeDocument/2006/bibliography"/>
   </ds:schemaRefs>

</xml_diff>

<commit_message>
Creacion BD - Agregada propuesta para 16/09
</commit_message>
<xml_diff>
--- a/Pav-Entrega1.docx
+++ b/Pav-Entrega1.docx
@@ -76,7 +76,7 @@
     </w:p>
     <w:p>
       <w:pPr>
-        <w:pStyle w:val="Ttulo1"/>
+        <w:pStyle w:val="Heading1"/>
         <w:spacing w:before="240" w:after="240" w:line="360" w:lineRule="auto"/>
         <w:rPr>
           <w:rFonts w:ascii="Arial" w:hAnsi="Arial" w:cs="Arial"/>
@@ -126,7 +126,7 @@
     </w:p>
     <w:p>
       <w:pPr>
-        <w:pStyle w:val="Ttulo1"/>
+        <w:pStyle w:val="Heading1"/>
         <w:spacing w:before="240" w:after="240" w:line="360" w:lineRule="auto"/>
         <w:rPr>
           <w:rFonts w:ascii="Arial" w:hAnsi="Arial" w:cs="Arial"/>
@@ -167,7 +167,7 @@
     </w:p>
     <w:p>
       <w:pPr>
-        <w:pStyle w:val="Ttulo1"/>
+        <w:pStyle w:val="Heading1"/>
         <w:spacing w:before="240" w:after="240" w:line="360" w:lineRule="auto"/>
         <w:rPr>
           <w:rFonts w:ascii="Arial" w:hAnsi="Arial" w:cs="Arial"/>
@@ -187,7 +187,7 @@
     </w:p>
     <w:p>
       <w:pPr>
-        <w:pStyle w:val="Ttulo1"/>
+        <w:pStyle w:val="Heading1"/>
         <w:spacing w:before="240" w:after="240" w:line="360" w:lineRule="auto"/>
         <w:rPr>
           <w:rFonts w:ascii="Arial" w:hAnsi="Arial" w:cs="Arial"/>
@@ -240,7 +240,7 @@
     </w:p>
     <w:p>
       <w:pPr>
-        <w:pStyle w:val="Ttulo1"/>
+        <w:pStyle w:val="Heading1"/>
         <w:spacing w:before="240" w:after="240" w:line="360" w:lineRule="auto"/>
         <w:rPr>
           <w:rFonts w:ascii="Arial" w:hAnsi="Arial" w:cs="Arial"/>
@@ -260,7 +260,7 @@
     </w:p>
     <w:p>
       <w:pPr>
-        <w:pStyle w:val="Prrafodelista"/>
+        <w:pStyle w:val="ListParagraph"/>
         <w:numPr>
           <w:ilvl w:val="0"/>
           <w:numId w:val="1"/>
@@ -280,7 +280,7 @@
     </w:p>
     <w:p>
       <w:pPr>
-        <w:pStyle w:val="Prrafodelista"/>
+        <w:pStyle w:val="ListParagraph"/>
         <w:numPr>
           <w:ilvl w:val="0"/>
           <w:numId w:val="1"/>
@@ -300,7 +300,7 @@
     </w:p>
     <w:p>
       <w:pPr>
-        <w:pStyle w:val="Prrafodelista"/>
+        <w:pStyle w:val="ListParagraph"/>
         <w:numPr>
           <w:ilvl w:val="0"/>
           <w:numId w:val="1"/>
@@ -341,7 +341,7 @@
     </w:p>
     <w:p>
       <w:pPr>
-        <w:pStyle w:val="Prrafodelista"/>
+        <w:pStyle w:val="ListParagraph"/>
         <w:numPr>
           <w:ilvl w:val="0"/>
           <w:numId w:val="1"/>
@@ -361,7 +361,7 @@
     </w:p>
     <w:p>
       <w:pPr>
-        <w:pStyle w:val="Prrafodelista"/>
+        <w:pStyle w:val="ListParagraph"/>
         <w:numPr>
           <w:ilvl w:val="0"/>
           <w:numId w:val="1"/>
@@ -389,7 +389,7 @@
     </w:p>
     <w:p>
       <w:pPr>
-        <w:pStyle w:val="Ttulo1"/>
+        <w:pStyle w:val="Heading1"/>
         <w:spacing w:before="240" w:after="240" w:line="360" w:lineRule="auto"/>
         <w:jc w:val="center"/>
         <w:rPr>
@@ -1162,7 +1162,7 @@
     </w:p>
     <w:p>
       <w:pPr>
-        <w:pStyle w:val="Ttulo1"/>
+        <w:pStyle w:val="Heading1"/>
         <w:spacing w:before="240" w:after="240" w:line="360" w:lineRule="auto"/>
         <w:jc w:val="center"/>
         <w:rPr>
@@ -1191,7 +1191,7 @@
     </w:p>
     <w:p>
       <w:pPr>
-        <w:pStyle w:val="Ttulo1"/>
+        <w:pStyle w:val="Heading1"/>
         <w:spacing w:before="240" w:after="240" w:line="360" w:lineRule="auto"/>
         <w:jc w:val="center"/>
         <w:rPr>
@@ -1247,8 +1247,19 @@
           <w:szCs w:val="24"/>
           <w:lang w:val="es-MX"/>
         </w:rPr>
-        <w:t xml:space="preserve"> SQL Server 2013</w:t>
-      </w:r>
+        <w:t xml:space="preserve"> SQL Server 201</w:t>
+      </w:r>
+      <w:r>
+        <w:rPr>
+          <w:rFonts w:ascii="Arial" w:hAnsi="Arial" w:cs="Arial"/>
+          <w:sz w:val="24"/>
+          <w:szCs w:val="24"/>
+          <w:lang w:val="es-MX"/>
+        </w:rPr>
+        <w:t>2</w:t>
+      </w:r>
+      <w:bookmarkStart w:id="0" w:name="_GoBack"/>
+      <w:bookmarkEnd w:id="0"/>
     </w:p>
     <w:p>
       <w:pPr>
@@ -1295,7 +1306,7 @@
     </w:p>
     <w:p>
       <w:pPr>
-        <w:pStyle w:val="Ttulo1"/>
+        <w:pStyle w:val="Heading1"/>
         <w:spacing w:before="240" w:after="240" w:line="360" w:lineRule="auto"/>
         <w:jc w:val="center"/>
         <w:rPr>
@@ -1380,7 +1391,7 @@
     </w:p>
     <w:p>
       <w:pPr>
-        <w:pStyle w:val="Prrafodelista"/>
+        <w:pStyle w:val="ListParagraph"/>
         <w:numPr>
           <w:ilvl w:val="0"/>
           <w:numId w:val="3"/>
@@ -1412,7 +1423,7 @@
     </w:p>
     <w:p>
       <w:pPr>
-        <w:pStyle w:val="Prrafodelista"/>
+        <w:pStyle w:val="ListParagraph"/>
         <w:numPr>
           <w:ilvl w:val="0"/>
           <w:numId w:val="3"/>
@@ -1468,7 +1479,7 @@
     </w:p>
     <w:p>
       <w:pPr>
-        <w:pStyle w:val="Prrafodelista"/>
+        <w:pStyle w:val="ListParagraph"/>
         <w:numPr>
           <w:ilvl w:val="0"/>
           <w:numId w:val="3"/>
@@ -1508,7 +1519,7 @@
     </w:p>
     <w:p>
       <w:pPr>
-        <w:pStyle w:val="Prrafodelista"/>
+        <w:pStyle w:val="ListParagraph"/>
         <w:numPr>
           <w:ilvl w:val="0"/>
           <w:numId w:val="3"/>
@@ -1547,7 +1558,7 @@
     </w:p>
     <w:p>
       <w:pPr>
-        <w:pStyle w:val="Prrafodelista"/>
+        <w:pStyle w:val="ListParagraph"/>
         <w:numPr>
           <w:ilvl w:val="0"/>
           <w:numId w:val="3"/>
@@ -1587,7 +1598,7 @@
     </w:p>
     <w:p>
       <w:pPr>
-        <w:pStyle w:val="Prrafodelista"/>
+        <w:pStyle w:val="ListParagraph"/>
         <w:numPr>
           <w:ilvl w:val="0"/>
           <w:numId w:val="3"/>
@@ -1627,7 +1638,7 @@
     </w:p>
     <w:p>
       <w:pPr>
-        <w:pStyle w:val="Prrafodelista"/>
+        <w:pStyle w:val="ListParagraph"/>
         <w:numPr>
           <w:ilvl w:val="0"/>
           <w:numId w:val="3"/>
@@ -1667,7 +1678,7 @@
     </w:p>
     <w:p>
       <w:pPr>
-        <w:pStyle w:val="Prrafodelista"/>
+        <w:pStyle w:val="ListParagraph"/>
         <w:numPr>
           <w:ilvl w:val="0"/>
           <w:numId w:val="3"/>
@@ -1707,7 +1718,7 @@
     </w:p>
     <w:p>
       <w:pPr>
-        <w:pStyle w:val="Prrafodelista"/>
+        <w:pStyle w:val="ListParagraph"/>
         <w:numPr>
           <w:ilvl w:val="0"/>
           <w:numId w:val="3"/>
@@ -1747,7 +1758,7 @@
     </w:p>
     <w:p>
       <w:pPr>
-        <w:pStyle w:val="Prrafodelista"/>
+        <w:pStyle w:val="ListParagraph"/>
         <w:numPr>
           <w:ilvl w:val="0"/>
           <w:numId w:val="3"/>
@@ -1806,7 +1817,7 @@
     </w:p>
     <w:p>
       <w:pPr>
-        <w:pStyle w:val="Prrafodelista"/>
+        <w:pStyle w:val="ListParagraph"/>
         <w:numPr>
           <w:ilvl w:val="0"/>
           <w:numId w:val="2"/>
@@ -1847,7 +1858,7 @@
     </w:p>
     <w:p>
       <w:pPr>
-        <w:pStyle w:val="Prrafodelista"/>
+        <w:pStyle w:val="ListParagraph"/>
         <w:numPr>
           <w:ilvl w:val="0"/>
           <w:numId w:val="2"/>
@@ -1898,7 +1909,7 @@
     </w:p>
     <w:p>
       <w:pPr>
-        <w:pStyle w:val="Prrafodelista"/>
+        <w:pStyle w:val="ListParagraph"/>
         <w:numPr>
           <w:ilvl w:val="0"/>
           <w:numId w:val="4"/>
@@ -1947,7 +1958,7 @@
     </w:p>
     <w:p>
       <w:pPr>
-        <w:pStyle w:val="Prrafodelista"/>
+        <w:pStyle w:val="ListParagraph"/>
         <w:numPr>
           <w:ilvl w:val="0"/>
           <w:numId w:val="4"/>
@@ -1987,7 +1998,7 @@
     </w:p>
     <w:p>
       <w:pPr>
-        <w:pStyle w:val="Prrafodelista"/>
+        <w:pStyle w:val="ListParagraph"/>
         <w:numPr>
           <w:ilvl w:val="0"/>
           <w:numId w:val="4"/>
@@ -2026,7 +2037,7 @@
     </w:p>
     <w:p>
       <w:pPr>
-        <w:pStyle w:val="Prrafodelista"/>
+        <w:pStyle w:val="ListParagraph"/>
         <w:numPr>
           <w:ilvl w:val="0"/>
           <w:numId w:val="4"/>
@@ -2062,8 +2073,6 @@
         </w:rPr>
         <w:t xml:space="preserve"> CU 43</w:t>
       </w:r>
-      <w:bookmarkStart w:id="0" w:name="_GoBack"/>
-      <w:bookmarkEnd w:id="0"/>
     </w:p>
     <w:p>
       <w:pPr>
@@ -2086,7 +2095,7 @@
     </w:p>
     <w:p>
       <w:pPr>
-        <w:pStyle w:val="Prrafodelista"/>
+        <w:pStyle w:val="ListParagraph"/>
         <w:numPr>
           <w:ilvl w:val="0"/>
           <w:numId w:val="4"/>
@@ -2144,7 +2153,7 @@
     </w:p>
     <w:p>
       <w:pPr>
-        <w:pStyle w:val="Prrafodelista"/>
+        <w:pStyle w:val="ListParagraph"/>
         <w:numPr>
           <w:ilvl w:val="0"/>
           <w:numId w:val="4"/>
@@ -2202,7 +2211,7 @@
     </w:p>
     <w:p>
       <w:pPr>
-        <w:pStyle w:val="Prrafodelista"/>
+        <w:pStyle w:val="ListParagraph"/>
         <w:numPr>
           <w:ilvl w:val="0"/>
           <w:numId w:val="4"/>
@@ -2259,7 +2268,7 @@
     </w:p>
     <w:p>
       <w:pPr>
-        <w:pStyle w:val="Prrafodelista"/>
+        <w:pStyle w:val="ListParagraph"/>
         <w:numPr>
           <w:ilvl w:val="0"/>
           <w:numId w:val="4"/>
@@ -2315,7 +2324,7 @@
     </w:p>
     <w:p>
       <w:pPr>
-        <w:pStyle w:val="Prrafodelista"/>
+        <w:pStyle w:val="ListParagraph"/>
         <w:rPr>
           <w:rFonts w:ascii="Arial" w:hAnsi="Arial" w:cs="Arial"/>
           <w:sz w:val="24"/>
@@ -10405,13 +10414,7 @@
               <w:rPr>
                 <w:rFonts w:ascii="Arial" w:hAnsi="Arial" w:cs="Arial"/>
               </w:rPr>
-              <w:t xml:space="preserve">: </w:t>
-            </w:r>
-            <w:r>
-              <w:rPr>
-                <w:rFonts w:ascii="Arial" w:hAnsi="Arial" w:cs="Arial"/>
-              </w:rPr>
-              <w:t>Esencial</w:t>
+              <w:t>: Esencial</w:t>
             </w:r>
           </w:p>
         </w:tc>
@@ -10571,13 +10574,7 @@
               <w:rPr>
                 <w:rFonts w:ascii="Arial" w:hAnsi="Arial" w:cs="Arial"/>
               </w:rPr>
-              <w:t xml:space="preserve">: </w:t>
-            </w:r>
-            <w:r>
-              <w:rPr>
-                <w:rFonts w:ascii="Arial" w:hAnsi="Arial" w:cs="Arial"/>
-              </w:rPr>
-              <w:t>Esencial</w:t>
+              <w:t>: Esencial</w:t>
             </w:r>
           </w:p>
         </w:tc>
@@ -10918,13 +10915,7 @@
               <w:rPr>
                 <w:rFonts w:ascii="Arial" w:hAnsi="Arial" w:cs="Arial"/>
               </w:rPr>
-              <w:t xml:space="preserve">Objetivo: Generar y emitir una </w:t>
-            </w:r>
-            <w:r>
-              <w:rPr>
-                <w:rFonts w:ascii="Arial" w:hAnsi="Arial" w:cs="Arial"/>
-              </w:rPr>
-              <w:t>listado de los proveedores registrados.</w:t>
+              <w:t>Objetivo: Generar y emitir una listado de los proveedores registrados.</w:t>
             </w:r>
           </w:p>
         </w:tc>
@@ -11056,13 +11047,7 @@
               <w:rPr>
                 <w:rFonts w:ascii="Arial" w:hAnsi="Arial" w:cs="Arial"/>
               </w:rPr>
-              <w:t xml:space="preserve">Objetivo: Generar y emitir una estadística que </w:t>
-            </w:r>
-            <w:r>
-              <w:rPr>
-                <w:rFonts w:ascii="Arial" w:hAnsi="Arial" w:cs="Arial"/>
-              </w:rPr>
-              <w:t>muestre aquellos clientes que hayan contratado el servicio de alojamiento por más de una cierta cantidad de veces.</w:t>
+              <w:t>Objetivo: Generar y emitir una estadística que muestre aquellos clientes que hayan contratado el servicio de alojamiento por más de una cierta cantidad de veces.</w:t>
             </w:r>
           </w:p>
         </w:tc>
@@ -11194,13 +11179,7 @@
               <w:rPr>
                 <w:rFonts w:ascii="Arial" w:hAnsi="Arial" w:cs="Arial"/>
               </w:rPr>
-              <w:t xml:space="preserve">Objetivo: Generar y emitir una estadística </w:t>
-            </w:r>
-            <w:r>
-              <w:rPr>
-                <w:rFonts w:ascii="Arial" w:hAnsi="Arial" w:cs="Arial"/>
-              </w:rPr>
-              <w:t xml:space="preserve">que indique el rango de edades de los clientes </w:t>
+              <w:t xml:space="preserve">Objetivo: Generar y emitir una estadística que indique el rango de edades de los clientes </w:t>
             </w:r>
             <w:r>
               <w:rPr>
@@ -11261,7 +11240,7 @@
 <w:ftr xmlns:wpc="http://schemas.microsoft.com/office/word/2010/wordprocessingCanvas" xmlns:mc="http://schemas.openxmlformats.org/markup-compatibility/2006" xmlns:o="urn:schemas-microsoft-com:office:office" xmlns:r="http://schemas.openxmlformats.org/officeDocument/2006/relationships" xmlns:m="http://schemas.openxmlformats.org/officeDocument/2006/math" xmlns:v="urn:schemas-microsoft-com:vml" xmlns:wp14="http://schemas.microsoft.com/office/word/2010/wordprocessingDrawing" xmlns:wp="http://schemas.openxmlformats.org/drawingml/2006/wordprocessingDrawing" xmlns:w10="urn:schemas-microsoft-com:office:word" xmlns:w="http://schemas.openxmlformats.org/wordprocessingml/2006/main" xmlns:w14="http://schemas.microsoft.com/office/word/2010/wordml" xmlns:wpg="http://schemas.microsoft.com/office/word/2010/wordprocessingGroup" xmlns:wpi="http://schemas.microsoft.com/office/word/2010/wordprocessingInk" xmlns:wne="http://schemas.microsoft.com/office/word/2006/wordml" xmlns:wps="http://schemas.microsoft.com/office/word/2010/wordprocessingShape" mc:Ignorable="w14 wp14">
   <w:p>
     <w:pPr>
-      <w:pStyle w:val="Piedepgina"/>
+      <w:pStyle w:val="Footer"/>
     </w:pPr>
     <w:r>
       <w:rPr>
@@ -11349,7 +11328,7 @@
                               <w:sz w:val="36"/>
                               <w:szCs w:val="36"/>
                             </w:rPr>
-                            <w:t>6</w:t>
+                            <w:t>5</w:t>
                           </w:r>
                           <w:r>
                             <w:rPr>
@@ -11425,7 +11404,7 @@
                         <w:sz w:val="36"/>
                         <w:szCs w:val="36"/>
                       </w:rPr>
-                      <w:t>6</w:t>
+                      <w:t>5</w:t>
                     </w:r>
                     <w:r>
                       <w:rPr>
@@ -11537,7 +11516,7 @@
 <w:hdr xmlns:wpc="http://schemas.microsoft.com/office/word/2010/wordprocessingCanvas" xmlns:mc="http://schemas.openxmlformats.org/markup-compatibility/2006" xmlns:o="urn:schemas-microsoft-com:office:office" xmlns:r="http://schemas.openxmlformats.org/officeDocument/2006/relationships" xmlns:m="http://schemas.openxmlformats.org/officeDocument/2006/math" xmlns:v="urn:schemas-microsoft-com:vml" xmlns:wp14="http://schemas.microsoft.com/office/word/2010/wordprocessingDrawing" xmlns:wp="http://schemas.openxmlformats.org/drawingml/2006/wordprocessingDrawing" xmlns:w10="urn:schemas-microsoft-com:office:word" xmlns:w="http://schemas.openxmlformats.org/wordprocessingml/2006/main" xmlns:w14="http://schemas.microsoft.com/office/word/2010/wordml" xmlns:wpg="http://schemas.microsoft.com/office/word/2010/wordprocessingGroup" xmlns:wpi="http://schemas.microsoft.com/office/word/2010/wordprocessingInk" xmlns:wne="http://schemas.microsoft.com/office/word/2006/wordml" xmlns:wps="http://schemas.microsoft.com/office/word/2010/wordprocessingShape" mc:Ignorable="w14 wp14">
   <w:p>
     <w:pPr>
-      <w:pStyle w:val="Encabezado"/>
+      <w:pStyle w:val="Header"/>
     </w:pPr>
     <w:r>
       <w:rPr>
@@ -12584,11 +12563,11 @@
     <w:name w:val="Normal"/>
     <w:qFormat/>
   </w:style>
-  <w:style w:type="paragraph" w:styleId="Ttulo1">
+  <w:style w:type="paragraph" w:styleId="Heading1">
     <w:name w:val="heading 1"/>
     <w:basedOn w:val="Normal"/>
     <w:next w:val="Normal"/>
-    <w:link w:val="Ttulo1Car"/>
+    <w:link w:val="Heading1Char"/>
     <w:uiPriority w:val="9"/>
     <w:qFormat/>
     <w:rsid w:val="001B15C2"/>
@@ -12607,13 +12586,13 @@
       <w:szCs w:val="28"/>
     </w:rPr>
   </w:style>
-  <w:style w:type="character" w:default="1" w:styleId="Fuentedeprrafopredeter">
+  <w:style w:type="character" w:default="1" w:styleId="DefaultParagraphFont">
     <w:name w:val="Default Paragraph Font"/>
     <w:uiPriority w:val="1"/>
     <w:semiHidden/>
     <w:unhideWhenUsed/>
   </w:style>
-  <w:style w:type="table" w:default="1" w:styleId="Tablanormal">
+  <w:style w:type="table" w:default="1" w:styleId="TableNormal">
     <w:name w:val="Normal Table"/>
     <w:uiPriority w:val="99"/>
     <w:semiHidden/>
@@ -12628,16 +12607,16 @@
       </w:tblCellMar>
     </w:tblPr>
   </w:style>
-  <w:style w:type="numbering" w:default="1" w:styleId="Sinlista">
+  <w:style w:type="numbering" w:default="1" w:styleId="NoList">
     <w:name w:val="No List"/>
     <w:uiPriority w:val="99"/>
     <w:semiHidden/>
     <w:unhideWhenUsed/>
   </w:style>
-  <w:style w:type="paragraph" w:styleId="Textodeglobo">
+  <w:style w:type="paragraph" w:styleId="BalloonText">
     <w:name w:val="Balloon Text"/>
     <w:basedOn w:val="Normal"/>
-    <w:link w:val="TextodegloboCar"/>
+    <w:link w:val="BalloonTextChar"/>
     <w:uiPriority w:val="99"/>
     <w:semiHidden/>
     <w:unhideWhenUsed/>
@@ -12651,10 +12630,10 @@
       <w:szCs w:val="16"/>
     </w:rPr>
   </w:style>
-  <w:style w:type="character" w:customStyle="1" w:styleId="TextodegloboCar">
-    <w:name w:val="Texto de globo Car"/>
-    <w:basedOn w:val="Fuentedeprrafopredeter"/>
-    <w:link w:val="Textodeglobo"/>
+  <w:style w:type="character" w:customStyle="1" w:styleId="BalloonTextChar">
+    <w:name w:val="Balloon Text Char"/>
+    <w:basedOn w:val="DefaultParagraphFont"/>
+    <w:link w:val="BalloonText"/>
     <w:uiPriority w:val="99"/>
     <w:semiHidden/>
     <w:rsid w:val="007A10D8"/>
@@ -12664,10 +12643,10 @@
       <w:szCs w:val="16"/>
     </w:rPr>
   </w:style>
-  <w:style w:type="paragraph" w:styleId="Encabezado">
+  <w:style w:type="paragraph" w:styleId="Header">
     <w:name w:val="header"/>
     <w:basedOn w:val="Normal"/>
-    <w:link w:val="EncabezadoCar"/>
+    <w:link w:val="HeaderChar"/>
     <w:uiPriority w:val="99"/>
     <w:unhideWhenUsed/>
     <w:rsid w:val="001B15C2"/>
@@ -12679,17 +12658,17 @@
       <w:spacing w:after="0" w:line="240" w:lineRule="auto"/>
     </w:pPr>
   </w:style>
-  <w:style w:type="character" w:customStyle="1" w:styleId="EncabezadoCar">
-    <w:name w:val="Encabezado Car"/>
-    <w:basedOn w:val="Fuentedeprrafopredeter"/>
-    <w:link w:val="Encabezado"/>
+  <w:style w:type="character" w:customStyle="1" w:styleId="HeaderChar">
+    <w:name w:val="Header Char"/>
+    <w:basedOn w:val="DefaultParagraphFont"/>
+    <w:link w:val="Header"/>
     <w:uiPriority w:val="99"/>
     <w:rsid w:val="001B15C2"/>
   </w:style>
-  <w:style w:type="paragraph" w:styleId="Piedepgina">
+  <w:style w:type="paragraph" w:styleId="Footer">
     <w:name w:val="footer"/>
     <w:basedOn w:val="Normal"/>
-    <w:link w:val="PiedepginaCar"/>
+    <w:link w:val="FooterChar"/>
     <w:uiPriority w:val="99"/>
     <w:unhideWhenUsed/>
     <w:rsid w:val="001B15C2"/>
@@ -12701,17 +12680,17 @@
       <w:spacing w:after="0" w:line="240" w:lineRule="auto"/>
     </w:pPr>
   </w:style>
-  <w:style w:type="character" w:customStyle="1" w:styleId="PiedepginaCar">
-    <w:name w:val="Pie de página Car"/>
-    <w:basedOn w:val="Fuentedeprrafopredeter"/>
-    <w:link w:val="Piedepgina"/>
+  <w:style w:type="character" w:customStyle="1" w:styleId="FooterChar">
+    <w:name w:val="Footer Char"/>
+    <w:basedOn w:val="DefaultParagraphFont"/>
+    <w:link w:val="Footer"/>
     <w:uiPriority w:val="99"/>
     <w:rsid w:val="001B15C2"/>
   </w:style>
-  <w:style w:type="character" w:customStyle="1" w:styleId="Ttulo1Car">
-    <w:name w:val="Título 1 Car"/>
-    <w:basedOn w:val="Fuentedeprrafopredeter"/>
-    <w:link w:val="Ttulo1"/>
+  <w:style w:type="character" w:customStyle="1" w:styleId="Heading1Char">
+    <w:name w:val="Heading 1 Char"/>
+    <w:basedOn w:val="DefaultParagraphFont"/>
+    <w:link w:val="Heading1"/>
     <w:uiPriority w:val="9"/>
     <w:rsid w:val="001B15C2"/>
     <w:rPr>
@@ -12723,7 +12702,7 @@
       <w:szCs w:val="28"/>
     </w:rPr>
   </w:style>
-  <w:style w:type="paragraph" w:styleId="Prrafodelista">
+  <w:style w:type="paragraph" w:styleId="ListParagraph">
     <w:name w:val="List Paragraph"/>
     <w:basedOn w:val="Normal"/>
     <w:uiPriority w:val="34"/>
@@ -12734,9 +12713,9 @@
       <w:contextualSpacing/>
     </w:pPr>
   </w:style>
-  <w:style w:type="character" w:styleId="Refdecomentario">
+  <w:style w:type="character" w:styleId="CommentReference">
     <w:name w:val="annotation reference"/>
-    <w:basedOn w:val="Fuentedeprrafopredeter"/>
+    <w:basedOn w:val="DefaultParagraphFont"/>
     <w:uiPriority w:val="99"/>
     <w:semiHidden/>
     <w:unhideWhenUsed/>
@@ -12746,10 +12725,10 @@
       <w:szCs w:val="16"/>
     </w:rPr>
   </w:style>
-  <w:style w:type="paragraph" w:styleId="Textocomentario">
+  <w:style w:type="paragraph" w:styleId="CommentText">
     <w:name w:val="annotation text"/>
     <w:basedOn w:val="Normal"/>
-    <w:link w:val="TextocomentarioCar"/>
+    <w:link w:val="CommentTextChar"/>
     <w:uiPriority w:val="99"/>
     <w:semiHidden/>
     <w:unhideWhenUsed/>
@@ -12762,10 +12741,10 @@
       <w:szCs w:val="20"/>
     </w:rPr>
   </w:style>
-  <w:style w:type="character" w:customStyle="1" w:styleId="TextocomentarioCar">
-    <w:name w:val="Texto comentario Car"/>
-    <w:basedOn w:val="Fuentedeprrafopredeter"/>
-    <w:link w:val="Textocomentario"/>
+  <w:style w:type="character" w:customStyle="1" w:styleId="CommentTextChar">
+    <w:name w:val="Comment Text Char"/>
+    <w:basedOn w:val="DefaultParagraphFont"/>
+    <w:link w:val="CommentText"/>
     <w:uiPriority w:val="99"/>
     <w:semiHidden/>
     <w:rsid w:val="00343F7F"/>
@@ -12774,11 +12753,11 @@
       <w:szCs w:val="20"/>
     </w:rPr>
   </w:style>
-  <w:style w:type="paragraph" w:styleId="Asuntodelcomentario">
+  <w:style w:type="paragraph" w:styleId="CommentSubject">
     <w:name w:val="annotation subject"/>
-    <w:basedOn w:val="Textocomentario"/>
-    <w:next w:val="Textocomentario"/>
-    <w:link w:val="AsuntodelcomentarioCar"/>
+    <w:basedOn w:val="CommentText"/>
+    <w:next w:val="CommentText"/>
+    <w:link w:val="CommentSubjectChar"/>
     <w:uiPriority w:val="99"/>
     <w:semiHidden/>
     <w:unhideWhenUsed/>
@@ -12788,10 +12767,10 @@
       <w:bCs/>
     </w:rPr>
   </w:style>
-  <w:style w:type="character" w:customStyle="1" w:styleId="AsuntodelcomentarioCar">
-    <w:name w:val="Asunto del comentario Car"/>
-    <w:basedOn w:val="TextocomentarioCar"/>
-    <w:link w:val="Asuntodelcomentario"/>
+  <w:style w:type="character" w:customStyle="1" w:styleId="CommentSubjectChar">
+    <w:name w:val="Comment Subject Char"/>
+    <w:basedOn w:val="CommentTextChar"/>
+    <w:link w:val="CommentSubject"/>
     <w:uiPriority w:val="99"/>
     <w:semiHidden/>
     <w:rsid w:val="00343F7F"/>
@@ -12965,11 +12944,11 @@
     <w:name w:val="Normal"/>
     <w:qFormat/>
   </w:style>
-  <w:style w:type="paragraph" w:styleId="Ttulo1">
+  <w:style w:type="paragraph" w:styleId="Heading1">
     <w:name w:val="heading 1"/>
     <w:basedOn w:val="Normal"/>
     <w:next w:val="Normal"/>
-    <w:link w:val="Ttulo1Car"/>
+    <w:link w:val="Heading1Char"/>
     <w:uiPriority w:val="9"/>
     <w:qFormat/>
     <w:rsid w:val="001B15C2"/>
@@ -12988,13 +12967,13 @@
       <w:szCs w:val="28"/>
     </w:rPr>
   </w:style>
-  <w:style w:type="character" w:default="1" w:styleId="Fuentedeprrafopredeter">
+  <w:style w:type="character" w:default="1" w:styleId="DefaultParagraphFont">
     <w:name w:val="Default Paragraph Font"/>
     <w:uiPriority w:val="1"/>
     <w:semiHidden/>
     <w:unhideWhenUsed/>
   </w:style>
-  <w:style w:type="table" w:default="1" w:styleId="Tablanormal">
+  <w:style w:type="table" w:default="1" w:styleId="TableNormal">
     <w:name w:val="Normal Table"/>
     <w:uiPriority w:val="99"/>
     <w:semiHidden/>
@@ -13009,16 +12988,16 @@
       </w:tblCellMar>
     </w:tblPr>
   </w:style>
-  <w:style w:type="numbering" w:default="1" w:styleId="Sinlista">
+  <w:style w:type="numbering" w:default="1" w:styleId="NoList">
     <w:name w:val="No List"/>
     <w:uiPriority w:val="99"/>
     <w:semiHidden/>
     <w:unhideWhenUsed/>
   </w:style>
-  <w:style w:type="paragraph" w:styleId="Textodeglobo">
+  <w:style w:type="paragraph" w:styleId="BalloonText">
     <w:name w:val="Balloon Text"/>
     <w:basedOn w:val="Normal"/>
-    <w:link w:val="TextodegloboCar"/>
+    <w:link w:val="BalloonTextChar"/>
     <w:uiPriority w:val="99"/>
     <w:semiHidden/>
     <w:unhideWhenUsed/>
@@ -13032,10 +13011,10 @@
       <w:szCs w:val="16"/>
     </w:rPr>
   </w:style>
-  <w:style w:type="character" w:customStyle="1" w:styleId="TextodegloboCar">
-    <w:name w:val="Texto de globo Car"/>
-    <w:basedOn w:val="Fuentedeprrafopredeter"/>
-    <w:link w:val="Textodeglobo"/>
+  <w:style w:type="character" w:customStyle="1" w:styleId="BalloonTextChar">
+    <w:name w:val="Balloon Text Char"/>
+    <w:basedOn w:val="DefaultParagraphFont"/>
+    <w:link w:val="BalloonText"/>
     <w:uiPriority w:val="99"/>
     <w:semiHidden/>
     <w:rsid w:val="007A10D8"/>
@@ -13045,10 +13024,10 @@
       <w:szCs w:val="16"/>
     </w:rPr>
   </w:style>
-  <w:style w:type="paragraph" w:styleId="Encabezado">
+  <w:style w:type="paragraph" w:styleId="Header">
     <w:name w:val="header"/>
     <w:basedOn w:val="Normal"/>
-    <w:link w:val="EncabezadoCar"/>
+    <w:link w:val="HeaderChar"/>
     <w:uiPriority w:val="99"/>
     <w:unhideWhenUsed/>
     <w:rsid w:val="001B15C2"/>
@@ -13060,17 +13039,17 @@
       <w:spacing w:after="0" w:line="240" w:lineRule="auto"/>
     </w:pPr>
   </w:style>
-  <w:style w:type="character" w:customStyle="1" w:styleId="EncabezadoCar">
-    <w:name w:val="Encabezado Car"/>
-    <w:basedOn w:val="Fuentedeprrafopredeter"/>
-    <w:link w:val="Encabezado"/>
+  <w:style w:type="character" w:customStyle="1" w:styleId="HeaderChar">
+    <w:name w:val="Header Char"/>
+    <w:basedOn w:val="DefaultParagraphFont"/>
+    <w:link w:val="Header"/>
     <w:uiPriority w:val="99"/>
     <w:rsid w:val="001B15C2"/>
   </w:style>
-  <w:style w:type="paragraph" w:styleId="Piedepgina">
+  <w:style w:type="paragraph" w:styleId="Footer">
     <w:name w:val="footer"/>
     <w:basedOn w:val="Normal"/>
-    <w:link w:val="PiedepginaCar"/>
+    <w:link w:val="FooterChar"/>
     <w:uiPriority w:val="99"/>
     <w:unhideWhenUsed/>
     <w:rsid w:val="001B15C2"/>
@@ -13082,17 +13061,17 @@
       <w:spacing w:after="0" w:line="240" w:lineRule="auto"/>
     </w:pPr>
   </w:style>
-  <w:style w:type="character" w:customStyle="1" w:styleId="PiedepginaCar">
-    <w:name w:val="Pie de página Car"/>
-    <w:basedOn w:val="Fuentedeprrafopredeter"/>
-    <w:link w:val="Piedepgina"/>
+  <w:style w:type="character" w:customStyle="1" w:styleId="FooterChar">
+    <w:name w:val="Footer Char"/>
+    <w:basedOn w:val="DefaultParagraphFont"/>
+    <w:link w:val="Footer"/>
     <w:uiPriority w:val="99"/>
     <w:rsid w:val="001B15C2"/>
   </w:style>
-  <w:style w:type="character" w:customStyle="1" w:styleId="Ttulo1Car">
-    <w:name w:val="Título 1 Car"/>
-    <w:basedOn w:val="Fuentedeprrafopredeter"/>
-    <w:link w:val="Ttulo1"/>
+  <w:style w:type="character" w:customStyle="1" w:styleId="Heading1Char">
+    <w:name w:val="Heading 1 Char"/>
+    <w:basedOn w:val="DefaultParagraphFont"/>
+    <w:link w:val="Heading1"/>
     <w:uiPriority w:val="9"/>
     <w:rsid w:val="001B15C2"/>
     <w:rPr>
@@ -13104,7 +13083,7 @@
       <w:szCs w:val="28"/>
     </w:rPr>
   </w:style>
-  <w:style w:type="paragraph" w:styleId="Prrafodelista">
+  <w:style w:type="paragraph" w:styleId="ListParagraph">
     <w:name w:val="List Paragraph"/>
     <w:basedOn w:val="Normal"/>
     <w:uiPriority w:val="34"/>
@@ -13115,9 +13094,9 @@
       <w:contextualSpacing/>
     </w:pPr>
   </w:style>
-  <w:style w:type="character" w:styleId="Refdecomentario">
+  <w:style w:type="character" w:styleId="CommentReference">
     <w:name w:val="annotation reference"/>
-    <w:basedOn w:val="Fuentedeprrafopredeter"/>
+    <w:basedOn w:val="DefaultParagraphFont"/>
     <w:uiPriority w:val="99"/>
     <w:semiHidden/>
     <w:unhideWhenUsed/>
@@ -13127,10 +13106,10 @@
       <w:szCs w:val="16"/>
     </w:rPr>
   </w:style>
-  <w:style w:type="paragraph" w:styleId="Textocomentario">
+  <w:style w:type="paragraph" w:styleId="CommentText">
     <w:name w:val="annotation text"/>
     <w:basedOn w:val="Normal"/>
-    <w:link w:val="TextocomentarioCar"/>
+    <w:link w:val="CommentTextChar"/>
     <w:uiPriority w:val="99"/>
     <w:semiHidden/>
     <w:unhideWhenUsed/>
@@ -13143,10 +13122,10 @@
       <w:szCs w:val="20"/>
     </w:rPr>
   </w:style>
-  <w:style w:type="character" w:customStyle="1" w:styleId="TextocomentarioCar">
-    <w:name w:val="Texto comentario Car"/>
-    <w:basedOn w:val="Fuentedeprrafopredeter"/>
-    <w:link w:val="Textocomentario"/>
+  <w:style w:type="character" w:customStyle="1" w:styleId="CommentTextChar">
+    <w:name w:val="Comment Text Char"/>
+    <w:basedOn w:val="DefaultParagraphFont"/>
+    <w:link w:val="CommentText"/>
     <w:uiPriority w:val="99"/>
     <w:semiHidden/>
     <w:rsid w:val="00343F7F"/>
@@ -13155,11 +13134,11 @@
       <w:szCs w:val="20"/>
     </w:rPr>
   </w:style>
-  <w:style w:type="paragraph" w:styleId="Asuntodelcomentario">
+  <w:style w:type="paragraph" w:styleId="CommentSubject">
     <w:name w:val="annotation subject"/>
-    <w:basedOn w:val="Textocomentario"/>
-    <w:next w:val="Textocomentario"/>
-    <w:link w:val="AsuntodelcomentarioCar"/>
+    <w:basedOn w:val="CommentText"/>
+    <w:next w:val="CommentText"/>
+    <w:link w:val="CommentSubjectChar"/>
     <w:uiPriority w:val="99"/>
     <w:semiHidden/>
     <w:unhideWhenUsed/>
@@ -13169,10 +13148,10 @@
       <w:bCs/>
     </w:rPr>
   </w:style>
-  <w:style w:type="character" w:customStyle="1" w:styleId="AsuntodelcomentarioCar">
-    <w:name w:val="Asunto del comentario Car"/>
-    <w:basedOn w:val="TextocomentarioCar"/>
-    <w:link w:val="Asuntodelcomentario"/>
+  <w:style w:type="character" w:customStyle="1" w:styleId="CommentSubjectChar">
+    <w:name w:val="Comment Subject Char"/>
+    <w:basedOn w:val="CommentTextChar"/>
+    <w:link w:val="CommentSubject"/>
     <w:uiPriority w:val="99"/>
     <w:semiHidden/>
     <w:rsid w:val="00343F7F"/>
@@ -13476,7 +13455,7 @@
 </file>
 
 <file path=customXml/itemProps1.xml><?xml version="1.0" encoding="utf-8"?>
-<ds:datastoreItem xmlns:ds="http://schemas.openxmlformats.org/officeDocument/2006/customXml" ds:itemID="{065A84F5-22F5-410F-86DA-CB8287E09E8B}">
+<ds:datastoreItem xmlns:ds="http://schemas.openxmlformats.org/officeDocument/2006/customXml" ds:itemID="{E0FB080C-EC92-4F71-B207-A5E373A661EF}">
   <ds:schemaRefs>
     <ds:schemaRef ds:uri="http://schemas.openxmlformats.org/officeDocument/2006/bibliography"/>
   </ds:schemaRefs>

</xml_diff>

<commit_message>
Hecha estadistica consumo de articulos
</commit_message>
<xml_diff>
--- a/Pav-Entrega1.docx
+++ b/Pav-Entrega1.docx
@@ -2162,30 +2162,13 @@
       <w:pPr>
         <w:rPr>
           <w:rFonts w:ascii="Arial" w:hAnsi="Arial" w:cs="Arial"/>
-          <w:sz w:val="24"/>
-          <w:szCs w:val="24"/>
-        </w:rPr>
-      </w:pPr>
-      <w:r>
-        <w:rPr>
-          <w:rFonts w:ascii="Arial" w:hAnsi="Arial" w:cs="Arial"/>
-          <w:sz w:val="24"/>
-          <w:szCs w:val="24"/>
-        </w:rPr>
-        <w:t>// Los agregué y voy a hacer yo (46 y 47) Juan</w:t>
-      </w:r>
+          <w:b/>
+          <w:sz w:val="24"/>
+          <w:szCs w:val="24"/>
+        </w:rPr>
+      </w:pPr>
       <w:bookmarkStart w:id="0" w:name="_GoBack"/>
       <w:bookmarkEnd w:id="0"/>
-    </w:p>
-    <w:p>
-      <w:pPr>
-        <w:rPr>
-          <w:rFonts w:ascii="Arial" w:hAnsi="Arial" w:cs="Arial"/>
-          <w:b/>
-          <w:sz w:val="24"/>
-          <w:szCs w:val="24"/>
-        </w:rPr>
-      </w:pPr>
       <w:r>
         <w:rPr>
           <w:rFonts w:ascii="Arial" w:hAnsi="Arial" w:cs="Arial"/>
@@ -3661,54 +3644,54 @@
                 <w:sz w:val="24"/>
                 <w:szCs w:val="24"/>
               </w:rPr>
+              <w:t>24</w:t>
+            </w:r>
+          </w:p>
+        </w:tc>
+        <w:tc>
+          <w:tcPr>
+            <w:tcW w:w="7950" w:type="dxa"/>
+          </w:tcPr>
+          <w:p>
+            <w:pPr>
+              <w:rPr>
+                <w:rFonts w:ascii="Arial" w:hAnsi="Arial" w:cs="Arial"/>
+                <w:sz w:val="24"/>
+                <w:szCs w:val="24"/>
+              </w:rPr>
+            </w:pPr>
+            <w:r>
+              <w:rPr>
+                <w:rFonts w:ascii="Arial" w:hAnsi="Arial" w:cs="Arial"/>
+                <w:sz w:val="24"/>
+                <w:szCs w:val="24"/>
+              </w:rPr>
+              <w:t>Modificar tipo de cama</w:t>
+            </w:r>
+          </w:p>
+        </w:tc>
+      </w:tr>
+      <w:tr>
+        <w:tc>
+          <w:tcPr>
+            <w:tcW w:w="1230" w:type="dxa"/>
+          </w:tcPr>
+          <w:p>
+            <w:pPr>
+              <w:jc w:val="center"/>
+              <w:rPr>
+                <w:rFonts w:ascii="Arial" w:hAnsi="Arial" w:cs="Arial"/>
+                <w:sz w:val="24"/>
+                <w:szCs w:val="24"/>
+              </w:rPr>
+            </w:pPr>
+            <w:r>
+              <w:rPr>
+                <w:rFonts w:ascii="Arial" w:hAnsi="Arial" w:cs="Arial"/>
+                <w:sz w:val="24"/>
+                <w:szCs w:val="24"/>
+              </w:rPr>
               <w:lastRenderedPageBreak/>
-              <w:t>24</w:t>
-            </w:r>
-          </w:p>
-        </w:tc>
-        <w:tc>
-          <w:tcPr>
-            <w:tcW w:w="7950" w:type="dxa"/>
-          </w:tcPr>
-          <w:p>
-            <w:pPr>
-              <w:rPr>
-                <w:rFonts w:ascii="Arial" w:hAnsi="Arial" w:cs="Arial"/>
-                <w:sz w:val="24"/>
-                <w:szCs w:val="24"/>
-              </w:rPr>
-            </w:pPr>
-            <w:r>
-              <w:rPr>
-                <w:rFonts w:ascii="Arial" w:hAnsi="Arial" w:cs="Arial"/>
-                <w:sz w:val="24"/>
-                <w:szCs w:val="24"/>
-              </w:rPr>
-              <w:t>Modificar tipo de cama</w:t>
-            </w:r>
-          </w:p>
-        </w:tc>
-      </w:tr>
-      <w:tr>
-        <w:tc>
-          <w:tcPr>
-            <w:tcW w:w="1230" w:type="dxa"/>
-          </w:tcPr>
-          <w:p>
-            <w:pPr>
-              <w:jc w:val="center"/>
-              <w:rPr>
-                <w:rFonts w:ascii="Arial" w:hAnsi="Arial" w:cs="Arial"/>
-                <w:sz w:val="24"/>
-                <w:szCs w:val="24"/>
-              </w:rPr>
-            </w:pPr>
-            <w:r>
-              <w:rPr>
-                <w:rFonts w:ascii="Arial" w:hAnsi="Arial" w:cs="Arial"/>
-                <w:sz w:val="24"/>
-                <w:szCs w:val="24"/>
-              </w:rPr>
               <w:t>25</w:t>
             </w:r>
           </w:p>
@@ -5978,7 +5961,6 @@
               <w:rPr>
                 <w:rFonts w:ascii="Arial" w:hAnsi="Arial" w:cs="Arial"/>
               </w:rPr>
-              <w:lastRenderedPageBreak/>
               <w:t>UC id:</w:t>
             </w:r>
             <w:r>
@@ -6060,6 +6042,7 @@
               <w:rPr>
                 <w:rFonts w:ascii="Arial" w:hAnsi="Arial" w:cs="Arial"/>
               </w:rPr>
+              <w:lastRenderedPageBreak/>
               <w:t>Objetivo:</w:t>
             </w:r>
             <w:r>
@@ -7188,7 +7171,6 @@
               <w:rPr>
                 <w:rFonts w:ascii="Arial" w:hAnsi="Arial" w:cs="Arial"/>
               </w:rPr>
-              <w:lastRenderedPageBreak/>
               <w:t>Objetivo:</w:t>
             </w:r>
             <w:r>
@@ -8343,7 +8325,6 @@
               <w:rPr>
                 <w:rFonts w:ascii="Arial" w:hAnsi="Arial" w:cs="Arial"/>
               </w:rPr>
-              <w:lastRenderedPageBreak/>
               <w:t>Objetivo:</w:t>
             </w:r>
             <w:r>
@@ -11432,7 +11413,7 @@
                               <w:sz w:val="36"/>
                               <w:szCs w:val="36"/>
                             </w:rPr>
-                            <w:t>6</w:t>
+                            <w:t>14</w:t>
                           </w:r>
                           <w:r>
                             <w:rPr>
@@ -11508,7 +11489,7 @@
                         <w:sz w:val="36"/>
                         <w:szCs w:val="36"/>
                       </w:rPr>
-                      <w:t>6</w:t>
+                      <w:t>14</w:t>
                     </w:r>
                     <w:r>
                       <w:rPr>
@@ -13559,7 +13540,7 @@
 </file>
 
 <file path=customXml/itemProps1.xml><?xml version="1.0" encoding="utf-8"?>
-<ds:datastoreItem xmlns:ds="http://schemas.openxmlformats.org/officeDocument/2006/customXml" ds:itemID="{AA1F1ED3-0660-4C9A-8107-B14DCE9767BD}">
+<ds:datastoreItem xmlns:ds="http://schemas.openxmlformats.org/officeDocument/2006/customXml" ds:itemID="{66A6BCD0-050F-4861-BEB3-4F5C5BFE7A79}">
   <ds:schemaRefs>
     <ds:schemaRef ds:uri="http://schemas.openxmlformats.org/officeDocument/2006/bibliography"/>
   </ds:schemaRefs>

</xml_diff>

<commit_message>
Objetvos de los CU - READY
</commit_message>
<xml_diff>
--- a/Pav-Entrega1.docx
+++ b/Pav-Entrega1.docx
@@ -1,12 +1,12 @@
 
 <file path=word/document.xml><?xml version="1.0" encoding="utf-8"?>
-<w:document xmlns:wpc="http://schemas.microsoft.com/office/word/2010/wordprocessingCanvas" xmlns:mc="http://schemas.openxmlformats.org/markup-compatibility/2006" xmlns:o="urn:schemas-microsoft-com:office:office" xmlns:r="http://schemas.openxmlformats.org/officeDocument/2006/relationships" xmlns:m="http://schemas.openxmlformats.org/officeDocument/2006/math" xmlns:v="urn:schemas-microsoft-com:vml" xmlns:wp14="http://schemas.microsoft.com/office/word/2010/wordprocessingDrawing" xmlns:wp="http://schemas.openxmlformats.org/drawingml/2006/wordprocessingDrawing" xmlns:w10="urn:schemas-microsoft-com:office:word" xmlns:w="http://schemas.openxmlformats.org/wordprocessingml/2006/main" xmlns:w14="http://schemas.microsoft.com/office/word/2010/wordml" xmlns:wpg="http://schemas.microsoft.com/office/word/2010/wordprocessingGroup" xmlns:wpi="http://schemas.microsoft.com/office/word/2010/wordprocessingInk" xmlns:wne="http://schemas.microsoft.com/office/word/2006/wordml" xmlns:wps="http://schemas.microsoft.com/office/word/2010/wordprocessingShape" mc:Ignorable="w14 wp14">
+<w:document xmlns:wpc="http://schemas.microsoft.com/office/word/2010/wordprocessingCanvas" xmlns:cx="http://schemas.microsoft.com/office/drawing/2014/chartex" xmlns:cx1="http://schemas.microsoft.com/office/drawing/2015/9/8/chartex" xmlns:cx2="http://schemas.microsoft.com/office/drawing/2015/10/21/chartex" xmlns:mc="http://schemas.openxmlformats.org/markup-compatibility/2006" xmlns:o="urn:schemas-microsoft-com:office:office" xmlns:r="http://schemas.openxmlformats.org/officeDocument/2006/relationships" xmlns:m="http://schemas.openxmlformats.org/officeDocument/2006/math" xmlns:v="urn:schemas-microsoft-com:vml" xmlns:wp14="http://schemas.microsoft.com/office/word/2010/wordprocessingDrawing" xmlns:wp="http://schemas.openxmlformats.org/drawingml/2006/wordprocessingDrawing" xmlns:w10="urn:schemas-microsoft-com:office:word" xmlns:w="http://schemas.openxmlformats.org/wordprocessingml/2006/main" xmlns:w14="http://schemas.microsoft.com/office/word/2010/wordml" xmlns:w15="http://schemas.microsoft.com/office/word/2012/wordml" xmlns:w16se="http://schemas.microsoft.com/office/word/2015/wordml/symex" xmlns:wpg="http://schemas.microsoft.com/office/word/2010/wordprocessingGroup" xmlns:wpi="http://schemas.microsoft.com/office/word/2010/wordprocessingInk" xmlns:wne="http://schemas.microsoft.com/office/word/2006/wordml" xmlns:wps="http://schemas.microsoft.com/office/word/2010/wordprocessingShape" mc:Ignorable="w14 w15 w16se wp14">
   <w:body>
     <w:p>
       <w:r>
         <w:rPr>
           <w:noProof/>
-          <w:lang w:val="es-AR" w:eastAsia="es-AR"/>
+          <w:lang w:val="es-419" w:eastAsia="es-419"/>
         </w:rPr>
         <w:drawing>
           <wp:anchor distT="0" distB="0" distL="114300" distR="114300" simplePos="0" relativeHeight="251658240" behindDoc="0" locked="0" layoutInCell="1" allowOverlap="1" wp14:anchorId="65BF1515" wp14:editId="6E98AE67">
@@ -32,7 +32,7 @@
                     <pic:cNvPicPr/>
                   </pic:nvPicPr>
                   <pic:blipFill>
-                    <a:blip r:embed="rId9" cstate="print">
+                    <a:blip r:embed="rId8" cstate="print">
                       <a:extLst>
                         <a:ext uri="{28A0092B-C50C-407E-A947-70E740481C1C}">
                           <a14:useLocalDpi xmlns:a14="http://schemas.microsoft.com/office/drawing/2010/main" val="0"/>
@@ -76,7 +76,7 @@
     </w:p>
     <w:p>
       <w:pPr>
-        <w:pStyle w:val="Heading1"/>
+        <w:pStyle w:val="Ttulo1"/>
         <w:spacing w:before="240" w:after="240" w:line="360" w:lineRule="auto"/>
         <w:rPr>
           <w:rFonts w:ascii="Arial" w:hAnsi="Arial" w:cs="Arial"/>
@@ -101,166 +101,146 @@
           <w:sz w:val="32"/>
           <w:szCs w:val="32"/>
         </w:rPr>
-        <w:t xml:space="preserve"> Hotel </w:t>
-      </w:r>
-      <w:proofErr w:type="spellStart"/>
-      <w:r>
+        <w:t xml:space="preserve"> Hotel Shaky.</w:t>
+      </w:r>
+    </w:p>
+    <w:p>
+      <w:pPr>
+        <w:pStyle w:val="Ttulo1"/>
+        <w:spacing w:before="240" w:after="240" w:line="360" w:lineRule="auto"/>
+        <w:rPr>
+          <w:rFonts w:ascii="Arial" w:hAnsi="Arial" w:cs="Arial"/>
+          <w:b w:val="0"/>
+          <w:color w:val="auto"/>
+          <w:sz w:val="24"/>
+          <w:szCs w:val="24"/>
+        </w:rPr>
+      </w:pPr>
+      <w:r>
+        <w:rPr>
+          <w:rFonts w:ascii="Arial" w:hAnsi="Arial" w:cs="Arial"/>
+          <w:sz w:val="32"/>
+          <w:szCs w:val="32"/>
+        </w:rPr>
+        <w:t xml:space="preserve">Rama o actividad: </w:t>
+      </w:r>
+      <w:r>
+        <w:rPr>
+          <w:rFonts w:ascii="Arial" w:hAnsi="Arial" w:cs="Arial"/>
+          <w:b w:val="0"/>
+          <w:color w:val="auto"/>
+          <w:sz w:val="24"/>
+          <w:szCs w:val="24"/>
+        </w:rPr>
+        <w:t>Hotelería/turismo</w:t>
+      </w:r>
+      <w:r>
+        <w:rPr>
+          <w:rFonts w:ascii="Arial" w:hAnsi="Arial" w:cs="Arial"/>
+          <w:b w:val="0"/>
+          <w:color w:val="auto"/>
+          <w:sz w:val="24"/>
+          <w:szCs w:val="24"/>
+        </w:rPr>
+        <w:t>.</w:t>
+      </w:r>
+    </w:p>
+    <w:p>
+      <w:pPr>
+        <w:pStyle w:val="Ttulo1"/>
+        <w:spacing w:before="240" w:after="240" w:line="360" w:lineRule="auto"/>
         <w:rPr>
           <w:rFonts w:ascii="Arial" w:hAnsi="Arial" w:cs="Arial"/>
           <w:b w:val="0"/>
           <w:sz w:val="32"/>
           <w:szCs w:val="32"/>
         </w:rPr>
-        <w:t>Shaky</w:t>
-      </w:r>
-      <w:proofErr w:type="spellEnd"/>
-      <w:r>
+      </w:pPr>
+      <w:r>
+        <w:rPr>
+          <w:rFonts w:ascii="Arial" w:hAnsi="Arial" w:cs="Arial"/>
+          <w:sz w:val="32"/>
+          <w:szCs w:val="32"/>
+        </w:rPr>
+        <w:t>Objetivo del sistema</w:t>
+      </w:r>
+    </w:p>
+    <w:p>
+      <w:pPr>
+        <w:pStyle w:val="Ttulo1"/>
+        <w:spacing w:before="240" w:after="240" w:line="360" w:lineRule="auto"/>
+        <w:rPr>
+          <w:rFonts w:ascii="Arial" w:hAnsi="Arial" w:cs="Arial"/>
+          <w:b w:val="0"/>
+          <w:color w:val="auto"/>
+          <w:sz w:val="24"/>
+          <w:szCs w:val="24"/>
+        </w:rPr>
+      </w:pPr>
+      <w:r>
+        <w:rPr>
+          <w:rFonts w:ascii="Arial" w:hAnsi="Arial" w:cs="Arial"/>
+          <w:b w:val="0"/>
+          <w:color w:val="auto"/>
+          <w:sz w:val="24"/>
+          <w:szCs w:val="24"/>
+        </w:rPr>
+        <w:t>El objetivo del sistema es brindar información para la administración de</w:t>
+      </w:r>
+      <w:r>
+        <w:rPr>
+          <w:rFonts w:ascii="Arial" w:hAnsi="Arial" w:cs="Arial"/>
+          <w:b w:val="0"/>
+          <w:color w:val="auto"/>
+          <w:sz w:val="24"/>
+          <w:szCs w:val="24"/>
+        </w:rPr>
+        <w:t>l</w:t>
+      </w:r>
+      <w:r>
+        <w:rPr>
+          <w:rFonts w:ascii="Arial" w:hAnsi="Arial" w:cs="Arial"/>
+          <w:b w:val="0"/>
+          <w:color w:val="auto"/>
+          <w:sz w:val="24"/>
+          <w:szCs w:val="24"/>
+        </w:rPr>
+        <w:t xml:space="preserve"> </w:t>
+      </w:r>
+      <w:r>
+        <w:rPr>
+          <w:rFonts w:ascii="Arial" w:hAnsi="Arial" w:cs="Arial"/>
+          <w:b w:val="0"/>
+          <w:color w:val="auto"/>
+          <w:sz w:val="24"/>
+          <w:szCs w:val="24"/>
+        </w:rPr>
+        <w:t>alquiler de las habitaciones, su correspondiente facturación y abastecimiento de artículos.</w:t>
+      </w:r>
+    </w:p>
+    <w:p>
+      <w:pPr>
+        <w:pStyle w:val="Ttulo1"/>
+        <w:spacing w:before="240" w:after="240" w:line="360" w:lineRule="auto"/>
         <w:rPr>
           <w:rFonts w:ascii="Arial" w:hAnsi="Arial" w:cs="Arial"/>
           <w:b w:val="0"/>
           <w:sz w:val="32"/>
           <w:szCs w:val="32"/>
         </w:rPr>
-        <w:t>.</w:t>
+      </w:pPr>
+      <w:r>
+        <w:rPr>
+          <w:rFonts w:ascii="Arial" w:hAnsi="Arial" w:cs="Arial"/>
+          <w:sz w:val="32"/>
+          <w:szCs w:val="32"/>
+        </w:rPr>
+        <w:t>Alcances</w:t>
       </w:r>
     </w:p>
     <w:p>
       <w:pPr>
-        <w:pStyle w:val="Heading1"/>
-        <w:spacing w:before="240" w:after="240" w:line="360" w:lineRule="auto"/>
-        <w:rPr>
-          <w:rFonts w:ascii="Arial" w:hAnsi="Arial" w:cs="Arial"/>
-          <w:b w:val="0"/>
-          <w:color w:val="auto"/>
-          <w:sz w:val="24"/>
-          <w:szCs w:val="24"/>
-        </w:rPr>
-      </w:pPr>
-      <w:r>
-        <w:rPr>
-          <w:rFonts w:ascii="Arial" w:hAnsi="Arial" w:cs="Arial"/>
-          <w:sz w:val="32"/>
-          <w:szCs w:val="32"/>
-        </w:rPr>
-        <w:t xml:space="preserve">Rama o actividad: </w:t>
-      </w:r>
-      <w:r>
-        <w:rPr>
-          <w:rFonts w:ascii="Arial" w:hAnsi="Arial" w:cs="Arial"/>
-          <w:b w:val="0"/>
-          <w:color w:val="auto"/>
-          <w:sz w:val="24"/>
-          <w:szCs w:val="24"/>
-        </w:rPr>
-        <w:t>Hotelería/turismo</w:t>
-      </w:r>
-      <w:r>
-        <w:rPr>
-          <w:rFonts w:ascii="Arial" w:hAnsi="Arial" w:cs="Arial"/>
-          <w:b w:val="0"/>
-          <w:color w:val="auto"/>
-          <w:sz w:val="24"/>
-          <w:szCs w:val="24"/>
-        </w:rPr>
-        <w:t>.</w:t>
-      </w:r>
-    </w:p>
-    <w:p>
-      <w:pPr>
-        <w:pStyle w:val="Heading1"/>
-        <w:spacing w:before="240" w:after="240" w:line="360" w:lineRule="auto"/>
-        <w:rPr>
-          <w:rFonts w:ascii="Arial" w:hAnsi="Arial" w:cs="Arial"/>
-          <w:b w:val="0"/>
-          <w:sz w:val="32"/>
-          <w:szCs w:val="32"/>
-        </w:rPr>
-      </w:pPr>
-      <w:r>
-        <w:rPr>
-          <w:rFonts w:ascii="Arial" w:hAnsi="Arial" w:cs="Arial"/>
-          <w:sz w:val="32"/>
-          <w:szCs w:val="32"/>
-        </w:rPr>
-        <w:t>Objetivo del sistema</w:t>
-      </w:r>
-    </w:p>
-    <w:p>
-      <w:pPr>
-        <w:pStyle w:val="Heading1"/>
-        <w:spacing w:before="240" w:after="240" w:line="360" w:lineRule="auto"/>
-        <w:rPr>
-          <w:rFonts w:ascii="Arial" w:hAnsi="Arial" w:cs="Arial"/>
-          <w:b w:val="0"/>
-          <w:color w:val="auto"/>
-          <w:sz w:val="24"/>
-          <w:szCs w:val="24"/>
-        </w:rPr>
-      </w:pPr>
-      <w:r>
-        <w:rPr>
-          <w:rFonts w:ascii="Arial" w:hAnsi="Arial" w:cs="Arial"/>
-          <w:b w:val="0"/>
-          <w:color w:val="auto"/>
-          <w:sz w:val="24"/>
-          <w:szCs w:val="24"/>
-        </w:rPr>
-        <w:t>El objetivo del sistema es brindar información para la administración de</w:t>
-      </w:r>
-      <w:r>
-        <w:rPr>
-          <w:rFonts w:ascii="Arial" w:hAnsi="Arial" w:cs="Arial"/>
-          <w:b w:val="0"/>
-          <w:color w:val="auto"/>
-          <w:sz w:val="24"/>
-          <w:szCs w:val="24"/>
-        </w:rPr>
-        <w:t>l</w:t>
-      </w:r>
-      <w:r>
-        <w:rPr>
-          <w:rFonts w:ascii="Arial" w:hAnsi="Arial" w:cs="Arial"/>
-          <w:b w:val="0"/>
-          <w:color w:val="auto"/>
-          <w:sz w:val="24"/>
-          <w:szCs w:val="24"/>
-        </w:rPr>
-        <w:t xml:space="preserve"> </w:t>
-      </w:r>
-      <w:r>
-        <w:rPr>
-          <w:rFonts w:ascii="Arial" w:hAnsi="Arial" w:cs="Arial"/>
-          <w:b w:val="0"/>
-          <w:color w:val="auto"/>
-          <w:sz w:val="24"/>
-          <w:szCs w:val="24"/>
-        </w:rPr>
-        <w:t>alquiler de las habitaciones, su correspondiente facturación y abastecimiento de artículos.</w:t>
-      </w:r>
-    </w:p>
-    <w:p>
-      <w:pPr>
-        <w:pStyle w:val="Heading1"/>
-        <w:spacing w:before="240" w:after="240" w:line="360" w:lineRule="auto"/>
-        <w:rPr>
-          <w:rFonts w:ascii="Arial" w:hAnsi="Arial" w:cs="Arial"/>
-          <w:b w:val="0"/>
-          <w:sz w:val="32"/>
-          <w:szCs w:val="32"/>
-        </w:rPr>
-      </w:pPr>
-      <w:r>
-        <w:rPr>
-          <w:rFonts w:ascii="Arial" w:hAnsi="Arial" w:cs="Arial"/>
-          <w:sz w:val="32"/>
-          <w:szCs w:val="32"/>
-        </w:rPr>
-        <w:t>Alcances</w:t>
-      </w:r>
-    </w:p>
-    <w:p>
-      <w:pPr>
-        <w:pStyle w:val="ListParagraph"/>
+        <w:pStyle w:val="Prrafodelista"/>
         <w:numPr>
           <w:ilvl w:val="0"/>
           <w:numId w:val="1"/>
@@ -280,7 +260,7 @@
     </w:p>
     <w:p>
       <w:pPr>
-        <w:pStyle w:val="ListParagraph"/>
+        <w:pStyle w:val="Prrafodelista"/>
         <w:numPr>
           <w:ilvl w:val="0"/>
           <w:numId w:val="1"/>
@@ -300,7 +280,7 @@
     </w:p>
     <w:p>
       <w:pPr>
-        <w:pStyle w:val="ListParagraph"/>
+        <w:pStyle w:val="Prrafodelista"/>
         <w:numPr>
           <w:ilvl w:val="0"/>
           <w:numId w:val="1"/>
@@ -341,7 +321,7 @@
     </w:p>
     <w:p>
       <w:pPr>
-        <w:pStyle w:val="ListParagraph"/>
+        <w:pStyle w:val="Prrafodelista"/>
         <w:numPr>
           <w:ilvl w:val="0"/>
           <w:numId w:val="1"/>
@@ -361,7 +341,7 @@
     </w:p>
     <w:p>
       <w:pPr>
-        <w:pStyle w:val="ListParagraph"/>
+        <w:pStyle w:val="Prrafodelista"/>
         <w:numPr>
           <w:ilvl w:val="0"/>
           <w:numId w:val="1"/>
@@ -389,7 +369,7 @@
     </w:p>
     <w:p>
       <w:pPr>
-        <w:pStyle w:val="Heading1"/>
+        <w:pStyle w:val="Ttulo1"/>
         <w:spacing w:before="240" w:after="240" w:line="360" w:lineRule="auto"/>
         <w:jc w:val="center"/>
         <w:rPr>
@@ -428,25 +408,7 @@
           <w:sz w:val="24"/>
           <w:szCs w:val="24"/>
         </w:rPr>
-        <w:t xml:space="preserve">El Hotel </w:t>
-      </w:r>
-      <w:proofErr w:type="spellStart"/>
-      <w:r>
-        <w:rPr>
-          <w:rFonts w:ascii="Arial" w:hAnsi="Arial" w:cs="Arial"/>
-          <w:sz w:val="24"/>
-          <w:szCs w:val="24"/>
-        </w:rPr>
-        <w:t>Shaky</w:t>
-      </w:r>
-      <w:proofErr w:type="spellEnd"/>
-      <w:r>
-        <w:rPr>
-          <w:rFonts w:ascii="Arial" w:hAnsi="Arial" w:cs="Arial"/>
-          <w:sz w:val="24"/>
-          <w:szCs w:val="24"/>
-        </w:rPr>
-        <w:t xml:space="preserve"> solicita la creación de un sistema para gestionar la información del alquiler de sus habitaciones y su correspondiente facturación.</w:t>
+        <w:t>El Hotel Shaky solicita la creación de un sistema para gestionar la información del alquiler de sus habitaciones y su correspondiente facturación.</w:t>
       </w:r>
     </w:p>
     <w:p>
@@ -536,25 +498,7 @@
           <w:szCs w:val="24"/>
         </w:rPr>
         <w:tab/>
-        <w:t xml:space="preserve">Tipo de cada una de las camas (simple, matrimonial, </w:t>
-      </w:r>
-      <w:proofErr w:type="spellStart"/>
-      <w:r>
-        <w:rPr>
-          <w:rFonts w:ascii="Arial" w:hAnsi="Arial" w:cs="Arial"/>
-          <w:sz w:val="24"/>
-          <w:szCs w:val="24"/>
-        </w:rPr>
-        <w:t>etc</w:t>
-      </w:r>
-      <w:proofErr w:type="spellEnd"/>
-      <w:r>
-        <w:rPr>
-          <w:rFonts w:ascii="Arial" w:hAnsi="Arial" w:cs="Arial"/>
-          <w:sz w:val="24"/>
-          <w:szCs w:val="24"/>
-        </w:rPr>
-        <w:t>).</w:t>
+        <w:t>Tipo de cada una de las camas (simple, matrimonial, etc).</w:t>
       </w:r>
     </w:p>
     <w:p>
@@ -1162,7 +1106,7 @@
     </w:p>
     <w:p>
       <w:pPr>
-        <w:pStyle w:val="Heading1"/>
+        <w:pStyle w:val="Ttulo1"/>
         <w:spacing w:before="240" w:after="240" w:line="360" w:lineRule="auto"/>
         <w:jc w:val="center"/>
         <w:rPr>
@@ -1191,7 +1135,7 @@
     </w:p>
     <w:p>
       <w:pPr>
-        <w:pStyle w:val="Heading1"/>
+        <w:pStyle w:val="Ttulo1"/>
         <w:spacing w:before="240" w:after="240" w:line="360" w:lineRule="auto"/>
         <w:jc w:val="center"/>
         <w:rPr>
@@ -1275,7 +1219,7 @@
           <w:noProof/>
           <w:sz w:val="24"/>
           <w:szCs w:val="24"/>
-          <w:lang w:val="es-AR" w:eastAsia="es-AR"/>
+          <w:lang w:val="es-419" w:eastAsia="es-419"/>
         </w:rPr>
         <w:drawing>
           <wp:inline distT="0" distB="0" distL="0" distR="0" wp14:anchorId="43E22737" wp14:editId="7F3D8244">
@@ -1293,7 +1237,7 @@
                     <pic:cNvPicPr/>
                   </pic:nvPicPr>
                   <pic:blipFill>
-                    <a:blip r:embed="rId10">
+                    <a:blip r:embed="rId9">
                       <a:extLst>
                         <a:ext uri="{28A0092B-C50C-407E-A947-70E740481C1C}">
                           <a14:useLocalDpi xmlns:a14="http://schemas.microsoft.com/office/drawing/2010/main" val="0"/>
@@ -1322,7 +1266,7 @@
     </w:p>
     <w:p>
       <w:pPr>
-        <w:pStyle w:val="Heading1"/>
+        <w:pStyle w:val="Ttulo1"/>
         <w:spacing w:before="240" w:after="240" w:line="360" w:lineRule="auto"/>
         <w:jc w:val="center"/>
         <w:rPr>
@@ -1407,7 +1351,7 @@
     </w:p>
     <w:p>
       <w:pPr>
-        <w:pStyle w:val="ListParagraph"/>
+        <w:pStyle w:val="Prrafodelista"/>
         <w:numPr>
           <w:ilvl w:val="0"/>
           <w:numId w:val="3"/>
@@ -1439,7 +1383,7 @@
     </w:p>
     <w:p>
       <w:pPr>
-        <w:pStyle w:val="ListParagraph"/>
+        <w:pStyle w:val="Prrafodelista"/>
         <w:numPr>
           <w:ilvl w:val="0"/>
           <w:numId w:val="3"/>
@@ -1495,7 +1439,7 @@
     </w:p>
     <w:p>
       <w:pPr>
-        <w:pStyle w:val="ListParagraph"/>
+        <w:pStyle w:val="Prrafodelista"/>
         <w:numPr>
           <w:ilvl w:val="0"/>
           <w:numId w:val="3"/>
@@ -1535,7 +1479,7 @@
     </w:p>
     <w:p>
       <w:pPr>
-        <w:pStyle w:val="ListParagraph"/>
+        <w:pStyle w:val="Prrafodelista"/>
         <w:numPr>
           <w:ilvl w:val="0"/>
           <w:numId w:val="3"/>
@@ -1574,7 +1518,7 @@
     </w:p>
     <w:p>
       <w:pPr>
-        <w:pStyle w:val="ListParagraph"/>
+        <w:pStyle w:val="Prrafodelista"/>
         <w:numPr>
           <w:ilvl w:val="0"/>
           <w:numId w:val="3"/>
@@ -1614,7 +1558,7 @@
     </w:p>
     <w:p>
       <w:pPr>
-        <w:pStyle w:val="ListParagraph"/>
+        <w:pStyle w:val="Prrafodelista"/>
         <w:numPr>
           <w:ilvl w:val="0"/>
           <w:numId w:val="3"/>
@@ -1654,7 +1598,7 @@
     </w:p>
     <w:p>
       <w:pPr>
-        <w:pStyle w:val="ListParagraph"/>
+        <w:pStyle w:val="Prrafodelista"/>
         <w:numPr>
           <w:ilvl w:val="0"/>
           <w:numId w:val="3"/>
@@ -1694,7 +1638,7 @@
     </w:p>
     <w:p>
       <w:pPr>
-        <w:pStyle w:val="ListParagraph"/>
+        <w:pStyle w:val="Prrafodelista"/>
         <w:numPr>
           <w:ilvl w:val="0"/>
           <w:numId w:val="3"/>
@@ -1734,7 +1678,7 @@
     </w:p>
     <w:p>
       <w:pPr>
-        <w:pStyle w:val="ListParagraph"/>
+        <w:pStyle w:val="Prrafodelista"/>
         <w:numPr>
           <w:ilvl w:val="0"/>
           <w:numId w:val="3"/>
@@ -1774,7 +1718,7 @@
     </w:p>
     <w:p>
       <w:pPr>
-        <w:pStyle w:val="ListParagraph"/>
+        <w:pStyle w:val="Prrafodelista"/>
         <w:numPr>
           <w:ilvl w:val="0"/>
           <w:numId w:val="3"/>
@@ -1833,7 +1777,7 @@
     </w:p>
     <w:p>
       <w:pPr>
-        <w:pStyle w:val="ListParagraph"/>
+        <w:pStyle w:val="Prrafodelista"/>
         <w:numPr>
           <w:ilvl w:val="0"/>
           <w:numId w:val="2"/>
@@ -1874,7 +1818,7 @@
     </w:p>
     <w:p>
       <w:pPr>
-        <w:pStyle w:val="ListParagraph"/>
+        <w:pStyle w:val="Prrafodelista"/>
         <w:numPr>
           <w:ilvl w:val="0"/>
           <w:numId w:val="2"/>
@@ -1925,7 +1869,7 @@
     </w:p>
     <w:p>
       <w:pPr>
-        <w:pStyle w:val="ListParagraph"/>
+        <w:pStyle w:val="Prrafodelista"/>
         <w:numPr>
           <w:ilvl w:val="0"/>
           <w:numId w:val="4"/>
@@ -1974,7 +1918,7 @@
     </w:p>
     <w:p>
       <w:pPr>
-        <w:pStyle w:val="ListParagraph"/>
+        <w:pStyle w:val="Prrafodelista"/>
         <w:numPr>
           <w:ilvl w:val="0"/>
           <w:numId w:val="4"/>
@@ -2014,7 +1958,7 @@
     </w:p>
     <w:p>
       <w:pPr>
-        <w:pStyle w:val="ListParagraph"/>
+        <w:pStyle w:val="Prrafodelista"/>
         <w:numPr>
           <w:ilvl w:val="0"/>
           <w:numId w:val="4"/>
@@ -2053,7 +1997,7 @@
     </w:p>
     <w:p>
       <w:pPr>
-        <w:pStyle w:val="ListParagraph"/>
+        <w:pStyle w:val="Prrafodelista"/>
         <w:numPr>
           <w:ilvl w:val="0"/>
           <w:numId w:val="4"/>
@@ -2092,7 +2036,7 @@
     </w:p>
     <w:p>
       <w:pPr>
-        <w:pStyle w:val="ListParagraph"/>
+        <w:pStyle w:val="Prrafodelista"/>
         <w:numPr>
           <w:ilvl w:val="0"/>
           <w:numId w:val="4"/>
@@ -2123,7 +2067,7 @@
     </w:p>
     <w:p>
       <w:pPr>
-        <w:pStyle w:val="ListParagraph"/>
+        <w:pStyle w:val="Prrafodelista"/>
         <w:numPr>
           <w:ilvl w:val="0"/>
           <w:numId w:val="4"/>
@@ -2178,7 +2122,7 @@
     </w:p>
     <w:p>
       <w:pPr>
-        <w:pStyle w:val="ListParagraph"/>
+        <w:pStyle w:val="Prrafodelista"/>
         <w:numPr>
           <w:ilvl w:val="0"/>
           <w:numId w:val="4"/>
@@ -2210,7 +2154,7 @@
     </w:p>
     <w:p>
       <w:pPr>
-        <w:pStyle w:val="ListParagraph"/>
+        <w:pStyle w:val="Prrafodelista"/>
         <w:numPr>
           <w:ilvl w:val="0"/>
           <w:numId w:val="4"/>
@@ -2241,7 +2185,7 @@
     </w:p>
     <w:p>
       <w:pPr>
-        <w:pStyle w:val="ListParagraph"/>
+        <w:pStyle w:val="Prrafodelista"/>
         <w:numPr>
           <w:ilvl w:val="0"/>
           <w:numId w:val="4"/>
@@ -2272,7 +2216,7 @@
     </w:p>
     <w:p>
       <w:pPr>
-        <w:pStyle w:val="ListParagraph"/>
+        <w:pStyle w:val="Prrafodelista"/>
         <w:numPr>
           <w:ilvl w:val="0"/>
           <w:numId w:val="4"/>
@@ -2290,19 +2234,8 @@
           <w:szCs w:val="24"/>
           <w:u w:val="single"/>
         </w:rPr>
-        <w:t xml:space="preserve">Emitir listado de consumiciones de </w:t>
-      </w:r>
-      <w:proofErr w:type="spellStart"/>
-      <w:r>
-        <w:rPr>
-          <w:rFonts w:ascii="Arial" w:hAnsi="Arial" w:cs="Arial"/>
-          <w:sz w:val="24"/>
-          <w:szCs w:val="24"/>
-          <w:u w:val="single"/>
-        </w:rPr>
-        <w:t>frigobar</w:t>
-      </w:r>
-      <w:proofErr w:type="spellEnd"/>
+        <w:t>Emitir listado de consumiciones de frigobar</w:t>
+      </w:r>
       <w:r>
         <w:rPr>
           <w:rFonts w:ascii="Arial" w:hAnsi="Arial" w:cs="Arial"/>
@@ -2314,7 +2247,7 @@
     </w:p>
     <w:p>
       <w:pPr>
-        <w:pStyle w:val="ListParagraph"/>
+        <w:pStyle w:val="Prrafodelista"/>
         <w:numPr>
           <w:ilvl w:val="0"/>
           <w:numId w:val="4"/>
@@ -2345,7 +2278,7 @@
     </w:p>
     <w:p>
       <w:pPr>
-        <w:pStyle w:val="ListParagraph"/>
+        <w:pStyle w:val="Prrafodelista"/>
         <w:numPr>
           <w:ilvl w:val="0"/>
           <w:numId w:val="4"/>
@@ -2376,7 +2309,7 @@
     </w:p>
     <w:p>
       <w:pPr>
-        <w:pStyle w:val="ListParagraph"/>
+        <w:pStyle w:val="Prrafodelista"/>
         <w:numPr>
           <w:ilvl w:val="0"/>
           <w:numId w:val="4"/>
@@ -2426,7 +2359,7 @@
     </w:p>
     <w:p>
       <w:pPr>
-        <w:pStyle w:val="ListParagraph"/>
+        <w:pStyle w:val="Prrafodelista"/>
         <w:numPr>
           <w:ilvl w:val="0"/>
           <w:numId w:val="4"/>
@@ -2484,7 +2417,7 @@
     </w:p>
     <w:p>
       <w:pPr>
-        <w:pStyle w:val="ListParagraph"/>
+        <w:pStyle w:val="Prrafodelista"/>
         <w:numPr>
           <w:ilvl w:val="0"/>
           <w:numId w:val="4"/>
@@ -2542,7 +2475,7 @@
     </w:p>
     <w:p>
       <w:pPr>
-        <w:pStyle w:val="ListParagraph"/>
+        <w:pStyle w:val="Prrafodelista"/>
         <w:numPr>
           <w:ilvl w:val="0"/>
           <w:numId w:val="4"/>
@@ -2599,7 +2532,7 @@
     </w:p>
     <w:p>
       <w:pPr>
-        <w:pStyle w:val="ListParagraph"/>
+        <w:pStyle w:val="Prrafodelista"/>
         <w:numPr>
           <w:ilvl w:val="0"/>
           <w:numId w:val="4"/>
@@ -2655,7 +2588,7 @@
     </w:p>
     <w:p>
       <w:pPr>
-        <w:pStyle w:val="ListParagraph"/>
+        <w:pStyle w:val="Prrafodelista"/>
         <w:numPr>
           <w:ilvl w:val="0"/>
           <w:numId w:val="4"/>
@@ -2686,7 +2619,7 @@
     </w:p>
     <w:p>
       <w:pPr>
-        <w:pStyle w:val="ListParagraph"/>
+        <w:pStyle w:val="Prrafodelista"/>
         <w:numPr>
           <w:ilvl w:val="0"/>
           <w:numId w:val="4"/>
@@ -2718,7 +2651,7 @@
     </w:p>
     <w:p>
       <w:pPr>
-        <w:pStyle w:val="ListParagraph"/>
+        <w:pStyle w:val="Prrafodelista"/>
         <w:numPr>
           <w:ilvl w:val="0"/>
           <w:numId w:val="4"/>
@@ -2749,7 +2682,7 @@
     </w:p>
     <w:p>
       <w:pPr>
-        <w:pStyle w:val="ListParagraph"/>
+        <w:pStyle w:val="Prrafodelista"/>
         <w:numPr>
           <w:ilvl w:val="0"/>
           <w:numId w:val="4"/>
@@ -2780,7 +2713,7 @@
     </w:p>
     <w:p>
       <w:pPr>
-        <w:pStyle w:val="ListParagraph"/>
+        <w:pStyle w:val="Prrafodelista"/>
         <w:rPr>
           <w:rFonts w:ascii="Arial" w:hAnsi="Arial" w:cs="Arial"/>
           <w:sz w:val="24"/>
@@ -5417,18 +5350,8 @@
                 <w:sz w:val="24"/>
                 <w:szCs w:val="24"/>
               </w:rPr>
-              <w:t xml:space="preserve">Emitir listado de consumiciones de </w:t>
-            </w:r>
-            <w:proofErr w:type="spellStart"/>
-            <w:r>
-              <w:rPr>
-                <w:rFonts w:ascii="Arial" w:hAnsi="Arial" w:cs="Arial"/>
-                <w:sz w:val="24"/>
-                <w:szCs w:val="24"/>
-              </w:rPr>
-              <w:t>frigobar</w:t>
-            </w:r>
-            <w:proofErr w:type="spellEnd"/>
+              <w:t>Emitir listado de consumiciones de frigobar</w:t>
+            </w:r>
           </w:p>
         </w:tc>
       </w:tr>
@@ -8374,21 +8297,7 @@
               <w:rPr>
                 <w:rFonts w:ascii="Arial" w:hAnsi="Arial" w:cs="Arial"/>
               </w:rPr>
-              <w:t xml:space="preserve">a </w:t>
-            </w:r>
-            <w:proofErr w:type="gramStart"/>
-            <w:r>
-              <w:rPr>
-                <w:rFonts w:ascii="Arial" w:hAnsi="Arial" w:cs="Arial"/>
-              </w:rPr>
-              <w:t>correlativo</w:t>
-            </w:r>
-            <w:proofErr w:type="gramEnd"/>
-            <w:r>
-              <w:rPr>
-                <w:rFonts w:ascii="Arial" w:hAnsi="Arial" w:cs="Arial"/>
-              </w:rPr>
-              <w:t xml:space="preserve"> a la última habitación cargada</w:t>
+              <w:t>a correlativo a la última habitación cargada</w:t>
             </w:r>
             <w:r>
               <w:rPr>
@@ -12433,7 +12342,13 @@
               <w:rPr>
                 <w:rFonts w:ascii="Arial" w:hAnsi="Arial" w:cs="Arial"/>
               </w:rPr>
-              <w:t xml:space="preserve">Objetivo: </w:t>
+              <w:t xml:space="preserve">Objetivo: Generar y emitir un listado de </w:t>
+            </w:r>
+            <w:r>
+              <w:rPr>
+                <w:rFonts w:ascii="Arial" w:hAnsi="Arial" w:cs="Arial"/>
+              </w:rPr>
+              <w:t>las habitaciones dadas de altas que tiene el hotel.</w:t>
             </w:r>
           </w:p>
         </w:tc>
@@ -12565,7 +12480,13 @@
               <w:rPr>
                 <w:rFonts w:ascii="Arial" w:hAnsi="Arial" w:cs="Arial"/>
               </w:rPr>
-              <w:t xml:space="preserve">Objetivo: </w:t>
+              <w:t xml:space="preserve">Objetivo: Generar y emitir un listado de </w:t>
+            </w:r>
+            <w:r>
+              <w:rPr>
+                <w:rFonts w:ascii="Arial" w:hAnsi="Arial" w:cs="Arial"/>
+              </w:rPr>
+              <w:t>las órdenes de compra que se realizaron a proveedores.</w:t>
             </w:r>
           </w:p>
         </w:tc>
@@ -12697,7 +12618,13 @@
               <w:rPr>
                 <w:rFonts w:ascii="Arial" w:hAnsi="Arial" w:cs="Arial"/>
               </w:rPr>
-              <w:t xml:space="preserve">Objetivo: </w:t>
+              <w:t>Objetivo: Generar</w:t>
+            </w:r>
+            <w:r>
+              <w:rPr>
+                <w:rFonts w:ascii="Arial" w:hAnsi="Arial" w:cs="Arial"/>
+              </w:rPr>
+              <w:t xml:space="preserve"> y emitir un listado de los diferentes tipos de documento que se utilizan para registrar clientes en el hotel.</w:t>
             </w:r>
           </w:p>
         </w:tc>
@@ -12777,18 +12704,8 @@
                 <w:sz w:val="24"/>
                 <w:szCs w:val="24"/>
               </w:rPr>
-              <w:t xml:space="preserve">Emitir listado de consumiciones de </w:t>
-            </w:r>
-            <w:proofErr w:type="spellStart"/>
-            <w:r>
-              <w:rPr>
-                <w:rFonts w:ascii="Arial" w:hAnsi="Arial" w:cs="Arial"/>
-                <w:sz w:val="24"/>
-                <w:szCs w:val="24"/>
-              </w:rPr>
-              <w:t>frigobar</w:t>
-            </w:r>
-            <w:proofErr w:type="spellEnd"/>
+              <w:t>Emitir listado de consumiciones de frigobar</w:t>
+            </w:r>
           </w:p>
         </w:tc>
         <w:tc>
@@ -12839,7 +12756,13 @@
               <w:rPr>
                 <w:rFonts w:ascii="Arial" w:hAnsi="Arial" w:cs="Arial"/>
               </w:rPr>
-              <w:t>Objetivo:</w:t>
+              <w:t xml:space="preserve">Objetivo: Generar y emitir un listado de </w:t>
+            </w:r>
+            <w:r>
+              <w:rPr>
+                <w:rFonts w:ascii="Arial" w:hAnsi="Arial" w:cs="Arial"/>
+              </w:rPr>
+              <w:t>las consumiciones de artículos del frigobar que se producen durante los alojamientos en el hotel.</w:t>
             </w:r>
           </w:p>
         </w:tc>
@@ -12971,8 +12894,13 @@
               <w:rPr>
                 <w:rFonts w:ascii="Arial" w:hAnsi="Arial" w:cs="Arial"/>
               </w:rPr>
-              <w:lastRenderedPageBreak/>
-              <w:t>Objetivo:</w:t>
+              <w:t xml:space="preserve">Objetivo: Generar y emitir un listado de </w:t>
+            </w:r>
+            <w:r>
+              <w:rPr>
+                <w:rFonts w:ascii="Arial" w:hAnsi="Arial" w:cs="Arial"/>
+              </w:rPr>
+              <w:t>las facturaciones realizadas por alojamientos en el hotel.</w:t>
             </w:r>
           </w:p>
         </w:tc>
@@ -13112,7 +13040,13 @@
               <w:rPr>
                 <w:rFonts w:ascii="Arial" w:hAnsi="Arial" w:cs="Arial"/>
               </w:rPr>
-              <w:t xml:space="preserve">Objetivo: </w:t>
+              <w:t xml:space="preserve">Objetivo: Generar y emitir un listado de </w:t>
+            </w:r>
+            <w:r>
+              <w:rPr>
+                <w:rFonts w:ascii="Arial" w:hAnsi="Arial" w:cs="Arial"/>
+              </w:rPr>
+              <w:t>los diferentes tipos de camas registradas en las habitaciones del hotel.</w:t>
             </w:r>
           </w:p>
         </w:tc>
@@ -13244,7 +13178,21 @@
               <w:rPr>
                 <w:rFonts w:ascii="Arial" w:hAnsi="Arial" w:cs="Arial"/>
               </w:rPr>
-              <w:t xml:space="preserve">Objetivo: </w:t>
+              <w:t xml:space="preserve">Objetivo: Generar y emitir un listado </w:t>
+            </w:r>
+            <w:r>
+              <w:rPr>
+                <w:rFonts w:ascii="Arial" w:hAnsi="Arial" w:cs="Arial"/>
+              </w:rPr>
+              <w:t>de los clientes registrados</w:t>
+            </w:r>
+            <w:bookmarkStart w:id="0" w:name="_GoBack"/>
+            <w:bookmarkEnd w:id="0"/>
+            <w:r>
+              <w:rPr>
+                <w:rFonts w:ascii="Arial" w:hAnsi="Arial" w:cs="Arial"/>
+              </w:rPr>
+              <w:t xml:space="preserve"> del hotel.</w:t>
             </w:r>
           </w:p>
         </w:tc>
@@ -13376,7 +13324,19 @@
               <w:rPr>
                 <w:rFonts w:ascii="Arial" w:hAnsi="Arial" w:cs="Arial"/>
               </w:rPr>
-              <w:t xml:space="preserve">Objetivo: </w:t>
+              <w:t>Objetivo: Generar y em</w:t>
+            </w:r>
+            <w:r>
+              <w:rPr>
+                <w:rFonts w:ascii="Arial" w:hAnsi="Arial" w:cs="Arial"/>
+              </w:rPr>
+              <w:t>itir una estadística que los diferentes tipos de habitaciones que tiene el hotel y la cantidad de cada tipo que hay</w:t>
+            </w:r>
+            <w:r>
+              <w:rPr>
+                <w:rFonts w:ascii="Arial" w:hAnsi="Arial" w:cs="Arial"/>
+              </w:rPr>
+              <w:t>.</w:t>
             </w:r>
           </w:p>
         </w:tc>
@@ -13508,7 +13468,13 @@
               <w:rPr>
                 <w:rFonts w:ascii="Arial" w:hAnsi="Arial" w:cs="Arial"/>
               </w:rPr>
-              <w:t xml:space="preserve">Objetivo: </w:t>
+              <w:t xml:space="preserve">Objetivo: Generar y emitir una estadística que muestre </w:t>
+            </w:r>
+            <w:r>
+              <w:rPr>
+                <w:rFonts w:ascii="Arial" w:hAnsi="Arial" w:cs="Arial"/>
+              </w:rPr>
+              <w:t>los proveedores a los que se le compran artículos y la cantidad de veces que se los contacta.</w:t>
             </w:r>
           </w:p>
         </w:tc>
@@ -13640,7 +13606,13 @@
               <w:rPr>
                 <w:rFonts w:ascii="Arial" w:hAnsi="Arial" w:cs="Arial"/>
               </w:rPr>
-              <w:t xml:space="preserve">Objetivo: </w:t>
+              <w:t>Objetivo: Gener</w:t>
+            </w:r>
+            <w:r>
+              <w:rPr>
+                <w:rFonts w:ascii="Arial" w:hAnsi="Arial" w:cs="Arial"/>
+              </w:rPr>
+              <w:t>ar y emitir una estadística que exponga los servicios más contratados en el hotel durante estadías.</w:t>
             </w:r>
           </w:p>
         </w:tc>
@@ -13772,19 +13744,22 @@
               <w:rPr>
                 <w:rFonts w:ascii="Arial" w:hAnsi="Arial" w:cs="Arial"/>
               </w:rPr>
-              <w:t xml:space="preserve">Objetivo: </w:t>
+              <w:t>Objetivo: Generar y emitir una estadística que muestre</w:t>
+            </w:r>
+            <w:r>
+              <w:rPr>
+                <w:rFonts w:ascii="Arial" w:hAnsi="Arial" w:cs="Arial"/>
+              </w:rPr>
+              <w:t xml:space="preserve"> los diferentes tipos de facturas que se emiten y su proporción.</w:t>
             </w:r>
           </w:p>
         </w:tc>
       </w:tr>
     </w:tbl>
-    <w:p>
-      <w:bookmarkStart w:id="0" w:name="_GoBack"/>
-      <w:bookmarkEnd w:id="0"/>
-    </w:p>
+    <w:p/>
     <w:sectPr>
-      <w:headerReference w:type="default" r:id="rId11"/>
-      <w:footerReference w:type="default" r:id="rId12"/>
+      <w:headerReference w:type="default" r:id="rId10"/>
+      <w:footerReference w:type="default" r:id="rId11"/>
       <w:pgSz w:w="11906" w:h="16838"/>
       <w:pgMar w:top="1134" w:right="1134" w:bottom="1134" w:left="1701" w:header="709" w:footer="709" w:gutter="0"/>
       <w:cols w:space="708"/>
@@ -13794,14 +13769,8 @@
 </w:document>
 </file>
 
-<file path=word/commentsExtended.xml><?xml version="1.0" encoding="utf-8"?>
-<w15:commentsEx xmlns:wpc="http://schemas.microsoft.com/office/word/2010/wordprocessingCanvas" xmlns:mc="http://schemas.openxmlformats.org/markup-compatibility/2006" xmlns:o="urn:schemas-microsoft-com:office:office" xmlns:r="http://schemas.openxmlformats.org/officeDocument/2006/relationships" xmlns:m="http://schemas.openxmlformats.org/officeDocument/2006/math" xmlns:v="urn:schemas-microsoft-com:vml" xmlns:wp14="http://schemas.microsoft.com/office/word/2010/wordprocessingDrawing" xmlns:wp="http://schemas.openxmlformats.org/drawingml/2006/wordprocessingDrawing" xmlns:w10="urn:schemas-microsoft-com:office:word" xmlns:w="http://schemas.openxmlformats.org/wordprocessingml/2006/main" xmlns:w14="http://schemas.microsoft.com/office/word/2010/wordml" xmlns:w15="http://schemas.microsoft.com/office/word/2012/wordml" xmlns:wpg="http://schemas.microsoft.com/office/word/2010/wordprocessingGroup" xmlns:wpi="http://schemas.microsoft.com/office/word/2010/wordprocessingInk" xmlns:wne="http://schemas.microsoft.com/office/word/2006/wordml" xmlns:wps="http://schemas.microsoft.com/office/word/2010/wordprocessingShape" mc:Ignorable="w14 w15 wp14">
-  <w15:commentEx w15:paraId="39E18A49" w15:done="0"/>
-</w15:commentsEx>
-</file>
-
 <file path=word/endnotes.xml><?xml version="1.0" encoding="utf-8"?>
-<w:endnotes xmlns:wpc="http://schemas.microsoft.com/office/word/2010/wordprocessingCanvas" xmlns:mc="http://schemas.openxmlformats.org/markup-compatibility/2006" xmlns:o="urn:schemas-microsoft-com:office:office" xmlns:r="http://schemas.openxmlformats.org/officeDocument/2006/relationships" xmlns:m="http://schemas.openxmlformats.org/officeDocument/2006/math" xmlns:v="urn:schemas-microsoft-com:vml" xmlns:wp14="http://schemas.microsoft.com/office/word/2010/wordprocessingDrawing" xmlns:wp="http://schemas.openxmlformats.org/drawingml/2006/wordprocessingDrawing" xmlns:w10="urn:schemas-microsoft-com:office:word" xmlns:w="http://schemas.openxmlformats.org/wordprocessingml/2006/main" xmlns:w14="http://schemas.microsoft.com/office/word/2010/wordml" xmlns:wpg="http://schemas.microsoft.com/office/word/2010/wordprocessingGroup" xmlns:wpi="http://schemas.microsoft.com/office/word/2010/wordprocessingInk" xmlns:wne="http://schemas.microsoft.com/office/word/2006/wordml" xmlns:wps="http://schemas.microsoft.com/office/word/2010/wordprocessingShape" mc:Ignorable="w14 wp14">
+<w:endnotes xmlns:wpc="http://schemas.microsoft.com/office/word/2010/wordprocessingCanvas" xmlns:cx="http://schemas.microsoft.com/office/drawing/2014/chartex" xmlns:cx1="http://schemas.microsoft.com/office/drawing/2015/9/8/chartex" xmlns:cx2="http://schemas.microsoft.com/office/drawing/2015/10/21/chartex" xmlns:mc="http://schemas.openxmlformats.org/markup-compatibility/2006" xmlns:o="urn:schemas-microsoft-com:office:office" xmlns:r="http://schemas.openxmlformats.org/officeDocument/2006/relationships" xmlns:m="http://schemas.openxmlformats.org/officeDocument/2006/math" xmlns:v="urn:schemas-microsoft-com:vml" xmlns:wp14="http://schemas.microsoft.com/office/word/2010/wordprocessingDrawing" xmlns:wp="http://schemas.openxmlformats.org/drawingml/2006/wordprocessingDrawing" xmlns:w10="urn:schemas-microsoft-com:office:word" xmlns:w="http://schemas.openxmlformats.org/wordprocessingml/2006/main" xmlns:w14="http://schemas.microsoft.com/office/word/2010/wordml" xmlns:w15="http://schemas.microsoft.com/office/word/2012/wordml" xmlns:w16se="http://schemas.microsoft.com/office/word/2015/wordml/symex" xmlns:wpg="http://schemas.microsoft.com/office/word/2010/wordprocessingGroup" xmlns:wpi="http://schemas.microsoft.com/office/word/2010/wordprocessingInk" xmlns:wne="http://schemas.microsoft.com/office/word/2006/wordml" xmlns:wps="http://schemas.microsoft.com/office/word/2010/wordprocessingShape" mc:Ignorable="w14 w15 w16se wp14">
   <w:endnote w:type="separator" w:id="-1">
     <w:p>
       <w:pPr>
@@ -13826,15 +13795,15 @@
 </file>
 
 <file path=word/footer1.xml><?xml version="1.0" encoding="utf-8"?>
-<w:ftr xmlns:wpc="http://schemas.microsoft.com/office/word/2010/wordprocessingCanvas" xmlns:mc="http://schemas.openxmlformats.org/markup-compatibility/2006" xmlns:o="urn:schemas-microsoft-com:office:office" xmlns:r="http://schemas.openxmlformats.org/officeDocument/2006/relationships" xmlns:m="http://schemas.openxmlformats.org/officeDocument/2006/math" xmlns:v="urn:schemas-microsoft-com:vml" xmlns:wp14="http://schemas.microsoft.com/office/word/2010/wordprocessingDrawing" xmlns:wp="http://schemas.openxmlformats.org/drawingml/2006/wordprocessingDrawing" xmlns:w10="urn:schemas-microsoft-com:office:word" xmlns:w="http://schemas.openxmlformats.org/wordprocessingml/2006/main" xmlns:w14="http://schemas.microsoft.com/office/word/2010/wordml" xmlns:wpg="http://schemas.microsoft.com/office/word/2010/wordprocessingGroup" xmlns:wpi="http://schemas.microsoft.com/office/word/2010/wordprocessingInk" xmlns:wne="http://schemas.microsoft.com/office/word/2006/wordml" xmlns:wps="http://schemas.microsoft.com/office/word/2010/wordprocessingShape" mc:Ignorable="w14 wp14">
+<w:ftr xmlns:wpc="http://schemas.microsoft.com/office/word/2010/wordprocessingCanvas" xmlns:cx="http://schemas.microsoft.com/office/drawing/2014/chartex" xmlns:cx1="http://schemas.microsoft.com/office/drawing/2015/9/8/chartex" xmlns:cx2="http://schemas.microsoft.com/office/drawing/2015/10/21/chartex" xmlns:mc="http://schemas.openxmlformats.org/markup-compatibility/2006" xmlns:o="urn:schemas-microsoft-com:office:office" xmlns:r="http://schemas.openxmlformats.org/officeDocument/2006/relationships" xmlns:m="http://schemas.openxmlformats.org/officeDocument/2006/math" xmlns:v="urn:schemas-microsoft-com:vml" xmlns:wp14="http://schemas.microsoft.com/office/word/2010/wordprocessingDrawing" xmlns:wp="http://schemas.openxmlformats.org/drawingml/2006/wordprocessingDrawing" xmlns:w10="urn:schemas-microsoft-com:office:word" xmlns:w="http://schemas.openxmlformats.org/wordprocessingml/2006/main" xmlns:w14="http://schemas.microsoft.com/office/word/2010/wordml" xmlns:w15="http://schemas.microsoft.com/office/word/2012/wordml" xmlns:w16se="http://schemas.microsoft.com/office/word/2015/wordml/symex" xmlns:wpg="http://schemas.microsoft.com/office/word/2010/wordprocessingGroup" xmlns:wpi="http://schemas.microsoft.com/office/word/2010/wordprocessingInk" xmlns:wne="http://schemas.microsoft.com/office/word/2006/wordml" xmlns:wps="http://schemas.microsoft.com/office/word/2010/wordprocessingShape" mc:Ignorable="w14 w15 w16se wp14">
   <w:p>
     <w:pPr>
-      <w:pStyle w:val="Footer"/>
+      <w:pStyle w:val="Piedepgina"/>
     </w:pPr>
     <w:r>
       <w:rPr>
         <w:noProof/>
-        <w:lang w:val="es-AR" w:eastAsia="es-AR"/>
+        <w:lang w:val="es-419" w:eastAsia="es-419"/>
       </w:rPr>
       <mc:AlternateContent>
         <mc:Choice Requires="wps">
@@ -13917,7 +13886,7 @@
                               <w:sz w:val="36"/>
                               <w:szCs w:val="36"/>
                             </w:rPr>
-                            <w:t>9</w:t>
+                            <w:t>12</w:t>
                           </w:r>
                           <w:r>
                             <w:rPr>
@@ -13947,7 +13916,7 @@
         </mc:Choice>
         <mc:Fallback>
           <w:pict>
-            <v:shapetype id="_x0000_t202" coordsize="21600,21600" o:spt="202" path="m,l,21600r21600,l21600,xe">
+            <v:shapetype w14:anchorId="3C70A21D" id="_x0000_t202" coordsize="21600,21600" o:spt="202" path="m,l,21600r21600,l21600,xe">
               <v:stroke joinstyle="miter"/>
               <v:path gradientshapeok="t" o:connecttype="rect"/>
             </v:shapetype>
@@ -13993,7 +13962,7 @@
                         <w:sz w:val="36"/>
                         <w:szCs w:val="36"/>
                       </w:rPr>
-                      <w:t>9</w:t>
+                      <w:t>12</w:t>
                     </w:r>
                     <w:r>
                       <w:rPr>
@@ -14014,7 +13983,7 @@
     <w:r>
       <w:rPr>
         <w:noProof/>
-        <w:lang w:val="es-AR" w:eastAsia="es-AR"/>
+        <w:lang w:val="es-419" w:eastAsia="es-419"/>
       </w:rPr>
       <w:drawing>
         <wp:anchor distT="0" distB="0" distL="114300" distR="114300" simplePos="0" relativeHeight="251663360" behindDoc="0" locked="0" layoutInCell="1" allowOverlap="1" wp14:anchorId="79340082" wp14:editId="5B046EB1">
@@ -14077,7 +14046,7 @@
 </file>
 
 <file path=word/footnotes.xml><?xml version="1.0" encoding="utf-8"?>
-<w:footnotes xmlns:wpc="http://schemas.microsoft.com/office/word/2010/wordprocessingCanvas" xmlns:mc="http://schemas.openxmlformats.org/markup-compatibility/2006" xmlns:o="urn:schemas-microsoft-com:office:office" xmlns:r="http://schemas.openxmlformats.org/officeDocument/2006/relationships" xmlns:m="http://schemas.openxmlformats.org/officeDocument/2006/math" xmlns:v="urn:schemas-microsoft-com:vml" xmlns:wp14="http://schemas.microsoft.com/office/word/2010/wordprocessingDrawing" xmlns:wp="http://schemas.openxmlformats.org/drawingml/2006/wordprocessingDrawing" xmlns:w10="urn:schemas-microsoft-com:office:word" xmlns:w="http://schemas.openxmlformats.org/wordprocessingml/2006/main" xmlns:w14="http://schemas.microsoft.com/office/word/2010/wordml" xmlns:wpg="http://schemas.microsoft.com/office/word/2010/wordprocessingGroup" xmlns:wpi="http://schemas.microsoft.com/office/word/2010/wordprocessingInk" xmlns:wne="http://schemas.microsoft.com/office/word/2006/wordml" xmlns:wps="http://schemas.microsoft.com/office/word/2010/wordprocessingShape" mc:Ignorable="w14 wp14">
+<w:footnotes xmlns:wpc="http://schemas.microsoft.com/office/word/2010/wordprocessingCanvas" xmlns:cx="http://schemas.microsoft.com/office/drawing/2014/chartex" xmlns:cx1="http://schemas.microsoft.com/office/drawing/2015/9/8/chartex" xmlns:cx2="http://schemas.microsoft.com/office/drawing/2015/10/21/chartex" xmlns:mc="http://schemas.openxmlformats.org/markup-compatibility/2006" xmlns:o="urn:schemas-microsoft-com:office:office" xmlns:r="http://schemas.openxmlformats.org/officeDocument/2006/relationships" xmlns:m="http://schemas.openxmlformats.org/officeDocument/2006/math" xmlns:v="urn:schemas-microsoft-com:vml" xmlns:wp14="http://schemas.microsoft.com/office/word/2010/wordprocessingDrawing" xmlns:wp="http://schemas.openxmlformats.org/drawingml/2006/wordprocessingDrawing" xmlns:w10="urn:schemas-microsoft-com:office:word" xmlns:w="http://schemas.openxmlformats.org/wordprocessingml/2006/main" xmlns:w14="http://schemas.microsoft.com/office/word/2010/wordml" xmlns:w15="http://schemas.microsoft.com/office/word/2012/wordml" xmlns:w16se="http://schemas.microsoft.com/office/word/2015/wordml/symex" xmlns:wpg="http://schemas.microsoft.com/office/word/2010/wordprocessingGroup" xmlns:wpi="http://schemas.microsoft.com/office/word/2010/wordprocessingInk" xmlns:wne="http://schemas.microsoft.com/office/word/2006/wordml" xmlns:wps="http://schemas.microsoft.com/office/word/2010/wordprocessingShape" mc:Ignorable="w14 w15 w16se wp14">
   <w:footnote w:type="separator" w:id="-1">
     <w:p>
       <w:pPr>
@@ -14102,15 +14071,15 @@
 </file>
 
 <file path=word/header1.xml><?xml version="1.0" encoding="utf-8"?>
-<w:hdr xmlns:wpc="http://schemas.microsoft.com/office/word/2010/wordprocessingCanvas" xmlns:mc="http://schemas.openxmlformats.org/markup-compatibility/2006" xmlns:o="urn:schemas-microsoft-com:office:office" xmlns:r="http://schemas.openxmlformats.org/officeDocument/2006/relationships" xmlns:m="http://schemas.openxmlformats.org/officeDocument/2006/math" xmlns:v="urn:schemas-microsoft-com:vml" xmlns:wp14="http://schemas.microsoft.com/office/word/2010/wordprocessingDrawing" xmlns:wp="http://schemas.openxmlformats.org/drawingml/2006/wordprocessingDrawing" xmlns:w10="urn:schemas-microsoft-com:office:word" xmlns:w="http://schemas.openxmlformats.org/wordprocessingml/2006/main" xmlns:w14="http://schemas.microsoft.com/office/word/2010/wordml" xmlns:wpg="http://schemas.microsoft.com/office/word/2010/wordprocessingGroup" xmlns:wpi="http://schemas.microsoft.com/office/word/2010/wordprocessingInk" xmlns:wne="http://schemas.microsoft.com/office/word/2006/wordml" xmlns:wps="http://schemas.microsoft.com/office/word/2010/wordprocessingShape" mc:Ignorable="w14 wp14">
+<w:hdr xmlns:wpc="http://schemas.microsoft.com/office/word/2010/wordprocessingCanvas" xmlns:cx="http://schemas.microsoft.com/office/drawing/2014/chartex" xmlns:cx1="http://schemas.microsoft.com/office/drawing/2015/9/8/chartex" xmlns:cx2="http://schemas.microsoft.com/office/drawing/2015/10/21/chartex" xmlns:mc="http://schemas.openxmlformats.org/markup-compatibility/2006" xmlns:o="urn:schemas-microsoft-com:office:office" xmlns:r="http://schemas.openxmlformats.org/officeDocument/2006/relationships" xmlns:m="http://schemas.openxmlformats.org/officeDocument/2006/math" xmlns:v="urn:schemas-microsoft-com:vml" xmlns:wp14="http://schemas.microsoft.com/office/word/2010/wordprocessingDrawing" xmlns:wp="http://schemas.openxmlformats.org/drawingml/2006/wordprocessingDrawing" xmlns:w10="urn:schemas-microsoft-com:office:word" xmlns:w="http://schemas.openxmlformats.org/wordprocessingml/2006/main" xmlns:w14="http://schemas.microsoft.com/office/word/2010/wordml" xmlns:w15="http://schemas.microsoft.com/office/word/2012/wordml" xmlns:w16se="http://schemas.microsoft.com/office/word/2015/wordml/symex" xmlns:wpg="http://schemas.microsoft.com/office/word/2010/wordprocessingGroup" xmlns:wpi="http://schemas.microsoft.com/office/word/2010/wordprocessingInk" xmlns:wne="http://schemas.microsoft.com/office/word/2006/wordml" xmlns:wps="http://schemas.microsoft.com/office/word/2010/wordprocessingShape" mc:Ignorable="w14 w15 w16se wp14">
   <w:p>
     <w:pPr>
-      <w:pStyle w:val="Header"/>
+      <w:pStyle w:val="Encabezado"/>
     </w:pPr>
     <w:r>
       <w:rPr>
         <w:noProof/>
-        <w:lang w:val="es-AR" w:eastAsia="es-AR"/>
+        <w:lang w:val="es-419" w:eastAsia="es-419"/>
       </w:rPr>
       <mc:AlternateContent>
         <mc:Choice Requires="wps">
@@ -14282,7 +14251,7 @@
         </mc:Choice>
         <mc:Fallback>
           <w:pict>
-            <v:shapetype id="_x0000_t202" coordsize="21600,21600" o:spt="202" path="m,l,21600r21600,l21600,xe">
+            <v:shapetype w14:anchorId="3369775E" id="_x0000_t202" coordsize="21600,21600" o:spt="202" path="m,l,21600r21600,l21600,xe">
               <v:stroke joinstyle="miter"/>
               <v:path gradientshapeok="t" o:connecttype="rect"/>
             </v:shapetype>
@@ -14392,7 +14361,7 @@
     <w:r>
       <w:rPr>
         <w:noProof/>
-        <w:lang w:val="es-AR" w:eastAsia="es-AR"/>
+        <w:lang w:val="es-419" w:eastAsia="es-419"/>
       </w:rPr>
       <w:drawing>
         <wp:anchor distT="0" distB="0" distL="114300" distR="114300" simplePos="0" relativeHeight="251661312" behindDoc="0" locked="0" layoutInCell="1" allowOverlap="1" wp14:anchorId="779D8364" wp14:editId="70C685E4">
@@ -14457,7 +14426,7 @@
     <w:r>
       <w:rPr>
         <w:noProof/>
-        <w:lang w:val="es-AR" w:eastAsia="es-AR"/>
+        <w:lang w:val="es-419" w:eastAsia="es-419"/>
       </w:rPr>
       <w:drawing>
         <wp:anchor distT="0" distB="0" distL="114300" distR="114300" simplePos="0" relativeHeight="251662336" behindDoc="0" locked="0" layoutInCell="1" allowOverlap="1" wp14:anchorId="0B0B71B2" wp14:editId="51156280">
@@ -14524,8 +14493,8 @@
 </file>
 
 <file path=word/numbering.xml><?xml version="1.0" encoding="utf-8"?>
-<w:numbering xmlns:wpc="http://schemas.microsoft.com/office/word/2010/wordprocessingCanvas" xmlns:mc="http://schemas.openxmlformats.org/markup-compatibility/2006" xmlns:o="urn:schemas-microsoft-com:office:office" xmlns:r="http://schemas.openxmlformats.org/officeDocument/2006/relationships" xmlns:m="http://schemas.openxmlformats.org/officeDocument/2006/math" xmlns:v="urn:schemas-microsoft-com:vml" xmlns:wp14="http://schemas.microsoft.com/office/word/2010/wordprocessingDrawing" xmlns:wp="http://schemas.openxmlformats.org/drawingml/2006/wordprocessingDrawing" xmlns:w10="urn:schemas-microsoft-com:office:word" xmlns:w="http://schemas.openxmlformats.org/wordprocessingml/2006/main" xmlns:w14="http://schemas.microsoft.com/office/word/2010/wordml" xmlns:wpg="http://schemas.microsoft.com/office/word/2010/wordprocessingGroup" xmlns:wpi="http://schemas.microsoft.com/office/word/2010/wordprocessingInk" xmlns:wne="http://schemas.microsoft.com/office/word/2006/wordml" xmlns:wps="http://schemas.microsoft.com/office/word/2010/wordprocessingShape" mc:Ignorable="w14 wp14">
-  <w:abstractNum w:abstractNumId="0">
+<w:numbering xmlns:wpc="http://schemas.microsoft.com/office/word/2010/wordprocessingCanvas" xmlns:cx="http://schemas.microsoft.com/office/drawing/2014/chartex" xmlns:cx1="http://schemas.microsoft.com/office/drawing/2015/9/8/chartex" xmlns:cx2="http://schemas.microsoft.com/office/drawing/2015/10/21/chartex" xmlns:mc="http://schemas.openxmlformats.org/markup-compatibility/2006" xmlns:o="urn:schemas-microsoft-com:office:office" xmlns:r="http://schemas.openxmlformats.org/officeDocument/2006/relationships" xmlns:m="http://schemas.openxmlformats.org/officeDocument/2006/math" xmlns:v="urn:schemas-microsoft-com:vml" xmlns:wp14="http://schemas.microsoft.com/office/word/2010/wordprocessingDrawing" xmlns:wp="http://schemas.openxmlformats.org/drawingml/2006/wordprocessingDrawing" xmlns:w10="urn:schemas-microsoft-com:office:word" xmlns:w="http://schemas.openxmlformats.org/wordprocessingml/2006/main" xmlns:w14="http://schemas.microsoft.com/office/word/2010/wordml" xmlns:w15="http://schemas.microsoft.com/office/word/2012/wordml" xmlns:w16se="http://schemas.microsoft.com/office/word/2015/wordml/symex" xmlns:wpg="http://schemas.microsoft.com/office/word/2010/wordprocessingGroup" xmlns:wpi="http://schemas.microsoft.com/office/word/2010/wordprocessingInk" xmlns:wne="http://schemas.microsoft.com/office/word/2006/wordml" xmlns:wps="http://schemas.microsoft.com/office/word/2010/wordprocessingShape" mc:Ignorable="w14 w15 w16se wp14">
+  <w:abstractNum w:abstractNumId="0" w15:restartNumberingAfterBreak="0">
     <w:nsid w:val="0F4B5DA8"/>
     <w:multiLevelType w:val="hybridMultilevel"/>
     <w:tmpl w:val="0D6E6FDE"/>
@@ -14638,7 +14607,7 @@
       </w:rPr>
     </w:lvl>
   </w:abstractNum>
-  <w:abstractNum w:abstractNumId="1">
+  <w:abstractNum w:abstractNumId="1" w15:restartNumberingAfterBreak="0">
     <w:nsid w:val="406352FA"/>
     <w:multiLevelType w:val="hybridMultilevel"/>
     <w:tmpl w:val="2CAE530A"/>
@@ -14751,7 +14720,7 @@
       </w:rPr>
     </w:lvl>
   </w:abstractNum>
-  <w:abstractNum w:abstractNumId="2">
+  <w:abstractNum w:abstractNumId="2" w15:restartNumberingAfterBreak="0">
     <w:nsid w:val="46031A19"/>
     <w:multiLevelType w:val="hybridMultilevel"/>
     <w:tmpl w:val="BF081F10"/>
@@ -14864,7 +14833,7 @@
       </w:rPr>
     </w:lvl>
   </w:abstractNum>
-  <w:abstractNum w:abstractNumId="3">
+  <w:abstractNum w:abstractNumId="3" w15:restartNumberingAfterBreak="0">
     <w:nsid w:val="70D85A93"/>
     <w:multiLevelType w:val="hybridMultilevel"/>
     <w:tmpl w:val="07BACB4A"/>
@@ -14993,7 +14962,7 @@
 </file>
 
 <file path=word/styles.xml><?xml version="1.0" encoding="utf-8"?>
-<w:styles xmlns:mc="http://schemas.openxmlformats.org/markup-compatibility/2006" xmlns:r="http://schemas.openxmlformats.org/officeDocument/2006/relationships" xmlns:w="http://schemas.openxmlformats.org/wordprocessingml/2006/main" xmlns:w14="http://schemas.microsoft.com/office/word/2010/wordml" mc:Ignorable="w14">
+<w:styles xmlns:mc="http://schemas.openxmlformats.org/markup-compatibility/2006" xmlns:r="http://schemas.openxmlformats.org/officeDocument/2006/relationships" xmlns:w="http://schemas.openxmlformats.org/wordprocessingml/2006/main" xmlns:w14="http://schemas.microsoft.com/office/word/2010/wordml" xmlns:w15="http://schemas.microsoft.com/office/word/2012/wordml" xmlns:w16se="http://schemas.microsoft.com/office/word/2015/wordml/symex" mc:Ignorable="w14 w15 w16se">
   <w:docDefaults>
     <w:rPrDefault>
       <w:rPr>
@@ -15009,154 +14978,389 @@
       </w:pPr>
     </w:pPrDefault>
   </w:docDefaults>
-  <w:latentStyles w:defLockedState="0" w:defUIPriority="99" w:defSemiHidden="1" w:defUnhideWhenUsed="1" w:defQFormat="0" w:count="267">
-    <w:lsdException w:name="Normal" w:semiHidden="0" w:uiPriority="0" w:unhideWhenUsed="0" w:qFormat="1"/>
-    <w:lsdException w:name="heading 1" w:semiHidden="0" w:uiPriority="9" w:unhideWhenUsed="0" w:qFormat="1"/>
-    <w:lsdException w:name="heading 2" w:uiPriority="9" w:qFormat="1"/>
-    <w:lsdException w:name="heading 3" w:uiPriority="9" w:qFormat="1"/>
-    <w:lsdException w:name="heading 4" w:uiPriority="9" w:qFormat="1"/>
-    <w:lsdException w:name="heading 5" w:uiPriority="9" w:qFormat="1"/>
-    <w:lsdException w:name="heading 6" w:uiPriority="9" w:qFormat="1"/>
-    <w:lsdException w:name="heading 7" w:uiPriority="9" w:qFormat="1"/>
-    <w:lsdException w:name="heading 8" w:uiPriority="9" w:qFormat="1"/>
-    <w:lsdException w:name="heading 9" w:uiPriority="9" w:qFormat="1"/>
-    <w:lsdException w:name="toc 1" w:uiPriority="39"/>
-    <w:lsdException w:name="toc 2" w:uiPriority="39"/>
-    <w:lsdException w:name="toc 3" w:uiPriority="39"/>
-    <w:lsdException w:name="toc 4" w:uiPriority="39"/>
-    <w:lsdException w:name="toc 5" w:uiPriority="39"/>
-    <w:lsdException w:name="toc 6" w:uiPriority="39"/>
-    <w:lsdException w:name="toc 7" w:uiPriority="39"/>
-    <w:lsdException w:name="toc 8" w:uiPriority="39"/>
-    <w:lsdException w:name="toc 9" w:uiPriority="39"/>
-    <w:lsdException w:name="caption" w:uiPriority="35" w:qFormat="1"/>
-    <w:lsdException w:name="Title" w:semiHidden="0" w:uiPriority="10" w:unhideWhenUsed="0" w:qFormat="1"/>
-    <w:lsdException w:name="Default Paragraph Font" w:uiPriority="1"/>
-    <w:lsdException w:name="Subtitle" w:semiHidden="0" w:uiPriority="11" w:unhideWhenUsed="0" w:qFormat="1"/>
-    <w:lsdException w:name="Strong" w:semiHidden="0" w:uiPriority="22" w:unhideWhenUsed="0" w:qFormat="1"/>
-    <w:lsdException w:name="Emphasis" w:semiHidden="0" w:uiPriority="20" w:unhideWhenUsed="0" w:qFormat="1"/>
-    <w:lsdException w:name="Table Grid" w:semiHidden="0" w:uiPriority="59" w:unhideWhenUsed="0"/>
-    <w:lsdException w:name="Placeholder Text" w:unhideWhenUsed="0"/>
-    <w:lsdException w:name="No Spacing" w:semiHidden="0" w:uiPriority="1" w:unhideWhenUsed="0" w:qFormat="1"/>
-    <w:lsdException w:name="Light Shading" w:semiHidden="0" w:uiPriority="60" w:unhideWhenUsed="0"/>
-    <w:lsdException w:name="Light List" w:semiHidden="0" w:uiPriority="61" w:unhideWhenUsed="0"/>
-    <w:lsdException w:name="Light Grid" w:semiHidden="0" w:uiPriority="62" w:unhideWhenUsed="0"/>
-    <w:lsdException w:name="Medium Shading 1" w:semiHidden="0" w:uiPriority="63" w:unhideWhenUsed="0"/>
-    <w:lsdException w:name="Medium Shading 2" w:semiHidden="0" w:uiPriority="64" w:unhideWhenUsed="0"/>
-    <w:lsdException w:name="Medium List 1" w:semiHidden="0" w:uiPriority="65" w:unhideWhenUsed="0"/>
-    <w:lsdException w:name="Medium List 2" w:semiHidden="0" w:uiPriority="66" w:unhideWhenUsed="0"/>
-    <w:lsdException w:name="Medium Grid 1" w:semiHidden="0" w:uiPriority="67" w:unhideWhenUsed="0"/>
-    <w:lsdException w:name="Medium Grid 2" w:semiHidden="0" w:uiPriority="68" w:unhideWhenUsed="0"/>
-    <w:lsdException w:name="Medium Grid 3" w:semiHidden="0" w:uiPriority="69" w:unhideWhenUsed="0"/>
-    <w:lsdException w:name="Dark List" w:semiHidden="0" w:uiPriority="70" w:unhideWhenUsed="0"/>
-    <w:lsdException w:name="Colorful Shading" w:semiHidden="0" w:uiPriority="71" w:unhideWhenUsed="0"/>
-    <w:lsdException w:name="Colorful List" w:semiHidden="0" w:uiPriority="72" w:unhideWhenUsed="0"/>
-    <w:lsdException w:name="Colorful Grid" w:semiHidden="0" w:uiPriority="73" w:unhideWhenUsed="0"/>
-    <w:lsdException w:name="Light Shading Accent 1" w:semiHidden="0" w:uiPriority="60" w:unhideWhenUsed="0"/>
-    <w:lsdException w:name="Light List Accent 1" w:semiHidden="0" w:uiPriority="61" w:unhideWhenUsed="0"/>
-    <w:lsdException w:name="Light Grid Accent 1" w:semiHidden="0" w:uiPriority="62" w:unhideWhenUsed="0"/>
-    <w:lsdException w:name="Medium Shading 1 Accent 1" w:semiHidden="0" w:uiPriority="63" w:unhideWhenUsed="0"/>
-    <w:lsdException w:name="Medium Shading 2 Accent 1" w:semiHidden="0" w:uiPriority="64" w:unhideWhenUsed="0"/>
-    <w:lsdException w:name="Medium List 1 Accent 1" w:semiHidden="0" w:uiPriority="65" w:unhideWhenUsed="0"/>
-    <w:lsdException w:name="Revision" w:unhideWhenUsed="0"/>
-    <w:lsdException w:name="List Paragraph" w:semiHidden="0" w:uiPriority="34" w:unhideWhenUsed="0" w:qFormat="1"/>
-    <w:lsdException w:name="Quote" w:semiHidden="0" w:uiPriority="29" w:unhideWhenUsed="0" w:qFormat="1"/>
-    <w:lsdException w:name="Intense Quote" w:semiHidden="0" w:uiPriority="30" w:unhideWhenUsed="0" w:qFormat="1"/>
-    <w:lsdException w:name="Medium List 2 Accent 1" w:semiHidden="0" w:uiPriority="66" w:unhideWhenUsed="0"/>
-    <w:lsdException w:name="Medium Grid 1 Accent 1" w:semiHidden="0" w:uiPriority="67" w:unhideWhenUsed="0"/>
-    <w:lsdException w:name="Medium Grid 2 Accent 1" w:semiHidden="0" w:uiPriority="68" w:unhideWhenUsed="0"/>
-    <w:lsdException w:name="Medium Grid 3 Accent 1" w:semiHidden="0" w:uiPriority="69" w:unhideWhenUsed="0"/>
-    <w:lsdException w:name="Dark List Accent 1" w:semiHidden="0" w:uiPriority="70" w:unhideWhenUsed="0"/>
-    <w:lsdException w:name="Colorful Shading Accent 1" w:semiHidden="0" w:uiPriority="71" w:unhideWhenUsed="0"/>
-    <w:lsdException w:name="Colorful List Accent 1" w:semiHidden="0" w:uiPriority="72" w:unhideWhenUsed="0"/>
-    <w:lsdException w:name="Colorful Grid Accent 1" w:semiHidden="0" w:uiPriority="73" w:unhideWhenUsed="0"/>
-    <w:lsdException w:name="Light Shading Accent 2" w:semiHidden="0" w:uiPriority="60" w:unhideWhenUsed="0"/>
-    <w:lsdException w:name="Light List Accent 2" w:semiHidden="0" w:uiPriority="61" w:unhideWhenUsed="0"/>
-    <w:lsdException w:name="Light Grid Accent 2" w:semiHidden="0" w:uiPriority="62" w:unhideWhenUsed="0"/>
-    <w:lsdException w:name="Medium Shading 1 Accent 2" w:semiHidden="0" w:uiPriority="63" w:unhideWhenUsed="0"/>
-    <w:lsdException w:name="Medium Shading 2 Accent 2" w:semiHidden="0" w:uiPriority="64" w:unhideWhenUsed="0"/>
-    <w:lsdException w:name="Medium List 1 Accent 2" w:semiHidden="0" w:uiPriority="65" w:unhideWhenUsed="0"/>
-    <w:lsdException w:name="Medium List 2 Accent 2" w:semiHidden="0" w:uiPriority="66" w:unhideWhenUsed="0"/>
-    <w:lsdException w:name="Medium Grid 1 Accent 2" w:semiHidden="0" w:uiPriority="67" w:unhideWhenUsed="0"/>
-    <w:lsdException w:name="Medium Grid 2 Accent 2" w:semiHidden="0" w:uiPriority="68" w:unhideWhenUsed="0"/>
-    <w:lsdException w:name="Medium Grid 3 Accent 2" w:semiHidden="0" w:uiPriority="69" w:unhideWhenUsed="0"/>
-    <w:lsdException w:name="Dark List Accent 2" w:semiHidden="0" w:uiPriority="70" w:unhideWhenUsed="0"/>
-    <w:lsdException w:name="Colorful Shading Accent 2" w:semiHidden="0" w:uiPriority="71" w:unhideWhenUsed="0"/>
-    <w:lsdException w:name="Colorful List Accent 2" w:semiHidden="0" w:uiPriority="72" w:unhideWhenUsed="0"/>
-    <w:lsdException w:name="Colorful Grid Accent 2" w:semiHidden="0" w:uiPriority="73" w:unhideWhenUsed="0"/>
-    <w:lsdException w:name="Light Shading Accent 3" w:semiHidden="0" w:uiPriority="60" w:unhideWhenUsed="0"/>
-    <w:lsdException w:name="Light List Accent 3" w:semiHidden="0" w:uiPriority="61" w:unhideWhenUsed="0"/>
-    <w:lsdException w:name="Light Grid Accent 3" w:semiHidden="0" w:uiPriority="62" w:unhideWhenUsed="0"/>
-    <w:lsdException w:name="Medium Shading 1 Accent 3" w:semiHidden="0" w:uiPriority="63" w:unhideWhenUsed="0"/>
-    <w:lsdException w:name="Medium Shading 2 Accent 3" w:semiHidden="0" w:uiPriority="64" w:unhideWhenUsed="0"/>
-    <w:lsdException w:name="Medium List 1 Accent 3" w:semiHidden="0" w:uiPriority="65" w:unhideWhenUsed="0"/>
-    <w:lsdException w:name="Medium List 2 Accent 3" w:semiHidden="0" w:uiPriority="66" w:unhideWhenUsed="0"/>
-    <w:lsdException w:name="Medium Grid 1 Accent 3" w:semiHidden="0" w:uiPriority="67" w:unhideWhenUsed="0"/>
-    <w:lsdException w:name="Medium Grid 2 Accent 3" w:semiHidden="0" w:uiPriority="68" w:unhideWhenUsed="0"/>
-    <w:lsdException w:name="Medium Grid 3 Accent 3" w:semiHidden="0" w:uiPriority="69" w:unhideWhenUsed="0"/>
-    <w:lsdException w:name="Dark List Accent 3" w:semiHidden="0" w:uiPriority="70" w:unhideWhenUsed="0"/>
-    <w:lsdException w:name="Colorful Shading Accent 3" w:semiHidden="0" w:uiPriority="71" w:unhideWhenUsed="0"/>
-    <w:lsdException w:name="Colorful List Accent 3" w:semiHidden="0" w:uiPriority="72" w:unhideWhenUsed="0"/>
-    <w:lsdException w:name="Colorful Grid Accent 3" w:semiHidden="0" w:uiPriority="73" w:unhideWhenUsed="0"/>
-    <w:lsdException w:name="Light Shading Accent 4" w:semiHidden="0" w:uiPriority="60" w:unhideWhenUsed="0"/>
-    <w:lsdException w:name="Light List Accent 4" w:semiHidden="0" w:uiPriority="61" w:unhideWhenUsed="0"/>
-    <w:lsdException w:name="Light Grid Accent 4" w:semiHidden="0" w:uiPriority="62" w:unhideWhenUsed="0"/>
-    <w:lsdException w:name="Medium Shading 1 Accent 4" w:semiHidden="0" w:uiPriority="63" w:unhideWhenUsed="0"/>
-    <w:lsdException w:name="Medium Shading 2 Accent 4" w:semiHidden="0" w:uiPriority="64" w:unhideWhenUsed="0"/>
-    <w:lsdException w:name="Medium List 1 Accent 4" w:semiHidden="0" w:uiPriority="65" w:unhideWhenUsed="0"/>
-    <w:lsdException w:name="Medium List 2 Accent 4" w:semiHidden="0" w:uiPriority="66" w:unhideWhenUsed="0"/>
-    <w:lsdException w:name="Medium Grid 1 Accent 4" w:semiHidden="0" w:uiPriority="67" w:unhideWhenUsed="0"/>
-    <w:lsdException w:name="Medium Grid 2 Accent 4" w:semiHidden="0" w:uiPriority="68" w:unhideWhenUsed="0"/>
-    <w:lsdException w:name="Medium Grid 3 Accent 4" w:semiHidden="0" w:uiPriority="69" w:unhideWhenUsed="0"/>
-    <w:lsdException w:name="Dark List Accent 4" w:semiHidden="0" w:uiPriority="70" w:unhideWhenUsed="0"/>
-    <w:lsdException w:name="Colorful Shading Accent 4" w:semiHidden="0" w:uiPriority="71" w:unhideWhenUsed="0"/>
-    <w:lsdException w:name="Colorful List Accent 4" w:semiHidden="0" w:uiPriority="72" w:unhideWhenUsed="0"/>
-    <w:lsdException w:name="Colorful Grid Accent 4" w:semiHidden="0" w:uiPriority="73" w:unhideWhenUsed="0"/>
-    <w:lsdException w:name="Light Shading Accent 5" w:semiHidden="0" w:uiPriority="60" w:unhideWhenUsed="0"/>
-    <w:lsdException w:name="Light List Accent 5" w:semiHidden="0" w:uiPriority="61" w:unhideWhenUsed="0"/>
-    <w:lsdException w:name="Light Grid Accent 5" w:semiHidden="0" w:uiPriority="62" w:unhideWhenUsed="0"/>
-    <w:lsdException w:name="Medium Shading 1 Accent 5" w:semiHidden="0" w:uiPriority="63" w:unhideWhenUsed="0"/>
-    <w:lsdException w:name="Medium Shading 2 Accent 5" w:semiHidden="0" w:uiPriority="64" w:unhideWhenUsed="0"/>
-    <w:lsdException w:name="Medium List 1 Accent 5" w:semiHidden="0" w:uiPriority="65" w:unhideWhenUsed="0"/>
-    <w:lsdException w:name="Medium List 2 Accent 5" w:semiHidden="0" w:uiPriority="66" w:unhideWhenUsed="0"/>
-    <w:lsdException w:name="Medium Grid 1 Accent 5" w:semiHidden="0" w:uiPriority="67" w:unhideWhenUsed="0"/>
-    <w:lsdException w:name="Medium Grid 2 Accent 5" w:semiHidden="0" w:uiPriority="68" w:unhideWhenUsed="0"/>
-    <w:lsdException w:name="Medium Grid 3 Accent 5" w:semiHidden="0" w:uiPriority="69" w:unhideWhenUsed="0"/>
-    <w:lsdException w:name="Dark List Accent 5" w:semiHidden="0" w:uiPriority="70" w:unhideWhenUsed="0"/>
-    <w:lsdException w:name="Colorful Shading Accent 5" w:semiHidden="0" w:uiPriority="71" w:unhideWhenUsed="0"/>
-    <w:lsdException w:name="Colorful List Accent 5" w:semiHidden="0" w:uiPriority="72" w:unhideWhenUsed="0"/>
-    <w:lsdException w:name="Colorful Grid Accent 5" w:semiHidden="0" w:uiPriority="73" w:unhideWhenUsed="0"/>
-    <w:lsdException w:name="Light Shading Accent 6" w:semiHidden="0" w:uiPriority="60" w:unhideWhenUsed="0"/>
-    <w:lsdException w:name="Light List Accent 6" w:semiHidden="0" w:uiPriority="61" w:unhideWhenUsed="0"/>
-    <w:lsdException w:name="Light Grid Accent 6" w:semiHidden="0" w:uiPriority="62" w:unhideWhenUsed="0"/>
-    <w:lsdException w:name="Medium Shading 1 Accent 6" w:semiHidden="0" w:uiPriority="63" w:unhideWhenUsed="0"/>
-    <w:lsdException w:name="Medium Shading 2 Accent 6" w:semiHidden="0" w:uiPriority="64" w:unhideWhenUsed="0"/>
-    <w:lsdException w:name="Medium List 1 Accent 6" w:semiHidden="0" w:uiPriority="65" w:unhideWhenUsed="0"/>
-    <w:lsdException w:name="Medium List 2 Accent 6" w:semiHidden="0" w:uiPriority="66" w:unhideWhenUsed="0"/>
-    <w:lsdException w:name="Medium Grid 1 Accent 6" w:semiHidden="0" w:uiPriority="67" w:unhideWhenUsed="0"/>
-    <w:lsdException w:name="Medium Grid 2 Accent 6" w:semiHidden="0" w:uiPriority="68" w:unhideWhenUsed="0"/>
-    <w:lsdException w:name="Medium Grid 3 Accent 6" w:semiHidden="0" w:uiPriority="69" w:unhideWhenUsed="0"/>
-    <w:lsdException w:name="Dark List Accent 6" w:semiHidden="0" w:uiPriority="70" w:unhideWhenUsed="0"/>
-    <w:lsdException w:name="Colorful Shading Accent 6" w:semiHidden="0" w:uiPriority="71" w:unhideWhenUsed="0"/>
-    <w:lsdException w:name="Colorful List Accent 6" w:semiHidden="0" w:uiPriority="72" w:unhideWhenUsed="0"/>
-    <w:lsdException w:name="Colorful Grid Accent 6" w:semiHidden="0" w:uiPriority="73" w:unhideWhenUsed="0"/>
-    <w:lsdException w:name="Subtle Emphasis" w:semiHidden="0" w:uiPriority="19" w:unhideWhenUsed="0" w:qFormat="1"/>
-    <w:lsdException w:name="Intense Emphasis" w:semiHidden="0" w:uiPriority="21" w:unhideWhenUsed="0" w:qFormat="1"/>
-    <w:lsdException w:name="Subtle Reference" w:semiHidden="0" w:uiPriority="31" w:unhideWhenUsed="0" w:qFormat="1"/>
-    <w:lsdException w:name="Intense Reference" w:semiHidden="0" w:uiPriority="32" w:unhideWhenUsed="0" w:qFormat="1"/>
-    <w:lsdException w:name="Book Title" w:semiHidden="0" w:uiPriority="33" w:unhideWhenUsed="0" w:qFormat="1"/>
-    <w:lsdException w:name="Bibliography" w:uiPriority="37"/>
-    <w:lsdException w:name="TOC Heading" w:uiPriority="39" w:qFormat="1"/>
+  <w:latentStyles w:defLockedState="0" w:defUIPriority="99" w:defSemiHidden="0" w:defUnhideWhenUsed="0" w:defQFormat="0" w:count="372">
+    <w:lsdException w:name="Normal" w:uiPriority="0" w:qFormat="1"/>
+    <w:lsdException w:name="heading 1" w:uiPriority="9" w:qFormat="1"/>
+    <w:lsdException w:name="heading 2" w:semiHidden="1" w:uiPriority="9" w:unhideWhenUsed="1" w:qFormat="1"/>
+    <w:lsdException w:name="heading 3" w:semiHidden="1" w:uiPriority="9" w:unhideWhenUsed="1" w:qFormat="1"/>
+    <w:lsdException w:name="heading 4" w:semiHidden="1" w:uiPriority="9" w:unhideWhenUsed="1" w:qFormat="1"/>
+    <w:lsdException w:name="heading 5" w:semiHidden="1" w:uiPriority="9" w:unhideWhenUsed="1" w:qFormat="1"/>
+    <w:lsdException w:name="heading 6" w:semiHidden="1" w:uiPriority="9" w:unhideWhenUsed="1" w:qFormat="1"/>
+    <w:lsdException w:name="heading 7" w:semiHidden="1" w:uiPriority="9" w:unhideWhenUsed="1" w:qFormat="1"/>
+    <w:lsdException w:name="heading 8" w:semiHidden="1" w:uiPriority="9" w:unhideWhenUsed="1" w:qFormat="1"/>
+    <w:lsdException w:name="heading 9" w:semiHidden="1" w:uiPriority="9" w:unhideWhenUsed="1" w:qFormat="1"/>
+    <w:lsdException w:name="index 1" w:semiHidden="1" w:unhideWhenUsed="1"/>
+    <w:lsdException w:name="index 2" w:semiHidden="1" w:unhideWhenUsed="1"/>
+    <w:lsdException w:name="index 3" w:semiHidden="1" w:unhideWhenUsed="1"/>
+    <w:lsdException w:name="index 4" w:semiHidden="1" w:unhideWhenUsed="1"/>
+    <w:lsdException w:name="index 5" w:semiHidden="1" w:unhideWhenUsed="1"/>
+    <w:lsdException w:name="index 6" w:semiHidden="1" w:unhideWhenUsed="1"/>
+    <w:lsdException w:name="index 7" w:semiHidden="1" w:unhideWhenUsed="1"/>
+    <w:lsdException w:name="index 8" w:semiHidden="1" w:unhideWhenUsed="1"/>
+    <w:lsdException w:name="index 9" w:semiHidden="1" w:unhideWhenUsed="1"/>
+    <w:lsdException w:name="toc 1" w:semiHidden="1" w:uiPriority="39" w:unhideWhenUsed="1"/>
+    <w:lsdException w:name="toc 2" w:semiHidden="1" w:uiPriority="39" w:unhideWhenUsed="1"/>
+    <w:lsdException w:name="toc 3" w:semiHidden="1" w:uiPriority="39" w:unhideWhenUsed="1"/>
+    <w:lsdException w:name="toc 4" w:semiHidden="1" w:uiPriority="39" w:unhideWhenUsed="1"/>
+    <w:lsdException w:name="toc 5" w:semiHidden="1" w:uiPriority="39" w:unhideWhenUsed="1"/>
+    <w:lsdException w:name="toc 6" w:semiHidden="1" w:uiPriority="39" w:unhideWhenUsed="1"/>
+    <w:lsdException w:name="toc 7" w:semiHidden="1" w:uiPriority="39" w:unhideWhenUsed="1"/>
+    <w:lsdException w:name="toc 8" w:semiHidden="1" w:uiPriority="39" w:unhideWhenUsed="1"/>
+    <w:lsdException w:name="toc 9" w:semiHidden="1" w:uiPriority="39" w:unhideWhenUsed="1"/>
+    <w:lsdException w:name="Normal Indent" w:semiHidden="1" w:unhideWhenUsed="1"/>
+    <w:lsdException w:name="footnote text" w:semiHidden="1" w:unhideWhenUsed="1"/>
+    <w:lsdException w:name="annotation text" w:semiHidden="1" w:unhideWhenUsed="1"/>
+    <w:lsdException w:name="header" w:semiHidden="1" w:unhideWhenUsed="1"/>
+    <w:lsdException w:name="footer" w:semiHidden="1" w:unhideWhenUsed="1"/>
+    <w:lsdException w:name="index heading" w:semiHidden="1" w:unhideWhenUsed="1"/>
+    <w:lsdException w:name="caption" w:semiHidden="1" w:uiPriority="35" w:unhideWhenUsed="1" w:qFormat="1"/>
+    <w:lsdException w:name="table of figures" w:semiHidden="1" w:unhideWhenUsed="1"/>
+    <w:lsdException w:name="envelope address" w:semiHidden="1" w:unhideWhenUsed="1"/>
+    <w:lsdException w:name="envelope return" w:semiHidden="1" w:unhideWhenUsed="1"/>
+    <w:lsdException w:name="footnote reference" w:semiHidden="1" w:unhideWhenUsed="1"/>
+    <w:lsdException w:name="annotation reference" w:semiHidden="1" w:unhideWhenUsed="1"/>
+    <w:lsdException w:name="line number" w:semiHidden="1" w:unhideWhenUsed="1"/>
+    <w:lsdException w:name="page number" w:semiHidden="1" w:unhideWhenUsed="1"/>
+    <w:lsdException w:name="endnote reference" w:semiHidden="1" w:unhideWhenUsed="1"/>
+    <w:lsdException w:name="endnote text" w:semiHidden="1" w:unhideWhenUsed="1"/>
+    <w:lsdException w:name="table of authorities" w:semiHidden="1" w:unhideWhenUsed="1"/>
+    <w:lsdException w:name="macro" w:semiHidden="1" w:unhideWhenUsed="1"/>
+    <w:lsdException w:name="toa heading" w:semiHidden="1" w:unhideWhenUsed="1"/>
+    <w:lsdException w:name="List" w:semiHidden="1" w:unhideWhenUsed="1"/>
+    <w:lsdException w:name="List Bullet" w:semiHidden="1" w:unhideWhenUsed="1"/>
+    <w:lsdException w:name="List Number" w:semiHidden="1" w:unhideWhenUsed="1"/>
+    <w:lsdException w:name="List 2" w:semiHidden="1" w:unhideWhenUsed="1"/>
+    <w:lsdException w:name="List 3" w:semiHidden="1" w:unhideWhenUsed="1"/>
+    <w:lsdException w:name="List 4" w:semiHidden="1" w:unhideWhenUsed="1"/>
+    <w:lsdException w:name="List 5" w:semiHidden="1" w:unhideWhenUsed="1"/>
+    <w:lsdException w:name="List Bullet 2" w:semiHidden="1" w:unhideWhenUsed="1"/>
+    <w:lsdException w:name="List Bullet 3" w:semiHidden="1" w:unhideWhenUsed="1"/>
+    <w:lsdException w:name="List Bullet 4" w:semiHidden="1" w:unhideWhenUsed="1"/>
+    <w:lsdException w:name="List Bullet 5" w:semiHidden="1" w:unhideWhenUsed="1"/>
+    <w:lsdException w:name="List Number 2" w:semiHidden="1" w:unhideWhenUsed="1"/>
+    <w:lsdException w:name="List Number 3" w:semiHidden="1" w:unhideWhenUsed="1"/>
+    <w:lsdException w:name="List Number 4" w:semiHidden="1" w:unhideWhenUsed="1"/>
+    <w:lsdException w:name="List Number 5" w:semiHidden="1" w:unhideWhenUsed="1"/>
+    <w:lsdException w:name="Title" w:uiPriority="10" w:qFormat="1"/>
+    <w:lsdException w:name="Closing" w:semiHidden="1" w:unhideWhenUsed="1"/>
+    <w:lsdException w:name="Signature" w:semiHidden="1" w:unhideWhenUsed="1"/>
+    <w:lsdException w:name="Default Paragraph Font" w:semiHidden="1" w:uiPriority="1" w:unhideWhenUsed="1"/>
+    <w:lsdException w:name="Body Text" w:semiHidden="1" w:unhideWhenUsed="1"/>
+    <w:lsdException w:name="Body Text Indent" w:semiHidden="1" w:unhideWhenUsed="1"/>
+    <w:lsdException w:name="List Continue" w:semiHidden="1" w:unhideWhenUsed="1"/>
+    <w:lsdException w:name="List Continue 2" w:semiHidden="1" w:unhideWhenUsed="1"/>
+    <w:lsdException w:name="List Continue 3" w:semiHidden="1" w:unhideWhenUsed="1"/>
+    <w:lsdException w:name="List Continue 4" w:semiHidden="1" w:unhideWhenUsed="1"/>
+    <w:lsdException w:name="List Continue 5" w:semiHidden="1" w:unhideWhenUsed="1"/>
+    <w:lsdException w:name="Message Header" w:semiHidden="1" w:unhideWhenUsed="1"/>
+    <w:lsdException w:name="Subtitle" w:uiPriority="11" w:qFormat="1"/>
+    <w:lsdException w:name="Salutation" w:semiHidden="1" w:unhideWhenUsed="1"/>
+    <w:lsdException w:name="Date" w:semiHidden="1" w:unhideWhenUsed="1"/>
+    <w:lsdException w:name="Body Text First Indent" w:semiHidden="1" w:unhideWhenUsed="1"/>
+    <w:lsdException w:name="Body Text First Indent 2" w:semiHidden="1" w:unhideWhenUsed="1"/>
+    <w:lsdException w:name="Note Heading" w:semiHidden="1" w:unhideWhenUsed="1"/>
+    <w:lsdException w:name="Body Text 2" w:semiHidden="1" w:unhideWhenUsed="1"/>
+    <w:lsdException w:name="Body Text 3" w:semiHidden="1" w:unhideWhenUsed="1"/>
+    <w:lsdException w:name="Body Text Indent 2" w:semiHidden="1" w:unhideWhenUsed="1"/>
+    <w:lsdException w:name="Body Text Indent 3" w:semiHidden="1" w:unhideWhenUsed="1"/>
+    <w:lsdException w:name="Block Text" w:semiHidden="1" w:unhideWhenUsed="1"/>
+    <w:lsdException w:name="Hyperlink" w:semiHidden="1" w:unhideWhenUsed="1"/>
+    <w:lsdException w:name="FollowedHyperlink" w:semiHidden="1" w:unhideWhenUsed="1"/>
+    <w:lsdException w:name="Strong" w:uiPriority="22" w:qFormat="1"/>
+    <w:lsdException w:name="Emphasis" w:uiPriority="20" w:qFormat="1"/>
+    <w:lsdException w:name="Document Map" w:semiHidden="1" w:unhideWhenUsed="1"/>
+    <w:lsdException w:name="Plain Text" w:semiHidden="1" w:unhideWhenUsed="1"/>
+    <w:lsdException w:name="E-mail Signature" w:semiHidden="1" w:unhideWhenUsed="1"/>
+    <w:lsdException w:name="HTML Top of Form" w:semiHidden="1" w:unhideWhenUsed="1"/>
+    <w:lsdException w:name="HTML Bottom of Form" w:semiHidden="1" w:unhideWhenUsed="1"/>
+    <w:lsdException w:name="Normal (Web)" w:semiHidden="1" w:unhideWhenUsed="1"/>
+    <w:lsdException w:name="HTML Acronym" w:semiHidden="1" w:unhideWhenUsed="1"/>
+    <w:lsdException w:name="HTML Address" w:semiHidden="1" w:unhideWhenUsed="1"/>
+    <w:lsdException w:name="HTML Cite" w:semiHidden="1" w:unhideWhenUsed="1"/>
+    <w:lsdException w:name="HTML Code" w:semiHidden="1" w:unhideWhenUsed="1"/>
+    <w:lsdException w:name="HTML Definition" w:semiHidden="1" w:unhideWhenUsed="1"/>
+    <w:lsdException w:name="HTML Keyboard" w:semiHidden="1" w:unhideWhenUsed="1"/>
+    <w:lsdException w:name="HTML Preformatted" w:semiHidden="1" w:unhideWhenUsed="1"/>
+    <w:lsdException w:name="HTML Sample" w:semiHidden="1" w:unhideWhenUsed="1"/>
+    <w:lsdException w:name="HTML Typewriter" w:semiHidden="1" w:unhideWhenUsed="1"/>
+    <w:lsdException w:name="HTML Variable" w:semiHidden="1" w:unhideWhenUsed="1"/>
+    <w:lsdException w:name="Normal Table" w:semiHidden="1" w:unhideWhenUsed="1"/>
+    <w:lsdException w:name="annotation subject" w:semiHidden="1" w:unhideWhenUsed="1"/>
+    <w:lsdException w:name="No List" w:semiHidden="1" w:unhideWhenUsed="1"/>
+    <w:lsdException w:name="Outline List 1" w:semiHidden="1" w:unhideWhenUsed="1"/>
+    <w:lsdException w:name="Outline List 2" w:semiHidden="1" w:unhideWhenUsed="1"/>
+    <w:lsdException w:name="Outline List 3" w:semiHidden="1" w:unhideWhenUsed="1"/>
+    <w:lsdException w:name="Table Simple 1" w:semiHidden="1" w:unhideWhenUsed="1"/>
+    <w:lsdException w:name="Table Simple 2" w:semiHidden="1" w:unhideWhenUsed="1"/>
+    <w:lsdException w:name="Table Simple 3" w:semiHidden="1" w:unhideWhenUsed="1"/>
+    <w:lsdException w:name="Table Classic 1" w:semiHidden="1" w:unhideWhenUsed="1"/>
+    <w:lsdException w:name="Table Classic 2" w:semiHidden="1" w:unhideWhenUsed="1"/>
+    <w:lsdException w:name="Table Classic 3" w:semiHidden="1" w:unhideWhenUsed="1"/>
+    <w:lsdException w:name="Table Classic 4" w:semiHidden="1" w:unhideWhenUsed="1"/>
+    <w:lsdException w:name="Table Colorful 1" w:semiHidden="1" w:unhideWhenUsed="1"/>
+    <w:lsdException w:name="Table Colorful 2" w:semiHidden="1" w:unhideWhenUsed="1"/>
+    <w:lsdException w:name="Table Colorful 3" w:semiHidden="1" w:unhideWhenUsed="1"/>
+    <w:lsdException w:name="Table Columns 1" w:semiHidden="1" w:unhideWhenUsed="1"/>
+    <w:lsdException w:name="Table Columns 2" w:semiHidden="1" w:unhideWhenUsed="1"/>
+    <w:lsdException w:name="Table Columns 3" w:semiHidden="1" w:unhideWhenUsed="1"/>
+    <w:lsdException w:name="Table Columns 4" w:semiHidden="1" w:unhideWhenUsed="1"/>
+    <w:lsdException w:name="Table Columns 5" w:semiHidden="1" w:unhideWhenUsed="1"/>
+    <w:lsdException w:name="Table Grid 1" w:semiHidden="1" w:unhideWhenUsed="1"/>
+    <w:lsdException w:name="Table Grid 2" w:semiHidden="1" w:unhideWhenUsed="1"/>
+    <w:lsdException w:name="Table Grid 3" w:semiHidden="1" w:unhideWhenUsed="1"/>
+    <w:lsdException w:name="Table Grid 4" w:semiHidden="1" w:unhideWhenUsed="1"/>
+    <w:lsdException w:name="Table Grid 5" w:semiHidden="1" w:unhideWhenUsed="1"/>
+    <w:lsdException w:name="Table Grid 6" w:semiHidden="1" w:unhideWhenUsed="1"/>
+    <w:lsdException w:name="Table Grid 7" w:semiHidden="1" w:unhideWhenUsed="1"/>
+    <w:lsdException w:name="Table Grid 8" w:semiHidden="1" w:unhideWhenUsed="1"/>
+    <w:lsdException w:name="Table List 1" w:semiHidden="1" w:unhideWhenUsed="1"/>
+    <w:lsdException w:name="Table List 2" w:semiHidden="1" w:unhideWhenUsed="1"/>
+    <w:lsdException w:name="Table List 3" w:semiHidden="1" w:unhideWhenUsed="1"/>
+    <w:lsdException w:name="Table List 4" w:semiHidden="1" w:unhideWhenUsed="1"/>
+    <w:lsdException w:name="Table List 5" w:semiHidden="1" w:unhideWhenUsed="1"/>
+    <w:lsdException w:name="Table List 6" w:semiHidden="1" w:unhideWhenUsed="1"/>
+    <w:lsdException w:name="Table List 7" w:semiHidden="1" w:unhideWhenUsed="1"/>
+    <w:lsdException w:name="Table List 8" w:semiHidden="1" w:unhideWhenUsed="1"/>
+    <w:lsdException w:name="Table 3D effects 1" w:semiHidden="1" w:unhideWhenUsed="1"/>
+    <w:lsdException w:name="Table 3D effects 2" w:semiHidden="1" w:unhideWhenUsed="1"/>
+    <w:lsdException w:name="Table 3D effects 3" w:semiHidden="1" w:unhideWhenUsed="1"/>
+    <w:lsdException w:name="Table Contemporary" w:semiHidden="1" w:unhideWhenUsed="1"/>
+    <w:lsdException w:name="Table Elegant" w:semiHidden="1" w:unhideWhenUsed="1"/>
+    <w:lsdException w:name="Table Professional" w:semiHidden="1" w:unhideWhenUsed="1"/>
+    <w:lsdException w:name="Table Subtle 1" w:semiHidden="1" w:unhideWhenUsed="1"/>
+    <w:lsdException w:name="Table Subtle 2" w:semiHidden="1" w:unhideWhenUsed="1"/>
+    <w:lsdException w:name="Table Web 1" w:semiHidden="1" w:unhideWhenUsed="1"/>
+    <w:lsdException w:name="Table Web 2" w:semiHidden="1" w:unhideWhenUsed="1"/>
+    <w:lsdException w:name="Table Web 3" w:semiHidden="1" w:unhideWhenUsed="1"/>
+    <w:lsdException w:name="Balloon Text" w:semiHidden="1" w:unhideWhenUsed="1"/>
+    <w:lsdException w:name="Table Grid" w:uiPriority="59"/>
+    <w:lsdException w:name="Table Theme" w:semiHidden="1" w:unhideWhenUsed="1"/>
+    <w:lsdException w:name="Placeholder Text" w:semiHidden="1"/>
+    <w:lsdException w:name="No Spacing" w:uiPriority="1" w:qFormat="1"/>
+    <w:lsdException w:name="Light Shading" w:uiPriority="60"/>
+    <w:lsdException w:name="Light List" w:uiPriority="61"/>
+    <w:lsdException w:name="Light Grid" w:uiPriority="62"/>
+    <w:lsdException w:name="Medium Shading 1" w:uiPriority="63"/>
+    <w:lsdException w:name="Medium Shading 2" w:uiPriority="64"/>
+    <w:lsdException w:name="Medium List 1" w:uiPriority="65"/>
+    <w:lsdException w:name="Medium List 2" w:uiPriority="66"/>
+    <w:lsdException w:name="Medium Grid 1" w:uiPriority="67"/>
+    <w:lsdException w:name="Medium Grid 2" w:uiPriority="68"/>
+    <w:lsdException w:name="Medium Grid 3" w:uiPriority="69"/>
+    <w:lsdException w:name="Dark List" w:uiPriority="70"/>
+    <w:lsdException w:name="Colorful Shading" w:uiPriority="71"/>
+    <w:lsdException w:name="Colorful List" w:uiPriority="72"/>
+    <w:lsdException w:name="Colorful Grid" w:uiPriority="73"/>
+    <w:lsdException w:name="Light Shading Accent 1" w:uiPriority="60"/>
+    <w:lsdException w:name="Light List Accent 1" w:uiPriority="61"/>
+    <w:lsdException w:name="Light Grid Accent 1" w:uiPriority="62"/>
+    <w:lsdException w:name="Medium Shading 1 Accent 1" w:uiPriority="63"/>
+    <w:lsdException w:name="Medium Shading 2 Accent 1" w:uiPriority="64"/>
+    <w:lsdException w:name="Medium List 1 Accent 1" w:uiPriority="65"/>
+    <w:lsdException w:name="Revision" w:semiHidden="1"/>
+    <w:lsdException w:name="List Paragraph" w:uiPriority="34" w:qFormat="1"/>
+    <w:lsdException w:name="Quote" w:uiPriority="29" w:qFormat="1"/>
+    <w:lsdException w:name="Intense Quote" w:uiPriority="30" w:qFormat="1"/>
+    <w:lsdException w:name="Medium List 2 Accent 1" w:uiPriority="66"/>
+    <w:lsdException w:name="Medium Grid 1 Accent 1" w:uiPriority="67"/>
+    <w:lsdException w:name="Medium Grid 2 Accent 1" w:uiPriority="68"/>
+    <w:lsdException w:name="Medium Grid 3 Accent 1" w:uiPriority="69"/>
+    <w:lsdException w:name="Dark List Accent 1" w:uiPriority="70"/>
+    <w:lsdException w:name="Colorful Shading Accent 1" w:uiPriority="71"/>
+    <w:lsdException w:name="Colorful List Accent 1" w:uiPriority="72"/>
+    <w:lsdException w:name="Colorful Grid Accent 1" w:uiPriority="73"/>
+    <w:lsdException w:name="Light Shading Accent 2" w:uiPriority="60"/>
+    <w:lsdException w:name="Light List Accent 2" w:uiPriority="61"/>
+    <w:lsdException w:name="Light Grid Accent 2" w:uiPriority="62"/>
+    <w:lsdException w:name="Medium Shading 1 Accent 2" w:uiPriority="63"/>
+    <w:lsdException w:name="Medium Shading 2 Accent 2" w:uiPriority="64"/>
+    <w:lsdException w:name="Medium List 1 Accent 2" w:uiPriority="65"/>
+    <w:lsdException w:name="Medium List 2 Accent 2" w:uiPriority="66"/>
+    <w:lsdException w:name="Medium Grid 1 Accent 2" w:uiPriority="67"/>
+    <w:lsdException w:name="Medium Grid 2 Accent 2" w:uiPriority="68"/>
+    <w:lsdException w:name="Medium Grid 3 Accent 2" w:uiPriority="69"/>
+    <w:lsdException w:name="Dark List Accent 2" w:uiPriority="70"/>
+    <w:lsdException w:name="Colorful Shading Accent 2" w:uiPriority="71"/>
+    <w:lsdException w:name="Colorful List Accent 2" w:uiPriority="72"/>
+    <w:lsdException w:name="Colorful Grid Accent 2" w:uiPriority="73"/>
+    <w:lsdException w:name="Light Shading Accent 3" w:uiPriority="60"/>
+    <w:lsdException w:name="Light List Accent 3" w:uiPriority="61"/>
+    <w:lsdException w:name="Light Grid Accent 3" w:uiPriority="62"/>
+    <w:lsdException w:name="Medium Shading 1 Accent 3" w:uiPriority="63"/>
+    <w:lsdException w:name="Medium Shading 2 Accent 3" w:uiPriority="64"/>
+    <w:lsdException w:name="Medium List 1 Accent 3" w:uiPriority="65"/>
+    <w:lsdException w:name="Medium List 2 Accent 3" w:uiPriority="66"/>
+    <w:lsdException w:name="Medium Grid 1 Accent 3" w:uiPriority="67"/>
+    <w:lsdException w:name="Medium Grid 2 Accent 3" w:uiPriority="68"/>
+    <w:lsdException w:name="Medium Grid 3 Accent 3" w:uiPriority="69"/>
+    <w:lsdException w:name="Dark List Accent 3" w:uiPriority="70"/>
+    <w:lsdException w:name="Colorful Shading Accent 3" w:uiPriority="71"/>
+    <w:lsdException w:name="Colorful List Accent 3" w:uiPriority="72"/>
+    <w:lsdException w:name="Colorful Grid Accent 3" w:uiPriority="73"/>
+    <w:lsdException w:name="Light Shading Accent 4" w:uiPriority="60"/>
+    <w:lsdException w:name="Light List Accent 4" w:uiPriority="61"/>
+    <w:lsdException w:name="Light Grid Accent 4" w:uiPriority="62"/>
+    <w:lsdException w:name="Medium Shading 1 Accent 4" w:uiPriority="63"/>
+    <w:lsdException w:name="Medium Shading 2 Accent 4" w:uiPriority="64"/>
+    <w:lsdException w:name="Medium List 1 Accent 4" w:uiPriority="65"/>
+    <w:lsdException w:name="Medium List 2 Accent 4" w:uiPriority="66"/>
+    <w:lsdException w:name="Medium Grid 1 Accent 4" w:uiPriority="67"/>
+    <w:lsdException w:name="Medium Grid 2 Accent 4" w:uiPriority="68"/>
+    <w:lsdException w:name="Medium Grid 3 Accent 4" w:uiPriority="69"/>
+    <w:lsdException w:name="Dark List Accent 4" w:uiPriority="70"/>
+    <w:lsdException w:name="Colorful Shading Accent 4" w:uiPriority="71"/>
+    <w:lsdException w:name="Colorful List Accent 4" w:uiPriority="72"/>
+    <w:lsdException w:name="Colorful Grid Accent 4" w:uiPriority="73"/>
+    <w:lsdException w:name="Light Shading Accent 5" w:uiPriority="60"/>
+    <w:lsdException w:name="Light List Accent 5" w:uiPriority="61"/>
+    <w:lsdException w:name="Light Grid Accent 5" w:uiPriority="62"/>
+    <w:lsdException w:name="Medium Shading 1 Accent 5" w:uiPriority="63"/>
+    <w:lsdException w:name="Medium Shading 2 Accent 5" w:uiPriority="64"/>
+    <w:lsdException w:name="Medium List 1 Accent 5" w:uiPriority="65"/>
+    <w:lsdException w:name="Medium List 2 Accent 5" w:uiPriority="66"/>
+    <w:lsdException w:name="Medium Grid 1 Accent 5" w:uiPriority="67"/>
+    <w:lsdException w:name="Medium Grid 2 Accent 5" w:uiPriority="68"/>
+    <w:lsdException w:name="Medium Grid 3 Accent 5" w:uiPriority="69"/>
+    <w:lsdException w:name="Dark List Accent 5" w:uiPriority="70"/>
+    <w:lsdException w:name="Colorful Shading Accent 5" w:uiPriority="71"/>
+    <w:lsdException w:name="Colorful List Accent 5" w:uiPriority="72"/>
+    <w:lsdException w:name="Colorful Grid Accent 5" w:uiPriority="73"/>
+    <w:lsdException w:name="Light Shading Accent 6" w:uiPriority="60"/>
+    <w:lsdException w:name="Light List Accent 6" w:uiPriority="61"/>
+    <w:lsdException w:name="Light Grid Accent 6" w:uiPriority="62"/>
+    <w:lsdException w:name="Medium Shading 1 Accent 6" w:uiPriority="63"/>
+    <w:lsdException w:name="Medium Shading 2 Accent 6" w:uiPriority="64"/>
+    <w:lsdException w:name="Medium List 1 Accent 6" w:uiPriority="65"/>
+    <w:lsdException w:name="Medium List 2 Accent 6" w:uiPriority="66"/>
+    <w:lsdException w:name="Medium Grid 1 Accent 6" w:uiPriority="67"/>
+    <w:lsdException w:name="Medium Grid 2 Accent 6" w:uiPriority="68"/>
+    <w:lsdException w:name="Medium Grid 3 Accent 6" w:uiPriority="69"/>
+    <w:lsdException w:name="Dark List Accent 6" w:uiPriority="70"/>
+    <w:lsdException w:name="Colorful Shading Accent 6" w:uiPriority="71"/>
+    <w:lsdException w:name="Colorful List Accent 6" w:uiPriority="72"/>
+    <w:lsdException w:name="Colorful Grid Accent 6" w:uiPriority="73"/>
+    <w:lsdException w:name="Subtle Emphasis" w:uiPriority="19" w:qFormat="1"/>
+    <w:lsdException w:name="Intense Emphasis" w:uiPriority="21" w:qFormat="1"/>
+    <w:lsdException w:name="Subtle Reference" w:uiPriority="31" w:qFormat="1"/>
+    <w:lsdException w:name="Intense Reference" w:uiPriority="32" w:qFormat="1"/>
+    <w:lsdException w:name="Book Title" w:uiPriority="33" w:qFormat="1"/>
+    <w:lsdException w:name="Bibliography" w:semiHidden="1" w:uiPriority="37" w:unhideWhenUsed="1"/>
+    <w:lsdException w:name="TOC Heading" w:semiHidden="1" w:uiPriority="39" w:unhideWhenUsed="1" w:qFormat="1"/>
+    <w:lsdException w:name="Plain Table 1" w:uiPriority="41"/>
+    <w:lsdException w:name="Plain Table 2" w:uiPriority="42"/>
+    <w:lsdException w:name="Plain Table 3" w:uiPriority="43"/>
+    <w:lsdException w:name="Plain Table 4" w:uiPriority="44"/>
+    <w:lsdException w:name="Plain Table 5" w:uiPriority="45"/>
+    <w:lsdException w:name="Grid Table Light" w:uiPriority="40"/>
+    <w:lsdException w:name="Grid Table 1 Light" w:uiPriority="46"/>
+    <w:lsdException w:name="Grid Table 2" w:uiPriority="47"/>
+    <w:lsdException w:name="Grid Table 3" w:uiPriority="48"/>
+    <w:lsdException w:name="Grid Table 4" w:uiPriority="49"/>
+    <w:lsdException w:name="Grid Table 5 Dark" w:uiPriority="50"/>
+    <w:lsdException w:name="Grid Table 6 Colorful" w:uiPriority="51"/>
+    <w:lsdException w:name="Grid Table 7 Colorful" w:uiPriority="52"/>
+    <w:lsdException w:name="Grid Table 1 Light Accent 1" w:uiPriority="46"/>
+    <w:lsdException w:name="Grid Table 2 Accent 1" w:uiPriority="47"/>
+    <w:lsdException w:name="Grid Table 3 Accent 1" w:uiPriority="48"/>
+    <w:lsdException w:name="Grid Table 4 Accent 1" w:uiPriority="49"/>
+    <w:lsdException w:name="Grid Table 5 Dark Accent 1" w:uiPriority="50"/>
+    <w:lsdException w:name="Grid Table 6 Colorful Accent 1" w:uiPriority="51"/>
+    <w:lsdException w:name="Grid Table 7 Colorful Accent 1" w:uiPriority="52"/>
+    <w:lsdException w:name="Grid Table 1 Light Accent 2" w:uiPriority="46"/>
+    <w:lsdException w:name="Grid Table 2 Accent 2" w:uiPriority="47"/>
+    <w:lsdException w:name="Grid Table 3 Accent 2" w:uiPriority="48"/>
+    <w:lsdException w:name="Grid Table 4 Accent 2" w:uiPriority="49"/>
+    <w:lsdException w:name="Grid Table 5 Dark Accent 2" w:uiPriority="50"/>
+    <w:lsdException w:name="Grid Table 6 Colorful Accent 2" w:uiPriority="51"/>
+    <w:lsdException w:name="Grid Table 7 Colorful Accent 2" w:uiPriority="52"/>
+    <w:lsdException w:name="Grid Table 1 Light Accent 3" w:uiPriority="46"/>
+    <w:lsdException w:name="Grid Table 2 Accent 3" w:uiPriority="47"/>
+    <w:lsdException w:name="Grid Table 3 Accent 3" w:uiPriority="48"/>
+    <w:lsdException w:name="Grid Table 4 Accent 3" w:uiPriority="49"/>
+    <w:lsdException w:name="Grid Table 5 Dark Accent 3" w:uiPriority="50"/>
+    <w:lsdException w:name="Grid Table 6 Colorful Accent 3" w:uiPriority="51"/>
+    <w:lsdException w:name="Grid Table 7 Colorful Accent 3" w:uiPriority="52"/>
+    <w:lsdException w:name="Grid Table 1 Light Accent 4" w:uiPriority="46"/>
+    <w:lsdException w:name="Grid Table 2 Accent 4" w:uiPriority="47"/>
+    <w:lsdException w:name="Grid Table 3 Accent 4" w:uiPriority="48"/>
+    <w:lsdException w:name="Grid Table 4 Accent 4" w:uiPriority="49"/>
+    <w:lsdException w:name="Grid Table 5 Dark Accent 4" w:uiPriority="50"/>
+    <w:lsdException w:name="Grid Table 6 Colorful Accent 4" w:uiPriority="51"/>
+    <w:lsdException w:name="Grid Table 7 Colorful Accent 4" w:uiPriority="52"/>
+    <w:lsdException w:name="Grid Table 1 Light Accent 5" w:uiPriority="46"/>
+    <w:lsdException w:name="Grid Table 2 Accent 5" w:uiPriority="47"/>
+    <w:lsdException w:name="Grid Table 3 Accent 5" w:uiPriority="48"/>
+    <w:lsdException w:name="Grid Table 4 Accent 5" w:uiPriority="49"/>
+    <w:lsdException w:name="Grid Table 5 Dark Accent 5" w:uiPriority="50"/>
+    <w:lsdException w:name="Grid Table 6 Colorful Accent 5" w:uiPriority="51"/>
+    <w:lsdException w:name="Grid Table 7 Colorful Accent 5" w:uiPriority="52"/>
+    <w:lsdException w:name="Grid Table 1 Light Accent 6" w:uiPriority="46"/>
+    <w:lsdException w:name="Grid Table 2 Accent 6" w:uiPriority="47"/>
+    <w:lsdException w:name="Grid Table 3 Accent 6" w:uiPriority="48"/>
+    <w:lsdException w:name="Grid Table 4 Accent 6" w:uiPriority="49"/>
+    <w:lsdException w:name="Grid Table 5 Dark Accent 6" w:uiPriority="50"/>
+    <w:lsdException w:name="Grid Table 6 Colorful Accent 6" w:uiPriority="51"/>
+    <w:lsdException w:name="Grid Table 7 Colorful Accent 6" w:uiPriority="52"/>
+    <w:lsdException w:name="List Table 1 Light" w:uiPriority="46"/>
+    <w:lsdException w:name="List Table 2" w:uiPriority="47"/>
+    <w:lsdException w:name="List Table 3" w:uiPriority="48"/>
+    <w:lsdException w:name="List Table 4" w:uiPriority="49"/>
+    <w:lsdException w:name="List Table 5 Dark" w:uiPriority="50"/>
+    <w:lsdException w:name="List Table 6 Colorful" w:uiPriority="51"/>
+    <w:lsdException w:name="List Table 7 Colorful" w:uiPriority="52"/>
+    <w:lsdException w:name="List Table 1 Light Accent 1" w:uiPriority="46"/>
+    <w:lsdException w:name="List Table 2 Accent 1" w:uiPriority="47"/>
+    <w:lsdException w:name="List Table 3 Accent 1" w:uiPriority="48"/>
+    <w:lsdException w:name="List Table 4 Accent 1" w:uiPriority="49"/>
+    <w:lsdException w:name="List Table 5 Dark Accent 1" w:uiPriority="50"/>
+    <w:lsdException w:name="List Table 6 Colorful Accent 1" w:uiPriority="51"/>
+    <w:lsdException w:name="List Table 7 Colorful Accent 1" w:uiPriority="52"/>
+    <w:lsdException w:name="List Table 1 Light Accent 2" w:uiPriority="46"/>
+    <w:lsdException w:name="List Table 2 Accent 2" w:uiPriority="47"/>
+    <w:lsdException w:name="List Table 3 Accent 2" w:uiPriority="48"/>
+    <w:lsdException w:name="List Table 4 Accent 2" w:uiPriority="49"/>
+    <w:lsdException w:name="List Table 5 Dark Accent 2" w:uiPriority="50"/>
+    <w:lsdException w:name="List Table 6 Colorful Accent 2" w:uiPriority="51"/>
+    <w:lsdException w:name="List Table 7 Colorful Accent 2" w:uiPriority="52"/>
+    <w:lsdException w:name="List Table 1 Light Accent 3" w:uiPriority="46"/>
+    <w:lsdException w:name="List Table 2 Accent 3" w:uiPriority="47"/>
+    <w:lsdException w:name="List Table 3 Accent 3" w:uiPriority="48"/>
+    <w:lsdException w:name="List Table 4 Accent 3" w:uiPriority="49"/>
+    <w:lsdException w:name="List Table 5 Dark Accent 3" w:uiPriority="50"/>
+    <w:lsdException w:name="List Table 6 Colorful Accent 3" w:uiPriority="51"/>
+    <w:lsdException w:name="List Table 7 Colorful Accent 3" w:uiPriority="52"/>
+    <w:lsdException w:name="List Table 1 Light Accent 4" w:uiPriority="46"/>
+    <w:lsdException w:name="List Table 2 Accent 4" w:uiPriority="47"/>
+    <w:lsdException w:name="List Table 3 Accent 4" w:uiPriority="48"/>
+    <w:lsdException w:name="List Table 4 Accent 4" w:uiPriority="49"/>
+    <w:lsdException w:name="List Table 5 Dark Accent 4" w:uiPriority="50"/>
+    <w:lsdException w:name="List Table 6 Colorful Accent 4" w:uiPriority="51"/>
+    <w:lsdException w:name="List Table 7 Colorful Accent 4" w:uiPriority="52"/>
+    <w:lsdException w:name="List Table 1 Light Accent 5" w:uiPriority="46"/>
+    <w:lsdException w:name="List Table 2 Accent 5" w:uiPriority="47"/>
+    <w:lsdException w:name="List Table 3 Accent 5" w:uiPriority="48"/>
+    <w:lsdException w:name="List Table 4 Accent 5" w:uiPriority="49"/>
+    <w:lsdException w:name="List Table 5 Dark Accent 5" w:uiPriority="50"/>
+    <w:lsdException w:name="List Table 6 Colorful Accent 5" w:uiPriority="51"/>
+    <w:lsdException w:name="List Table 7 Colorful Accent 5" w:uiPriority="52"/>
+    <w:lsdException w:name="List Table 1 Light Accent 6" w:uiPriority="46"/>
+    <w:lsdException w:name="List Table 2 Accent 6" w:uiPriority="47"/>
+    <w:lsdException w:name="List Table 3 Accent 6" w:uiPriority="48"/>
+    <w:lsdException w:name="List Table 4 Accent 6" w:uiPriority="49"/>
+    <w:lsdException w:name="List Table 5 Dark Accent 6" w:uiPriority="50"/>
+    <w:lsdException w:name="List Table 6 Colorful Accent 6" w:uiPriority="51"/>
+    <w:lsdException w:name="List Table 7 Colorful Accent 6" w:uiPriority="52"/>
+    <w:lsdException w:name="Mention" w:semiHidden="1" w:unhideWhenUsed="1"/>
   </w:latentStyles>
   <w:style w:type="paragraph" w:default="1" w:styleId="Normal">
     <w:name w:val="Normal"/>
     <w:qFormat/>
   </w:style>
-  <w:style w:type="paragraph" w:styleId="Heading1">
+  <w:style w:type="paragraph" w:styleId="Ttulo1">
     <w:name w:val="heading 1"/>
     <w:basedOn w:val="Normal"/>
     <w:next w:val="Normal"/>
-    <w:link w:val="Heading1Char"/>
+    <w:link w:val="Ttulo1Car"/>
     <w:uiPriority w:val="9"/>
     <w:qFormat/>
     <w:rsid w:val="001B15C2"/>
@@ -15175,13 +15379,13 @@
       <w:szCs w:val="28"/>
     </w:rPr>
   </w:style>
-  <w:style w:type="character" w:default="1" w:styleId="DefaultParagraphFont">
+  <w:style w:type="character" w:default="1" w:styleId="Fuentedeprrafopredeter">
     <w:name w:val="Default Paragraph Font"/>
     <w:uiPriority w:val="1"/>
     <w:semiHidden/>
     <w:unhideWhenUsed/>
   </w:style>
-  <w:style w:type="table" w:default="1" w:styleId="TableNormal">
+  <w:style w:type="table" w:default="1" w:styleId="Tablanormal">
     <w:name w:val="Normal Table"/>
     <w:uiPriority w:val="99"/>
     <w:semiHidden/>
@@ -15196,16 +15400,16 @@
       </w:tblCellMar>
     </w:tblPr>
   </w:style>
-  <w:style w:type="numbering" w:default="1" w:styleId="NoList">
+  <w:style w:type="numbering" w:default="1" w:styleId="Sinlista">
     <w:name w:val="No List"/>
     <w:uiPriority w:val="99"/>
     <w:semiHidden/>
     <w:unhideWhenUsed/>
   </w:style>
-  <w:style w:type="paragraph" w:styleId="BalloonText">
+  <w:style w:type="paragraph" w:styleId="Textodeglobo">
     <w:name w:val="Balloon Text"/>
     <w:basedOn w:val="Normal"/>
-    <w:link w:val="BalloonTextChar"/>
+    <w:link w:val="TextodegloboCar"/>
     <w:uiPriority w:val="99"/>
     <w:semiHidden/>
     <w:unhideWhenUsed/>
@@ -15219,10 +15423,10 @@
       <w:szCs w:val="16"/>
     </w:rPr>
   </w:style>
-  <w:style w:type="character" w:customStyle="1" w:styleId="BalloonTextChar">
-    <w:name w:val="Balloon Text Char"/>
-    <w:basedOn w:val="DefaultParagraphFont"/>
-    <w:link w:val="BalloonText"/>
+  <w:style w:type="character" w:customStyle="1" w:styleId="TextodegloboCar">
+    <w:name w:val="Texto de globo Car"/>
+    <w:basedOn w:val="Fuentedeprrafopredeter"/>
+    <w:link w:val="Textodeglobo"/>
     <w:uiPriority w:val="99"/>
     <w:semiHidden/>
     <w:rsid w:val="007A10D8"/>
@@ -15232,10 +15436,10 @@
       <w:szCs w:val="16"/>
     </w:rPr>
   </w:style>
-  <w:style w:type="paragraph" w:styleId="Header">
+  <w:style w:type="paragraph" w:styleId="Encabezado">
     <w:name w:val="header"/>
     <w:basedOn w:val="Normal"/>
-    <w:link w:val="HeaderChar"/>
+    <w:link w:val="EncabezadoCar"/>
     <w:uiPriority w:val="99"/>
     <w:unhideWhenUsed/>
     <w:rsid w:val="001B15C2"/>
@@ -15247,17 +15451,17 @@
       <w:spacing w:after="0" w:line="240" w:lineRule="auto"/>
     </w:pPr>
   </w:style>
-  <w:style w:type="character" w:customStyle="1" w:styleId="HeaderChar">
-    <w:name w:val="Header Char"/>
-    <w:basedOn w:val="DefaultParagraphFont"/>
-    <w:link w:val="Header"/>
+  <w:style w:type="character" w:customStyle="1" w:styleId="EncabezadoCar">
+    <w:name w:val="Encabezado Car"/>
+    <w:basedOn w:val="Fuentedeprrafopredeter"/>
+    <w:link w:val="Encabezado"/>
     <w:uiPriority w:val="99"/>
     <w:rsid w:val="001B15C2"/>
   </w:style>
-  <w:style w:type="paragraph" w:styleId="Footer">
+  <w:style w:type="paragraph" w:styleId="Piedepgina">
     <w:name w:val="footer"/>
     <w:basedOn w:val="Normal"/>
-    <w:link w:val="FooterChar"/>
+    <w:link w:val="PiedepginaCar"/>
     <w:uiPriority w:val="99"/>
     <w:unhideWhenUsed/>
     <w:rsid w:val="001B15C2"/>
@@ -15269,17 +15473,17 @@
       <w:spacing w:after="0" w:line="240" w:lineRule="auto"/>
     </w:pPr>
   </w:style>
-  <w:style w:type="character" w:customStyle="1" w:styleId="FooterChar">
-    <w:name w:val="Footer Char"/>
-    <w:basedOn w:val="DefaultParagraphFont"/>
-    <w:link w:val="Footer"/>
+  <w:style w:type="character" w:customStyle="1" w:styleId="PiedepginaCar">
+    <w:name w:val="Pie de página Car"/>
+    <w:basedOn w:val="Fuentedeprrafopredeter"/>
+    <w:link w:val="Piedepgina"/>
     <w:uiPriority w:val="99"/>
     <w:rsid w:val="001B15C2"/>
   </w:style>
-  <w:style w:type="character" w:customStyle="1" w:styleId="Heading1Char">
-    <w:name w:val="Heading 1 Char"/>
-    <w:basedOn w:val="DefaultParagraphFont"/>
-    <w:link w:val="Heading1"/>
+  <w:style w:type="character" w:customStyle="1" w:styleId="Ttulo1Car">
+    <w:name w:val="Título 1 Car"/>
+    <w:basedOn w:val="Fuentedeprrafopredeter"/>
+    <w:link w:val="Ttulo1"/>
     <w:uiPriority w:val="9"/>
     <w:rsid w:val="001B15C2"/>
     <w:rPr>
@@ -15291,7 +15495,7 @@
       <w:szCs w:val="28"/>
     </w:rPr>
   </w:style>
-  <w:style w:type="paragraph" w:styleId="ListParagraph">
+  <w:style w:type="paragraph" w:styleId="Prrafodelista">
     <w:name w:val="List Paragraph"/>
     <w:basedOn w:val="Normal"/>
     <w:uiPriority w:val="34"/>
@@ -15302,9 +15506,9 @@
       <w:contextualSpacing/>
     </w:pPr>
   </w:style>
-  <w:style w:type="character" w:styleId="CommentReference">
+  <w:style w:type="character" w:styleId="Refdecomentario">
     <w:name w:val="annotation reference"/>
-    <w:basedOn w:val="DefaultParagraphFont"/>
+    <w:basedOn w:val="Fuentedeprrafopredeter"/>
     <w:uiPriority w:val="99"/>
     <w:semiHidden/>
     <w:unhideWhenUsed/>
@@ -15314,10 +15518,10 @@
       <w:szCs w:val="16"/>
     </w:rPr>
   </w:style>
-  <w:style w:type="paragraph" w:styleId="CommentText">
+  <w:style w:type="paragraph" w:styleId="Textocomentario">
     <w:name w:val="annotation text"/>
     <w:basedOn w:val="Normal"/>
-    <w:link w:val="CommentTextChar"/>
+    <w:link w:val="TextocomentarioCar"/>
     <w:uiPriority w:val="99"/>
     <w:semiHidden/>
     <w:unhideWhenUsed/>
@@ -15330,10 +15534,10 @@
       <w:szCs w:val="20"/>
     </w:rPr>
   </w:style>
-  <w:style w:type="character" w:customStyle="1" w:styleId="CommentTextChar">
-    <w:name w:val="Comment Text Char"/>
-    <w:basedOn w:val="DefaultParagraphFont"/>
-    <w:link w:val="CommentText"/>
+  <w:style w:type="character" w:customStyle="1" w:styleId="TextocomentarioCar">
+    <w:name w:val="Texto comentario Car"/>
+    <w:basedOn w:val="Fuentedeprrafopredeter"/>
+    <w:link w:val="Textocomentario"/>
     <w:uiPriority w:val="99"/>
     <w:semiHidden/>
     <w:rsid w:val="00343F7F"/>
@@ -15342,11 +15546,11 @@
       <w:szCs w:val="20"/>
     </w:rPr>
   </w:style>
-  <w:style w:type="paragraph" w:styleId="CommentSubject">
+  <w:style w:type="paragraph" w:styleId="Asuntodelcomentario">
     <w:name w:val="annotation subject"/>
-    <w:basedOn w:val="CommentText"/>
-    <w:next w:val="CommentText"/>
-    <w:link w:val="CommentSubjectChar"/>
+    <w:basedOn w:val="Textocomentario"/>
+    <w:next w:val="Textocomentario"/>
+    <w:link w:val="AsuntodelcomentarioCar"/>
     <w:uiPriority w:val="99"/>
     <w:semiHidden/>
     <w:unhideWhenUsed/>
@@ -15356,391 +15560,10 @@
       <w:bCs/>
     </w:rPr>
   </w:style>
-  <w:style w:type="character" w:customStyle="1" w:styleId="CommentSubjectChar">
-    <w:name w:val="Comment Subject Char"/>
-    <w:basedOn w:val="CommentTextChar"/>
-    <w:link w:val="CommentSubject"/>
-    <w:uiPriority w:val="99"/>
-    <w:semiHidden/>
-    <w:rsid w:val="00343F7F"/>
-    <w:rPr>
-      <w:b/>
-      <w:bCs/>
-      <w:sz w:val="20"/>
-      <w:szCs w:val="20"/>
-    </w:rPr>
-  </w:style>
-</w:styles>
-</file>
-
-<file path=word/stylesWithEffects.xml><?xml version="1.0" encoding="utf-8"?>
-<w:styles xmlns:wpc="http://schemas.microsoft.com/office/word/2010/wordprocessingCanvas" xmlns:mc="http://schemas.openxmlformats.org/markup-compatibility/2006" xmlns:o="urn:schemas-microsoft-com:office:office" xmlns:r="http://schemas.openxmlformats.org/officeDocument/2006/relationships" xmlns:m="http://schemas.openxmlformats.org/officeDocument/2006/math" xmlns:v="urn:schemas-microsoft-com:vml" xmlns:wp14="http://schemas.microsoft.com/office/word/2010/wordprocessingDrawing" xmlns:wp="http://schemas.openxmlformats.org/drawingml/2006/wordprocessingDrawing" xmlns:w10="urn:schemas-microsoft-com:office:word" xmlns:w="http://schemas.openxmlformats.org/wordprocessingml/2006/main" xmlns:w14="http://schemas.microsoft.com/office/word/2010/wordml" xmlns:wpg="http://schemas.microsoft.com/office/word/2010/wordprocessingGroup" xmlns:wpi="http://schemas.microsoft.com/office/word/2010/wordprocessingInk" xmlns:wne="http://schemas.microsoft.com/office/word/2006/wordml" xmlns:wps="http://schemas.microsoft.com/office/word/2010/wordprocessingShape" mc:Ignorable="w14 wp14">
-  <w:docDefaults>
-    <w:rPrDefault>
-      <w:rPr>
-        <w:rFonts w:asciiTheme="minorHAnsi" w:eastAsiaTheme="minorHAnsi" w:hAnsiTheme="minorHAnsi" w:cstheme="minorBidi"/>
-        <w:sz w:val="22"/>
-        <w:szCs w:val="22"/>
-        <w:lang w:val="es-ES" w:eastAsia="en-US" w:bidi="ar-SA"/>
-      </w:rPr>
-    </w:rPrDefault>
-    <w:pPrDefault>
-      <w:pPr>
-        <w:spacing w:after="200" w:line="276" w:lineRule="auto"/>
-      </w:pPr>
-    </w:pPrDefault>
-  </w:docDefaults>
-  <w:latentStyles w:defLockedState="0" w:defUIPriority="99" w:defSemiHidden="1" w:defUnhideWhenUsed="1" w:defQFormat="0" w:count="267">
-    <w:lsdException w:name="Normal" w:semiHidden="0" w:uiPriority="0" w:unhideWhenUsed="0" w:qFormat="1"/>
-    <w:lsdException w:name="heading 1" w:semiHidden="0" w:uiPriority="9" w:unhideWhenUsed="0" w:qFormat="1"/>
-    <w:lsdException w:name="heading 2" w:uiPriority="9" w:qFormat="1"/>
-    <w:lsdException w:name="heading 3" w:uiPriority="9" w:qFormat="1"/>
-    <w:lsdException w:name="heading 4" w:uiPriority="9" w:qFormat="1"/>
-    <w:lsdException w:name="heading 5" w:uiPriority="9" w:qFormat="1"/>
-    <w:lsdException w:name="heading 6" w:uiPriority="9" w:qFormat="1"/>
-    <w:lsdException w:name="heading 7" w:uiPriority="9" w:qFormat="1"/>
-    <w:lsdException w:name="heading 8" w:uiPriority="9" w:qFormat="1"/>
-    <w:lsdException w:name="heading 9" w:uiPriority="9" w:qFormat="1"/>
-    <w:lsdException w:name="toc 1" w:uiPriority="39"/>
-    <w:lsdException w:name="toc 2" w:uiPriority="39"/>
-    <w:lsdException w:name="toc 3" w:uiPriority="39"/>
-    <w:lsdException w:name="toc 4" w:uiPriority="39"/>
-    <w:lsdException w:name="toc 5" w:uiPriority="39"/>
-    <w:lsdException w:name="toc 6" w:uiPriority="39"/>
-    <w:lsdException w:name="toc 7" w:uiPriority="39"/>
-    <w:lsdException w:name="toc 8" w:uiPriority="39"/>
-    <w:lsdException w:name="toc 9" w:uiPriority="39"/>
-    <w:lsdException w:name="caption" w:uiPriority="35" w:qFormat="1"/>
-    <w:lsdException w:name="Title" w:semiHidden="0" w:uiPriority="10" w:unhideWhenUsed="0" w:qFormat="1"/>
-    <w:lsdException w:name="Default Paragraph Font" w:uiPriority="1"/>
-    <w:lsdException w:name="Subtitle" w:semiHidden="0" w:uiPriority="11" w:unhideWhenUsed="0" w:qFormat="1"/>
-    <w:lsdException w:name="Strong" w:semiHidden="0" w:uiPriority="22" w:unhideWhenUsed="0" w:qFormat="1"/>
-    <w:lsdException w:name="Emphasis" w:semiHidden="0" w:uiPriority="20" w:unhideWhenUsed="0" w:qFormat="1"/>
-    <w:lsdException w:name="Table Grid" w:semiHidden="0" w:uiPriority="59" w:unhideWhenUsed="0"/>
-    <w:lsdException w:name="Placeholder Text" w:unhideWhenUsed="0"/>
-    <w:lsdException w:name="No Spacing" w:semiHidden="0" w:uiPriority="1" w:unhideWhenUsed="0" w:qFormat="1"/>
-    <w:lsdException w:name="Light Shading" w:semiHidden="0" w:uiPriority="60" w:unhideWhenUsed="0"/>
-    <w:lsdException w:name="Light List" w:semiHidden="0" w:uiPriority="61" w:unhideWhenUsed="0"/>
-    <w:lsdException w:name="Light Grid" w:semiHidden="0" w:uiPriority="62" w:unhideWhenUsed="0"/>
-    <w:lsdException w:name="Medium Shading 1" w:semiHidden="0" w:uiPriority="63" w:unhideWhenUsed="0"/>
-    <w:lsdException w:name="Medium Shading 2" w:semiHidden="0" w:uiPriority="64" w:unhideWhenUsed="0"/>
-    <w:lsdException w:name="Medium List 1" w:semiHidden="0" w:uiPriority="65" w:unhideWhenUsed="0"/>
-    <w:lsdException w:name="Medium List 2" w:semiHidden="0" w:uiPriority="66" w:unhideWhenUsed="0"/>
-    <w:lsdException w:name="Medium Grid 1" w:semiHidden="0" w:uiPriority="67" w:unhideWhenUsed="0"/>
-    <w:lsdException w:name="Medium Grid 2" w:semiHidden="0" w:uiPriority="68" w:unhideWhenUsed="0"/>
-    <w:lsdException w:name="Medium Grid 3" w:semiHidden="0" w:uiPriority="69" w:unhideWhenUsed="0"/>
-    <w:lsdException w:name="Dark List" w:semiHidden="0" w:uiPriority="70" w:unhideWhenUsed="0"/>
-    <w:lsdException w:name="Colorful Shading" w:semiHidden="0" w:uiPriority="71" w:unhideWhenUsed="0"/>
-    <w:lsdException w:name="Colorful List" w:semiHidden="0" w:uiPriority="72" w:unhideWhenUsed="0"/>
-    <w:lsdException w:name="Colorful Grid" w:semiHidden="0" w:uiPriority="73" w:unhideWhenUsed="0"/>
-    <w:lsdException w:name="Light Shading Accent 1" w:semiHidden="0" w:uiPriority="60" w:unhideWhenUsed="0"/>
-    <w:lsdException w:name="Light List Accent 1" w:semiHidden="0" w:uiPriority="61" w:unhideWhenUsed="0"/>
-    <w:lsdException w:name="Light Grid Accent 1" w:semiHidden="0" w:uiPriority="62" w:unhideWhenUsed="0"/>
-    <w:lsdException w:name="Medium Shading 1 Accent 1" w:semiHidden="0" w:uiPriority="63" w:unhideWhenUsed="0"/>
-    <w:lsdException w:name="Medium Shading 2 Accent 1" w:semiHidden="0" w:uiPriority="64" w:unhideWhenUsed="0"/>
-    <w:lsdException w:name="Medium List 1 Accent 1" w:semiHidden="0" w:uiPriority="65" w:unhideWhenUsed="0"/>
-    <w:lsdException w:name="Revision" w:unhideWhenUsed="0"/>
-    <w:lsdException w:name="List Paragraph" w:semiHidden="0" w:uiPriority="34" w:unhideWhenUsed="0" w:qFormat="1"/>
-    <w:lsdException w:name="Quote" w:semiHidden="0" w:uiPriority="29" w:unhideWhenUsed="0" w:qFormat="1"/>
-    <w:lsdException w:name="Intense Quote" w:semiHidden="0" w:uiPriority="30" w:unhideWhenUsed="0" w:qFormat="1"/>
-    <w:lsdException w:name="Medium List 2 Accent 1" w:semiHidden="0" w:uiPriority="66" w:unhideWhenUsed="0"/>
-    <w:lsdException w:name="Medium Grid 1 Accent 1" w:semiHidden="0" w:uiPriority="67" w:unhideWhenUsed="0"/>
-    <w:lsdException w:name="Medium Grid 2 Accent 1" w:semiHidden="0" w:uiPriority="68" w:unhideWhenUsed="0"/>
-    <w:lsdException w:name="Medium Grid 3 Accent 1" w:semiHidden="0" w:uiPriority="69" w:unhideWhenUsed="0"/>
-    <w:lsdException w:name="Dark List Accent 1" w:semiHidden="0" w:uiPriority="70" w:unhideWhenUsed="0"/>
-    <w:lsdException w:name="Colorful Shading Accent 1" w:semiHidden="0" w:uiPriority="71" w:unhideWhenUsed="0"/>
-    <w:lsdException w:name="Colorful List Accent 1" w:semiHidden="0" w:uiPriority="72" w:unhideWhenUsed="0"/>
-    <w:lsdException w:name="Colorful Grid Accent 1" w:semiHidden="0" w:uiPriority="73" w:unhideWhenUsed="0"/>
-    <w:lsdException w:name="Light Shading Accent 2" w:semiHidden="0" w:uiPriority="60" w:unhideWhenUsed="0"/>
-    <w:lsdException w:name="Light List Accent 2" w:semiHidden="0" w:uiPriority="61" w:unhideWhenUsed="0"/>
-    <w:lsdException w:name="Light Grid Accent 2" w:semiHidden="0" w:uiPriority="62" w:unhideWhenUsed="0"/>
-    <w:lsdException w:name="Medium Shading 1 Accent 2" w:semiHidden="0" w:uiPriority="63" w:unhideWhenUsed="0"/>
-    <w:lsdException w:name="Medium Shading 2 Accent 2" w:semiHidden="0" w:uiPriority="64" w:unhideWhenUsed="0"/>
-    <w:lsdException w:name="Medium List 1 Accent 2" w:semiHidden="0" w:uiPriority="65" w:unhideWhenUsed="0"/>
-    <w:lsdException w:name="Medium List 2 Accent 2" w:semiHidden="0" w:uiPriority="66" w:unhideWhenUsed="0"/>
-    <w:lsdException w:name="Medium Grid 1 Accent 2" w:semiHidden="0" w:uiPriority="67" w:unhideWhenUsed="0"/>
-    <w:lsdException w:name="Medium Grid 2 Accent 2" w:semiHidden="0" w:uiPriority="68" w:unhideWhenUsed="0"/>
-    <w:lsdException w:name="Medium Grid 3 Accent 2" w:semiHidden="0" w:uiPriority="69" w:unhideWhenUsed="0"/>
-    <w:lsdException w:name="Dark List Accent 2" w:semiHidden="0" w:uiPriority="70" w:unhideWhenUsed="0"/>
-    <w:lsdException w:name="Colorful Shading Accent 2" w:semiHidden="0" w:uiPriority="71" w:unhideWhenUsed="0"/>
-    <w:lsdException w:name="Colorful List Accent 2" w:semiHidden="0" w:uiPriority="72" w:unhideWhenUsed="0"/>
-    <w:lsdException w:name="Colorful Grid Accent 2" w:semiHidden="0" w:uiPriority="73" w:unhideWhenUsed="0"/>
-    <w:lsdException w:name="Light Shading Accent 3" w:semiHidden="0" w:uiPriority="60" w:unhideWhenUsed="0"/>
-    <w:lsdException w:name="Light List Accent 3" w:semiHidden="0" w:uiPriority="61" w:unhideWhenUsed="0"/>
-    <w:lsdException w:name="Light Grid Accent 3" w:semiHidden="0" w:uiPriority="62" w:unhideWhenUsed="0"/>
-    <w:lsdException w:name="Medium Shading 1 Accent 3" w:semiHidden="0" w:uiPriority="63" w:unhideWhenUsed="0"/>
-    <w:lsdException w:name="Medium Shading 2 Accent 3" w:semiHidden="0" w:uiPriority="64" w:unhideWhenUsed="0"/>
-    <w:lsdException w:name="Medium List 1 Accent 3" w:semiHidden="0" w:uiPriority="65" w:unhideWhenUsed="0"/>
-    <w:lsdException w:name="Medium List 2 Accent 3" w:semiHidden="0" w:uiPriority="66" w:unhideWhenUsed="0"/>
-    <w:lsdException w:name="Medium Grid 1 Accent 3" w:semiHidden="0" w:uiPriority="67" w:unhideWhenUsed="0"/>
-    <w:lsdException w:name="Medium Grid 2 Accent 3" w:semiHidden="0" w:uiPriority="68" w:unhideWhenUsed="0"/>
-    <w:lsdException w:name="Medium Grid 3 Accent 3" w:semiHidden="0" w:uiPriority="69" w:unhideWhenUsed="0"/>
-    <w:lsdException w:name="Dark List Accent 3" w:semiHidden="0" w:uiPriority="70" w:unhideWhenUsed="0"/>
-    <w:lsdException w:name="Colorful Shading Accent 3" w:semiHidden="0" w:uiPriority="71" w:unhideWhenUsed="0"/>
-    <w:lsdException w:name="Colorful List Accent 3" w:semiHidden="0" w:uiPriority="72" w:unhideWhenUsed="0"/>
-    <w:lsdException w:name="Colorful Grid Accent 3" w:semiHidden="0" w:uiPriority="73" w:unhideWhenUsed="0"/>
-    <w:lsdException w:name="Light Shading Accent 4" w:semiHidden="0" w:uiPriority="60" w:unhideWhenUsed="0"/>
-    <w:lsdException w:name="Light List Accent 4" w:semiHidden="0" w:uiPriority="61" w:unhideWhenUsed="0"/>
-    <w:lsdException w:name="Light Grid Accent 4" w:semiHidden="0" w:uiPriority="62" w:unhideWhenUsed="0"/>
-    <w:lsdException w:name="Medium Shading 1 Accent 4" w:semiHidden="0" w:uiPriority="63" w:unhideWhenUsed="0"/>
-    <w:lsdException w:name="Medium Shading 2 Accent 4" w:semiHidden="0" w:uiPriority="64" w:unhideWhenUsed="0"/>
-    <w:lsdException w:name="Medium List 1 Accent 4" w:semiHidden="0" w:uiPriority="65" w:unhideWhenUsed="0"/>
-    <w:lsdException w:name="Medium List 2 Accent 4" w:semiHidden="0" w:uiPriority="66" w:unhideWhenUsed="0"/>
-    <w:lsdException w:name="Medium Grid 1 Accent 4" w:semiHidden="0" w:uiPriority="67" w:unhideWhenUsed="0"/>
-    <w:lsdException w:name="Medium Grid 2 Accent 4" w:semiHidden="0" w:uiPriority="68" w:unhideWhenUsed="0"/>
-    <w:lsdException w:name="Medium Grid 3 Accent 4" w:semiHidden="0" w:uiPriority="69" w:unhideWhenUsed="0"/>
-    <w:lsdException w:name="Dark List Accent 4" w:semiHidden="0" w:uiPriority="70" w:unhideWhenUsed="0"/>
-    <w:lsdException w:name="Colorful Shading Accent 4" w:semiHidden="0" w:uiPriority="71" w:unhideWhenUsed="0"/>
-    <w:lsdException w:name="Colorful List Accent 4" w:semiHidden="0" w:uiPriority="72" w:unhideWhenUsed="0"/>
-    <w:lsdException w:name="Colorful Grid Accent 4" w:semiHidden="0" w:uiPriority="73" w:unhideWhenUsed="0"/>
-    <w:lsdException w:name="Light Shading Accent 5" w:semiHidden="0" w:uiPriority="60" w:unhideWhenUsed="0"/>
-    <w:lsdException w:name="Light List Accent 5" w:semiHidden="0" w:uiPriority="61" w:unhideWhenUsed="0"/>
-    <w:lsdException w:name="Light Grid Accent 5" w:semiHidden="0" w:uiPriority="62" w:unhideWhenUsed="0"/>
-    <w:lsdException w:name="Medium Shading 1 Accent 5" w:semiHidden="0" w:uiPriority="63" w:unhideWhenUsed="0"/>
-    <w:lsdException w:name="Medium Shading 2 Accent 5" w:semiHidden="0" w:uiPriority="64" w:unhideWhenUsed="0"/>
-    <w:lsdException w:name="Medium List 1 Accent 5" w:semiHidden="0" w:uiPriority="65" w:unhideWhenUsed="0"/>
-    <w:lsdException w:name="Medium List 2 Accent 5" w:semiHidden="0" w:uiPriority="66" w:unhideWhenUsed="0"/>
-    <w:lsdException w:name="Medium Grid 1 Accent 5" w:semiHidden="0" w:uiPriority="67" w:unhideWhenUsed="0"/>
-    <w:lsdException w:name="Medium Grid 2 Accent 5" w:semiHidden="0" w:uiPriority="68" w:unhideWhenUsed="0"/>
-    <w:lsdException w:name="Medium Grid 3 Accent 5" w:semiHidden="0" w:uiPriority="69" w:unhideWhenUsed="0"/>
-    <w:lsdException w:name="Dark List Accent 5" w:semiHidden="0" w:uiPriority="70" w:unhideWhenUsed="0"/>
-    <w:lsdException w:name="Colorful Shading Accent 5" w:semiHidden="0" w:uiPriority="71" w:unhideWhenUsed="0"/>
-    <w:lsdException w:name="Colorful List Accent 5" w:semiHidden="0" w:uiPriority="72" w:unhideWhenUsed="0"/>
-    <w:lsdException w:name="Colorful Grid Accent 5" w:semiHidden="0" w:uiPriority="73" w:unhideWhenUsed="0"/>
-    <w:lsdException w:name="Light Shading Accent 6" w:semiHidden="0" w:uiPriority="60" w:unhideWhenUsed="0"/>
-    <w:lsdException w:name="Light List Accent 6" w:semiHidden="0" w:uiPriority="61" w:unhideWhenUsed="0"/>
-    <w:lsdException w:name="Light Grid Accent 6" w:semiHidden="0" w:uiPriority="62" w:unhideWhenUsed="0"/>
-    <w:lsdException w:name="Medium Shading 1 Accent 6" w:semiHidden="0" w:uiPriority="63" w:unhideWhenUsed="0"/>
-    <w:lsdException w:name="Medium Shading 2 Accent 6" w:semiHidden="0" w:uiPriority="64" w:unhideWhenUsed="0"/>
-    <w:lsdException w:name="Medium List 1 Accent 6" w:semiHidden="0" w:uiPriority="65" w:unhideWhenUsed="0"/>
-    <w:lsdException w:name="Medium List 2 Accent 6" w:semiHidden="0" w:uiPriority="66" w:unhideWhenUsed="0"/>
-    <w:lsdException w:name="Medium Grid 1 Accent 6" w:semiHidden="0" w:uiPriority="67" w:unhideWhenUsed="0"/>
-    <w:lsdException w:name="Medium Grid 2 Accent 6" w:semiHidden="0" w:uiPriority="68" w:unhideWhenUsed="0"/>
-    <w:lsdException w:name="Medium Grid 3 Accent 6" w:semiHidden="0" w:uiPriority="69" w:unhideWhenUsed="0"/>
-    <w:lsdException w:name="Dark List Accent 6" w:semiHidden="0" w:uiPriority="70" w:unhideWhenUsed="0"/>
-    <w:lsdException w:name="Colorful Shading Accent 6" w:semiHidden="0" w:uiPriority="71" w:unhideWhenUsed="0"/>
-    <w:lsdException w:name="Colorful List Accent 6" w:semiHidden="0" w:uiPriority="72" w:unhideWhenUsed="0"/>
-    <w:lsdException w:name="Colorful Grid Accent 6" w:semiHidden="0" w:uiPriority="73" w:unhideWhenUsed="0"/>
-    <w:lsdException w:name="Subtle Emphasis" w:semiHidden="0" w:uiPriority="19" w:unhideWhenUsed="0" w:qFormat="1"/>
-    <w:lsdException w:name="Intense Emphasis" w:semiHidden="0" w:uiPriority="21" w:unhideWhenUsed="0" w:qFormat="1"/>
-    <w:lsdException w:name="Subtle Reference" w:semiHidden="0" w:uiPriority="31" w:unhideWhenUsed="0" w:qFormat="1"/>
-    <w:lsdException w:name="Intense Reference" w:semiHidden="0" w:uiPriority="32" w:unhideWhenUsed="0" w:qFormat="1"/>
-    <w:lsdException w:name="Book Title" w:semiHidden="0" w:uiPriority="33" w:unhideWhenUsed="0" w:qFormat="1"/>
-    <w:lsdException w:name="Bibliography" w:uiPriority="37"/>
-    <w:lsdException w:name="TOC Heading" w:uiPriority="39" w:qFormat="1"/>
-  </w:latentStyles>
-  <w:style w:type="paragraph" w:default="1" w:styleId="Normal">
-    <w:name w:val="Normal"/>
-    <w:qFormat/>
-  </w:style>
-  <w:style w:type="paragraph" w:styleId="Heading1">
-    <w:name w:val="heading 1"/>
-    <w:basedOn w:val="Normal"/>
-    <w:next w:val="Normal"/>
-    <w:link w:val="Heading1Char"/>
-    <w:uiPriority w:val="9"/>
-    <w:qFormat/>
-    <w:rsid w:val="001B15C2"/>
-    <w:pPr>
-      <w:keepNext/>
-      <w:keepLines/>
-      <w:spacing w:before="480" w:after="0"/>
-      <w:outlineLvl w:val="0"/>
-    </w:pPr>
-    <w:rPr>
-      <w:rFonts w:asciiTheme="majorHAnsi" w:eastAsiaTheme="majorEastAsia" w:hAnsiTheme="majorHAnsi" w:cstheme="majorBidi"/>
-      <w:b/>
-      <w:bCs/>
-      <w:color w:val="365F91" w:themeColor="accent1" w:themeShade="BF"/>
-      <w:sz w:val="28"/>
-      <w:szCs w:val="28"/>
-    </w:rPr>
-  </w:style>
-  <w:style w:type="character" w:default="1" w:styleId="DefaultParagraphFont">
-    <w:name w:val="Default Paragraph Font"/>
-    <w:uiPriority w:val="1"/>
-    <w:semiHidden/>
-    <w:unhideWhenUsed/>
-  </w:style>
-  <w:style w:type="table" w:default="1" w:styleId="TableNormal">
-    <w:name w:val="Normal Table"/>
-    <w:uiPriority w:val="99"/>
-    <w:semiHidden/>
-    <w:unhideWhenUsed/>
-    <w:tblPr>
-      <w:tblInd w:w="0" w:type="dxa"/>
-      <w:tblCellMar>
-        <w:top w:w="0" w:type="dxa"/>
-        <w:left w:w="108" w:type="dxa"/>
-        <w:bottom w:w="0" w:type="dxa"/>
-        <w:right w:w="108" w:type="dxa"/>
-      </w:tblCellMar>
-    </w:tblPr>
-  </w:style>
-  <w:style w:type="numbering" w:default="1" w:styleId="NoList">
-    <w:name w:val="No List"/>
-    <w:uiPriority w:val="99"/>
-    <w:semiHidden/>
-    <w:unhideWhenUsed/>
-  </w:style>
-  <w:style w:type="paragraph" w:styleId="BalloonText">
-    <w:name w:val="Balloon Text"/>
-    <w:basedOn w:val="Normal"/>
-    <w:link w:val="BalloonTextChar"/>
-    <w:uiPriority w:val="99"/>
-    <w:semiHidden/>
-    <w:unhideWhenUsed/>
-    <w:rsid w:val="007A10D8"/>
-    <w:pPr>
-      <w:spacing w:after="0" w:line="240" w:lineRule="auto"/>
-    </w:pPr>
-    <w:rPr>
-      <w:rFonts w:ascii="Tahoma" w:hAnsi="Tahoma" w:cs="Tahoma"/>
-      <w:sz w:val="16"/>
-      <w:szCs w:val="16"/>
-    </w:rPr>
-  </w:style>
-  <w:style w:type="character" w:customStyle="1" w:styleId="BalloonTextChar">
-    <w:name w:val="Balloon Text Char"/>
-    <w:basedOn w:val="DefaultParagraphFont"/>
-    <w:link w:val="BalloonText"/>
-    <w:uiPriority w:val="99"/>
-    <w:semiHidden/>
-    <w:rsid w:val="007A10D8"/>
-    <w:rPr>
-      <w:rFonts w:ascii="Tahoma" w:hAnsi="Tahoma" w:cs="Tahoma"/>
-      <w:sz w:val="16"/>
-      <w:szCs w:val="16"/>
-    </w:rPr>
-  </w:style>
-  <w:style w:type="paragraph" w:styleId="Header">
-    <w:name w:val="header"/>
-    <w:basedOn w:val="Normal"/>
-    <w:link w:val="HeaderChar"/>
-    <w:uiPriority w:val="99"/>
-    <w:unhideWhenUsed/>
-    <w:rsid w:val="001B15C2"/>
-    <w:pPr>
-      <w:tabs>
-        <w:tab w:val="center" w:pos="4252"/>
-        <w:tab w:val="right" w:pos="8504"/>
-      </w:tabs>
-      <w:spacing w:after="0" w:line="240" w:lineRule="auto"/>
-    </w:pPr>
-  </w:style>
-  <w:style w:type="character" w:customStyle="1" w:styleId="HeaderChar">
-    <w:name w:val="Header Char"/>
-    <w:basedOn w:val="DefaultParagraphFont"/>
-    <w:link w:val="Header"/>
-    <w:uiPriority w:val="99"/>
-    <w:rsid w:val="001B15C2"/>
-  </w:style>
-  <w:style w:type="paragraph" w:styleId="Footer">
-    <w:name w:val="footer"/>
-    <w:basedOn w:val="Normal"/>
-    <w:link w:val="FooterChar"/>
-    <w:uiPriority w:val="99"/>
-    <w:unhideWhenUsed/>
-    <w:rsid w:val="001B15C2"/>
-    <w:pPr>
-      <w:tabs>
-        <w:tab w:val="center" w:pos="4252"/>
-        <w:tab w:val="right" w:pos="8504"/>
-      </w:tabs>
-      <w:spacing w:after="0" w:line="240" w:lineRule="auto"/>
-    </w:pPr>
-  </w:style>
-  <w:style w:type="character" w:customStyle="1" w:styleId="FooterChar">
-    <w:name w:val="Footer Char"/>
-    <w:basedOn w:val="DefaultParagraphFont"/>
-    <w:link w:val="Footer"/>
-    <w:uiPriority w:val="99"/>
-    <w:rsid w:val="001B15C2"/>
-  </w:style>
-  <w:style w:type="character" w:customStyle="1" w:styleId="Heading1Char">
-    <w:name w:val="Heading 1 Char"/>
-    <w:basedOn w:val="DefaultParagraphFont"/>
-    <w:link w:val="Heading1"/>
-    <w:uiPriority w:val="9"/>
-    <w:rsid w:val="001B15C2"/>
-    <w:rPr>
-      <w:rFonts w:asciiTheme="majorHAnsi" w:eastAsiaTheme="majorEastAsia" w:hAnsiTheme="majorHAnsi" w:cstheme="majorBidi"/>
-      <w:b/>
-      <w:bCs/>
-      <w:color w:val="365F91" w:themeColor="accent1" w:themeShade="BF"/>
-      <w:sz w:val="28"/>
-      <w:szCs w:val="28"/>
-    </w:rPr>
-  </w:style>
-  <w:style w:type="paragraph" w:styleId="ListParagraph">
-    <w:name w:val="List Paragraph"/>
-    <w:basedOn w:val="Normal"/>
-    <w:uiPriority w:val="34"/>
-    <w:qFormat/>
-    <w:rsid w:val="00E206D9"/>
-    <w:pPr>
-      <w:ind w:left="720"/>
-      <w:contextualSpacing/>
-    </w:pPr>
-  </w:style>
-  <w:style w:type="character" w:styleId="CommentReference">
-    <w:name w:val="annotation reference"/>
-    <w:basedOn w:val="DefaultParagraphFont"/>
-    <w:uiPriority w:val="99"/>
-    <w:semiHidden/>
-    <w:unhideWhenUsed/>
-    <w:rsid w:val="00343F7F"/>
-    <w:rPr>
-      <w:sz w:val="16"/>
-      <w:szCs w:val="16"/>
-    </w:rPr>
-  </w:style>
-  <w:style w:type="paragraph" w:styleId="CommentText">
-    <w:name w:val="annotation text"/>
-    <w:basedOn w:val="Normal"/>
-    <w:link w:val="CommentTextChar"/>
-    <w:uiPriority w:val="99"/>
-    <w:semiHidden/>
-    <w:unhideWhenUsed/>
-    <w:rsid w:val="00343F7F"/>
-    <w:pPr>
-      <w:spacing w:line="240" w:lineRule="auto"/>
-    </w:pPr>
-    <w:rPr>
-      <w:sz w:val="20"/>
-      <w:szCs w:val="20"/>
-    </w:rPr>
-  </w:style>
-  <w:style w:type="character" w:customStyle="1" w:styleId="CommentTextChar">
-    <w:name w:val="Comment Text Char"/>
-    <w:basedOn w:val="DefaultParagraphFont"/>
-    <w:link w:val="CommentText"/>
-    <w:uiPriority w:val="99"/>
-    <w:semiHidden/>
-    <w:rsid w:val="00343F7F"/>
-    <w:rPr>
-      <w:sz w:val="20"/>
-      <w:szCs w:val="20"/>
-    </w:rPr>
-  </w:style>
-  <w:style w:type="paragraph" w:styleId="CommentSubject">
-    <w:name w:val="annotation subject"/>
-    <w:basedOn w:val="CommentText"/>
-    <w:next w:val="CommentText"/>
-    <w:link w:val="CommentSubjectChar"/>
-    <w:uiPriority w:val="99"/>
-    <w:semiHidden/>
-    <w:unhideWhenUsed/>
-    <w:rsid w:val="00343F7F"/>
-    <w:rPr>
-      <w:b/>
-      <w:bCs/>
-    </w:rPr>
-  </w:style>
-  <w:style w:type="character" w:customStyle="1" w:styleId="CommentSubjectChar">
-    <w:name w:val="Comment Subject Char"/>
-    <w:basedOn w:val="CommentTextChar"/>
-    <w:link w:val="CommentSubject"/>
+  <w:style w:type="character" w:customStyle="1" w:styleId="AsuntodelcomentarioCar">
+    <w:name w:val="Asunto del comentario Car"/>
+    <w:basedOn w:val="TextocomentarioCar"/>
+    <w:link w:val="Asuntodelcomentario"/>
     <w:uiPriority w:val="99"/>
     <w:semiHidden/>
     <w:rsid w:val="00343F7F"/>
@@ -16044,7 +15867,7 @@
 </file>
 
 <file path=customXml/itemProps1.xml><?xml version="1.0" encoding="utf-8"?>
-<ds:datastoreItem xmlns:ds="http://schemas.openxmlformats.org/officeDocument/2006/customXml" ds:itemID="{AC79C52C-A3B0-4580-8D4B-55EE0C1BD88D}">
+<ds:datastoreItem xmlns:ds="http://schemas.openxmlformats.org/officeDocument/2006/customXml" ds:itemID="{6FFEB2F7-2664-4B5D-89F5-D38B8786208B}">
   <ds:schemaRefs>
     <ds:schemaRef ds:uri="http://schemas.openxmlformats.org/officeDocument/2006/bibliography"/>
   </ds:schemaRefs>

</xml_diff>

<commit_message>
Caratula vieja para decidir cual
</commit_message>
<xml_diff>
--- a/Pav-Entrega1.docx
+++ b/Pav-Entrega1.docx
@@ -70,8 +70,1523 @@
     </w:p>
     <w:p>
       <w:r>
+        <w:rPr>
+          <w:rFonts w:ascii="Times New Roman" w:hAnsi="Times New Roman" w:cs="Times New Roman"/>
+          <w:noProof/>
+          <w:sz w:val="24"/>
+          <w:szCs w:val="24"/>
+          <w:lang w:val="es-AR" w:eastAsia="es-AR"/>
+        </w:rPr>
         <w:lastRenderedPageBreak/>
+        <mc:AlternateContent>
+          <mc:Choice Requires="wps">
+            <w:drawing>
+              <wp:anchor distT="0" distB="0" distL="114300" distR="114300" simplePos="0" relativeHeight="251661312" behindDoc="0" locked="0" layoutInCell="0" allowOverlap="1" wp14:anchorId="025692BA" wp14:editId="25CEE8D9">
+                <wp:simplePos x="0" y="0"/>
+                <wp:positionH relativeFrom="column">
+                  <wp:posOffset>72390</wp:posOffset>
+                </wp:positionH>
+                <wp:positionV relativeFrom="paragraph">
+                  <wp:posOffset>2032635</wp:posOffset>
+                </wp:positionV>
+                <wp:extent cx="5669280" cy="3752850"/>
+                <wp:effectExtent l="0" t="0" r="26670" b="19050"/>
+                <wp:wrapNone/>
+                <wp:docPr id="6" name="Text Box 6"/>
+                <wp:cNvGraphicFramePr>
+                  <a:graphicFrameLocks xmlns:a="http://schemas.openxmlformats.org/drawingml/2006/main"/>
+                </wp:cNvGraphicFramePr>
+                <a:graphic xmlns:a="http://schemas.openxmlformats.org/drawingml/2006/main">
+                  <a:graphicData uri="http://schemas.microsoft.com/office/word/2010/wordprocessingShape">
+                    <wps:wsp>
+                      <wps:cNvSpPr txBox="1">
+                        <a:spLocks noChangeArrowheads="1"/>
+                      </wps:cNvSpPr>
+                      <wps:spPr bwMode="auto">
+                        <a:xfrm>
+                          <a:off x="0" y="0"/>
+                          <a:ext cx="5669280" cy="3752850"/>
+                        </a:xfrm>
+                        <a:prstGeom prst="rect">
+                          <a:avLst/>
+                        </a:prstGeom>
+                        <a:solidFill>
+                          <a:srgbClr val="FFFFFF"/>
+                        </a:solidFill>
+                        <a:ln w="9525">
+                          <a:solidFill>
+                            <a:srgbClr val="000000"/>
+                          </a:solidFill>
+                          <a:miter lim="800000"/>
+                          <a:headEnd/>
+                          <a:tailEnd/>
+                        </a:ln>
+                      </wps:spPr>
+                      <wps:txbx>
+                        <w:txbxContent>
+                          <w:p>
+                            <w:pPr>
+                              <w:rPr>
+                                <w:rFonts w:ascii="Verdana" w:hAnsi="Verdana"/>
+                                <w:sz w:val="24"/>
+                                <w:lang w:val="es-MX"/>
+                              </w:rPr>
+                            </w:pPr>
+                          </w:p>
+                          <w:p>
+                            <w:pPr>
+                              <w:rPr>
+                                <w:rFonts w:ascii="Verdana" w:hAnsi="Verdana"/>
+                                <w:sz w:val="24"/>
+                                <w:lang w:val="es-MX"/>
+                              </w:rPr>
+                            </w:pPr>
+                            <w:r>
+                              <w:rPr>
+                                <w:rFonts w:ascii="Verdana" w:hAnsi="Verdana"/>
+                                <w:sz w:val="24"/>
+                                <w:lang w:val="es-MX"/>
+                              </w:rPr>
+                              <w:t>Integrantes:</w:t>
+                            </w:r>
+                          </w:p>
+                          <w:p>
+                            <w:pPr>
+                              <w:rPr>
+                                <w:rFonts w:ascii="Verdana" w:hAnsi="Verdana"/>
+                                <w:sz w:val="24"/>
+                                <w:lang w:val="es-MX"/>
+                              </w:rPr>
+                            </w:pPr>
+                          </w:p>
+                          <w:p>
+                            <w:pPr>
+                              <w:rPr>
+                                <w:rFonts w:ascii="Verdana" w:hAnsi="Verdana"/>
+                                <w:sz w:val="24"/>
+                                <w:lang w:val="es-MX"/>
+                              </w:rPr>
+                            </w:pPr>
+                            <w:r>
+                              <w:rPr>
+                                <w:rFonts w:ascii="Verdana" w:hAnsi="Verdana"/>
+                                <w:sz w:val="24"/>
+                                <w:lang w:val="es-MX"/>
+                              </w:rPr>
+                              <w:t xml:space="preserve">Legajo: </w:t>
+                            </w:r>
+                            <w:r>
+                              <w:rPr>
+                                <w:rFonts w:ascii="Verdana" w:hAnsi="Verdana"/>
+                                <w:sz w:val="24"/>
+                                <w:lang w:val="es-MX"/>
+                              </w:rPr>
+                              <w:t>68.537</w:t>
+                            </w:r>
+                            <w:r>
+                              <w:rPr>
+                                <w:rFonts w:ascii="Verdana" w:hAnsi="Verdana"/>
+                                <w:sz w:val="24"/>
+                                <w:lang w:val="es-MX"/>
+                              </w:rPr>
+                              <w:tab/>
+                              <w:t xml:space="preserve">  </w:t>
+                            </w:r>
+                            <w:r>
+                              <w:rPr>
+                                <w:rFonts w:ascii="Verdana" w:hAnsi="Verdana"/>
+                                <w:sz w:val="24"/>
+                                <w:lang w:val="es-MX"/>
+                              </w:rPr>
+                              <w:t xml:space="preserve">        </w:t>
+                            </w:r>
+                            <w:r>
+                              <w:rPr>
+                                <w:rFonts w:ascii="Verdana" w:hAnsi="Verdana"/>
+                                <w:sz w:val="24"/>
+                                <w:lang w:val="es-MX"/>
+                              </w:rPr>
+                              <w:t>Apellido y Nombre:</w:t>
+                            </w:r>
+                            <w:r>
+                              <w:rPr>
+                                <w:rFonts w:ascii="Verdana" w:hAnsi="Verdana"/>
+                                <w:sz w:val="24"/>
+                                <w:lang w:val="es-MX"/>
+                              </w:rPr>
+                              <w:t xml:space="preserve"> Casares </w:t>
+                            </w:r>
+                            <w:proofErr w:type="spellStart"/>
+                            <w:r>
+                              <w:rPr>
+                                <w:rFonts w:ascii="Verdana" w:hAnsi="Verdana"/>
+                                <w:sz w:val="24"/>
+                                <w:lang w:val="es-MX"/>
+                              </w:rPr>
+                              <w:t>Diaz</w:t>
+                            </w:r>
+                            <w:proofErr w:type="spellEnd"/>
+                            <w:r>
+                              <w:rPr>
+                                <w:rFonts w:ascii="Verdana" w:hAnsi="Verdana"/>
+                                <w:sz w:val="24"/>
+                                <w:lang w:val="es-MX"/>
+                              </w:rPr>
+                              <w:t>, Mau</w:t>
+                            </w:r>
+                            <w:bookmarkStart w:id="0" w:name="_GoBack"/>
+                            <w:bookmarkEnd w:id="0"/>
+                            <w:r>
+                              <w:rPr>
+                                <w:rFonts w:ascii="Verdana" w:hAnsi="Verdana"/>
+                                <w:sz w:val="24"/>
+                                <w:lang w:val="es-MX"/>
+                              </w:rPr>
+                              <w:t>ricio</w:t>
+                            </w:r>
+                          </w:p>
+                          <w:p>
+                            <w:pPr>
+                              <w:rPr>
+                                <w:rFonts w:ascii="Verdana" w:hAnsi="Verdana"/>
+                                <w:sz w:val="24"/>
+                                <w:lang w:val="es-MX"/>
+                              </w:rPr>
+                            </w:pPr>
+                            <w:r>
+                              <w:rPr>
+                                <w:rFonts w:ascii="Verdana" w:hAnsi="Verdana"/>
+                                <w:sz w:val="24"/>
+                                <w:lang w:val="es-MX"/>
+                              </w:rPr>
+                              <w:t xml:space="preserve">Legajo: </w:t>
+                            </w:r>
+                            <w:r>
+                              <w:rPr>
+                                <w:rFonts w:ascii="Verdana" w:hAnsi="Verdana"/>
+                                <w:sz w:val="24"/>
+                                <w:lang w:val="es-MX"/>
+                              </w:rPr>
+                              <w:t>68.14</w:t>
+                            </w:r>
+                            <w:r>
+                              <w:rPr>
+                                <w:rFonts w:ascii="Verdana" w:hAnsi="Verdana"/>
+                                <w:sz w:val="24"/>
+                                <w:lang w:val="es-MX"/>
+                              </w:rPr>
+                              <w:t xml:space="preserve">7  </w:t>
+                            </w:r>
+                            <w:r>
+                              <w:rPr>
+                                <w:rFonts w:ascii="Verdana" w:hAnsi="Verdana"/>
+                                <w:sz w:val="24"/>
+                                <w:lang w:val="es-MX"/>
+                              </w:rPr>
+                              <w:t xml:space="preserve">           </w:t>
+                            </w:r>
+                            <w:r>
+                              <w:rPr>
+                                <w:rFonts w:ascii="Verdana" w:hAnsi="Verdana"/>
+                                <w:sz w:val="24"/>
+                                <w:lang w:val="es-MX"/>
+                              </w:rPr>
+                              <w:t>Apellido y Nombre:</w:t>
+                            </w:r>
+                            <w:r>
+                              <w:rPr>
+                                <w:rFonts w:ascii="Verdana" w:hAnsi="Verdana"/>
+                                <w:sz w:val="24"/>
+                                <w:lang w:val="es-MX"/>
+                              </w:rPr>
+                              <w:t xml:space="preserve"> Gil, Luciano</w:t>
+                            </w:r>
+                          </w:p>
+                          <w:p>
+                            <w:pPr>
+                              <w:rPr>
+                                <w:rFonts w:ascii="Verdana" w:hAnsi="Verdana"/>
+                                <w:sz w:val="24"/>
+                                <w:lang w:val="es-MX"/>
+                              </w:rPr>
+                            </w:pPr>
+                            <w:r>
+                              <w:rPr>
+                                <w:rFonts w:ascii="Verdana" w:hAnsi="Verdana"/>
+                                <w:sz w:val="24"/>
+                                <w:lang w:val="es-MX"/>
+                              </w:rPr>
+                              <w:t>Legajo:</w:t>
+                            </w:r>
+                            <w:r>
+                              <w:rPr>
+                                <w:rFonts w:ascii="Verdana" w:hAnsi="Verdana"/>
+                                <w:sz w:val="24"/>
+                                <w:lang w:val="es-MX"/>
+                              </w:rPr>
+                              <w:t xml:space="preserve"> 68.113</w:t>
+                            </w:r>
+                            <w:r>
+                              <w:rPr>
+                                <w:rFonts w:ascii="Verdana" w:hAnsi="Verdana"/>
+                                <w:sz w:val="24"/>
+                                <w:lang w:val="es-MX"/>
+                              </w:rPr>
+                              <w:t xml:space="preserve">             Apellido y Nombre:</w:t>
+                            </w:r>
+                            <w:r>
+                              <w:rPr>
+                                <w:rFonts w:ascii="Verdana" w:hAnsi="Verdana"/>
+                                <w:sz w:val="24"/>
+                                <w:lang w:val="es-MX"/>
+                              </w:rPr>
+                              <w:t xml:space="preserve"> Giménez, Gisela</w:t>
+                            </w:r>
+                          </w:p>
+                          <w:p>
+                            <w:pPr>
+                              <w:rPr>
+                                <w:rFonts w:ascii="Verdana" w:hAnsi="Verdana"/>
+                                <w:sz w:val="24"/>
+                                <w:lang w:val="es-MX"/>
+                              </w:rPr>
+                            </w:pPr>
+                            <w:r>
+                              <w:rPr>
+                                <w:rFonts w:ascii="Verdana" w:hAnsi="Verdana"/>
+                                <w:sz w:val="24"/>
+                                <w:lang w:val="es-MX"/>
+                              </w:rPr>
+                              <w:t>Legajo:</w:t>
+                            </w:r>
+                            <w:r>
+                              <w:rPr>
+                                <w:rFonts w:ascii="Verdana" w:hAnsi="Verdana"/>
+                                <w:sz w:val="24"/>
+                                <w:lang w:val="es-MX"/>
+                              </w:rPr>
+                              <w:t xml:space="preserve"> 68.226</w:t>
+                            </w:r>
+                            <w:r>
+                              <w:rPr>
+                                <w:rFonts w:ascii="Verdana" w:hAnsi="Verdana"/>
+                                <w:sz w:val="24"/>
+                                <w:lang w:val="es-MX"/>
+                              </w:rPr>
+                              <w:t xml:space="preserve">             Apellido y Nombre:</w:t>
+                            </w:r>
+                            <w:r>
+                              <w:rPr>
+                                <w:rFonts w:ascii="Verdana" w:hAnsi="Verdana"/>
+                                <w:sz w:val="24"/>
+                                <w:lang w:val="es-MX"/>
+                              </w:rPr>
+                              <w:t xml:space="preserve"> Lorenzo, Juan Pablo</w:t>
+                            </w:r>
+                          </w:p>
+                          <w:p>
+                            <w:pPr>
+                              <w:rPr>
+                                <w:rFonts w:ascii="Verdana" w:hAnsi="Verdana"/>
+                                <w:sz w:val="24"/>
+                                <w:lang w:val="es-MX"/>
+                              </w:rPr>
+                            </w:pPr>
+                            <w:r>
+                              <w:rPr>
+                                <w:rFonts w:ascii="Verdana" w:hAnsi="Verdana"/>
+                                <w:sz w:val="24"/>
+                                <w:lang w:val="es-MX"/>
+                              </w:rPr>
+                              <w:t>Legajo:</w:t>
+                            </w:r>
+                            <w:r>
+                              <w:rPr>
+                                <w:rFonts w:ascii="Verdana" w:hAnsi="Verdana"/>
+                                <w:sz w:val="24"/>
+                                <w:lang w:val="es-MX"/>
+                              </w:rPr>
+                              <w:t xml:space="preserve"> 68.095</w:t>
+                            </w:r>
+                            <w:r>
+                              <w:rPr>
+                                <w:rFonts w:ascii="Verdana" w:hAnsi="Verdana"/>
+                                <w:sz w:val="24"/>
+                                <w:lang w:val="es-MX"/>
+                              </w:rPr>
+                              <w:t xml:space="preserve">             Apellido y Nombre:</w:t>
+                            </w:r>
+                            <w:r>
+                              <w:rPr>
+                                <w:rFonts w:ascii="Verdana" w:hAnsi="Verdana"/>
+                                <w:sz w:val="24"/>
+                                <w:lang w:val="es-MX"/>
+                              </w:rPr>
+                              <w:t xml:space="preserve"> </w:t>
+                            </w:r>
+                            <w:proofErr w:type="spellStart"/>
+                            <w:r>
+                              <w:rPr>
+                                <w:rFonts w:ascii="Verdana" w:hAnsi="Verdana"/>
+                                <w:sz w:val="24"/>
+                                <w:lang w:val="es-MX"/>
+                              </w:rPr>
+                              <w:t>Pozzo</w:t>
+                            </w:r>
+                            <w:proofErr w:type="spellEnd"/>
+                            <w:r>
+                              <w:rPr>
+                                <w:rFonts w:ascii="Verdana" w:hAnsi="Verdana"/>
+                                <w:sz w:val="24"/>
+                                <w:lang w:val="es-MX"/>
+                              </w:rPr>
+                              <w:t xml:space="preserve"> Ibrahim, Marcelo</w:t>
+                            </w:r>
+                          </w:p>
+                          <w:p>
+                            <w:pPr>
+                              <w:rPr>
+                                <w:rFonts w:ascii="Verdana" w:hAnsi="Verdana"/>
+                                <w:sz w:val="24"/>
+                                <w:lang w:val="es-MX"/>
+                              </w:rPr>
+                            </w:pPr>
+                            <w:r>
+                              <w:rPr>
+                                <w:rFonts w:ascii="Verdana" w:hAnsi="Verdana"/>
+                                <w:sz w:val="24"/>
+                                <w:lang w:val="es-MX"/>
+                              </w:rPr>
+                              <w:t xml:space="preserve">Legajo: </w:t>
+                            </w:r>
+                            <w:r>
+                              <w:rPr>
+                                <w:rFonts w:ascii="Verdana" w:hAnsi="Verdana"/>
+                                <w:sz w:val="24"/>
+                                <w:lang w:val="es-MX"/>
+                              </w:rPr>
+                              <w:t>67.672</w:t>
+                            </w:r>
+                            <w:r>
+                              <w:rPr>
+                                <w:rFonts w:ascii="Verdana" w:hAnsi="Verdana"/>
+                                <w:sz w:val="24"/>
+                                <w:lang w:val="es-MX"/>
+                              </w:rPr>
+                              <w:t xml:space="preserve">             Apellido y Nombre:</w:t>
+                            </w:r>
+                            <w:r>
+                              <w:rPr>
+                                <w:rFonts w:ascii="Verdana" w:hAnsi="Verdana"/>
+                                <w:sz w:val="24"/>
+                                <w:lang w:val="es-MX"/>
+                              </w:rPr>
+                              <w:t xml:space="preserve"> Ríos, Julieta</w:t>
+                            </w:r>
+                          </w:p>
+                          <w:p>
+                            <w:pPr>
+                              <w:rPr>
+                                <w:rFonts w:ascii="Verdana" w:hAnsi="Verdana"/>
+                                <w:sz w:val="24"/>
+                                <w:lang w:val="es-MX"/>
+                              </w:rPr>
+                            </w:pPr>
+                          </w:p>
+                          <w:p>
+                            <w:pPr>
+                              <w:rPr>
+                                <w:rFonts w:ascii="Verdana" w:hAnsi="Verdana"/>
+                                <w:sz w:val="24"/>
+                                <w:lang w:val="es-MX"/>
+                              </w:rPr>
+                            </w:pPr>
+                          </w:p>
+                          <w:p>
+                            <w:pPr>
+                              <w:rPr>
+                                <w:rFonts w:ascii="Verdana" w:hAnsi="Verdana"/>
+                                <w:sz w:val="24"/>
+                                <w:lang w:val="es-MX"/>
+                              </w:rPr>
+                            </w:pPr>
+                            <w:r>
+                              <w:rPr>
+                                <w:rFonts w:ascii="Verdana" w:hAnsi="Verdana"/>
+                                <w:sz w:val="24"/>
+                                <w:lang w:val="es-MX"/>
+                              </w:rPr>
+                              <w:t>Legajo: ___________</w:t>
+                            </w:r>
+                            <w:r>
+                              <w:rPr>
+                                <w:rFonts w:ascii="Verdana" w:hAnsi="Verdana"/>
+                                <w:sz w:val="24"/>
+                                <w:lang w:val="es-MX"/>
+                              </w:rPr>
+                              <w:tab/>
+                              <w:t xml:space="preserve">  Apellido y Nombre</w:t>
+                            </w:r>
+                            <w:proofErr w:type="gramStart"/>
+                            <w:r>
+                              <w:rPr>
+                                <w:rFonts w:ascii="Verdana" w:hAnsi="Verdana"/>
+                                <w:sz w:val="24"/>
+                                <w:lang w:val="es-MX"/>
+                              </w:rPr>
+                              <w:t>:_</w:t>
+                            </w:r>
+                            <w:proofErr w:type="gramEnd"/>
+                            <w:r>
+                              <w:rPr>
+                                <w:rFonts w:ascii="Verdana" w:hAnsi="Verdana"/>
+                                <w:sz w:val="24"/>
+                                <w:lang w:val="es-MX"/>
+                              </w:rPr>
+                              <w:t>____________________</w:t>
+                            </w:r>
+                          </w:p>
+                          <w:p>
+                            <w:pPr>
+                              <w:rPr>
+                                <w:rFonts w:ascii="Verdana" w:hAnsi="Verdana"/>
+                                <w:sz w:val="24"/>
+                                <w:lang w:val="es-MX"/>
+                              </w:rPr>
+                            </w:pPr>
+                          </w:p>
+                          <w:p>
+                            <w:pPr>
+                              <w:rPr>
+                                <w:rFonts w:ascii="Verdana" w:hAnsi="Verdana"/>
+                                <w:sz w:val="24"/>
+                                <w:lang w:val="es-MX"/>
+                              </w:rPr>
+                            </w:pPr>
+                          </w:p>
+                          <w:p>
+                            <w:pPr>
+                              <w:rPr>
+                                <w:rFonts w:ascii="Verdana" w:hAnsi="Verdana"/>
+                                <w:sz w:val="24"/>
+                                <w:lang w:val="es-MX"/>
+                              </w:rPr>
+                            </w:pPr>
+                          </w:p>
+                        </w:txbxContent>
+                      </wps:txbx>
+                      <wps:bodyPr rot="0" vert="horz" wrap="square" lIns="91440" tIns="45720" rIns="91440" bIns="45720" anchor="t" anchorCtr="0" upright="1">
+                        <a:noAutofit/>
+                      </wps:bodyPr>
+                    </wps:wsp>
+                  </a:graphicData>
+                </a:graphic>
+                <wp14:sizeRelH relativeFrom="page">
+                  <wp14:pctWidth>0</wp14:pctWidth>
+                </wp14:sizeRelH>
+                <wp14:sizeRelV relativeFrom="page">
+                  <wp14:pctHeight>0</wp14:pctHeight>
+                </wp14:sizeRelV>
+              </wp:anchor>
+            </w:drawing>
+          </mc:Choice>
+          <mc:Fallback>
+            <w:pict>
+              <v:shapetype id="_x0000_t202" coordsize="21600,21600" o:spt="202" path="m,l,21600r21600,l21600,xe">
+                <v:stroke joinstyle="miter"/>
+                <v:path gradientshapeok="t" o:connecttype="rect"/>
+              </v:shapetype>
+              <v:shape id="Text Box 6" o:spid="_x0000_s1026" type="#_x0000_t202" style="position:absolute;margin-left:5.7pt;margin-top:160.05pt;width:446.4pt;height:295.5pt;z-index:251661312;visibility:visible;mso-wrap-style:square;mso-width-percent:0;mso-height-percent:0;mso-wrap-distance-left:9pt;mso-wrap-distance-top:0;mso-wrap-distance-right:9pt;mso-wrap-distance-bottom:0;mso-position-horizontal:absolute;mso-position-horizontal-relative:text;mso-position-vertical:absolute;mso-position-vertical-relative:text;mso-width-percent:0;mso-height-percent:0;mso-width-relative:page;mso-height-relative:page;v-text-anchor:top" o:gfxdata="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" o:allowincell="f">
+                <v:textbox>
+                  <w:txbxContent>
+                    <w:p>
+                      <w:pPr>
+                        <w:rPr>
+                          <w:rFonts w:ascii="Verdana" w:hAnsi="Verdana"/>
+                          <w:sz w:val="24"/>
+                          <w:lang w:val="es-MX"/>
+                        </w:rPr>
+                      </w:pPr>
+                    </w:p>
+                    <w:p>
+                      <w:pPr>
+                        <w:rPr>
+                          <w:rFonts w:ascii="Verdana" w:hAnsi="Verdana"/>
+                          <w:sz w:val="24"/>
+                          <w:lang w:val="es-MX"/>
+                        </w:rPr>
+                      </w:pPr>
+                      <w:r>
+                        <w:rPr>
+                          <w:rFonts w:ascii="Verdana" w:hAnsi="Verdana"/>
+                          <w:sz w:val="24"/>
+                          <w:lang w:val="es-MX"/>
+                        </w:rPr>
+                        <w:t>Integrantes:</w:t>
+                      </w:r>
+                    </w:p>
+                    <w:p>
+                      <w:pPr>
+                        <w:rPr>
+                          <w:rFonts w:ascii="Verdana" w:hAnsi="Verdana"/>
+                          <w:sz w:val="24"/>
+                          <w:lang w:val="es-MX"/>
+                        </w:rPr>
+                      </w:pPr>
+                    </w:p>
+                    <w:p>
+                      <w:pPr>
+                        <w:rPr>
+                          <w:rFonts w:ascii="Verdana" w:hAnsi="Verdana"/>
+                          <w:sz w:val="24"/>
+                          <w:lang w:val="es-MX"/>
+                        </w:rPr>
+                      </w:pPr>
+                      <w:r>
+                        <w:rPr>
+                          <w:rFonts w:ascii="Verdana" w:hAnsi="Verdana"/>
+                          <w:sz w:val="24"/>
+                          <w:lang w:val="es-MX"/>
+                        </w:rPr>
+                        <w:t xml:space="preserve">Legajo: </w:t>
+                      </w:r>
+                      <w:r>
+                        <w:rPr>
+                          <w:rFonts w:ascii="Verdana" w:hAnsi="Verdana"/>
+                          <w:sz w:val="24"/>
+                          <w:lang w:val="es-MX"/>
+                        </w:rPr>
+                        <w:t>68.537</w:t>
+                      </w:r>
+                      <w:r>
+                        <w:rPr>
+                          <w:rFonts w:ascii="Verdana" w:hAnsi="Verdana"/>
+                          <w:sz w:val="24"/>
+                          <w:lang w:val="es-MX"/>
+                        </w:rPr>
+                        <w:tab/>
+                        <w:t xml:space="preserve">  </w:t>
+                      </w:r>
+                      <w:r>
+                        <w:rPr>
+                          <w:rFonts w:ascii="Verdana" w:hAnsi="Verdana"/>
+                          <w:sz w:val="24"/>
+                          <w:lang w:val="es-MX"/>
+                        </w:rPr>
+                        <w:t xml:space="preserve">        </w:t>
+                      </w:r>
+                      <w:r>
+                        <w:rPr>
+                          <w:rFonts w:ascii="Verdana" w:hAnsi="Verdana"/>
+                          <w:sz w:val="24"/>
+                          <w:lang w:val="es-MX"/>
+                        </w:rPr>
+                        <w:t>Apellido y Nombre:</w:t>
+                      </w:r>
+                      <w:r>
+                        <w:rPr>
+                          <w:rFonts w:ascii="Verdana" w:hAnsi="Verdana"/>
+                          <w:sz w:val="24"/>
+                          <w:lang w:val="es-MX"/>
+                        </w:rPr>
+                        <w:t xml:space="preserve"> Casares </w:t>
+                      </w:r>
+                      <w:proofErr w:type="spellStart"/>
+                      <w:r>
+                        <w:rPr>
+                          <w:rFonts w:ascii="Verdana" w:hAnsi="Verdana"/>
+                          <w:sz w:val="24"/>
+                          <w:lang w:val="es-MX"/>
+                        </w:rPr>
+                        <w:t>Diaz</w:t>
+                      </w:r>
+                      <w:proofErr w:type="spellEnd"/>
+                      <w:r>
+                        <w:rPr>
+                          <w:rFonts w:ascii="Verdana" w:hAnsi="Verdana"/>
+                          <w:sz w:val="24"/>
+                          <w:lang w:val="es-MX"/>
+                        </w:rPr>
+                        <w:t>, Mau</w:t>
+                      </w:r>
+                      <w:bookmarkStart w:id="1" w:name="_GoBack"/>
+                      <w:bookmarkEnd w:id="1"/>
+                      <w:r>
+                        <w:rPr>
+                          <w:rFonts w:ascii="Verdana" w:hAnsi="Verdana"/>
+                          <w:sz w:val="24"/>
+                          <w:lang w:val="es-MX"/>
+                        </w:rPr>
+                        <w:t>ricio</w:t>
+                      </w:r>
+                    </w:p>
+                    <w:p>
+                      <w:pPr>
+                        <w:rPr>
+                          <w:rFonts w:ascii="Verdana" w:hAnsi="Verdana"/>
+                          <w:sz w:val="24"/>
+                          <w:lang w:val="es-MX"/>
+                        </w:rPr>
+                      </w:pPr>
+                      <w:r>
+                        <w:rPr>
+                          <w:rFonts w:ascii="Verdana" w:hAnsi="Verdana"/>
+                          <w:sz w:val="24"/>
+                          <w:lang w:val="es-MX"/>
+                        </w:rPr>
+                        <w:t xml:space="preserve">Legajo: </w:t>
+                      </w:r>
+                      <w:r>
+                        <w:rPr>
+                          <w:rFonts w:ascii="Verdana" w:hAnsi="Verdana"/>
+                          <w:sz w:val="24"/>
+                          <w:lang w:val="es-MX"/>
+                        </w:rPr>
+                        <w:t>68.14</w:t>
+                      </w:r>
+                      <w:r>
+                        <w:rPr>
+                          <w:rFonts w:ascii="Verdana" w:hAnsi="Verdana"/>
+                          <w:sz w:val="24"/>
+                          <w:lang w:val="es-MX"/>
+                        </w:rPr>
+                        <w:t xml:space="preserve">7  </w:t>
+                      </w:r>
+                      <w:r>
+                        <w:rPr>
+                          <w:rFonts w:ascii="Verdana" w:hAnsi="Verdana"/>
+                          <w:sz w:val="24"/>
+                          <w:lang w:val="es-MX"/>
+                        </w:rPr>
+                        <w:t xml:space="preserve">           </w:t>
+                      </w:r>
+                      <w:r>
+                        <w:rPr>
+                          <w:rFonts w:ascii="Verdana" w:hAnsi="Verdana"/>
+                          <w:sz w:val="24"/>
+                          <w:lang w:val="es-MX"/>
+                        </w:rPr>
+                        <w:t>Apellido y Nombre:</w:t>
+                      </w:r>
+                      <w:r>
+                        <w:rPr>
+                          <w:rFonts w:ascii="Verdana" w:hAnsi="Verdana"/>
+                          <w:sz w:val="24"/>
+                          <w:lang w:val="es-MX"/>
+                        </w:rPr>
+                        <w:t xml:space="preserve"> Gil, Luciano</w:t>
+                      </w:r>
+                    </w:p>
+                    <w:p>
+                      <w:pPr>
+                        <w:rPr>
+                          <w:rFonts w:ascii="Verdana" w:hAnsi="Verdana"/>
+                          <w:sz w:val="24"/>
+                          <w:lang w:val="es-MX"/>
+                        </w:rPr>
+                      </w:pPr>
+                      <w:r>
+                        <w:rPr>
+                          <w:rFonts w:ascii="Verdana" w:hAnsi="Verdana"/>
+                          <w:sz w:val="24"/>
+                          <w:lang w:val="es-MX"/>
+                        </w:rPr>
+                        <w:t>Legajo:</w:t>
+                      </w:r>
+                      <w:r>
+                        <w:rPr>
+                          <w:rFonts w:ascii="Verdana" w:hAnsi="Verdana"/>
+                          <w:sz w:val="24"/>
+                          <w:lang w:val="es-MX"/>
+                        </w:rPr>
+                        <w:t xml:space="preserve"> 68.113</w:t>
+                      </w:r>
+                      <w:r>
+                        <w:rPr>
+                          <w:rFonts w:ascii="Verdana" w:hAnsi="Verdana"/>
+                          <w:sz w:val="24"/>
+                          <w:lang w:val="es-MX"/>
+                        </w:rPr>
+                        <w:t xml:space="preserve">             Apellido y Nombre:</w:t>
+                      </w:r>
+                      <w:r>
+                        <w:rPr>
+                          <w:rFonts w:ascii="Verdana" w:hAnsi="Verdana"/>
+                          <w:sz w:val="24"/>
+                          <w:lang w:val="es-MX"/>
+                        </w:rPr>
+                        <w:t xml:space="preserve"> Giménez, Gisela</w:t>
+                      </w:r>
+                    </w:p>
+                    <w:p>
+                      <w:pPr>
+                        <w:rPr>
+                          <w:rFonts w:ascii="Verdana" w:hAnsi="Verdana"/>
+                          <w:sz w:val="24"/>
+                          <w:lang w:val="es-MX"/>
+                        </w:rPr>
+                      </w:pPr>
+                      <w:r>
+                        <w:rPr>
+                          <w:rFonts w:ascii="Verdana" w:hAnsi="Verdana"/>
+                          <w:sz w:val="24"/>
+                          <w:lang w:val="es-MX"/>
+                        </w:rPr>
+                        <w:t>Legajo:</w:t>
+                      </w:r>
+                      <w:r>
+                        <w:rPr>
+                          <w:rFonts w:ascii="Verdana" w:hAnsi="Verdana"/>
+                          <w:sz w:val="24"/>
+                          <w:lang w:val="es-MX"/>
+                        </w:rPr>
+                        <w:t xml:space="preserve"> 68.226</w:t>
+                      </w:r>
+                      <w:r>
+                        <w:rPr>
+                          <w:rFonts w:ascii="Verdana" w:hAnsi="Verdana"/>
+                          <w:sz w:val="24"/>
+                          <w:lang w:val="es-MX"/>
+                        </w:rPr>
+                        <w:t xml:space="preserve">             Apellido y Nombre:</w:t>
+                      </w:r>
+                      <w:r>
+                        <w:rPr>
+                          <w:rFonts w:ascii="Verdana" w:hAnsi="Verdana"/>
+                          <w:sz w:val="24"/>
+                          <w:lang w:val="es-MX"/>
+                        </w:rPr>
+                        <w:t xml:space="preserve"> Lorenzo, Juan Pablo</w:t>
+                      </w:r>
+                    </w:p>
+                    <w:p>
+                      <w:pPr>
+                        <w:rPr>
+                          <w:rFonts w:ascii="Verdana" w:hAnsi="Verdana"/>
+                          <w:sz w:val="24"/>
+                          <w:lang w:val="es-MX"/>
+                        </w:rPr>
+                      </w:pPr>
+                      <w:r>
+                        <w:rPr>
+                          <w:rFonts w:ascii="Verdana" w:hAnsi="Verdana"/>
+                          <w:sz w:val="24"/>
+                          <w:lang w:val="es-MX"/>
+                        </w:rPr>
+                        <w:t>Legajo:</w:t>
+                      </w:r>
+                      <w:r>
+                        <w:rPr>
+                          <w:rFonts w:ascii="Verdana" w:hAnsi="Verdana"/>
+                          <w:sz w:val="24"/>
+                          <w:lang w:val="es-MX"/>
+                        </w:rPr>
+                        <w:t xml:space="preserve"> 68.095</w:t>
+                      </w:r>
+                      <w:r>
+                        <w:rPr>
+                          <w:rFonts w:ascii="Verdana" w:hAnsi="Verdana"/>
+                          <w:sz w:val="24"/>
+                          <w:lang w:val="es-MX"/>
+                        </w:rPr>
+                        <w:t xml:space="preserve">             Apellido y Nombre:</w:t>
+                      </w:r>
+                      <w:r>
+                        <w:rPr>
+                          <w:rFonts w:ascii="Verdana" w:hAnsi="Verdana"/>
+                          <w:sz w:val="24"/>
+                          <w:lang w:val="es-MX"/>
+                        </w:rPr>
+                        <w:t xml:space="preserve"> </w:t>
+                      </w:r>
+                      <w:proofErr w:type="spellStart"/>
+                      <w:r>
+                        <w:rPr>
+                          <w:rFonts w:ascii="Verdana" w:hAnsi="Verdana"/>
+                          <w:sz w:val="24"/>
+                          <w:lang w:val="es-MX"/>
+                        </w:rPr>
+                        <w:t>Pozzo</w:t>
+                      </w:r>
+                      <w:proofErr w:type="spellEnd"/>
+                      <w:r>
+                        <w:rPr>
+                          <w:rFonts w:ascii="Verdana" w:hAnsi="Verdana"/>
+                          <w:sz w:val="24"/>
+                          <w:lang w:val="es-MX"/>
+                        </w:rPr>
+                        <w:t xml:space="preserve"> Ibrahim, Marcelo</w:t>
+                      </w:r>
+                    </w:p>
+                    <w:p>
+                      <w:pPr>
+                        <w:rPr>
+                          <w:rFonts w:ascii="Verdana" w:hAnsi="Verdana"/>
+                          <w:sz w:val="24"/>
+                          <w:lang w:val="es-MX"/>
+                        </w:rPr>
+                      </w:pPr>
+                      <w:r>
+                        <w:rPr>
+                          <w:rFonts w:ascii="Verdana" w:hAnsi="Verdana"/>
+                          <w:sz w:val="24"/>
+                          <w:lang w:val="es-MX"/>
+                        </w:rPr>
+                        <w:t xml:space="preserve">Legajo: </w:t>
+                      </w:r>
+                      <w:r>
+                        <w:rPr>
+                          <w:rFonts w:ascii="Verdana" w:hAnsi="Verdana"/>
+                          <w:sz w:val="24"/>
+                          <w:lang w:val="es-MX"/>
+                        </w:rPr>
+                        <w:t>67.672</w:t>
+                      </w:r>
+                      <w:r>
+                        <w:rPr>
+                          <w:rFonts w:ascii="Verdana" w:hAnsi="Verdana"/>
+                          <w:sz w:val="24"/>
+                          <w:lang w:val="es-MX"/>
+                        </w:rPr>
+                        <w:t xml:space="preserve">             Apellido y Nombre:</w:t>
+                      </w:r>
+                      <w:r>
+                        <w:rPr>
+                          <w:rFonts w:ascii="Verdana" w:hAnsi="Verdana"/>
+                          <w:sz w:val="24"/>
+                          <w:lang w:val="es-MX"/>
+                        </w:rPr>
+                        <w:t xml:space="preserve"> Ríos, Julieta</w:t>
+                      </w:r>
+                    </w:p>
+                    <w:p>
+                      <w:pPr>
+                        <w:rPr>
+                          <w:rFonts w:ascii="Verdana" w:hAnsi="Verdana"/>
+                          <w:sz w:val="24"/>
+                          <w:lang w:val="es-MX"/>
+                        </w:rPr>
+                      </w:pPr>
+                    </w:p>
+                    <w:p>
+                      <w:pPr>
+                        <w:rPr>
+                          <w:rFonts w:ascii="Verdana" w:hAnsi="Verdana"/>
+                          <w:sz w:val="24"/>
+                          <w:lang w:val="es-MX"/>
+                        </w:rPr>
+                      </w:pPr>
+                    </w:p>
+                    <w:p>
+                      <w:pPr>
+                        <w:rPr>
+                          <w:rFonts w:ascii="Verdana" w:hAnsi="Verdana"/>
+                          <w:sz w:val="24"/>
+                          <w:lang w:val="es-MX"/>
+                        </w:rPr>
+                      </w:pPr>
+                      <w:r>
+                        <w:rPr>
+                          <w:rFonts w:ascii="Verdana" w:hAnsi="Verdana"/>
+                          <w:sz w:val="24"/>
+                          <w:lang w:val="es-MX"/>
+                        </w:rPr>
+                        <w:t>Legajo: ___________</w:t>
+                      </w:r>
+                      <w:r>
+                        <w:rPr>
+                          <w:rFonts w:ascii="Verdana" w:hAnsi="Verdana"/>
+                          <w:sz w:val="24"/>
+                          <w:lang w:val="es-MX"/>
+                        </w:rPr>
+                        <w:tab/>
+                        <w:t xml:space="preserve">  Apellido y Nombre</w:t>
+                      </w:r>
+                      <w:proofErr w:type="gramStart"/>
+                      <w:r>
+                        <w:rPr>
+                          <w:rFonts w:ascii="Verdana" w:hAnsi="Verdana"/>
+                          <w:sz w:val="24"/>
+                          <w:lang w:val="es-MX"/>
+                        </w:rPr>
+                        <w:t>:_</w:t>
+                      </w:r>
+                      <w:proofErr w:type="gramEnd"/>
+                      <w:r>
+                        <w:rPr>
+                          <w:rFonts w:ascii="Verdana" w:hAnsi="Verdana"/>
+                          <w:sz w:val="24"/>
+                          <w:lang w:val="es-MX"/>
+                        </w:rPr>
+                        <w:t>____________________</w:t>
+                      </w:r>
+                    </w:p>
+                    <w:p>
+                      <w:pPr>
+                        <w:rPr>
+                          <w:rFonts w:ascii="Verdana" w:hAnsi="Verdana"/>
+                          <w:sz w:val="24"/>
+                          <w:lang w:val="es-MX"/>
+                        </w:rPr>
+                      </w:pPr>
+                    </w:p>
+                    <w:p>
+                      <w:pPr>
+                        <w:rPr>
+                          <w:rFonts w:ascii="Verdana" w:hAnsi="Verdana"/>
+                          <w:sz w:val="24"/>
+                          <w:lang w:val="es-MX"/>
+                        </w:rPr>
+                      </w:pPr>
+                    </w:p>
+                    <w:p>
+                      <w:pPr>
+                        <w:rPr>
+                          <w:rFonts w:ascii="Verdana" w:hAnsi="Verdana"/>
+                          <w:sz w:val="24"/>
+                          <w:lang w:val="es-MX"/>
+                        </w:rPr>
+                      </w:pPr>
+                    </w:p>
+                  </w:txbxContent>
+                </v:textbox>
+              </v:shape>
+            </w:pict>
+          </mc:Fallback>
+        </mc:AlternateContent>
+      </w:r>
+      <w:r>
+        <w:rPr>
+          <w:rFonts w:ascii="Times New Roman" w:hAnsi="Times New Roman" w:cs="Times New Roman"/>
+          <w:noProof/>
+          <w:sz w:val="24"/>
+          <w:szCs w:val="24"/>
+          <w:lang w:val="es-AR" w:eastAsia="es-AR"/>
+        </w:rPr>
+        <mc:AlternateContent>
+          <mc:Choice Requires="wps">
+            <w:drawing>
+              <wp:anchor distT="0" distB="0" distL="114300" distR="114300" simplePos="0" relativeHeight="251660288" behindDoc="0" locked="0" layoutInCell="0" allowOverlap="1" wp14:anchorId="46F0C7D3" wp14:editId="60AE2AFC">
+                <wp:simplePos x="0" y="0"/>
+                <wp:positionH relativeFrom="column">
+                  <wp:posOffset>72390</wp:posOffset>
+                </wp:positionH>
+                <wp:positionV relativeFrom="paragraph">
+                  <wp:posOffset>480060</wp:posOffset>
+                </wp:positionV>
+                <wp:extent cx="5669280" cy="647700"/>
+                <wp:effectExtent l="0" t="0" r="26670" b="19050"/>
+                <wp:wrapNone/>
+                <wp:docPr id="8" name="Text Box 8"/>
+                <wp:cNvGraphicFramePr>
+                  <a:graphicFrameLocks xmlns:a="http://schemas.openxmlformats.org/drawingml/2006/main"/>
+                </wp:cNvGraphicFramePr>
+                <a:graphic xmlns:a="http://schemas.openxmlformats.org/drawingml/2006/main">
+                  <a:graphicData uri="http://schemas.microsoft.com/office/word/2010/wordprocessingShape">
+                    <wps:wsp>
+                      <wps:cNvSpPr txBox="1">
+                        <a:spLocks noChangeArrowheads="1"/>
+                      </wps:cNvSpPr>
+                      <wps:spPr bwMode="auto">
+                        <a:xfrm>
+                          <a:off x="0" y="0"/>
+                          <a:ext cx="5669280" cy="647700"/>
+                        </a:xfrm>
+                        <a:prstGeom prst="rect">
+                          <a:avLst/>
+                        </a:prstGeom>
+                        <a:solidFill>
+                          <a:srgbClr val="FFFFFF"/>
+                        </a:solidFill>
+                        <a:ln w="9525">
+                          <a:solidFill>
+                            <a:srgbClr val="000000"/>
+                          </a:solidFill>
+                          <a:miter lim="800000"/>
+                          <a:headEnd/>
+                          <a:tailEnd/>
+                        </a:ln>
+                      </wps:spPr>
+                      <wps:txbx>
+                        <w:txbxContent>
+                          <w:p>
+                            <w:pPr>
+                              <w:pStyle w:val="Header"/>
+                              <w:tabs>
+                                <w:tab w:val="left" w:pos="708"/>
+                              </w:tabs>
+                              <w:rPr>
+                                <w:rFonts w:ascii="Verdana" w:hAnsi="Verdana"/>
+                                <w:sz w:val="24"/>
+                                <w:lang w:val="es-MX"/>
+                              </w:rPr>
+                            </w:pPr>
+                          </w:p>
+                          <w:p>
+                            <w:pPr>
+                              <w:pStyle w:val="Header"/>
+                              <w:tabs>
+                                <w:tab w:val="left" w:pos="708"/>
+                              </w:tabs>
+                              <w:rPr>
+                                <w:rFonts w:ascii="Verdana" w:hAnsi="Verdana"/>
+                                <w:sz w:val="24"/>
+                                <w:lang w:val="es-MX"/>
+                              </w:rPr>
+                            </w:pPr>
+                            <w:r>
+                              <w:rPr>
+                                <w:rFonts w:ascii="Verdana" w:hAnsi="Verdana"/>
+                                <w:sz w:val="24"/>
+                                <w:lang w:val="es-MX"/>
+                              </w:rPr>
+                              <w:t xml:space="preserve">Grupo </w:t>
+                            </w:r>
+                            <w:proofErr w:type="spellStart"/>
+                            <w:r>
+                              <w:rPr>
+                                <w:rFonts w:ascii="Verdana" w:hAnsi="Verdana"/>
+                                <w:sz w:val="24"/>
+                                <w:lang w:val="es-MX"/>
+                              </w:rPr>
+                              <w:t>Nro</w:t>
+                            </w:r>
+                            <w:proofErr w:type="spellEnd"/>
+                            <w:r>
+                              <w:rPr>
+                                <w:rFonts w:ascii="Verdana" w:hAnsi="Verdana"/>
+                                <w:sz w:val="24"/>
+                                <w:lang w:val="es-MX"/>
+                              </w:rPr>
+                              <w:t xml:space="preserve">: </w:t>
+                            </w:r>
+                            <w:r>
+                              <w:rPr>
+                                <w:rFonts w:ascii="Verdana" w:hAnsi="Verdana"/>
+                                <w:sz w:val="24"/>
+                                <w:lang w:val="es-MX"/>
+                              </w:rPr>
+                              <w:tab/>
+                            </w:r>
+                            <w:r>
+                              <w:rPr>
+                                <w:rFonts w:ascii="Verdana" w:hAnsi="Verdana"/>
+                                <w:sz w:val="24"/>
+                                <w:lang w:val="es-MX"/>
+                              </w:rPr>
+                              <w:tab/>
+                              <w:t>Curso: 3K3</w:t>
+                            </w:r>
+                            <w:r>
+                              <w:rPr>
+                                <w:rFonts w:ascii="Verdana" w:hAnsi="Verdana"/>
+                                <w:sz w:val="24"/>
+                                <w:lang w:val="es-MX"/>
+                              </w:rPr>
+                              <w:tab/>
+                            </w:r>
+                            <w:r>
+                              <w:rPr>
+                                <w:rFonts w:ascii="Verdana" w:hAnsi="Verdana"/>
+                                <w:sz w:val="24"/>
+                                <w:lang w:val="es-MX"/>
+                              </w:rPr>
+                              <w:tab/>
+                              <w:t>Año: 2016</w:t>
+                            </w:r>
+                          </w:p>
+                        </w:txbxContent>
+                      </wps:txbx>
+                      <wps:bodyPr rot="0" vert="horz" wrap="square" lIns="91440" tIns="45720" rIns="91440" bIns="45720" anchor="t" anchorCtr="0" upright="1">
+                        <a:noAutofit/>
+                      </wps:bodyPr>
+                    </wps:wsp>
+                  </a:graphicData>
+                </a:graphic>
+                <wp14:sizeRelH relativeFrom="page">
+                  <wp14:pctWidth>0</wp14:pctWidth>
+                </wp14:sizeRelH>
+                <wp14:sizeRelV relativeFrom="page">
+                  <wp14:pctHeight>0</wp14:pctHeight>
+                </wp14:sizeRelV>
+              </wp:anchor>
+            </w:drawing>
+          </mc:Choice>
+          <mc:Fallback>
+            <w:pict>
+              <v:shape id="Text Box 8" o:spid="_x0000_s1027" type="#_x0000_t202" style="position:absolute;margin-left:5.7pt;margin-top:37.8pt;width:446.4pt;height:51pt;z-index:251660288;visibility:visible;mso-wrap-style:square;mso-width-percent:0;mso-height-percent:0;mso-wrap-distance-left:9pt;mso-wrap-distance-top:0;mso-wrap-distance-right:9pt;mso-wrap-distance-bottom:0;mso-position-horizontal:absolute;mso-position-horizontal-relative:text;mso-position-vertical:absolute;mso-position-vertical-relative:text;mso-width-percent:0;mso-height-percent:0;mso-width-relative:page;mso-height-relative:page;v-text-anchor:top" o:gfxdata="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" o:allowincell="f">
+                <v:textbox>
+                  <w:txbxContent>
+                    <w:p>
+                      <w:pPr>
+                        <w:pStyle w:val="Header"/>
+                        <w:tabs>
+                          <w:tab w:val="left" w:pos="708"/>
+                        </w:tabs>
+                        <w:rPr>
+                          <w:rFonts w:ascii="Verdana" w:hAnsi="Verdana"/>
+                          <w:sz w:val="24"/>
+                          <w:lang w:val="es-MX"/>
+                        </w:rPr>
+                      </w:pPr>
+                    </w:p>
+                    <w:p>
+                      <w:pPr>
+                        <w:pStyle w:val="Header"/>
+                        <w:tabs>
+                          <w:tab w:val="left" w:pos="708"/>
+                        </w:tabs>
+                        <w:rPr>
+                          <w:rFonts w:ascii="Verdana" w:hAnsi="Verdana"/>
+                          <w:sz w:val="24"/>
+                          <w:lang w:val="es-MX"/>
+                        </w:rPr>
+                      </w:pPr>
+                      <w:r>
+                        <w:rPr>
+                          <w:rFonts w:ascii="Verdana" w:hAnsi="Verdana"/>
+                          <w:sz w:val="24"/>
+                          <w:lang w:val="es-MX"/>
+                        </w:rPr>
+                        <w:t xml:space="preserve">Grupo </w:t>
+                      </w:r>
+                      <w:proofErr w:type="spellStart"/>
+                      <w:r>
+                        <w:rPr>
+                          <w:rFonts w:ascii="Verdana" w:hAnsi="Verdana"/>
+                          <w:sz w:val="24"/>
+                          <w:lang w:val="es-MX"/>
+                        </w:rPr>
+                        <w:t>Nro</w:t>
+                      </w:r>
+                      <w:proofErr w:type="spellEnd"/>
+                      <w:r>
+                        <w:rPr>
+                          <w:rFonts w:ascii="Verdana" w:hAnsi="Verdana"/>
+                          <w:sz w:val="24"/>
+                          <w:lang w:val="es-MX"/>
+                        </w:rPr>
+                        <w:t xml:space="preserve">: </w:t>
+                      </w:r>
+                      <w:r>
+                        <w:rPr>
+                          <w:rFonts w:ascii="Verdana" w:hAnsi="Verdana"/>
+                          <w:sz w:val="24"/>
+                          <w:lang w:val="es-MX"/>
+                        </w:rPr>
+                        <w:tab/>
+                      </w:r>
+                      <w:r>
+                        <w:rPr>
+                          <w:rFonts w:ascii="Verdana" w:hAnsi="Verdana"/>
+                          <w:sz w:val="24"/>
+                          <w:lang w:val="es-MX"/>
+                        </w:rPr>
+                        <w:tab/>
+                        <w:t>Curso: 3K3</w:t>
+                      </w:r>
+                      <w:r>
+                        <w:rPr>
+                          <w:rFonts w:ascii="Verdana" w:hAnsi="Verdana"/>
+                          <w:sz w:val="24"/>
+                          <w:lang w:val="es-MX"/>
+                        </w:rPr>
+                        <w:tab/>
+                      </w:r>
+                      <w:r>
+                        <w:rPr>
+                          <w:rFonts w:ascii="Verdana" w:hAnsi="Verdana"/>
+                          <w:sz w:val="24"/>
+                          <w:lang w:val="es-MX"/>
+                        </w:rPr>
+                        <w:tab/>
+                        <w:t>Año: 2016</w:t>
+                      </w:r>
+                    </w:p>
+                  </w:txbxContent>
+                </v:textbox>
+              </v:shape>
+            </w:pict>
+          </mc:Fallback>
+        </mc:AlternateContent>
+      </w:r>
+      <w:r>
         <w:br w:type="page"/>
+      </w:r>
+      <w:r>
+        <w:rPr>
+          <w:rFonts w:ascii="Times New Roman" w:hAnsi="Times New Roman" w:cs="Times New Roman"/>
+          <w:noProof/>
+          <w:sz w:val="24"/>
+          <w:szCs w:val="24"/>
+          <w:lang w:val="es-AR" w:eastAsia="es-AR"/>
+        </w:rPr>
+        <mc:AlternateContent>
+          <mc:Choice Requires="wps">
+            <w:drawing>
+              <wp:anchor distT="0" distB="0" distL="114300" distR="114300" simplePos="0" relativeHeight="251662336" behindDoc="0" locked="0" layoutInCell="0" allowOverlap="1" wp14:anchorId="1E2EBEB3" wp14:editId="3F1A48E9">
+                <wp:simplePos x="0" y="0"/>
+                <wp:positionH relativeFrom="column">
+                  <wp:posOffset>74295</wp:posOffset>
+                </wp:positionH>
+                <wp:positionV relativeFrom="paragraph">
+                  <wp:posOffset>1209675</wp:posOffset>
+                </wp:positionV>
+                <wp:extent cx="5669280" cy="640080"/>
+                <wp:effectExtent l="11430" t="5715" r="5715" b="11430"/>
+                <wp:wrapNone/>
+                <wp:docPr id="7" name="Text Box 7"/>
+                <wp:cNvGraphicFramePr>
+                  <a:graphicFrameLocks xmlns:a="http://schemas.openxmlformats.org/drawingml/2006/main"/>
+                </wp:cNvGraphicFramePr>
+                <a:graphic xmlns:a="http://schemas.openxmlformats.org/drawingml/2006/main">
+                  <a:graphicData uri="http://schemas.microsoft.com/office/word/2010/wordprocessingShape">
+                    <wps:wsp>
+                      <wps:cNvSpPr txBox="1">
+                        <a:spLocks noChangeArrowheads="1"/>
+                      </wps:cNvSpPr>
+                      <wps:spPr bwMode="auto">
+                        <a:xfrm>
+                          <a:off x="0" y="0"/>
+                          <a:ext cx="5669280" cy="640080"/>
+                        </a:xfrm>
+                        <a:prstGeom prst="rect">
+                          <a:avLst/>
+                        </a:prstGeom>
+                        <a:solidFill>
+                          <a:srgbClr val="FFFFFF"/>
+                        </a:solidFill>
+                        <a:ln w="9525">
+                          <a:solidFill>
+                            <a:srgbClr val="000000"/>
+                          </a:solidFill>
+                          <a:miter lim="800000"/>
+                          <a:headEnd/>
+                          <a:tailEnd/>
+                        </a:ln>
+                      </wps:spPr>
+                      <wps:txbx>
+                        <w:txbxContent>
+                          <w:p>
+                            <w:pPr>
+                              <w:pStyle w:val="Header"/>
+                              <w:tabs>
+                                <w:tab w:val="left" w:pos="708"/>
+                              </w:tabs>
+                              <w:rPr>
+                                <w:rFonts w:ascii="Verdana" w:hAnsi="Verdana"/>
+                                <w:sz w:val="24"/>
+                                <w:lang w:val="es-MX"/>
+                              </w:rPr>
+                            </w:pPr>
+                          </w:p>
+                          <w:p>
+                            <w:pPr>
+                              <w:pStyle w:val="Header"/>
+                              <w:tabs>
+                                <w:tab w:val="left" w:pos="708"/>
+                              </w:tabs>
+                              <w:rPr>
+                                <w:rFonts w:ascii="Verdana" w:hAnsi="Verdana"/>
+                                <w:sz w:val="24"/>
+                                <w:lang w:val="es-MX"/>
+                              </w:rPr>
+                            </w:pPr>
+                            <w:r>
+                              <w:rPr>
+                                <w:rFonts w:ascii="Verdana" w:hAnsi="Verdana"/>
+                                <w:sz w:val="24"/>
+                                <w:lang w:val="es-MX"/>
+                              </w:rPr>
+                              <w:t>Docente:</w:t>
+                            </w:r>
+                            <w:r>
+                              <w:rPr>
+                                <w:rFonts w:ascii="Verdana" w:hAnsi="Verdana"/>
+                                <w:sz w:val="24"/>
+                                <w:lang w:val="es-MX"/>
+                              </w:rPr>
+                              <w:t xml:space="preserve"> </w:t>
+                            </w:r>
+                            <w:proofErr w:type="spellStart"/>
+                            <w:r>
+                              <w:rPr>
+                                <w:rFonts w:ascii="Verdana" w:hAnsi="Verdana"/>
+                                <w:sz w:val="24"/>
+                                <w:lang w:val="es-MX"/>
+                              </w:rPr>
+                              <w:t>Liberatori</w:t>
+                            </w:r>
+                            <w:proofErr w:type="spellEnd"/>
+                            <w:r>
+                              <w:rPr>
+                                <w:rFonts w:ascii="Verdana" w:hAnsi="Verdana"/>
+                                <w:sz w:val="24"/>
+                                <w:lang w:val="es-MX"/>
+                              </w:rPr>
+                              <w:t xml:space="preserve">, Marcelo </w:t>
+                            </w:r>
+                            <w:proofErr w:type="spellStart"/>
+                            <w:r>
+                              <w:rPr>
+                                <w:rFonts w:ascii="Verdana" w:hAnsi="Verdana"/>
+                                <w:sz w:val="24"/>
+                                <w:lang w:val="es-MX"/>
+                              </w:rPr>
+                              <w:t>Sad</w:t>
+                            </w:r>
+                            <w:proofErr w:type="spellEnd"/>
+                            <w:r>
+                              <w:rPr>
+                                <w:rFonts w:ascii="Verdana" w:hAnsi="Verdana"/>
+                                <w:sz w:val="24"/>
+                                <w:lang w:val="es-MX"/>
+                              </w:rPr>
+                              <w:t xml:space="preserve">      JTP: </w:t>
+                            </w:r>
+                            <w:proofErr w:type="spellStart"/>
+                            <w:r>
+                              <w:rPr>
+                                <w:rFonts w:ascii="Verdana" w:hAnsi="Verdana"/>
+                                <w:sz w:val="24"/>
+                                <w:lang w:val="es-MX"/>
+                              </w:rPr>
+                              <w:t>Damiano</w:t>
+                            </w:r>
+                            <w:proofErr w:type="spellEnd"/>
+                            <w:r>
+                              <w:rPr>
+                                <w:rFonts w:ascii="Verdana" w:hAnsi="Verdana"/>
+                                <w:sz w:val="24"/>
+                                <w:lang w:val="es-MX"/>
+                              </w:rPr>
+                              <w:t>, Luis Esteban</w:t>
+                            </w:r>
+                          </w:p>
+                        </w:txbxContent>
+                      </wps:txbx>
+                      <wps:bodyPr rot="0" vert="horz" wrap="square" lIns="91440" tIns="45720" rIns="91440" bIns="45720" anchor="t" anchorCtr="0" upright="1">
+                        <a:noAutofit/>
+                      </wps:bodyPr>
+                    </wps:wsp>
+                  </a:graphicData>
+                </a:graphic>
+                <wp14:sizeRelH relativeFrom="page">
+                  <wp14:pctWidth>0</wp14:pctWidth>
+                </wp14:sizeRelH>
+                <wp14:sizeRelV relativeFrom="page">
+                  <wp14:pctHeight>0</wp14:pctHeight>
+                </wp14:sizeRelV>
+              </wp:anchor>
+            </w:drawing>
+          </mc:Choice>
+          <mc:Fallback>
+            <w:pict>
+              <v:shape id="Text Box 7" o:spid="_x0000_s1028" type="#_x0000_t202" style="position:absolute;margin-left:5.85pt;margin-top:95.25pt;width:446.4pt;height:50.4pt;z-index:251662336;visibility:visible;mso-wrap-style:square;mso-width-percent:0;mso-height-percent:0;mso-wrap-distance-left:9pt;mso-wrap-distance-top:0;mso-wrap-distance-right:9pt;mso-wrap-distance-bottom:0;mso-position-horizontal:absolute;mso-position-horizontal-relative:text;mso-position-vertical:absolute;mso-position-vertical-relative:text;mso-width-percent:0;mso-height-percent:0;mso-width-relative:page;mso-height-relative:page;v-text-anchor:top" o:gfxdata="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" o:allowincell="f">
+                <v:textbox>
+                  <w:txbxContent>
+                    <w:p>
+                      <w:pPr>
+                        <w:pStyle w:val="Header"/>
+                        <w:tabs>
+                          <w:tab w:val="left" w:pos="708"/>
+                        </w:tabs>
+                        <w:rPr>
+                          <w:rFonts w:ascii="Verdana" w:hAnsi="Verdana"/>
+                          <w:sz w:val="24"/>
+                          <w:lang w:val="es-MX"/>
+                        </w:rPr>
+                      </w:pPr>
+                    </w:p>
+                    <w:p>
+                      <w:pPr>
+                        <w:pStyle w:val="Header"/>
+                        <w:tabs>
+                          <w:tab w:val="left" w:pos="708"/>
+                        </w:tabs>
+                        <w:rPr>
+                          <w:rFonts w:ascii="Verdana" w:hAnsi="Verdana"/>
+                          <w:sz w:val="24"/>
+                          <w:lang w:val="es-MX"/>
+                        </w:rPr>
+                      </w:pPr>
+                      <w:r>
+                        <w:rPr>
+                          <w:rFonts w:ascii="Verdana" w:hAnsi="Verdana"/>
+                          <w:sz w:val="24"/>
+                          <w:lang w:val="es-MX"/>
+                        </w:rPr>
+                        <w:t>Docente:</w:t>
+                      </w:r>
+                      <w:r>
+                        <w:rPr>
+                          <w:rFonts w:ascii="Verdana" w:hAnsi="Verdana"/>
+                          <w:sz w:val="24"/>
+                          <w:lang w:val="es-MX"/>
+                        </w:rPr>
+                        <w:t xml:space="preserve"> </w:t>
+                      </w:r>
+                      <w:proofErr w:type="spellStart"/>
+                      <w:r>
+                        <w:rPr>
+                          <w:rFonts w:ascii="Verdana" w:hAnsi="Verdana"/>
+                          <w:sz w:val="24"/>
+                          <w:lang w:val="es-MX"/>
+                        </w:rPr>
+                        <w:t>Liberatori</w:t>
+                      </w:r>
+                      <w:proofErr w:type="spellEnd"/>
+                      <w:r>
+                        <w:rPr>
+                          <w:rFonts w:ascii="Verdana" w:hAnsi="Verdana"/>
+                          <w:sz w:val="24"/>
+                          <w:lang w:val="es-MX"/>
+                        </w:rPr>
+                        <w:t xml:space="preserve">, Marcelo </w:t>
+                      </w:r>
+                      <w:proofErr w:type="spellStart"/>
+                      <w:r>
+                        <w:rPr>
+                          <w:rFonts w:ascii="Verdana" w:hAnsi="Verdana"/>
+                          <w:sz w:val="24"/>
+                          <w:lang w:val="es-MX"/>
+                        </w:rPr>
+                        <w:t>Sad</w:t>
+                      </w:r>
+                      <w:proofErr w:type="spellEnd"/>
+                      <w:r>
+                        <w:rPr>
+                          <w:rFonts w:ascii="Verdana" w:hAnsi="Verdana"/>
+                          <w:sz w:val="24"/>
+                          <w:lang w:val="es-MX"/>
+                        </w:rPr>
+                        <w:t xml:space="preserve">      JTP: </w:t>
+                      </w:r>
+                      <w:proofErr w:type="spellStart"/>
+                      <w:r>
+                        <w:rPr>
+                          <w:rFonts w:ascii="Verdana" w:hAnsi="Verdana"/>
+                          <w:sz w:val="24"/>
+                          <w:lang w:val="es-MX"/>
+                        </w:rPr>
+                        <w:t>Damiano</w:t>
+                      </w:r>
+                      <w:proofErr w:type="spellEnd"/>
+                      <w:r>
+                        <w:rPr>
+                          <w:rFonts w:ascii="Verdana" w:hAnsi="Verdana"/>
+                          <w:sz w:val="24"/>
+                          <w:lang w:val="es-MX"/>
+                        </w:rPr>
+                        <w:t>, Luis Esteban</w:t>
+                      </w:r>
+                    </w:p>
+                  </w:txbxContent>
+                </v:textbox>
+              </v:shape>
+            </w:pict>
+          </mc:Fallback>
+        </mc:AlternateContent>
       </w:r>
     </w:p>
     <w:p>
@@ -6033,8 +7548,6 @@
             </w:r>
           </w:p>
         </w:tc>
-        <w:bookmarkStart w:id="0" w:name="_GoBack"/>
-        <w:bookmarkEnd w:id="0"/>
       </w:tr>
     </w:tbl>
     <w:p>
@@ -14127,13 +15640,7 @@
               <w:rPr>
                 <w:rFonts w:ascii="Arial" w:hAnsi="Arial" w:cs="Arial"/>
               </w:rPr>
-              <w:t>Objetivo: Generar y emitir una estadística que muestre l</w:t>
-            </w:r>
-            <w:r>
-              <w:rPr>
-                <w:rFonts w:ascii="Arial" w:hAnsi="Arial" w:cs="Arial"/>
-              </w:rPr>
-              <w:t>as distintas duraciones de alojamientos y su proporción.</w:t>
+              <w:t>Objetivo: Generar y emitir una estadística que muestre las distintas duraciones de alojamientos y su proporción.</w:t>
             </w:r>
           </w:p>
         </w:tc>
@@ -14269,7 +15776,7 @@
                               <w:sz w:val="36"/>
                               <w:szCs w:val="36"/>
                             </w:rPr>
-                            <w:t>10</w:t>
+                            <w:t>2</w:t>
                           </w:r>
                           <w:r>
                             <w:rPr>
@@ -14303,7 +15810,7 @@
               <v:stroke joinstyle="miter"/>
               <v:path gradientshapeok="t" o:connecttype="rect"/>
             </v:shapetype>
-            <v:shape id="Cuadro de texto 2" o:spid="_x0000_s1027" type="#_x0000_t202" style="position:absolute;margin-left:434.95pt;margin-top:.35pt;width:53.75pt;height:110.55pt;z-index:251665408;visibility:visible;mso-wrap-style:square;mso-width-percent:0;mso-height-percent:200;mso-wrap-distance-left:9pt;mso-wrap-distance-top:0;mso-wrap-distance-right:9pt;mso-wrap-distance-bottom:0;mso-position-horizontal:absolute;mso-position-horizontal-relative:text;mso-position-vertical:absolute;mso-position-vertical-relative:text;mso-width-percent:0;mso-height-percent:200;mso-width-relative:margin;mso-height-relative:margin;v-text-anchor:top" o:gfxdata="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" filled="f" stroked="f">
+            <v:shape id="Cuadro de texto 2" o:spid="_x0000_s1030" type="#_x0000_t202" style="position:absolute;margin-left:434.95pt;margin-top:.35pt;width:53.75pt;height:110.55pt;z-index:251665408;visibility:visible;mso-wrap-style:square;mso-width-percent:0;mso-height-percent:200;mso-wrap-distance-left:9pt;mso-wrap-distance-top:0;mso-wrap-distance-right:9pt;mso-wrap-distance-bottom:0;mso-position-horizontal:absolute;mso-position-horizontal-relative:text;mso-position-vertical:absolute;mso-position-vertical-relative:text;mso-width-percent:0;mso-height-percent:200;mso-width-relative:margin;mso-height-relative:margin;v-text-anchor:top" o:gfxdata="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" filled="f" stroked="f">
               <v:textbox style="mso-fit-shape-to-text:t">
                 <w:txbxContent>
                   <w:p>
@@ -14345,7 +15852,7 @@
                         <w:sz w:val="36"/>
                         <w:szCs w:val="36"/>
                       </w:rPr>
-                      <w:t>10</w:t>
+                      <w:t>2</w:t>
                     </w:r>
                     <w:r>
                       <w:rPr>
@@ -14632,13 +16139,13 @@
             </wp:anchor>
           </w:drawing>
         </mc:Choice>
-        <mc:Fallback xmlns:w16se="http://schemas.microsoft.com/office/word/2015/wordml/symex" xmlns:w15="http://schemas.microsoft.com/office/word/2012/wordml" xmlns:cx2="http://schemas.microsoft.com/office/drawing/2015/10/21/chartex" xmlns:cx1="http://schemas.microsoft.com/office/drawing/2015/9/8/chartex" xmlns:cx="http://schemas.microsoft.com/office/drawing/2014/chartex">
+        <mc:Fallback>
           <w:pict>
-            <v:shapetype w14:anchorId="3369775E" id="_x0000_t202" coordsize="21600,21600" o:spt="202" path="m,l,21600r21600,l21600,xe">
+            <v:shapetype id="_x0000_t202" coordsize="21600,21600" o:spt="202" path="m,l,21600r21600,l21600,xe">
               <v:stroke joinstyle="miter"/>
               <v:path gradientshapeok="t" o:connecttype="rect"/>
             </v:shapetype>
-            <v:shape id="Cuadro de texto 14" o:spid="_x0000_s1026" type="#_x0000_t202" style="position:absolute;margin-left:-.1pt;margin-top:-12.3pt;width:170.05pt;height:47.4pt;z-index:251659264;visibility:visible;mso-wrap-style:square;mso-width-percent:0;mso-height-percent:0;mso-wrap-distance-left:9pt;mso-wrap-distance-top:0;mso-wrap-distance-right:9pt;mso-wrap-distance-bottom:0;mso-position-horizontal:absolute;mso-position-horizontal-relative:text;mso-position-vertical:absolute;mso-position-vertical-relative:text;mso-width-percent:0;mso-height-percent:0;mso-width-relative:page;mso-height-relative:page;v-text-anchor:top" o:gfxdata="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" filled="f" stroked="f">
+            <v:shape id="Cuadro de texto 14" o:spid="_x0000_s1029" type="#_x0000_t202" style="position:absolute;margin-left:-.1pt;margin-top:-12.3pt;width:170.05pt;height:47.4pt;z-index:251659264;visibility:visible;mso-wrap-style:square;mso-width-percent:0;mso-height-percent:0;mso-wrap-distance-left:9pt;mso-wrap-distance-top:0;mso-wrap-distance-right:9pt;mso-wrap-distance-bottom:0;mso-position-horizontal:absolute;mso-position-horizontal-relative:text;mso-position-vertical:absolute;mso-position-vertical-relative:text;mso-width-percent:0;mso-height-percent:0;mso-width-relative:page;mso-height-relative:page;v-text-anchor:top" o:gfxdata="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" filled="f" stroked="f">
               <v:textbox>
                 <w:txbxContent>
                   <w:p>
@@ -15381,6 +16888,7 @@
     <w:lsdException w:name="toc 7" w:uiPriority="39"/>
     <w:lsdException w:name="toc 8" w:uiPriority="39"/>
     <w:lsdException w:name="toc 9" w:uiPriority="39"/>
+    <w:lsdException w:name="header" w:uiPriority="0"/>
     <w:lsdException w:name="caption" w:uiPriority="35" w:qFormat="1"/>
     <w:lsdException w:name="Title" w:semiHidden="0" w:uiPriority="10" w:unhideWhenUsed="0" w:qFormat="1"/>
     <w:lsdException w:name="Default Paragraph Font" w:uiPriority="1"/>
@@ -15588,7 +17096,6 @@
     <w:name w:val="header"/>
     <w:basedOn w:val="Normal"/>
     <w:link w:val="HeaderChar"/>
-    <w:uiPriority w:val="99"/>
     <w:unhideWhenUsed/>
     <w:rsid w:val="001B15C2"/>
     <w:pPr>
@@ -15603,7 +17110,6 @@
     <w:name w:val="Header Char"/>
     <w:basedOn w:val="DefaultParagraphFont"/>
     <w:link w:val="Header"/>
-    <w:uiPriority w:val="99"/>
     <w:rsid w:val="001B15C2"/>
   </w:style>
   <w:style w:type="paragraph" w:styleId="Footer">
@@ -15762,6 +17268,7 @@
     <w:lsdException w:name="toc 7" w:uiPriority="39"/>
     <w:lsdException w:name="toc 8" w:uiPriority="39"/>
     <w:lsdException w:name="toc 9" w:uiPriority="39"/>
+    <w:lsdException w:name="header" w:uiPriority="0"/>
     <w:lsdException w:name="caption" w:uiPriority="35" w:qFormat="1"/>
     <w:lsdException w:name="Title" w:semiHidden="0" w:uiPriority="10" w:unhideWhenUsed="0" w:qFormat="1"/>
     <w:lsdException w:name="Default Paragraph Font" w:uiPriority="1"/>
@@ -15969,7 +17476,6 @@
     <w:name w:val="header"/>
     <w:basedOn w:val="Normal"/>
     <w:link w:val="HeaderChar"/>
-    <w:uiPriority w:val="99"/>
     <w:unhideWhenUsed/>
     <w:rsid w:val="001B15C2"/>
     <w:pPr>
@@ -15984,7 +17490,6 @@
     <w:name w:val="Header Char"/>
     <w:basedOn w:val="DefaultParagraphFont"/>
     <w:link w:val="Header"/>
-    <w:uiPriority w:val="99"/>
     <w:rsid w:val="001B15C2"/>
   </w:style>
   <w:style w:type="paragraph" w:styleId="Footer">
@@ -16396,7 +17901,7 @@
 </file>
 
 <file path=customXml/itemProps1.xml><?xml version="1.0" encoding="utf-8"?>
-<ds:datastoreItem xmlns:ds="http://schemas.openxmlformats.org/officeDocument/2006/customXml" ds:itemID="{DD5B5C79-8812-4429-8B3F-91ECACEE4261}">
+<ds:datastoreItem xmlns:ds="http://schemas.openxmlformats.org/officeDocument/2006/customXml" ds:itemID="{CE50E534-BBC5-403A-8A49-28FE8D3B7C1F}">
   <ds:schemaRefs>
     <ds:schemaRef ds:uri="http://schemas.openxmlformats.org/officeDocument/2006/bibliography"/>
   </ds:schemaRefs>

</xml_diff>